<commit_message>
Beginning of research on CV
</commit_message>
<xml_diff>
--- a/Rapport/Report.docx
+++ b/Rapport/Report.docx
@@ -3353,6 +3353,7 @@
         <w:ind w:left="360" w:hanging="360"/>
       </w:pPr>
       <w:r>
+        <w:lastRenderedPageBreak/>
         <w:t>Glossary</w:t>
       </w:r>
     </w:p>
@@ -3368,11 +3369,13 @@
         <w:jc w:val="both"/>
         <w:rPr>
           <w:rFonts w:ascii="Times New Roman" w:hAnsi="Times New Roman" w:cs="Times New Roman"/>
-        </w:rPr>
-      </w:pPr>
-      <w:r>
-        <w:rPr>
-          <w:rFonts w:ascii="Times New Roman" w:hAnsi="Times New Roman" w:cs="Times New Roman"/>
+          <w:lang w:val="en-US"/>
+        </w:rPr>
+      </w:pPr>
+      <w:r>
+        <w:rPr>
+          <w:rFonts w:ascii="Times New Roman" w:hAnsi="Times New Roman" w:cs="Times New Roman"/>
+          <w:lang w:val="en-US"/>
         </w:rPr>
         <w:t xml:space="preserve">SRT : </w:t>
       </w:r>
@@ -3382,17 +3385,20 @@
         <w:jc w:val="both"/>
         <w:rPr>
           <w:rFonts w:ascii="Times New Roman" w:hAnsi="Times New Roman" w:cs="Times New Roman"/>
-        </w:rPr>
-      </w:pPr>
-      <w:r>
-        <w:rPr>
-          <w:rFonts w:ascii="Times New Roman" w:hAnsi="Times New Roman" w:cs="Times New Roman"/>
+          <w:lang w:val="en-US"/>
+        </w:rPr>
+      </w:pPr>
+      <w:r>
+        <w:rPr>
+          <w:rFonts w:ascii="Times New Roman" w:hAnsi="Times New Roman" w:cs="Times New Roman"/>
+          <w:lang w:val="en-US"/>
         </w:rPr>
         <w:t>RDS</w:t>
       </w:r>
       <w:r>
         <w:rPr>
           <w:rFonts w:ascii="Times New Roman" w:hAnsi="Times New Roman" w:cs="Times New Roman"/>
+          <w:lang w:val="en-US"/>
         </w:rPr>
         <w:t xml:space="preserve"> : </w:t>
       </w:r>
@@ -3402,6 +3408,7 @@
         <w:jc w:val="both"/>
         <w:rPr>
           <w:rFonts w:ascii="Times New Roman" w:hAnsi="Times New Roman" w:cs="Times New Roman"/>
+          <w:lang w:val="en-US"/>
         </w:rPr>
       </w:pPr>
     </w:p>
@@ -3409,13 +3416,14 @@
       <w:pPr>
         <w:rPr>
           <w:rFonts w:ascii="Times New Roman" w:hAnsi="Times New Roman" w:cs="Times New Roman"/>
-        </w:rPr>
-      </w:pPr>
-      <w:r>
-        <w:rPr>
-          <w:rFonts w:ascii="Times New Roman" w:hAnsi="Times New Roman" w:cs="Times New Roman"/>
-        </w:rPr>
-        <w:lastRenderedPageBreak/>
+          <w:lang w:val="en-US"/>
+        </w:rPr>
+      </w:pPr>
+      <w:r>
+        <w:rPr>
+          <w:rFonts w:ascii="Times New Roman" w:hAnsi="Times New Roman" w:cs="Times New Roman"/>
+          <w:lang w:val="en-US"/>
+        </w:rPr>
         <w:br w:type="page"/>
       </w:r>
     </w:p>
@@ -3424,6 +3432,7 @@
         <w:jc w:val="both"/>
         <w:rPr>
           <w:rFonts w:ascii="Times New Roman" w:hAnsi="Times New Roman" w:cs="Times New Roman"/>
+          <w:lang w:val="en-US"/>
         </w:rPr>
       </w:pPr>
     </w:p>
@@ -4534,14 +4543,7 @@
           <w:rFonts w:ascii="Times New Roman" w:hAnsi="Times New Roman" w:cs="Times New Roman"/>
           <w:lang w:val="en-US"/>
         </w:rPr>
-        <w:t xml:space="preserve"> and </w:t>
-      </w:r>
-      <w:r>
-        <w:rPr>
-          <w:rFonts w:ascii="Times New Roman" w:hAnsi="Times New Roman" w:cs="Times New Roman"/>
-          <w:lang w:val="en-US"/>
-        </w:rPr>
-        <w:t>Arabella King</w:t>
+        <w:t xml:space="preserve"> and Arabella King</w:t>
       </w:r>
       <w:r>
         <w:rPr>
@@ -4732,14 +4734,7 @@
             <w:rFonts w:ascii="Times New Roman" w:hAnsi="Times New Roman" w:cs="Times New Roman"/>
             <w:lang w:val="en-US"/>
           </w:rPr>
-          <w:t>I worked most often with her.</w:t>
-        </w:r>
-        <w:r>
-          <w:rPr>
-            <w:rFonts w:ascii="Times New Roman" w:hAnsi="Times New Roman" w:cs="Times New Roman"/>
-            <w:lang w:val="en-US"/>
-          </w:rPr>
-          <w:t xml:space="preserve"> </w:t>
+          <w:t xml:space="preserve">I worked most often with her. </w:t>
         </w:r>
       </w:hyperlink>
     </w:p>
@@ -4749,6 +4744,7 @@
       </w:pPr>
       <w:bookmarkStart w:id="6" w:name="_Toc15046473"/>
       <w:r>
+        <w:lastRenderedPageBreak/>
         <w:t xml:space="preserve"> </w:t>
       </w:r>
       <w:r>
@@ -5702,7 +5698,7 @@
           </mc:Choice>
           <mc:Fallback>
             <w:pict>
-              <v:shape w14:anchorId="774175E9" id="Zone de texte 12" o:spid="_x0000_s1029" type="#_x0000_t202" style="position:absolute;left:0;text-align:left;margin-left:62.1pt;margin-top:167.6pt;width:351.15pt;height:39.3pt;z-index:251661327;visibility:visible;mso-wrap-style:square;mso-width-percent:0;mso-height-percent:0;mso-wrap-distance-left:9pt;mso-wrap-distance-top:0;mso-wrap-distance-right:9pt;mso-wrap-distance-bottom:0;mso-position-horizontal:absolute;mso-position-horizontal-relative:margin;mso-position-vertical:absolute;mso-position-vertical-relative:text;mso-width-percent:0;mso-height-percent:0;mso-width-relative:margin;mso-height-relative:margin;v-text-anchor:top" o:gfxdata="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" fillcolor="white [3201]" stroked="f" strokeweight=".5pt">
+              <v:shape w14:anchorId="774175E9" id="Zone de texte 12" o:spid="_x0000_s1029" type="#_x0000_t202" style="position:absolute;left:0;text-align:left;margin-left:62.1pt;margin-top:167.6pt;width:351.15pt;height:39.3pt;z-index:251661327;visibility:visible;mso-wrap-style:square;mso-width-percent:0;mso-height-percent:0;mso-wrap-distance-left:9pt;mso-wrap-distance-top:0;mso-wrap-distance-right:9pt;mso-wrap-distance-bottom:0;mso-position-horizontal:absolute;mso-position-horizontal-relative:margin;mso-position-vertical:absolute;mso-position-vertical-relative:text;mso-width-percent:0;mso-height-percent:0;mso-width-relative:margin;mso-height-relative:margin;v-text-anchor:top" o:gfxdata="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" fillcolor="white [3201]" stroked="f" strokeweight=".5pt">
                 <v:textbox>
                   <w:txbxContent>
                     <w:p>
@@ -5849,14 +5845,7 @@
           <w:rFonts w:ascii="Times New Roman" w:hAnsi="Times New Roman" w:cs="Times New Roman"/>
           <w:lang w:val="en-US"/>
         </w:rPr>
-        <w:t xml:space="preserve"> </w:t>
-      </w:r>
-      <w:r>
-        <w:rPr>
-          <w:rFonts w:ascii="Times New Roman" w:hAnsi="Times New Roman" w:cs="Times New Roman"/>
-          <w:lang w:val="en-US"/>
-        </w:rPr>
-        <w:t xml:space="preserve"> </w:t>
+        <w:t xml:space="preserve">  </w:t>
       </w:r>
       <w:r>
         <w:rPr>
@@ -5938,19 +5927,7 @@
                                 <w:rPr>
                                   <w:rStyle w:val="Lienhypertexte"/>
                                 </w:rPr>
-                                <w:t>https://extr</w:t>
-                              </w:r>
-                              <w:r>
-                                <w:rPr>
-                                  <w:rStyle w:val="Lienhypertexte"/>
-                                </w:rPr>
-                                <w:t>a</w:t>
-                              </w:r>
-                              <w:r>
-                                <w:rPr>
-                                  <w:rStyle w:val="Lienhypertexte"/>
-                                </w:rPr>
-                                <w:t>net.who.int/rhl/topics/newborn-health/care-newborn-infant/who-recommendation-early-administration-surfactant-intubated-preterm-newborns-respiratory-distress</w:t>
+                                <w:t>https://extranet.who.int/rhl/topics/newborn-health/care-newborn-infant/who-recommendation-early-administration-surfactant-intubated-preterm-newborns-respiratory-distress</w:t>
                               </w:r>
                             </w:hyperlink>
                           </w:p>
@@ -5970,7 +5947,7 @@
           </mc:Choice>
           <mc:Fallback>
             <w:pict>
-              <v:shape w14:anchorId="5849E471" id="Zone de texte 10" o:spid="_x0000_s1030" type="#_x0000_t202" style="position:absolute;left:0;text-align:left;margin-left:296.8pt;margin-top:41.45pt;width:70pt;height:57pt;z-index:251671567;visibility:visible;mso-wrap-style:square;mso-wrap-distance-left:9pt;mso-wrap-distance-top:0;mso-wrap-distance-right:9pt;mso-wrap-distance-bottom:0;mso-position-horizontal:absolute;mso-position-horizontal-relative:text;mso-position-vertical:absolute;mso-position-vertical-relative:text;v-text-anchor:top" o:gfxdata="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" fillcolor="white [3201]" strokeweight=".5pt">
+              <v:shape w14:anchorId="5849E471" id="Zone de texte 10" o:spid="_x0000_s1030" type="#_x0000_t202" style="position:absolute;left:0;text-align:left;margin-left:296.8pt;margin-top:41.45pt;width:70pt;height:57pt;z-index:251671567;visibility:visible;mso-wrap-style:square;mso-wrap-distance-left:9pt;mso-wrap-distance-top:0;mso-wrap-distance-right:9pt;mso-wrap-distance-bottom:0;mso-position-horizontal:absolute;mso-position-horizontal-relative:text;mso-position-vertical:absolute;mso-position-vertical-relative:text;v-text-anchor:top" o:gfxdata="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" fillcolor="white [3201]" strokeweight=".5pt">
                 <v:textbox>
                   <w:txbxContent>
                     <w:p>
@@ -5979,19 +5956,7 @@
                           <w:rPr>
                             <w:rStyle w:val="Lienhypertexte"/>
                           </w:rPr>
-                          <w:t>https://extr</w:t>
-                        </w:r>
-                        <w:r>
-                          <w:rPr>
-                            <w:rStyle w:val="Lienhypertexte"/>
-                          </w:rPr>
-                          <w:t>a</w:t>
-                        </w:r>
-                        <w:r>
-                          <w:rPr>
-                            <w:rStyle w:val="Lienhypertexte"/>
-                          </w:rPr>
-                          <w:t>net.who.int/rhl/topics/newborn-health/care-newborn-infant/who-recommendation-early-administration-surfactant-intubated-preterm-newborns-respiratory-distress</w:t>
+                          <w:t>https://extranet.who.int/rhl/topics/newborn-health/care-newborn-infant/who-recommendation-early-administration-surfactant-intubated-preterm-newborns-respiratory-distress</w:t>
                         </w:r>
                       </w:hyperlink>
                     </w:p>
@@ -6180,7 +6145,7 @@
           </mc:Choice>
           <mc:Fallback>
             <w:pict>
-              <v:shape w14:anchorId="4532C9FC" id="Zone de texte 9" o:spid="_x0000_s1031" type="#_x0000_t202" style="position:absolute;left:0;text-align:left;margin-left:47.6pt;margin-top:119.4pt;width:236.2pt;height:.05pt;z-index:251669519;visibility:visible;mso-wrap-style:square;mso-width-percent:0;mso-wrap-distance-left:9pt;mso-wrap-distance-top:0;mso-wrap-distance-right:9pt;mso-wrap-distance-bottom:0;mso-position-horizontal:absolute;mso-position-horizontal-relative:text;mso-position-vertical:absolute;mso-position-vertical-relative:text;mso-width-percent:0;mso-width-relative:margin;v-text-anchor:top" o:gfxdata="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" stroked="f">
+              <v:shape w14:anchorId="4532C9FC" id="Zone de texte 9" o:spid="_x0000_s1031" type="#_x0000_t202" style="position:absolute;left:0;text-align:left;margin-left:47.6pt;margin-top:119.4pt;width:236.2pt;height:.05pt;z-index:251669519;visibility:visible;mso-wrap-style:square;mso-width-percent:0;mso-wrap-distance-left:9pt;mso-wrap-distance-top:0;mso-wrap-distance-right:9pt;mso-wrap-distance-bottom:0;mso-position-horizontal:absolute;mso-position-horizontal-relative:text;mso-position-vertical:absolute;mso-position-vertical-relative:text;mso-width-percent:0;mso-width-relative:margin;v-text-anchor:top" o:gfxdata="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" stroked="f">
                 <v:textbox style="mso-fit-shape-to-text:t" inset="0,0,0,0">
                   <w:txbxContent>
                     <w:p>
@@ -6368,7 +6333,6 @@
           <w:rFonts w:ascii="Times New Roman" w:hAnsi="Times New Roman" w:cs="Times New Roman"/>
           <w:lang w:val="en-US"/>
         </w:rPr>
-        <w:lastRenderedPageBreak/>
         <w:t>An experiment aimed at recovering the lung sounds before and after SRT was set up by</w:t>
       </w:r>
       <w:r>
@@ -6392,6 +6356,7 @@
       </w:pPr>
       <w:bookmarkStart w:id="12" w:name="_Toc15046479"/>
       <w:r>
+        <w:lastRenderedPageBreak/>
         <w:t xml:space="preserve">The </w:t>
       </w:r>
       <w:r>
@@ -7025,28 +6990,7 @@
           <w:rFonts w:ascii="Times New Roman" w:hAnsi="Times New Roman" w:cs="Times New Roman"/>
           <w:lang w:val="en-US"/>
         </w:rPr>
-        <w:t xml:space="preserve"> of </w:t>
-      </w:r>
-      <w:r>
-        <w:rPr>
-          <w:rFonts w:ascii="Times New Roman" w:hAnsi="Times New Roman" w:cs="Times New Roman"/>
-          <w:lang w:val="en-US"/>
-        </w:rPr>
-        <w:t>nurses</w:t>
-      </w:r>
-      <w:r>
-        <w:rPr>
-          <w:rFonts w:ascii="Times New Roman" w:hAnsi="Times New Roman" w:cs="Times New Roman"/>
-          <w:lang w:val="en-US"/>
-        </w:rPr>
-        <w:t xml:space="preserve"> </w:t>
-      </w:r>
-      <w:r>
-        <w:rPr>
-          <w:rFonts w:ascii="Times New Roman" w:hAnsi="Times New Roman" w:cs="Times New Roman"/>
-          <w:lang w:val="en-US"/>
-        </w:rPr>
-        <w:t>and doctors</w:t>
+        <w:t xml:space="preserve"> of nurses and doctors</w:t>
       </w:r>
       <w:r>
         <w:rPr>
@@ -7292,7 +7236,6 @@
           <w:szCs w:val="21"/>
           <w:shd w:val="clear" w:color="auto" w:fill="auto"/>
         </w:rPr>
-        <w:lastRenderedPageBreak/>
         <w:t>Adventitious lung sounds:</w:t>
       </w:r>
       <w:r>
@@ -7418,6 +7361,7 @@
         <w:pStyle w:val="Titre4"/>
       </w:pPr>
       <w:r>
+        <w:lastRenderedPageBreak/>
         <w:t>The Recordings</w:t>
       </w:r>
     </w:p>
@@ -7619,7 +7563,7 @@
           </mc:Choice>
           <mc:Fallback>
             <w:pict>
-              <v:shape w14:anchorId="2125038C" id="Zone de texte 28" o:spid="_x0000_s1032" type="#_x0000_t202" style="position:absolute;margin-left:52.55pt;margin-top:41.9pt;width:37.35pt;height:22.95pt;z-index:251652090;visibility:visible;mso-wrap-style:square;mso-height-percent:0;mso-wrap-distance-left:9pt;mso-wrap-distance-top:0;mso-wrap-distance-right:9pt;mso-wrap-distance-bottom:0;mso-position-horizontal:absolute;mso-position-horizontal-relative:text;mso-position-vertical:absolute;mso-position-vertical-relative:text;mso-height-percent:0;mso-height-relative:margin;v-text-anchor:top" o:gfxdata="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" fillcolor="white [3201]" stroked="f" strokeweight=".5pt">
+              <v:shape w14:anchorId="2125038C" id="Zone de texte 28" o:spid="_x0000_s1032" type="#_x0000_t202" style="position:absolute;margin-left:52.55pt;margin-top:41.9pt;width:37.35pt;height:22.95pt;z-index:251652090;visibility:visible;mso-wrap-style:square;mso-height-percent:0;mso-wrap-distance-left:9pt;mso-wrap-distance-top:0;mso-wrap-distance-right:9pt;mso-wrap-distance-bottom:0;mso-position-horizontal:absolute;mso-position-horizontal-relative:text;mso-position-vertical:absolute;mso-position-vertical-relative:text;mso-height-percent:0;mso-height-relative:margin;v-text-anchor:top" o:gfxdata="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" fillcolor="white [3201]" stroked="f" strokeweight=".5pt">
                 <v:textbox>
                   <w:txbxContent>
                     <w:p>
@@ -7757,7 +7701,7 @@
           </mc:Choice>
           <mc:Fallback>
             <w:pict>
-              <v:shape w14:anchorId="542BB24A" id="Zone de texte 26" o:spid="_x0000_s1033" type="#_x0000_t202" style="position:absolute;margin-left:185.8pt;margin-top:33.7pt;width:57.05pt;height:21.5pt;z-index:251655165;visibility:visible;mso-wrap-style:square;mso-width-percent:0;mso-height-percent:0;mso-wrap-distance-left:9pt;mso-wrap-distance-top:0;mso-wrap-distance-right:9pt;mso-wrap-distance-bottom:0;mso-position-horizontal:absolute;mso-position-horizontal-relative:text;mso-position-vertical:absolute;mso-position-vertical-relative:text;mso-width-percent:0;mso-height-percent:0;mso-width-relative:margin;mso-height-relative:margin;v-text-anchor:top" o:gfxdata="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" fillcolor="white [3201]" stroked="f" strokeweight=".5pt">
+              <v:shape w14:anchorId="542BB24A" id="Zone de texte 26" o:spid="_x0000_s1033" type="#_x0000_t202" style="position:absolute;margin-left:185.8pt;margin-top:33.7pt;width:57.05pt;height:21.5pt;z-index:251655165;visibility:visible;mso-wrap-style:square;mso-width-percent:0;mso-height-percent:0;mso-wrap-distance-left:9pt;mso-wrap-distance-top:0;mso-wrap-distance-right:9pt;mso-wrap-distance-bottom:0;mso-position-horizontal:absolute;mso-position-horizontal-relative:text;mso-position-vertical:absolute;mso-position-vertical-relative:text;mso-width-percent:0;mso-height-percent:0;mso-width-relative:margin;mso-height-relative:margin;v-text-anchor:top" o:gfxdata="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" fillcolor="white [3201]" stroked="f" strokeweight=".5pt">
                 <v:textbox>
                   <w:txbxContent>
                     <w:p>
@@ -7866,15 +7810,7 @@
                                 <w:sz w:val="16"/>
                                 <w:szCs w:val="16"/>
                               </w:rPr>
-                              <w:t>Day 2</w:t>
-                            </w:r>
-                            <w:r>
-                              <w:rPr>
-                                <w:rFonts w:ascii="Segoe UI Light" w:hAnsi="Segoe UI Light" w:cs="Segoe UI Light"/>
-                                <w:sz w:val="16"/>
-                                <w:szCs w:val="16"/>
-                              </w:rPr>
-                              <w:t>8</w:t>
+                              <w:t>Day 28</w:t>
                             </w:r>
                           </w:p>
                         </w:txbxContent>
@@ -7899,7 +7835,7 @@
           </mc:Choice>
           <mc:Fallback>
             <w:pict>
-              <v:shape w14:anchorId="426D8777" id="Zone de texte 27" o:spid="_x0000_s1034" type="#_x0000_t202" style="position:absolute;margin-left:288.25pt;margin-top:33.25pt;width:43.2pt;height:22.95pt;z-index:251654140;visibility:visible;mso-wrap-style:square;mso-width-percent:0;mso-height-percent:0;mso-wrap-distance-left:9pt;mso-wrap-distance-top:0;mso-wrap-distance-right:9pt;mso-wrap-distance-bottom:0;mso-position-horizontal:absolute;mso-position-horizontal-relative:text;mso-position-vertical:absolute;mso-position-vertical-relative:text;mso-width-percent:0;mso-height-percent:0;mso-width-relative:margin;mso-height-relative:margin;v-text-anchor:top" o:gfxdata="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" fillcolor="white [3201]" stroked="f" strokeweight=".5pt">
+              <v:shape w14:anchorId="426D8777" id="Zone de texte 27" o:spid="_x0000_s1034" type="#_x0000_t202" style="position:absolute;margin-left:288.25pt;margin-top:33.25pt;width:43.2pt;height:22.95pt;z-index:251654140;visibility:visible;mso-wrap-style:square;mso-width-percent:0;mso-height-percent:0;mso-wrap-distance-left:9pt;mso-wrap-distance-top:0;mso-wrap-distance-right:9pt;mso-wrap-distance-bottom:0;mso-position-horizontal:absolute;mso-position-horizontal-relative:text;mso-position-vertical:absolute;mso-position-vertical-relative:text;mso-width-percent:0;mso-height-percent:0;mso-width-relative:margin;mso-height-relative:margin;v-text-anchor:top" o:gfxdata="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" fillcolor="white [3201]" stroked="f" strokeweight=".5pt">
                 <v:textbox>
                   <w:txbxContent>
                     <w:p>
@@ -7916,15 +7852,7 @@
                           <w:sz w:val="16"/>
                           <w:szCs w:val="16"/>
                         </w:rPr>
-                        <w:t>Day 2</w:t>
-                      </w:r>
-                      <w:r>
-                        <w:rPr>
-                          <w:rFonts w:ascii="Segoe UI Light" w:hAnsi="Segoe UI Light" w:cs="Segoe UI Light"/>
-                          <w:sz w:val="16"/>
-                          <w:szCs w:val="16"/>
-                        </w:rPr>
-                        <w:t>8</w:t>
+                        <w:t>Day 28</w:t>
                       </w:r>
                     </w:p>
                   </w:txbxContent>
@@ -8013,7 +7941,7 @@
           </mc:Choice>
           <mc:Fallback>
             <w:pict>
-              <v:shape w14:anchorId="3A38C86B" id="Zone de texte 25" o:spid="_x0000_s1035" type="#_x0000_t202" style="position:absolute;margin-left:95.2pt;margin-top:32.35pt;width:37.35pt;height:22.95pt;z-index:251657215;visibility:visible;mso-wrap-style:square;mso-height-percent:0;mso-wrap-distance-left:9pt;mso-wrap-distance-top:0;mso-wrap-distance-right:9pt;mso-wrap-distance-bottom:0;mso-position-horizontal:absolute;mso-position-horizontal-relative:text;mso-position-vertical:absolute;mso-position-vertical-relative:text;mso-height-percent:0;mso-height-relative:margin;v-text-anchor:top" o:gfxdata="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" fillcolor="white [3201]" stroked="f" strokeweight=".5pt">
+              <v:shape w14:anchorId="3A38C86B" id="Zone de texte 25" o:spid="_x0000_s1035" type="#_x0000_t202" style="position:absolute;margin-left:95.2pt;margin-top:32.35pt;width:37.35pt;height:22.95pt;z-index:251657215;visibility:visible;mso-wrap-style:square;mso-height-percent:0;mso-wrap-distance-left:9pt;mso-wrap-distance-top:0;mso-wrap-distance-right:9pt;mso-wrap-distance-bottom:0;mso-position-horizontal:absolute;mso-position-horizontal-relative:text;mso-position-vertical:absolute;mso-position-vertical-relative:text;mso-height-percent:0;mso-height-relative:margin;v-text-anchor:top" o:gfxdata="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" fillcolor="white [3201]" stroked="f" strokeweight=".5pt">
                 <v:textbox>
                   <w:txbxContent>
                     <w:p>
@@ -8358,25 +8286,7 @@
                               <w:rPr>
                                 <w:lang w:val="en-US"/>
                               </w:rPr>
-                              <w:t xml:space="preserve"> Recording timeline </w:t>
-                            </w:r>
-                            <w:r>
-                              <w:rPr>
-                                <w:lang w:val="en-US"/>
-                              </w:rPr>
-                              <w:t>for preterm neonates with RDS</w:t>
-                            </w:r>
-                            <w:r>
-                              <w:rPr>
-                                <w:lang w:val="en-US"/>
-                              </w:rPr>
-                              <w:t xml:space="preserve"> who require a SRT</w:t>
-                            </w:r>
-                            <w:r>
-                              <w:rPr>
-                                <w:lang w:val="en-US"/>
-                              </w:rPr>
-                              <w:t>.</w:t>
+                              <w:t xml:space="preserve"> Recording timeline for preterm neonates with RDS who require a SRT.</w:t>
                             </w:r>
                           </w:p>
                         </w:txbxContent>
@@ -8401,7 +8311,7 @@
           </mc:Choice>
           <mc:Fallback>
             <w:pict>
-              <v:shape w14:anchorId="685FA647" id="Zone de texte 16" o:spid="_x0000_s1036" type="#_x0000_t202" style="position:absolute;margin-left:28.95pt;margin-top:107.6pt;width:398.8pt;height:30.65pt;z-index:251658252;visibility:visible;mso-wrap-style:square;mso-width-percent:0;mso-height-percent:0;mso-wrap-distance-left:9pt;mso-wrap-distance-top:0;mso-wrap-distance-right:9pt;mso-wrap-distance-bottom:0;mso-position-horizontal:absolute;mso-position-horizontal-relative:margin;mso-position-vertical:absolute;mso-position-vertical-relative:text;mso-width-percent:0;mso-height-percent:0;mso-width-relative:margin;mso-height-relative:margin;v-text-anchor:top" o:gfxdata="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" fillcolor="white [3201]" stroked="f" strokeweight=".5pt">
+              <v:shape w14:anchorId="685FA647" id="Zone de texte 16" o:spid="_x0000_s1036" type="#_x0000_t202" style="position:absolute;margin-left:28.95pt;margin-top:107.6pt;width:398.8pt;height:30.65pt;z-index:251658252;visibility:visible;mso-wrap-style:square;mso-width-percent:0;mso-height-percent:0;mso-wrap-distance-left:9pt;mso-wrap-distance-top:0;mso-wrap-distance-right:9pt;mso-wrap-distance-bottom:0;mso-position-horizontal:absolute;mso-position-horizontal-relative:margin;mso-position-vertical:absolute;mso-position-vertical-relative:text;mso-width-percent:0;mso-height-percent:0;mso-width-relative:margin;mso-height-relative:margin;v-text-anchor:top" o:gfxdata="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" fillcolor="white [3201]" stroked="f" strokeweight=".5pt">
                 <v:textbox>
                   <w:txbxContent>
                     <w:p>
@@ -8427,25 +8337,7 @@
                         <w:rPr>
                           <w:lang w:val="en-US"/>
                         </w:rPr>
-                        <w:t xml:space="preserve"> Recording timeline </w:t>
-                      </w:r>
-                      <w:r>
-                        <w:rPr>
-                          <w:lang w:val="en-US"/>
-                        </w:rPr>
-                        <w:t>for preterm neonates with RDS</w:t>
-                      </w:r>
-                      <w:r>
-                        <w:rPr>
-                          <w:lang w:val="en-US"/>
-                        </w:rPr>
-                        <w:t xml:space="preserve"> who require a SRT</w:t>
-                      </w:r>
-                      <w:r>
-                        <w:rPr>
-                          <w:lang w:val="en-US"/>
-                        </w:rPr>
-                        <w:t>.</w:t>
+                        <w:t xml:space="preserve"> Recording timeline for preterm neonates with RDS who require a SRT.</w:t>
                       </w:r>
                     </w:p>
                   </w:txbxContent>
@@ -8538,7 +8430,7 @@
           </mc:Choice>
           <mc:Fallback>
             <w:pict>
-              <v:shape w14:anchorId="44872423" id="Zone de texte 14" o:spid="_x0000_s1037" type="#_x0000_t202" style="position:absolute;margin-left:85.5pt;margin-top:59.85pt;width:63.1pt;height:27.1pt;z-index:251658250;visibility:visible;mso-wrap-style:square;mso-width-percent:0;mso-wrap-distance-left:9pt;mso-wrap-distance-top:0;mso-wrap-distance-right:9pt;mso-wrap-distance-bottom:0;mso-position-horizontal:absolute;mso-position-horizontal-relative:text;mso-position-vertical:absolute;mso-position-vertical-relative:text;mso-width-percent:0;mso-width-relative:margin;v-text-anchor:top" o:gfxdata="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" fillcolor="white [3201]" stroked="f" strokeweight=".5pt">
+              <v:shape w14:anchorId="44872423" id="Zone de texte 14" o:spid="_x0000_s1037" type="#_x0000_t202" style="position:absolute;margin-left:85.5pt;margin-top:59.85pt;width:63.1pt;height:27.1pt;z-index:251658250;visibility:visible;mso-wrap-style:square;mso-width-percent:0;mso-wrap-distance-left:9pt;mso-wrap-distance-top:0;mso-wrap-distance-right:9pt;mso-wrap-distance-bottom:0;mso-position-horizontal:absolute;mso-position-horizontal-relative:text;mso-position-vertical:absolute;mso-position-vertical-relative:text;mso-width-percent:0;mso-width-relative:margin;v-text-anchor:top" o:gfxdata="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" fillcolor="white [3201]" stroked="f" strokeweight=".5pt">
                 <v:textbox>
                   <w:txbxContent>
                     <w:p>
@@ -8651,7 +8543,7 @@
           </mc:Choice>
           <mc:Fallback>
             <w:pict>
-              <v:shape w14:anchorId="3D4B0C8D" id="Zone de texte 15" o:spid="_x0000_s1038" type="#_x0000_t202" style="position:absolute;margin-left:285pt;margin-top:59.05pt;width:63.15pt;height:27.15pt;z-index:251658251;visibility:visible;mso-wrap-style:square;mso-width-percent:0;mso-wrap-distance-left:9pt;mso-wrap-distance-top:0;mso-wrap-distance-right:9pt;mso-wrap-distance-bottom:0;mso-position-horizontal:absolute;mso-position-horizontal-relative:text;mso-position-vertical:absolute;mso-position-vertical-relative:text;mso-width-percent:0;mso-width-relative:margin;v-text-anchor:top" o:gfxdata="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" fillcolor="white [3201]" stroked="f" strokeweight=".5pt">
+              <v:shape w14:anchorId="3D4B0C8D" id="Zone de texte 15" o:spid="_x0000_s1038" type="#_x0000_t202" style="position:absolute;margin-left:285pt;margin-top:59.05pt;width:63.15pt;height:27.15pt;z-index:251658251;visibility:visible;mso-wrap-style:square;mso-width-percent:0;mso-wrap-distance-left:9pt;mso-wrap-distance-top:0;mso-wrap-distance-right:9pt;mso-wrap-distance-bottom:0;mso-position-horizontal:absolute;mso-position-horizontal-relative:text;mso-position-vertical:absolute;mso-position-vertical-relative:text;mso-width-percent:0;mso-width-relative:margin;v-text-anchor:top" o:gfxdata="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" fillcolor="white [3201]" stroked="f" strokeweight=".5pt">
                 <v:textbox>
                   <w:txbxContent>
                     <w:p>
@@ -9535,6 +9427,7 @@
       </w:pPr>
       <w:bookmarkStart w:id="14" w:name="_Toc15046481"/>
       <w:r>
+        <w:lastRenderedPageBreak/>
         <w:t>Pre-processing</w:t>
       </w:r>
       <w:bookmarkEnd w:id="14"/>
@@ -9664,6 +9557,12 @@
         <w:rPr>
           <w:lang w:val="en-US"/>
         </w:rPr>
+        <w:t>s</w:t>
+      </w:r>
+      <w:r>
+        <w:rPr>
+          <w:lang w:val="en-US"/>
+        </w:rPr>
         <w:t xml:space="preserve"> </w:t>
       </w:r>
       <w:r>
@@ -9736,13 +9635,7 @@
         <w:rPr>
           <w:lang w:val="en-US"/>
         </w:rPr>
-        <w:t>.</w:t>
-      </w:r>
-      <w:r>
-        <w:rPr>
-          <w:lang w:val="en-US"/>
-        </w:rPr>
-        <w:t xml:space="preserve"> </w:t>
+        <w:t xml:space="preserve">. </w:t>
       </w:r>
       <w:r>
         <w:rPr>
@@ -9933,7 +9826,101 @@
         <w:rPr>
           <w:lang w:val="en-US"/>
         </w:rPr>
-        <w:t>The Nyquist Theorem specifies that</w:t>
+        <w:t xml:space="preserve">The Nyquist Theorem specifies that </w:t>
+      </w:r>
+      <w:r>
+        <w:rPr>
+          <w:lang w:val="en-US"/>
+        </w:rPr>
+        <w:t>th</w:t>
+      </w:r>
+      <w:r>
+        <w:rPr>
+          <w:lang w:val="en-US"/>
+        </w:rPr>
+        <w:t>e samplin</w:t>
+      </w:r>
+      <w:r>
+        <w:rPr>
+          <w:lang w:val="en-US"/>
+        </w:rPr>
+        <w:t xml:space="preserve">g </w:t>
+      </w:r>
+      <w:r>
+        <w:rPr>
+          <w:lang w:val="en-US"/>
+        </w:rPr>
+        <w:t xml:space="preserve">rate must be at least </w:t>
+      </w:r>
+      <w:r>
+        <w:rPr>
+          <w:highlight w:val="green"/>
+          <w:lang w:val="en-US"/>
+        </w:rPr>
+        <w:t>2*</w:t>
+      </w:r>
+      <w:proofErr w:type="spellStart"/>
+      <w:r>
+        <w:rPr>
+          <w:highlight w:val="green"/>
+          <w:lang w:val="en-US"/>
+        </w:rPr>
+        <w:t>fmax</w:t>
+      </w:r>
+      <w:proofErr w:type="spellEnd"/>
+      <w:r>
+        <w:rPr>
+          <w:lang w:val="en-US"/>
+        </w:rPr>
+        <w:t xml:space="preserve">. </w:t>
+      </w:r>
+      <w:r>
+        <w:rPr>
+          <w:lang w:val="en-US"/>
+        </w:rPr>
+        <w:t>I</w:t>
+      </w:r>
+      <w:r>
+        <w:rPr>
+          <w:lang w:val="en-US"/>
+        </w:rPr>
+        <w:t>n th</w:t>
+      </w:r>
+      <w:r>
+        <w:rPr>
+          <w:lang w:val="en-US"/>
+        </w:rPr>
+        <w:t>is</w:t>
+      </w:r>
+      <w:r>
+        <w:rPr>
+          <w:lang w:val="en-US"/>
+        </w:rPr>
+        <w:t xml:space="preserve"> case, </w:t>
+      </w:r>
+      <w:r>
+        <w:rPr>
+          <w:lang w:val="en-US"/>
+        </w:rPr>
+        <w:t xml:space="preserve">the </w:t>
+      </w:r>
+      <w:r>
+        <w:rPr>
+          <w:lang w:val="en-US"/>
+        </w:rPr>
+        <w:t xml:space="preserve">bandwidth </w:t>
+      </w:r>
+      <w:r>
+        <w:rPr>
+          <w:lang w:val="en-US"/>
+        </w:rPr>
+        <w:t>was</w:t>
+      </w:r>
+      <w:r>
+        <w:rPr>
+          <w:lang w:val="en-US"/>
+        </w:rPr>
+        <w:t xml:space="preserve"> chosen to limit the frequencies between 100 and 1000 Hz</w:t>
       </w:r>
       <w:r>
         <w:rPr>
@@ -9943,34 +9930,81 @@
       </w:r>
       <w:r>
         <w:rPr>
-          <w:lang w:val="en-US"/>
-        </w:rPr>
-        <w:t>th</w:t>
-      </w:r>
-      <w:r>
-        <w:rPr>
-          <w:lang w:val="en-US"/>
-        </w:rPr>
-        <w:t>e samplin</w:t>
-      </w:r>
-      <w:r>
-        <w:rPr>
-          <w:lang w:val="en-US"/>
-        </w:rPr>
-        <w:t xml:space="preserve">g </w:t>
-      </w:r>
-      <w:r>
-        <w:rPr>
-          <w:lang w:val="en-US"/>
-        </w:rPr>
-        <w:t xml:space="preserve">rate must be at least </w:t>
+          <w:highlight w:val="darkCyan"/>
+          <w:lang w:val="en-US"/>
+        </w:rPr>
+        <w:t xml:space="preserve"> </w:t>
+      </w:r>
+      <w:r>
+        <w:rPr>
+          <w:highlight w:val="darkCyan"/>
+          <w:lang w:val="en-US"/>
+        </w:rPr>
+        <w:t>(</w:t>
+      </w:r>
+      <w:proofErr w:type="spellStart"/>
+      <w:r>
+        <w:rPr>
+          <w:highlight w:val="darkCyan"/>
+          <w:lang w:val="en-US"/>
+        </w:rPr>
+        <w:t>voir</w:t>
+      </w:r>
+      <w:proofErr w:type="spellEnd"/>
+      <w:r>
+        <w:rPr>
+          <w:highlight w:val="darkCyan"/>
+          <w:lang w:val="en-US"/>
+        </w:rPr>
+        <w:t xml:space="preserve"> </w:t>
+      </w:r>
+      <w:proofErr w:type="spellStart"/>
+      <w:r>
+        <w:rPr>
+          <w:highlight w:val="darkCyan"/>
+          <w:lang w:val="en-US"/>
+        </w:rPr>
+        <w:t>partie</w:t>
+      </w:r>
+      <w:proofErr w:type="spellEnd"/>
+      <w:r>
+        <w:rPr>
+          <w:highlight w:val="darkCyan"/>
+          <w:lang w:val="en-US"/>
+        </w:rPr>
+        <w:t xml:space="preserve"> 2.1.2)</w:t>
+      </w:r>
+      <w:r>
+        <w:rPr>
+          <w:highlight w:val="darkCyan"/>
+          <w:lang w:val="en-US"/>
+        </w:rPr>
+        <w:t>.</w:t>
+      </w:r>
+      <w:r>
+        <w:rPr>
+          <w:lang w:val="en-US"/>
+        </w:rPr>
+        <w:t xml:space="preserve"> </w:t>
+      </w:r>
+      <w:r>
+        <w:rPr>
+          <w:lang w:val="en-US"/>
+        </w:rPr>
+        <w:t xml:space="preserve"> The Nyquist Rate is then equal to</w:t>
+      </w:r>
+      <w:r>
+        <w:rPr>
+          <w:lang w:val="en-US"/>
+        </w:rPr>
+        <w:t xml:space="preserve"> </w:t>
       </w:r>
       <w:r>
         <w:rPr>
           <w:highlight w:val="green"/>
           <w:lang w:val="en-US"/>
         </w:rPr>
-        <w:t>2*</w:t>
+        <w:t>NR=2*</w:t>
       </w:r>
       <w:proofErr w:type="spellStart"/>
       <w:r>
@@ -9983,6 +10017,13 @@
       <w:proofErr w:type="spellEnd"/>
       <w:r>
         <w:rPr>
+          <w:highlight w:val="green"/>
+          <w:lang w:val="en-US"/>
+        </w:rPr>
+        <w:t>=2000Hz</w:t>
+      </w:r>
+      <w:r>
+        <w:rPr>
           <w:lang w:val="en-US"/>
         </w:rPr>
         <w:t xml:space="preserve">. </w:t>
@@ -9991,179 +10032,7 @@
         <w:rPr>
           <w:lang w:val="en-US"/>
         </w:rPr>
-        <w:t>I</w:t>
-      </w:r>
-      <w:r>
-        <w:rPr>
-          <w:lang w:val="en-US"/>
-        </w:rPr>
-        <w:t>n th</w:t>
-      </w:r>
-      <w:r>
-        <w:rPr>
-          <w:lang w:val="en-US"/>
-        </w:rPr>
-        <w:t>is</w:t>
-      </w:r>
-      <w:r>
-        <w:rPr>
-          <w:lang w:val="en-US"/>
-        </w:rPr>
-        <w:t xml:space="preserve"> case, </w:t>
-      </w:r>
-      <w:r>
-        <w:rPr>
-          <w:lang w:val="en-US"/>
-        </w:rPr>
-        <w:t xml:space="preserve">the </w:t>
-      </w:r>
-      <w:r>
-        <w:rPr>
-          <w:lang w:val="en-US"/>
-        </w:rPr>
-        <w:t xml:space="preserve">bandwidth </w:t>
-      </w:r>
-      <w:r>
-        <w:rPr>
-          <w:lang w:val="en-US"/>
-        </w:rPr>
-        <w:t>was</w:t>
-      </w:r>
-      <w:r>
-        <w:rPr>
-          <w:lang w:val="en-US"/>
-        </w:rPr>
-        <w:t xml:space="preserve"> chosen to limit the frequencies between 100 and 1000 Hz</w:t>
-      </w:r>
-      <w:r>
-        <w:rPr>
-          <w:lang w:val="en-US"/>
-        </w:rPr>
-        <w:t xml:space="preserve"> </w:t>
-      </w:r>
-      <w:r>
-        <w:rPr>
-          <w:highlight w:val="darkCyan"/>
-          <w:lang w:val="en-US"/>
-        </w:rPr>
-        <w:t xml:space="preserve"> </w:t>
-      </w:r>
-      <w:r>
-        <w:rPr>
-          <w:highlight w:val="darkCyan"/>
-          <w:lang w:val="en-US"/>
-        </w:rPr>
-        <w:t>(</w:t>
-      </w:r>
-      <w:proofErr w:type="spellStart"/>
-      <w:r>
-        <w:rPr>
-          <w:highlight w:val="darkCyan"/>
-          <w:lang w:val="en-US"/>
-        </w:rPr>
-        <w:t>voir</w:t>
-      </w:r>
-      <w:proofErr w:type="spellEnd"/>
-      <w:r>
-        <w:rPr>
-          <w:highlight w:val="darkCyan"/>
-          <w:lang w:val="en-US"/>
-        </w:rPr>
-        <w:t xml:space="preserve"> </w:t>
-      </w:r>
-      <w:proofErr w:type="spellStart"/>
-      <w:r>
-        <w:rPr>
-          <w:highlight w:val="darkCyan"/>
-          <w:lang w:val="en-US"/>
-        </w:rPr>
-        <w:t>partie</w:t>
-      </w:r>
-      <w:proofErr w:type="spellEnd"/>
-      <w:r>
-        <w:rPr>
-          <w:highlight w:val="darkCyan"/>
-          <w:lang w:val="en-US"/>
-        </w:rPr>
-        <w:t xml:space="preserve"> 2.1.2)</w:t>
-      </w:r>
-      <w:r>
-        <w:rPr>
-          <w:highlight w:val="darkCyan"/>
-          <w:lang w:val="en-US"/>
-        </w:rPr>
-        <w:t>.</w:t>
-      </w:r>
-      <w:r>
-        <w:rPr>
-          <w:lang w:val="en-US"/>
-        </w:rPr>
-        <w:t xml:space="preserve"> </w:t>
-      </w:r>
-      <w:r>
-        <w:rPr>
-          <w:lang w:val="en-US"/>
-        </w:rPr>
-        <w:t xml:space="preserve"> </w:t>
-      </w:r>
-      <w:r>
-        <w:rPr>
-          <w:lang w:val="en-US"/>
-        </w:rPr>
-        <w:t xml:space="preserve">The Nyquist Rate is then </w:t>
-      </w:r>
-      <w:r>
-        <w:rPr>
-          <w:lang w:val="en-US"/>
-        </w:rPr>
-        <w:t>equal to</w:t>
-      </w:r>
-      <w:r>
-        <w:rPr>
-          <w:lang w:val="en-US"/>
-        </w:rPr>
-        <w:t xml:space="preserve"> </w:t>
-      </w:r>
-      <w:r>
-        <w:rPr>
-          <w:highlight w:val="green"/>
-          <w:lang w:val="en-US"/>
-        </w:rPr>
-        <w:t>NR=2*</w:t>
-      </w:r>
-      <w:proofErr w:type="spellStart"/>
-      <w:r>
-        <w:rPr>
-          <w:highlight w:val="green"/>
-          <w:lang w:val="en-US"/>
-        </w:rPr>
-        <w:t>fmax</w:t>
-      </w:r>
-      <w:proofErr w:type="spellEnd"/>
-      <w:r>
-        <w:rPr>
-          <w:highlight w:val="green"/>
-          <w:lang w:val="en-US"/>
-        </w:rPr>
-        <w:t>=2000Hz</w:t>
-      </w:r>
-      <w:r>
-        <w:rPr>
-          <w:lang w:val="en-US"/>
-        </w:rPr>
-        <w:t xml:space="preserve">. </w:t>
-      </w:r>
-      <w:r>
-        <w:rPr>
-          <w:lang w:val="en-US"/>
-        </w:rPr>
-        <w:t>So the sampling frequency that will be used in the rest of the algorithm is</w:t>
-      </w:r>
-      <w:r>
-        <w:rPr>
-          <w:lang w:val="en-US"/>
-        </w:rPr>
-        <w:t xml:space="preserve"> </w:t>
+        <w:t xml:space="preserve">So the sampling frequency that will be used in the rest of the algorithm is </w:t>
       </w:r>
       <w:proofErr w:type="spellStart"/>
       <w:r>
@@ -10280,7 +10149,19 @@
         <w:rPr>
           <w:lang w:val="en-US"/>
         </w:rPr>
-        <w:t xml:space="preserve">The first step was to label the samples with ‘Crying’ and ‘Non-Crying’ sections. To do so, Arrabella, Lindsay and I </w:t>
+        <w:t>The first step was to label the samples with ‘Crying’ and ‘Non-Crying’ sections.</w:t>
+      </w:r>
+      <w:r>
+        <w:rPr>
+          <w:lang w:val="en-US"/>
+        </w:rPr>
+        <w:t xml:space="preserve"> On a 3 annotators, 37 signals et </w:t>
+      </w:r>
+      <w:r>
+        <w:rPr>
+          <w:lang w:val="en-US"/>
+        </w:rPr>
+        <w:t xml:space="preserve"> To do so, Arrabella, Lindsay and I </w:t>
       </w:r>
       <w:r>
         <w:rPr>
@@ -10411,18 +10292,37 @@
         <w:t xml:space="preserve"> </w:t>
       </w:r>
       <w:r>
+        <w:rPr>
+          <w:highlight w:val="red"/>
+        </w:rPr>
         <w:t xml:space="preserve">METTRE EN ANNEXE UN FICHIER AUDACITY + </w:t>
       </w:r>
       <w:r>
+        <w:rPr>
+          <w:highlight w:val="red"/>
+        </w:rPr>
         <w:t>TXT + MATLAB</w:t>
       </w:r>
       <w:r>
+        <w:rPr>
+          <w:highlight w:val="red"/>
+        </w:rPr>
+        <w:t xml:space="preserve"> avec les sections de pleurs ou non labelisée pour un signal</w:t>
+      </w:r>
+      <w:r>
+        <w:rPr>
+          <w:highlight w:val="red"/>
+        </w:rPr>
         <w:t xml:space="preserve"> </w:t>
       </w:r>
-      <w:bookmarkStart w:id="18" w:name="_GoBack"/>
-      <w:bookmarkEnd w:id="18"/>
-      <w:r>
-        <w:t xml:space="preserve"> ? </w:t>
+      <w:r>
+        <w:rPr>
+          <w:highlight w:val="red"/>
+        </w:rPr>
+        <w:t> ?</w:t>
+      </w:r>
+      <w:r>
+        <w:t xml:space="preserve"> </w:t>
       </w:r>
     </w:p>
     <w:p>
@@ -10476,7 +10376,14 @@
         <w:rPr>
           <w:lang w:val="en-US"/>
         </w:rPr>
-        <w:t xml:space="preserve">  In the project, three raters, two categorical ratings and sixty items (60 sections of 1 second) were used to find a Fleiss’ KAPPA coefficient for each sample.  A KAPPA coefficient equal to 0 means no agreement, while 1 means perfect agreement. The detailed calculation of this coefficient can be seen in </w:t>
+        <w:t xml:space="preserve">  In the project, three raters, two categorical ratings and sixty items (60 sections of 1 second) were used to find a Fleiss’ KAPPA coefficient for each sample.  A KAPPA coefficient equal to 0 means no agreement, while 1 means perfect agreement. The detailed calculation of this </w:t>
+      </w:r>
+      <w:r>
+        <w:rPr>
+          <w:lang w:val="en-US"/>
+        </w:rPr>
+        <w:lastRenderedPageBreak/>
+        <w:t xml:space="preserve">coefficient can be seen in </w:t>
       </w:r>
       <w:r>
         <w:rPr>
@@ -10531,6 +10438,76 @@
           <w:lang w:val="en-US"/>
         </w:rPr>
         <w:t xml:space="preserve"> .</w:t>
+      </w:r>
+      <w:r>
+        <w:rPr>
+          <w:lang w:val="en-US"/>
+        </w:rPr>
+        <w:t xml:space="preserve"> </w:t>
+      </w:r>
+      <w:proofErr w:type="spellStart"/>
+      <w:r>
+        <w:rPr>
+          <w:highlight w:val="yellow"/>
+          <w:lang w:val="en-US"/>
+        </w:rPr>
+        <w:t>Mettre</w:t>
+      </w:r>
+      <w:proofErr w:type="spellEnd"/>
+      <w:r>
+        <w:rPr>
+          <w:highlight w:val="yellow"/>
+          <w:lang w:val="en-US"/>
+        </w:rPr>
+        <w:t xml:space="preserve"> </w:t>
+      </w:r>
+      <w:proofErr w:type="spellStart"/>
+      <w:r>
+        <w:rPr>
+          <w:highlight w:val="yellow"/>
+          <w:lang w:val="en-US"/>
+        </w:rPr>
+        <w:t>sa</w:t>
+      </w:r>
+      <w:proofErr w:type="spellEnd"/>
+      <w:r>
+        <w:rPr>
+          <w:highlight w:val="yellow"/>
+          <w:lang w:val="en-US"/>
+        </w:rPr>
+        <w:t xml:space="preserve"> </w:t>
+      </w:r>
+      <w:proofErr w:type="spellStart"/>
+      <w:r>
+        <w:rPr>
+          <w:highlight w:val="yellow"/>
+          <w:lang w:val="en-US"/>
+        </w:rPr>
+        <w:t>valeur</w:t>
+      </w:r>
+      <w:proofErr w:type="spellEnd"/>
+      <w:r>
+        <w:rPr>
+          <w:highlight w:val="yellow"/>
+          <w:lang w:val="en-US"/>
+        </w:rPr>
+        <w:t xml:space="preserve"> </w:t>
+      </w:r>
+      <w:proofErr w:type="spellStart"/>
+      <w:r>
+        <w:rPr>
+          <w:highlight w:val="yellow"/>
+          <w:lang w:val="en-US"/>
+        </w:rPr>
+        <w:t>ici</w:t>
+      </w:r>
+      <w:proofErr w:type="spellEnd"/>
+      <w:r>
+        <w:rPr>
+          <w:highlight w:val="yellow"/>
+          <w:lang w:val="en-US"/>
+        </w:rPr>
+        <w:t>?</w:t>
       </w:r>
     </w:p>
     <w:p>
@@ -10543,7 +10520,6 @@
         <w:rPr>
           <w:lang w:val="en-US"/>
         </w:rPr>
-        <w:lastRenderedPageBreak/>
         <w:t xml:space="preserve">Finally, each crying segments with a 2/3 or 3/3 agreement have been retained. </w:t>
       </w:r>
     </w:p>
@@ -10575,28 +10551,207 @@
           <w:lang w:val="en-US"/>
         </w:rPr>
       </w:pPr>
-      <w:r>
+    </w:p>
+    <w:p>
+      <w:pPr>
         <w:rPr>
           <w:b/>
           <w:bCs/>
           <w:u w:val="single"/>
           <w:lang w:val="en-US"/>
         </w:rPr>
+      </w:pPr>
+      <w:r>
+        <w:rPr>
+          <w:b/>
+          <w:bCs/>
+          <w:u w:val="single"/>
+          <w:lang w:val="en-US"/>
+        </w:rPr>
         <w:t xml:space="preserve">Wavelet Features </w:t>
       </w:r>
     </w:p>
     <w:p>
       <w:pPr>
-        <w:pStyle w:val="Titre4"/>
-      </w:pPr>
-      <w:r>
-        <w:t>Removing the crying sections</w:t>
-      </w:r>
+        <w:rPr>
+          <w:b/>
+          <w:bCs/>
+          <w:u w:val="single"/>
+          <w:lang w:val="en-US"/>
+        </w:rPr>
+      </w:pPr>
     </w:p>
     <w:p>
       <w:pPr>
+        <w:rPr>
+          <w:b/>
+          <w:bCs/>
+          <w:u w:val="single"/>
+          <w:lang w:val="en-US"/>
+        </w:rPr>
+      </w:pPr>
+      <w:r>
+        <w:rPr>
+          <w:b/>
+          <w:bCs/>
+          <w:u w:val="single"/>
+          <w:lang w:val="en-US"/>
+        </w:rPr>
+        <w:t>Cross validation</w:t>
+      </w:r>
+    </w:p>
+    <w:p>
+      <w:pPr>
+        <w:rPr>
+          <w:b/>
+          <w:bCs/>
+          <w:u w:val="single"/>
+          <w:lang w:val="en-US"/>
+        </w:rPr>
+      </w:pPr>
+      <w:r>
+        <w:fldChar w:fldCharType="begin"/>
+      </w:r>
+      <w:r>
+        <w:rPr>
+          <w:lang w:val="en-US"/>
+        </w:rPr>
+        <w:instrText xml:space="preserve"> HYPERLINK "https://en.wikipedia.org/wiki/Cross-validation_(statistics)" </w:instrText>
+      </w:r>
+      <w:r>
+        <w:fldChar w:fldCharType="separate"/>
+      </w:r>
+      <w:r>
+        <w:rPr>
+          <w:rStyle w:val="Lienhypertexte"/>
+          <w:lang w:val="en-US"/>
+        </w:rPr>
+        <w:t>https://en.wikipedia.org/wiki/Cross-validation_(statistics)</w:t>
+      </w:r>
+      <w:r>
+        <w:fldChar w:fldCharType="end"/>
+      </w:r>
+      <w:bookmarkStart w:id="18" w:name="_GoBack"/>
+      <w:bookmarkEnd w:id="18"/>
+    </w:p>
+    <w:p>
+      <w:pPr>
         <w:jc w:val="both"/>
-      </w:pPr>
+        <w:rPr>
+          <w:lang w:val="en-US"/>
+        </w:rPr>
+      </w:pPr>
+      <w:r>
+        <w:rPr>
+          <w:lang w:val="en-US"/>
+        </w:rPr>
+        <w:t>Exhaustive cross-validation</w:t>
+      </w:r>
+      <w:r>
+        <w:rPr>
+          <w:lang w:val="en-US"/>
+        </w:rPr>
+        <w:t xml:space="preserve">: </w:t>
+      </w:r>
+      <w:r>
+        <w:rPr>
+          <w:lang w:val="en-US"/>
+        </w:rPr>
+        <w:t>Exhaustive cross-validation methods are cross-validation methods which learn and test on all possible ways to divide the original sample into a training and a validation set.</w:t>
+      </w:r>
+    </w:p>
+    <w:p>
+      <w:pPr>
+        <w:rPr>
+          <w:b/>
+          <w:bCs/>
+          <w:u w:val="single"/>
+          <w:lang w:val="en-US"/>
+        </w:rPr>
+      </w:pPr>
+    </w:p>
+    <w:p>
+      <w:pPr>
+        <w:pStyle w:val="Titre4"/>
+      </w:pPr>
+      <w:r>
+        <w:t>Removing the crying sections</w:t>
+      </w:r>
+    </w:p>
+    <w:p>
+      <w:pPr>
+        <w:rPr>
+          <w:lang w:val="en-US"/>
+        </w:rPr>
+      </w:pPr>
+      <w:r>
+        <w:rPr>
+          <w:lang w:val="en-US"/>
+        </w:rPr>
+        <w:t xml:space="preserve">2 </w:t>
+      </w:r>
+      <w:proofErr w:type="spellStart"/>
+      <w:r>
+        <w:rPr>
+          <w:lang w:val="en-US"/>
+        </w:rPr>
+        <w:t>seuils</w:t>
+      </w:r>
+      <w:proofErr w:type="spellEnd"/>
+      <w:r>
+        <w:rPr>
+          <w:lang w:val="en-US"/>
+        </w:rPr>
+        <w:t xml:space="preserve"> </w:t>
+      </w:r>
+    </w:p>
+    <w:p>
+      <w:pPr>
+        <w:rPr>
+          <w:lang w:val="en-US"/>
+        </w:rPr>
+      </w:pPr>
+      <w:r>
+        <w:rPr>
+          <w:lang w:val="en-US"/>
+        </w:rPr>
+        <w:t xml:space="preserve">Cross validation (with </w:t>
+      </w:r>
+      <w:proofErr w:type="spellStart"/>
+      <w:r>
+        <w:rPr>
+          <w:lang w:val="en-US"/>
+        </w:rPr>
+        <w:t>leanring</w:t>
+      </w:r>
+      <w:proofErr w:type="spellEnd"/>
+      <w:r>
+        <w:rPr>
+          <w:lang w:val="en-US"/>
+        </w:rPr>
+        <w:t xml:space="preserve"> base and validation base)</w:t>
+      </w:r>
+    </w:p>
+    <w:p>
+      <w:pPr>
+        <w:rPr>
+          <w:lang w:val="en-US"/>
+        </w:rPr>
+      </w:pPr>
+    </w:p>
+    <w:p>
+      <w:pPr>
+        <w:jc w:val="both"/>
+        <w:rPr>
+          <w:lang w:val="en-US"/>
+        </w:rPr>
+      </w:pPr>
+      <w:r>
+        <w:rPr>
+          <w:lang w:val="en-US"/>
+        </w:rPr>
+        <w:t xml:space="preserve"> </w:t>
+      </w:r>
     </w:p>
     <w:p>
       <w:pPr>
@@ -11234,6 +11389,82 @@
       <w:bookmarkEnd w:id="20"/>
     </w:p>
     <w:p>
+      <w:pPr>
+        <w:rPr>
+          <w:b/>
+          <w:bCs/>
+          <w:u w:val="single"/>
+        </w:rPr>
+      </w:pPr>
+      <w:proofErr w:type="spellStart"/>
+      <w:r>
+        <w:rPr>
+          <w:b/>
+          <w:bCs/>
+          <w:u w:val="single"/>
+        </w:rPr>
+        <w:t>Crying</w:t>
+      </w:r>
+      <w:proofErr w:type="spellEnd"/>
+      <w:r>
+        <w:rPr>
+          <w:b/>
+          <w:bCs/>
+          <w:u w:val="single"/>
+        </w:rPr>
+        <w:t xml:space="preserve"> </w:t>
+      </w:r>
+      <w:proofErr w:type="spellStart"/>
+      <w:r>
+        <w:rPr>
+          <w:b/>
+          <w:bCs/>
+          <w:u w:val="single"/>
+        </w:rPr>
+        <w:t>removing</w:t>
+      </w:r>
+      <w:proofErr w:type="spellEnd"/>
+    </w:p>
+    <w:p>
+      <w:r>
+        <w:lastRenderedPageBreak/>
+        <w:t xml:space="preserve">Le PR n’a pas été concluant pour permettre de </w:t>
+      </w:r>
+      <w:proofErr w:type="spellStart"/>
+      <w:r>
+        <w:t>detecter</w:t>
+      </w:r>
+      <w:proofErr w:type="spellEnd"/>
+      <w:r>
+        <w:t xml:space="preserve"> les pleurs. Lors du plot du </w:t>
+      </w:r>
+      <w:proofErr w:type="spellStart"/>
+      <w:r>
+        <w:t>periodogramme</w:t>
+      </w:r>
+      <w:proofErr w:type="spellEnd"/>
+      <w:r>
+        <w:t xml:space="preserve">, les écart interquartile </w:t>
+      </w:r>
+      <w:proofErr w:type="spellStart"/>
+      <w:r>
+        <w:t>etaient</w:t>
+      </w:r>
+      <w:proofErr w:type="spellEnd"/>
+      <w:r>
+        <w:t xml:space="preserve"> bien trop important pour en déduire des caractéristiques sur les CS. </w:t>
+      </w:r>
+    </w:p>
+    <w:p>
+      <w:r>
+        <w:rPr>
+          <w:highlight w:val="red"/>
+        </w:rPr>
+        <w:t>Mettre le graph !</w:t>
+      </w:r>
+    </w:p>
+    <w:p/>
+    <w:p>
       <w:r>
         <w:t>Mettre un signal avant e</w:t>
       </w:r>
@@ -11247,6 +11478,9 @@
       <w:proofErr w:type="spellEnd"/>
       <w:r>
         <w:t xml:space="preserve">, entourer les zones de pleurs, mettre différents signaux pour voir les différences. </w:t>
+      </w:r>
+      <w:r>
+        <w:t>Tout commenter dans les différences</w:t>
       </w:r>
     </w:p>
     <w:p>
@@ -12877,7 +13111,7 @@
           </mc:Choice>
           <mc:Fallback>
             <w:pict>
-              <v:shape w14:anchorId="30DDACEF" id="Zone de texte 20" o:spid="_x0000_s1039" type="#_x0000_t202" style="position:absolute;margin-left:249.25pt;margin-top:54.95pt;width:146.75pt;height:35.45pt;z-index:251658255;visibility:visible;mso-wrap-style:square;mso-wrap-distance-left:9pt;mso-wrap-distance-top:0;mso-wrap-distance-right:9pt;mso-wrap-distance-bottom:0;mso-position-horizontal:absolute;mso-position-horizontal-relative:text;mso-position-vertical:absolute;mso-position-vertical-relative:text;v-text-anchor:top" o:gfxdata="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" fillcolor="white [3201]" strokeweight=".5pt">
+              <v:shape w14:anchorId="30DDACEF" id="Zone de texte 20" o:spid="_x0000_s1039" type="#_x0000_t202" style="position:absolute;margin-left:249.25pt;margin-top:54.95pt;width:146.75pt;height:35.45pt;z-index:251658255;visibility:visible;mso-wrap-style:square;mso-wrap-distance-left:9pt;mso-wrap-distance-top:0;mso-wrap-distance-right:9pt;mso-wrap-distance-bottom:0;mso-position-horizontal:absolute;mso-position-horizontal-relative:text;mso-position-vertical:absolute;mso-position-vertical-relative:text;v-text-anchor:top" o:gfxdata="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" fillcolor="white [3201]" strokeweight=".5pt">
                 <v:textbox>
                   <w:txbxContent>
                     <w:p>
@@ -15586,6 +15820,7 @@
                 <w:szCs w:val="20"/>
                 <w:lang w:val="en-US"/>
               </w:rPr>
+              <w:lastRenderedPageBreak/>
               <w:t>Costly</w:t>
             </w:r>
           </w:p>
@@ -15726,7 +15961,6 @@
         <w:rPr>
           <w:lang w:val="fr-FR"/>
         </w:rPr>
-        <w:lastRenderedPageBreak/>
         <w:t>Annex 2</w:t>
       </w:r>
       <w:bookmarkEnd w:id="37"/>
@@ -15833,21 +16067,7 @@
         <w:rPr>
           <w:lang w:val="en-US"/>
         </w:rPr>
-        <w:t xml:space="preserve">Health </w:t>
-      </w:r>
-      <w:proofErr w:type="spellStart"/>
-      <w:r>
-        <w:rPr>
-          <w:lang w:val="en-US"/>
-        </w:rPr>
-        <w:t>Organisation</w:t>
-      </w:r>
-      <w:proofErr w:type="spellEnd"/>
-      <w:r>
-        <w:rPr>
-          <w:lang w:val="en-US"/>
-        </w:rPr>
-        <w:t xml:space="preserve">,  </w:t>
+        <w:t xml:space="preserve">Health Organisation,  </w:t>
       </w:r>
       <w:hyperlink r:id="rId1" w:history="1">
         <w:r>
@@ -15890,21 +16110,37 @@
         </w:rPr>
         <w:t xml:space="preserve"> </w:t>
       </w:r>
+      <w:r>
+        <w:fldChar w:fldCharType="begin"/>
+      </w:r>
+      <w:r>
+        <w:rPr>
+          <w:lang w:val="en-US"/>
+        </w:rPr>
+        <w:instrText xml:space="preserve"> HYPERLINK "https://www.ncbi.nlm.nih.gov/pubmed/?term=Basso%20O%5BAuthor%5D&amp;cauthor=true&amp;cauthor_uid=20407380" </w:instrText>
+      </w:r>
+      <w:r>
+        <w:fldChar w:fldCharType="separate"/>
+      </w:r>
+      <w:r>
+        <w:rPr>
+          <w:lang w:val="en-US"/>
+        </w:rPr>
+        <w:t>Olga Basso</w:t>
+      </w:r>
+      <w:r>
+        <w:rPr>
+          <w:lang w:val="en-US"/>
+        </w:rPr>
+        <w:fldChar w:fldCharType="end"/>
+      </w:r>
+      <w:r>
+        <w:rPr>
+          <w:lang w:val="en-US"/>
+        </w:rPr>
+        <w:t xml:space="preserve">, </w:t>
+      </w:r>
       <w:hyperlink r:id="rId2" w:history="1">
-        <w:r>
-          <w:rPr>
-            <w:lang w:val="en-US"/>
-          </w:rPr>
-          <w:t>Olga Basso</w:t>
-        </w:r>
-      </w:hyperlink>
-      <w:r>
-        <w:rPr>
-          <w:lang w:val="en-US"/>
-        </w:rPr>
-        <w:t xml:space="preserve">, </w:t>
-      </w:r>
-      <w:hyperlink r:id="rId3" w:history="1">
         <w:r>
           <w:rPr>
             <w:lang w:val="en-US"/>
@@ -15918,7 +16154,7 @@
         </w:rPr>
         <w:t xml:space="preserve">. Mortality risk among preterm babies: Immaturity vs. underlying pathology. </w:t>
       </w:r>
-      <w:hyperlink r:id="rId4" w:tgtFrame="pmc_ext" w:history="1">
+      <w:hyperlink r:id="rId3" w:tgtFrame="pmc_ext" w:history="1">
         <w:r>
           <w:rPr>
             <w:lang w:val="en-US"/>
@@ -15932,7 +16168,7 @@
         </w:rPr>
         <w:t xml:space="preserve"> </w:t>
       </w:r>
-      <w:hyperlink r:id="rId5" w:history="1">
+      <w:hyperlink r:id="rId4" w:history="1">
         <w:r>
           <w:rPr>
             <w:rStyle w:val="Lienhypertexte"/>
@@ -15969,14 +16205,30 @@
         </w:rPr>
         <w:t xml:space="preserve"> </w:t>
       </w:r>
-      <w:hyperlink r:id="rId6" w:history="1">
-        <w:r>
-          <w:rPr>
-            <w:lang w:val="en-US"/>
-          </w:rPr>
-          <w:t>Bharti Taneja</w:t>
-        </w:r>
-      </w:hyperlink>
+      <w:r>
+        <w:fldChar w:fldCharType="begin"/>
+      </w:r>
+      <w:r>
+        <w:rPr>
+          <w:lang w:val="en-US"/>
+        </w:rPr>
+        <w:instrText xml:space="preserve"> HYPERLINK "https://www.ncbi.nlm.nih.gov/pubmed/?term=Taneja%20B%5BAuthor%5D&amp;cauthor=true&amp;cauthor_uid=26023373" </w:instrText>
+      </w:r>
+      <w:r>
+        <w:fldChar w:fldCharType="separate"/>
+      </w:r>
+      <w:r>
+        <w:rPr>
+          <w:lang w:val="en-US"/>
+        </w:rPr>
+        <w:t>Bharti Taneja</w:t>
+      </w:r>
+      <w:r>
+        <w:rPr>
+          <w:lang w:val="en-US"/>
+        </w:rPr>
+        <w:fldChar w:fldCharType="end"/>
+      </w:r>
       <w:r>
         <w:rPr>
           <w:lang w:val="en-US"/>
@@ -16005,7 +16257,7 @@
                     </pic:cNvPicPr>
                   </pic:nvPicPr>
                   <pic:blipFill>
-                    <a:blip r:embed="rId7">
+                    <a:blip r:embed="rId5">
                       <a:extLst>
                         <a:ext uri="{28A0092B-C50C-407E-A947-70E740481C1C}">
                           <a14:useLocalDpi xmlns:a14="http://schemas.microsoft.com/office/drawing/2010/main" val="0"/>
@@ -16042,7 +16294,7 @@
         </w:rPr>
         <w:t> </w:t>
       </w:r>
-      <w:hyperlink r:id="rId8" w:history="1">
+      <w:hyperlink r:id="rId6" w:history="1">
         <w:r>
           <w:rPr>
             <w:lang w:val="en-US"/>
@@ -16056,7 +16308,7 @@
         </w:rPr>
         <w:t>, and </w:t>
       </w:r>
-      <w:hyperlink r:id="rId9" w:history="1">
+      <w:hyperlink r:id="rId7" w:history="1">
         <w:r>
           <w:rPr>
             <w:lang w:val="en-US"/>
@@ -16070,7 +16322,7 @@
         </w:rPr>
         <w:t xml:space="preserve">. Physiological And Anaesthetic Considerations For The Preterm Neonate Undergoing Surgery. </w:t>
       </w:r>
-      <w:hyperlink r:id="rId10" w:history="1">
+      <w:hyperlink r:id="rId8" w:history="1">
         <w:r>
           <w:t>J Neonatal Surg</w:t>
         </w:r>
@@ -16081,7 +16333,7 @@
       <w:r>
         <w:t xml:space="preserve"> </w:t>
       </w:r>
-      <w:hyperlink r:id="rId11" w:history="1">
+      <w:hyperlink r:id="rId9" w:history="1">
         <w:r>
           <w:rPr>
             <w:rStyle w:val="Lienhypertexte"/>
@@ -16326,15 +16578,32 @@
         </w:rPr>
         <w:t xml:space="preserve"> </w:t>
       </w:r>
-      <w:hyperlink r:id="rId12" w:history="1">
-        <w:r>
-          <w:rPr>
-            <w:rStyle w:val="Lienhypertexte"/>
-            <w:lang w:val="en-US"/>
-          </w:rPr>
-          <w:t>https://github.com/dgolden1/matlab_fleiss_kappa/blob/master/fleiss_kappa.m</w:t>
-        </w:r>
-      </w:hyperlink>
+      <w:r>
+        <w:fldChar w:fldCharType="begin"/>
+      </w:r>
+      <w:r>
+        <w:rPr>
+          <w:lang w:val="en-US"/>
+        </w:rPr>
+        <w:instrText xml:space="preserve"> HYPERLINK "https://github.com/dgolden1/matlab_fleiss_kappa/blob/master/fleiss_kappa.m" </w:instrText>
+      </w:r>
+      <w:r>
+        <w:fldChar w:fldCharType="separate"/>
+      </w:r>
+      <w:r>
+        <w:rPr>
+          <w:rStyle w:val="Lienhypertexte"/>
+          <w:lang w:val="en-US"/>
+        </w:rPr>
+        <w:t>https://github.com/dgolden1/matlab_fleiss_kappa/blob/master/fleiss_kappa.m</w:t>
+      </w:r>
+      <w:r>
+        <w:rPr>
+          <w:rStyle w:val="Lienhypertexte"/>
+          <w:lang w:val="en-US"/>
+        </w:rPr>
+        <w:fldChar w:fldCharType="end"/>
+      </w:r>
     </w:p>
   </w:endnote>
   <w:endnote w:id="11">
@@ -16358,75 +16627,11 @@
         </w:rPr>
         <w:t xml:space="preserve"> Laura E. Ellington, Dimitra </w:t>
       </w:r>
-      <w:proofErr w:type="spellStart"/>
-      <w:r>
-        <w:rPr>
-          <w:lang w:val="en-US"/>
-        </w:rPr>
-        <w:t>Emmanouilidou</w:t>
-      </w:r>
-      <w:proofErr w:type="spellEnd"/>
-      <w:r>
-        <w:rPr>
-          <w:lang w:val="en-US"/>
-        </w:rPr>
-        <w:t xml:space="preserve">, </w:t>
-      </w:r>
-      <w:proofErr w:type="spellStart"/>
-      <w:r>
-        <w:rPr>
-          <w:lang w:val="en-US"/>
-        </w:rPr>
-        <w:t>Mounya</w:t>
-      </w:r>
-      <w:proofErr w:type="spellEnd"/>
-      <w:r>
-        <w:rPr>
-          <w:lang w:val="en-US"/>
-        </w:rPr>
-        <w:t xml:space="preserve"> </w:t>
-      </w:r>
-      <w:proofErr w:type="spellStart"/>
-      <w:r>
-        <w:rPr>
-          <w:lang w:val="en-US"/>
-        </w:rPr>
-        <w:t>Elhilali</w:t>
-      </w:r>
-      <w:proofErr w:type="spellEnd"/>
-      <w:r>
-        <w:rPr>
-          <w:lang w:val="en-US"/>
-        </w:rPr>
-        <w:t xml:space="preserve">, Robert H. Gilman, James M. </w:t>
-      </w:r>
-      <w:proofErr w:type="spellStart"/>
-      <w:r>
-        <w:rPr>
-          <w:lang w:val="en-US"/>
-        </w:rPr>
-        <w:t>Tielsch</w:t>
-      </w:r>
-      <w:proofErr w:type="spellEnd"/>
-      <w:r>
-        <w:rPr>
-          <w:lang w:val="en-US"/>
-        </w:rPr>
-        <w:t xml:space="preserve">, Miguel A. Chavez, Julio Marin-Concha, Dante Figueroa, James West, William Checkley, "Developing a Reference of Normal Lung Sounds in Healthy Peruvian Children", Springer </w:t>
-      </w:r>
-      <w:proofErr w:type="spellStart"/>
-      <w:r>
-        <w:rPr>
-          <w:lang w:val="en-US"/>
-        </w:rPr>
-        <w:t>Science+Business</w:t>
-      </w:r>
-      <w:proofErr w:type="spellEnd"/>
-      <w:r>
-        <w:rPr>
-          <w:lang w:val="en-US"/>
-        </w:rPr>
-        <w:t xml:space="preserve"> Media New York 2014</w:t>
+      <w:r>
+        <w:rPr>
+          <w:lang w:val="en-US"/>
+        </w:rPr>
+        <w:t>Emmanouilidou, Mounya Elhilali, Robert H. Gilman, James M. Tielsch, Miguel A. Chavez, Julio Marin-Concha, Dante Figueroa, James West, William Checkley, "Developing a Reference of Normal Lung Sounds in Healthy Peruvian Children", Springer Science+Business Media New York 2014</w:t>
       </w:r>
     </w:p>
     <w:p>
@@ -16461,15 +16666,32 @@
         </w:rPr>
         <w:t xml:space="preserve"> </w:t>
       </w:r>
-      <w:hyperlink r:id="rId13" w:history="1">
-        <w:r>
-          <w:rPr>
-            <w:rStyle w:val="Lienhypertexte"/>
-            <w:lang w:val="en-US"/>
-          </w:rPr>
-          <w:t>http://www.ivoronline.com/Science/Signals/LPC%20-%20Linear%20Predictive%20Coefficients/LPC%20-%20Linear%20Predictive%20Coefficients.pdf</w:t>
-        </w:r>
-      </w:hyperlink>
+      <w:r>
+        <w:fldChar w:fldCharType="begin"/>
+      </w:r>
+      <w:r>
+        <w:rPr>
+          <w:lang w:val="en-US"/>
+        </w:rPr>
+        <w:instrText xml:space="preserve"> HYPERLINK "http://www.ivoronline.com/Science/Signals/LPC%20-%20Linear%20Predictive%20Coefficients/LPC%20-%20Linear%20Predictive%20Coefficients.pdf" </w:instrText>
+      </w:r>
+      <w:r>
+        <w:fldChar w:fldCharType="separate"/>
+      </w:r>
+      <w:r>
+        <w:rPr>
+          <w:rStyle w:val="Lienhypertexte"/>
+          <w:lang w:val="en-US"/>
+        </w:rPr>
+        <w:t>http://www.ivoronline.com/Science/Signals/LPC%20-%20Linear%20Predictive%20Coefficients/LPC%20-%20Linear%20Predictive%20Coefficients.pdf</w:t>
+      </w:r>
+      <w:r>
+        <w:rPr>
+          <w:rStyle w:val="Lienhypertexte"/>
+          <w:lang w:val="en-US"/>
+        </w:rPr>
+        <w:fldChar w:fldCharType="end"/>
+      </w:r>
     </w:p>
     <w:p>
       <w:pPr>
@@ -19290,6 +19512,36 @@
     <w:abstractNumId w:val="13"/>
   </w:num>
   <w:num w:numId="25">
+    <w:abstractNumId w:val="17"/>
+    <w:lvlOverride w:ilvl="0">
+      <w:startOverride w:val="1"/>
+    </w:lvlOverride>
+    <w:lvlOverride w:ilvl="1">
+      <w:startOverride w:val="1"/>
+    </w:lvlOverride>
+    <w:lvlOverride w:ilvl="2">
+      <w:startOverride w:val="1"/>
+    </w:lvlOverride>
+    <w:lvlOverride w:ilvl="3">
+      <w:startOverride w:val="1"/>
+    </w:lvlOverride>
+    <w:lvlOverride w:ilvl="4">
+      <w:startOverride w:val="1"/>
+    </w:lvlOverride>
+    <w:lvlOverride w:ilvl="5">
+      <w:startOverride w:val="1"/>
+    </w:lvlOverride>
+    <w:lvlOverride w:ilvl="6">
+      <w:startOverride w:val="1"/>
+    </w:lvlOverride>
+    <w:lvlOverride w:ilvl="7">
+      <w:startOverride w:val="1"/>
+    </w:lvlOverride>
+    <w:lvlOverride w:ilvl="8">
+      <w:startOverride w:val="1"/>
+    </w:lvlOverride>
+  </w:num>
+  <w:num w:numId="26">
     <w:abstractNumId w:val="17"/>
     <w:lvlOverride w:ilvl="0">
       <w:startOverride w:val="1"/>
@@ -20176,6 +20428,21 @@
       <w:color w:val="605E5C"/>
       <w:shd w:val="clear" w:color="auto" w:fill="E1DFDD"/>
     </w:rPr>
+  </w:style>
+  <w:style w:type="character" w:customStyle="1" w:styleId="mw-headline">
+    <w:name w:val="mw-headline"/>
+    <w:basedOn w:val="Policepardfaut"/>
+    <w:rsid w:val="00547689"/>
+  </w:style>
+  <w:style w:type="character" w:customStyle="1" w:styleId="mw-editsection">
+    <w:name w:val="mw-editsection"/>
+    <w:basedOn w:val="Policepardfaut"/>
+    <w:rsid w:val="00547689"/>
+  </w:style>
+  <w:style w:type="character" w:customStyle="1" w:styleId="mw-editsection-bracket">
+    <w:name w:val="mw-editsection-bracket"/>
+    <w:basedOn w:val="Policepardfaut"/>
+    <w:rsid w:val="00547689"/>
   </w:style>
 </w:styles>
 </file>
@@ -29816,7 +30083,7 @@
 </file>
 
 <file path=customXml/itemProps1.xml><?xml version="1.0" encoding="utf-8"?>
-<ds:datastoreItem xmlns:ds="http://schemas.openxmlformats.org/officeDocument/2006/customXml" ds:itemID="{01DE4754-2026-497A-BAC5-EBE60FCE8C1D}">
+<ds:datastoreItem xmlns:ds="http://schemas.openxmlformats.org/officeDocument/2006/customXml" ds:itemID="{78F9A6BD-4A93-4DE0-81FC-5A517A95E281}">
   <ds:schemaRefs>
     <ds:schemaRef ds:uri="http://schemas.openxmlformats.org/officeDocument/2006/bibliography"/>
   </ds:schemaRefs>

</xml_diff>

<commit_message>
README + function explanations
</commit_message>
<xml_diff>
--- a/Rapport/Report.docx
+++ b/Rapport/Report.docx
@@ -3372,12 +3372,21 @@
           <w:lang w:val="en-US"/>
         </w:rPr>
       </w:pPr>
-      <w:r>
-        <w:rPr>
-          <w:rFonts w:ascii="Times New Roman" w:hAnsi="Times New Roman" w:cs="Times New Roman"/>
-          <w:lang w:val="en-US"/>
-        </w:rPr>
-        <w:t xml:space="preserve">SRT : </w:t>
+      <w:proofErr w:type="gramStart"/>
+      <w:r>
+        <w:rPr>
+          <w:rFonts w:ascii="Times New Roman" w:hAnsi="Times New Roman" w:cs="Times New Roman"/>
+          <w:lang w:val="en-US"/>
+        </w:rPr>
+        <w:t>SRT :</w:t>
+      </w:r>
+      <w:proofErr w:type="gramEnd"/>
+      <w:r>
+        <w:rPr>
+          <w:rFonts w:ascii="Times New Roman" w:hAnsi="Times New Roman" w:cs="Times New Roman"/>
+          <w:lang w:val="en-US"/>
+        </w:rPr>
+        <w:t xml:space="preserve"> </w:t>
       </w:r>
     </w:p>
     <w:p>
@@ -3388,6 +3397,7 @@
           <w:lang w:val="en-US"/>
         </w:rPr>
       </w:pPr>
+      <w:proofErr w:type="gramStart"/>
       <w:r>
         <w:rPr>
           <w:rFonts w:ascii="Times New Roman" w:hAnsi="Times New Roman" w:cs="Times New Roman"/>
@@ -3400,7 +3410,15 @@
           <w:rFonts w:ascii="Times New Roman" w:hAnsi="Times New Roman" w:cs="Times New Roman"/>
           <w:lang w:val="en-US"/>
         </w:rPr>
-        <w:t xml:space="preserve"> : </w:t>
+        <w:t> :</w:t>
+      </w:r>
+      <w:proofErr w:type="gramEnd"/>
+      <w:r>
+        <w:rPr>
+          <w:rFonts w:ascii="Times New Roman" w:hAnsi="Times New Roman" w:cs="Times New Roman"/>
+          <w:lang w:val="en-US"/>
+        </w:rPr>
+        <w:t xml:space="preserve"> </w:t>
       </w:r>
     </w:p>
     <w:p>
@@ -3548,7 +3566,21 @@
         <w:rPr>
           <w:rFonts w:ascii="Times New Roman" w:hAnsi="Times New Roman" w:cs="Times New Roman"/>
         </w:rPr>
-        <w:t>Combien cela touche d’enfants? Quels sont les risques ?</w:t>
+        <w:t xml:space="preserve">Combien cela touche </w:t>
+      </w:r>
+      <w:proofErr w:type="gramStart"/>
+      <w:r>
+        <w:rPr>
+          <w:rFonts w:ascii="Times New Roman" w:hAnsi="Times New Roman" w:cs="Times New Roman"/>
+        </w:rPr>
+        <w:t>d’enfants?</w:t>
+      </w:r>
+      <w:proofErr w:type="gramEnd"/>
+      <w:r>
+        <w:rPr>
+          <w:rFonts w:ascii="Times New Roman" w:hAnsi="Times New Roman" w:cs="Times New Roman"/>
+        </w:rPr>
+        <w:t xml:space="preserve"> Quels sont les risques ?</w:t>
       </w:r>
     </w:p>
     <w:p>
@@ -3605,7 +3637,23 @@
           <w:rFonts w:ascii="Times New Roman" w:hAnsi="Times New Roman" w:cs="Times New Roman"/>
           <w:lang w:val="en-US"/>
         </w:rPr>
-        <w:t>But global : ???</w:t>
+        <w:t xml:space="preserve">But </w:t>
+      </w:r>
+      <w:proofErr w:type="gramStart"/>
+      <w:r>
+        <w:rPr>
+          <w:rFonts w:ascii="Times New Roman" w:hAnsi="Times New Roman" w:cs="Times New Roman"/>
+          <w:lang w:val="en-US"/>
+        </w:rPr>
+        <w:t>global :</w:t>
+      </w:r>
+      <w:proofErr w:type="gramEnd"/>
+      <w:r>
+        <w:rPr>
+          <w:rFonts w:ascii="Times New Roman" w:hAnsi="Times New Roman" w:cs="Times New Roman"/>
+          <w:lang w:val="en-US"/>
+        </w:rPr>
+        <w:t xml:space="preserve"> ???</w:t>
       </w:r>
     </w:p>
     <w:p>
@@ -5667,8 +5715,17 @@
                                 <w:highlight w:val="darkCyan"/>
                                 <w:lang w:val="en-US"/>
                               </w:rPr>
-                              <w:t>Figure … :</w:t>
+                              <w:t xml:space="preserve">Figure </w:t>
                             </w:r>
+                            <w:proofErr w:type="gramStart"/>
+                            <w:r>
+                              <w:rPr>
+                                <w:highlight w:val="darkCyan"/>
+                                <w:lang w:val="en-US"/>
+                              </w:rPr>
+                              <w:t>… :</w:t>
+                            </w:r>
+                            <w:proofErr w:type="gramEnd"/>
                             <w:r>
                               <w:rPr>
                                 <w:lang w:val="en-US"/>
@@ -5712,8 +5769,17 @@
                           <w:highlight w:val="darkCyan"/>
                           <w:lang w:val="en-US"/>
                         </w:rPr>
-                        <w:t>Figure … :</w:t>
+                        <w:t xml:space="preserve">Figure </w:t>
                       </w:r>
+                      <w:proofErr w:type="gramStart"/>
+                      <w:r>
+                        <w:rPr>
+                          <w:highlight w:val="darkCyan"/>
+                          <w:lang w:val="en-US"/>
+                        </w:rPr>
+                        <w:t>… :</w:t>
+                      </w:r>
+                      <w:proofErr w:type="gramEnd"/>
                       <w:r>
                         <w:rPr>
                           <w:lang w:val="en-US"/>
@@ -5838,7 +5904,16 @@
           <w:highlight w:val="yellow"/>
           <w:lang w:val="en-US"/>
         </w:rPr>
-        <w:t xml:space="preserve"> article</w:t>
+        <w:t xml:space="preserve"> </w:t>
+      </w:r>
+      <w:proofErr w:type="gramStart"/>
+      <w:r>
+        <w:rPr>
+          <w:rFonts w:ascii="Times New Roman" w:hAnsi="Times New Roman" w:cs="Times New Roman"/>
+          <w:highlight w:val="yellow"/>
+          <w:lang w:val="en-US"/>
+        </w:rPr>
+        <w:t>article</w:t>
       </w:r>
       <w:r>
         <w:rPr>
@@ -5852,7 +5927,15 @@
           <w:rFonts w:ascii="Times New Roman" w:hAnsi="Times New Roman" w:cs="Times New Roman"/>
           <w:lang w:val="en-US"/>
         </w:rPr>
-        <w:t xml:space="preserve">Today, the Monash Children's Hospital uses it when the baby needs more than 30% oxygen, but research in this area continues to be </w:t>
+        <w:t>Today</w:t>
+      </w:r>
+      <w:proofErr w:type="gramEnd"/>
+      <w:r>
+        <w:rPr>
+          <w:rFonts w:ascii="Times New Roman" w:hAnsi="Times New Roman" w:cs="Times New Roman"/>
+          <w:lang w:val="en-US"/>
+        </w:rPr>
+        <w:t xml:space="preserve">, the Monash Children's Hospital uses it when the baby needs more than 30% oxygen, but research in this area continues to be </w:t>
       </w:r>
       <w:r>
         <w:rPr>
@@ -7324,8 +7407,21 @@
           <w:szCs w:val="21"/>
           <w:shd w:val="clear" w:color="auto" w:fill="auto"/>
         </w:rPr>
-        <w:t>Pleural rub</w:t>
-      </w:r>
+        <w:t xml:space="preserve">Pleural </w:t>
+      </w:r>
+      <w:proofErr w:type="gramStart"/>
+      <w:r>
+        <w:rPr>
+          <w:rFonts w:asciiTheme="minorHAnsi" w:eastAsiaTheme="minorEastAsia" w:hAnsiTheme="minorHAnsi" w:cstheme="minorBidi"/>
+          <w:b w:val="0"/>
+          <w:bCs w:val="0"/>
+          <w:sz w:val="21"/>
+          <w:szCs w:val="21"/>
+          <w:shd w:val="clear" w:color="auto" w:fill="auto"/>
+        </w:rPr>
+        <w:t>rub</w:t>
+      </w:r>
+      <w:proofErr w:type="gramEnd"/>
       <w:r>
         <w:rPr>
           <w:rFonts w:asciiTheme="minorHAnsi" w:eastAsiaTheme="minorEastAsia" w:hAnsiTheme="minorHAnsi" w:cstheme="minorBidi"/>
@@ -8274,8 +8370,17 @@
                                 <w:highlight w:val="darkCyan"/>
                                 <w:lang w:val="en-US"/>
                               </w:rPr>
-                              <w:t>Figure … :</w:t>
+                              <w:t xml:space="preserve">Figure </w:t>
                             </w:r>
+                            <w:proofErr w:type="gramStart"/>
+                            <w:r>
+                              <w:rPr>
+                                <w:highlight w:val="darkCyan"/>
+                                <w:lang w:val="en-US"/>
+                              </w:rPr>
+                              <w:t>… :</w:t>
+                            </w:r>
+                            <w:proofErr w:type="gramEnd"/>
                             <w:r>
                               <w:rPr>
                                 <w:lang w:val="en-US"/>
@@ -8325,8 +8430,17 @@
                           <w:highlight w:val="darkCyan"/>
                           <w:lang w:val="en-US"/>
                         </w:rPr>
-                        <w:t>Figure … :</w:t>
+                        <w:t xml:space="preserve">Figure </w:t>
                       </w:r>
+                      <w:proofErr w:type="gramStart"/>
+                      <w:r>
+                        <w:rPr>
+                          <w:highlight w:val="darkCyan"/>
+                          <w:lang w:val="en-US"/>
+                        </w:rPr>
+                        <w:t>… :</w:t>
+                      </w:r>
+                      <w:proofErr w:type="gramEnd"/>
                       <w:r>
                         <w:rPr>
                           <w:lang w:val="en-US"/>
@@ -8841,6 +8955,7 @@
         <w:t xml:space="preserve"> à </w:t>
       </w:r>
       <w:proofErr w:type="spellStart"/>
+      <w:proofErr w:type="gramStart"/>
       <w:r>
         <w:rPr>
           <w:rFonts w:ascii="Times New Roman" w:hAnsi="Times New Roman" w:cs="Times New Roman"/>
@@ -8848,6 +8963,7 @@
         <w:t>ca</w:t>
       </w:r>
       <w:proofErr w:type="spellEnd"/>
+      <w:proofErr w:type="gramEnd"/>
       <w:r>
         <w:rPr>
           <w:rFonts w:ascii="Times New Roman" w:hAnsi="Times New Roman" w:cs="Times New Roman"/>
@@ -9920,7 +10036,14 @@
         <w:rPr>
           <w:lang w:val="en-US"/>
         </w:rPr>
-        <w:t xml:space="preserve"> chosen to limit the frequencies between 100 and 1000 Hz</w:t>
+        <w:t xml:space="preserve"> chosen to limit the frequencies between 100 and 1000 </w:t>
+      </w:r>
+      <w:proofErr w:type="gramStart"/>
+      <w:r>
+        <w:rPr>
+          <w:lang w:val="en-US"/>
+        </w:rPr>
+        <w:t>Hz</w:t>
       </w:r>
       <w:r>
         <w:rPr>
@@ -9943,6 +10066,7 @@
         <w:t>(</w:t>
       </w:r>
       <w:proofErr w:type="spellStart"/>
+      <w:proofErr w:type="gramEnd"/>
       <w:r>
         <w:rPr>
           <w:highlight w:val="darkCyan"/>
@@ -10028,11 +10152,19 @@
         </w:rPr>
         <w:t xml:space="preserve">. </w:t>
       </w:r>
-      <w:r>
-        <w:rPr>
-          <w:lang w:val="en-US"/>
-        </w:rPr>
-        <w:t xml:space="preserve">So the sampling frequency that will be used in the rest of the algorithm is </w:t>
+      <w:proofErr w:type="gramStart"/>
+      <w:r>
+        <w:rPr>
+          <w:lang w:val="en-US"/>
+        </w:rPr>
+        <w:t>So</w:t>
+      </w:r>
+      <w:proofErr w:type="gramEnd"/>
+      <w:r>
+        <w:rPr>
+          <w:lang w:val="en-US"/>
+        </w:rPr>
+        <w:t xml:space="preserve"> the sampling frequency that will be used in the rest of the algorithm is </w:t>
       </w:r>
       <w:proofErr w:type="spellStart"/>
       <w:r>
@@ -10166,13 +10298,27 @@
         <w:rPr>
           <w:lang w:val="en-US"/>
         </w:rPr>
-        <w:t xml:space="preserve"> On a 3 annotators, 37 signals et </w:t>
-      </w:r>
-      <w:r>
-        <w:rPr>
-          <w:lang w:val="en-US"/>
-        </w:rPr>
-        <w:t xml:space="preserve"> To do so, Arrabella, Lindsay and I </w:t>
+        <w:t xml:space="preserve"> On a 3 annotators, 37 signals </w:t>
+      </w:r>
+      <w:proofErr w:type="gramStart"/>
+      <w:r>
+        <w:rPr>
+          <w:lang w:val="en-US"/>
+        </w:rPr>
+        <w:t xml:space="preserve">et </w:t>
+      </w:r>
+      <w:r>
+        <w:rPr>
+          <w:lang w:val="en-US"/>
+        </w:rPr>
+        <w:t xml:space="preserve"> To</w:t>
+      </w:r>
+      <w:proofErr w:type="gramEnd"/>
+      <w:r>
+        <w:rPr>
+          <w:lang w:val="en-US"/>
+        </w:rPr>
+        <w:t xml:space="preserve"> do so, Arrabella, Lindsay and I </w:t>
       </w:r>
       <w:r>
         <w:rPr>
@@ -10207,7 +10353,21 @@
         <w:rPr>
           <w:highlight w:val="yellow"/>
         </w:rPr>
-        <w:t xml:space="preserve">Extraction fichier texte (qui correspondent à la date de début et fin de chaque période, avec les labels); Lecture de ces fichiers dans Matlab. J’échantillonne ensuite avec une précision de 10^-2 seconde, pour mettre des labels (1 si CS, 0 si NCS) sur chaque échantillon. Suivant une fenêtre et un </w:t>
+        <w:t>Extraction fichier texte (qui correspondent à la date de début et fin de chaque période, avec les labels</w:t>
+      </w:r>
+      <w:proofErr w:type="gramStart"/>
+      <w:r>
+        <w:rPr>
+          <w:highlight w:val="yellow"/>
+        </w:rPr>
+        <w:t>);</w:t>
+      </w:r>
+      <w:proofErr w:type="gramEnd"/>
+      <w:r>
+        <w:rPr>
+          <w:highlight w:val="yellow"/>
+        </w:rPr>
+        <w:t xml:space="preserve"> Lecture de ces fichiers dans Matlab. J’échantillonne ensuite avec une précision de 10^-2 seconde, pour mettre des labels (1 si CS, 0 si NCS) sur chaque échantillon. Suivant une fenêtre et un </w:t>
       </w:r>
       <w:proofErr w:type="spellStart"/>
       <w:r>
@@ -10318,12 +10478,19 @@
         <w:rPr>
           <w:highlight w:val="red"/>
         </w:rPr>
-        <w:t xml:space="preserve"> avec les sections de pleurs ou non labelisée pour un signal</w:t>
-      </w:r>
+        <w:t xml:space="preserve"> avec les sections de pleurs ou non labelisée pour un </w:t>
+      </w:r>
+      <w:proofErr w:type="gramStart"/>
       <w:r>
         <w:rPr>
           <w:highlight w:val="red"/>
         </w:rPr>
+        <w:t>signal</w:t>
+      </w:r>
+      <w:r>
+        <w:rPr>
+          <w:highlight w:val="red"/>
+        </w:rPr>
         <w:t xml:space="preserve"> </w:t>
       </w:r>
       <w:r>
@@ -10332,6 +10499,7 @@
         </w:rPr>
         <w:t> ?</w:t>
       </w:r>
+      <w:proofErr w:type="gramEnd"/>
       <w:r>
         <w:t xml:space="preserve"> </w:t>
       </w:r>
@@ -10370,8 +10538,6 @@
       <w:r>
         <w:t xml:space="preserve"> pour taille des CS. </w:t>
       </w:r>
-      <w:bookmarkStart w:id="18" w:name="_GoBack"/>
-      <w:bookmarkEnd w:id="18"/>
     </w:p>
     <w:p>
       <w:pPr>
@@ -10394,6 +10560,9 @@
         <w:jc w:val="both"/>
       </w:pPr>
       <w:r>
+        <w:rPr>
+          <w:highlight w:val="yellow"/>
+        </w:rPr>
         <w:lastRenderedPageBreak/>
         <w:t>Mettre image signal 13 et 15</w:t>
       </w:r>
@@ -10456,13 +10625,28 @@
           <w:highlight w:val="yellow"/>
           <w:lang w:val="en-US"/>
         </w:rPr>
-        <w:t>annex …</w:t>
-      </w:r>
-      <w:r>
-        <w:rPr>
-          <w:lang w:val="en-US"/>
-        </w:rPr>
-        <w:t xml:space="preserve"> . It was implemented on </w:t>
+        <w:t xml:space="preserve">annex </w:t>
+      </w:r>
+      <w:proofErr w:type="gramStart"/>
+      <w:r>
+        <w:rPr>
+          <w:highlight w:val="yellow"/>
+          <w:lang w:val="en-US"/>
+        </w:rPr>
+        <w:t>…</w:t>
+      </w:r>
+      <w:r>
+        <w:rPr>
+          <w:lang w:val="en-US"/>
+        </w:rPr>
+        <w:t xml:space="preserve"> .</w:t>
+      </w:r>
+      <w:proofErr w:type="gramEnd"/>
+      <w:r>
+        <w:rPr>
+          <w:lang w:val="en-US"/>
+        </w:rPr>
+        <w:t xml:space="preserve"> It was implemented on </w:t>
       </w:r>
       <w:proofErr w:type="spellStart"/>
       <w:r>
@@ -10636,7 +10820,11 @@
     </w:p>
     <w:p>
       <w:r>
-        <w:t xml:space="preserve">Cela a permis de voir ou est-ce qu’on pouvait avoir les plus grandes différences. On a choisi de garder le </w:t>
+        <w:t xml:space="preserve">Cela a permis de voir ou est-ce qu’on pouvait avoir les plus grandes différences. On a choisi de garder </w:t>
+      </w:r>
+      <w:bookmarkStart w:id="18" w:name="_GoBack"/>
+      <w:r>
+        <w:t xml:space="preserve">le </w:t>
       </w:r>
       <w:proofErr w:type="spellStart"/>
       <w:r>
@@ -10650,6 +10838,7 @@
         <w:t xml:space="preserve">. </w:t>
       </w:r>
     </w:p>
+    <w:bookmarkEnd w:id="18"/>
     <w:p>
       <w:r>
         <w:rPr>
@@ -11458,11 +11647,19 @@
         </w:rPr>
         <w:t xml:space="preserve">, c’est donc moi qui </w:t>
       </w:r>
+      <w:proofErr w:type="gramStart"/>
       <w:r>
         <w:rPr>
           <w:rFonts w:ascii="Calibri" w:hAnsi="Calibri" w:cs="Calibri"/>
         </w:rPr>
-        <w:t xml:space="preserve">ait </w:t>
+        <w:t>ait</w:t>
+      </w:r>
+      <w:proofErr w:type="gramEnd"/>
+      <w:r>
+        <w:rPr>
+          <w:rFonts w:ascii="Calibri" w:hAnsi="Calibri" w:cs="Calibri"/>
+        </w:rPr>
+        <w:t xml:space="preserve"> </w:t>
       </w:r>
       <w:r>
         <w:rPr>
@@ -11695,10 +11892,21 @@
         <w:rPr>
           <w:highlight w:val="lightGray"/>
         </w:rPr>
-        <w:t>annexe …</w:t>
-      </w:r>
-      <w:r>
-        <w:t xml:space="preserve"> . Mon travail a été de faire des recherches afin de trouver d’autres caractéristiques </w:t>
+        <w:t xml:space="preserve">annexe </w:t>
+      </w:r>
+      <w:proofErr w:type="gramStart"/>
+      <w:r>
+        <w:rPr>
+          <w:highlight w:val="lightGray"/>
+        </w:rPr>
+        <w:t>…</w:t>
+      </w:r>
+      <w:r>
+        <w:t xml:space="preserve"> .</w:t>
+      </w:r>
+      <w:proofErr w:type="gramEnd"/>
+      <w:r>
+        <w:t xml:space="preserve"> Mon travail a été de faire des recherches afin de trouver d’autres caractéristiques </w:t>
       </w:r>
       <w:r>
         <w:t>judicieuses sur</w:t>
@@ -12381,13 +12589,21 @@
           <w:highlight w:val="darkCyan"/>
           <w:lang w:val="en-US"/>
         </w:rPr>
-        <w:t>(1.3</w:t>
-      </w:r>
+        <w:t>(</w:t>
+      </w:r>
+      <w:proofErr w:type="gramStart"/>
       <w:r>
         <w:rPr>
           <w:highlight w:val="darkCyan"/>
           <w:lang w:val="en-US"/>
         </w:rPr>
+        <w:t>1.3</w:t>
+      </w:r>
+      <w:r>
+        <w:rPr>
+          <w:highlight w:val="darkCyan"/>
+          <w:lang w:val="en-US"/>
+        </w:rPr>
         <w:t xml:space="preserve"> </w:t>
       </w:r>
       <w:r>
@@ -12397,6 +12613,7 @@
         </w:rPr>
         <w:t>)</w:t>
       </w:r>
+      <w:proofErr w:type="gramEnd"/>
       <w:r>
         <w:rPr>
           <w:highlight w:val="darkCyan"/>
@@ -13017,7 +13234,15 @@
       </w:r>
       <w:proofErr w:type="spellEnd"/>
       <w:r>
-        <w:t xml:space="preserve"> que c’est? P</w:t>
+        <w:t xml:space="preserve"> que </w:t>
+      </w:r>
+      <w:proofErr w:type="gramStart"/>
+      <w:r>
+        <w:t>c’est?</w:t>
+      </w:r>
+      <w:proofErr w:type="gramEnd"/>
+      <w:r>
+        <w:t xml:space="preserve"> P</w:t>
       </w:r>
       <w:r>
         <w:t xml:space="preserve">ourquoi en avoir choisi 6 ? Qu’est-ce qu’on regarde dessus ? Pourquoi judicieux ? </w:t>
@@ -16188,7 +16413,21 @@
         <w:rPr>
           <w:lang w:val="en-US"/>
         </w:rPr>
-        <w:t xml:space="preserve">Health Organisation,  </w:t>
+        <w:t xml:space="preserve">Health </w:t>
+      </w:r>
+      <w:proofErr w:type="spellStart"/>
+      <w:r>
+        <w:rPr>
+          <w:lang w:val="en-US"/>
+        </w:rPr>
+        <w:t>Organisation</w:t>
+      </w:r>
+      <w:proofErr w:type="spellEnd"/>
+      <w:r>
+        <w:rPr>
+          <w:lang w:val="en-US"/>
+        </w:rPr>
+        <w:t xml:space="preserve">,  </w:t>
       </w:r>
       <w:hyperlink r:id="rId1" w:history="1">
         <w:r>
@@ -16409,7 +16648,21 @@
         <w:rPr>
           <w:lang w:val="en-US"/>
         </w:rPr>
-        <w:t xml:space="preserve">. Physiological And Anaesthetic Considerations For The Preterm Neonate Undergoing Surgery. </w:t>
+        <w:t xml:space="preserve">. Physiological </w:t>
+      </w:r>
+      <w:proofErr w:type="gramStart"/>
+      <w:r>
+        <w:rPr>
+          <w:lang w:val="en-US"/>
+        </w:rPr>
+        <w:t>And</w:t>
+      </w:r>
+      <w:proofErr w:type="gramEnd"/>
+      <w:r>
+        <w:rPr>
+          <w:lang w:val="en-US"/>
+        </w:rPr>
+        <w:t xml:space="preserve"> Anaesthetic Considerations For The Preterm Neonate Undergoing Surgery. </w:t>
       </w:r>
       <w:hyperlink r:id="rId10" w:history="1">
         <w:r>
@@ -16417,7 +16670,15 @@
         </w:r>
       </w:hyperlink>
       <w:r>
-        <w:t>. 2012 Jan-Mar; 1(1): 14.</w:t>
+        <w:t>. 2012 Jan-</w:t>
+      </w:r>
+      <w:proofErr w:type="gramStart"/>
+      <w:r>
+        <w:t>Mar;</w:t>
+      </w:r>
+      <w:proofErr w:type="gramEnd"/>
+      <w:r>
+        <w:t xml:space="preserve"> 1(1): 14.</w:t>
       </w:r>
       <w:r>
         <w:t xml:space="preserve"> </w:t>
@@ -30132,7 +30393,7 @@
 </file>
 
 <file path=customXml/itemProps1.xml><?xml version="1.0" encoding="utf-8"?>
-<ds:datastoreItem xmlns:ds="http://schemas.openxmlformats.org/officeDocument/2006/customXml" ds:itemID="{13D9E24D-4D19-4A9D-B178-F898DBEB373D}">
+<ds:datastoreItem xmlns:ds="http://schemas.openxmlformats.org/officeDocument/2006/customXml" ds:itemID="{17F1CA98-5128-4CC9-874D-829BAB40EFE2}">
   <ds:schemaRefs>
     <ds:schemaRef ds:uri="http://schemas.openxmlformats.org/officeDocument/2006/bibliography"/>
   </ds:schemaRefs>

</xml_diff>

<commit_message>
Report on CS labelling
</commit_message>
<xml_diff>
--- a/Rapport/Report.docx
+++ b/Rapport/Report.docx
@@ -81,7 +81,6 @@
           <w:szCs w:val="56"/>
         </w:rPr>
       </w:pPr>
-      <w:proofErr w:type="spellStart"/>
       <w:r>
         <w:rPr>
           <w:rFonts w:ascii="Times New Roman" w:hAnsi="Times New Roman" w:cs="Times New Roman"/>
@@ -104,16 +103,7 @@
           <w:sz w:val="56"/>
           <w:szCs w:val="56"/>
         </w:rPr>
-        <w:t>ship</w:t>
-      </w:r>
-      <w:proofErr w:type="spellEnd"/>
-      <w:r>
-        <w:rPr>
-          <w:rFonts w:ascii="Times New Roman" w:hAnsi="Times New Roman" w:cs="Times New Roman"/>
-          <w:sz w:val="56"/>
-          <w:szCs w:val="56"/>
-        </w:rPr>
-        <w:t xml:space="preserve"> Report</w:t>
+        <w:t>ship Report</w:t>
       </w:r>
     </w:p>
     <w:p>
@@ -3372,21 +3362,12 @@
           <w:lang w:val="en-US"/>
         </w:rPr>
       </w:pPr>
-      <w:proofErr w:type="gramStart"/>
-      <w:r>
-        <w:rPr>
-          <w:rFonts w:ascii="Times New Roman" w:hAnsi="Times New Roman" w:cs="Times New Roman"/>
-          <w:lang w:val="en-US"/>
-        </w:rPr>
-        <w:t>SRT :</w:t>
-      </w:r>
-      <w:proofErr w:type="gramEnd"/>
-      <w:r>
-        <w:rPr>
-          <w:rFonts w:ascii="Times New Roman" w:hAnsi="Times New Roman" w:cs="Times New Roman"/>
-          <w:lang w:val="en-US"/>
-        </w:rPr>
-        <w:t xml:space="preserve"> </w:t>
+      <w:r>
+        <w:rPr>
+          <w:rFonts w:ascii="Times New Roman" w:hAnsi="Times New Roman" w:cs="Times New Roman"/>
+          <w:lang w:val="en-US"/>
+        </w:rPr>
+        <w:t xml:space="preserve">SRT : </w:t>
       </w:r>
     </w:p>
     <w:p>
@@ -3397,7 +3378,6 @@
           <w:lang w:val="en-US"/>
         </w:rPr>
       </w:pPr>
-      <w:proofErr w:type="gramStart"/>
       <w:r>
         <w:rPr>
           <w:rFonts w:ascii="Times New Roman" w:hAnsi="Times New Roman" w:cs="Times New Roman"/>
@@ -3410,15 +3390,53 @@
           <w:rFonts w:ascii="Times New Roman" w:hAnsi="Times New Roman" w:cs="Times New Roman"/>
           <w:lang w:val="en-US"/>
         </w:rPr>
-        <w:t> :</w:t>
-      </w:r>
-      <w:proofErr w:type="gramEnd"/>
-      <w:r>
-        <w:rPr>
-          <w:rFonts w:ascii="Times New Roman" w:hAnsi="Times New Roman" w:cs="Times New Roman"/>
-          <w:lang w:val="en-US"/>
-        </w:rPr>
-        <w:t xml:space="preserve"> </w:t>
+        <w:t xml:space="preserve"> : </w:t>
+      </w:r>
+    </w:p>
+    <w:p>
+      <w:pPr>
+        <w:jc w:val="both"/>
+        <w:rPr>
+          <w:rFonts w:ascii="Times New Roman" w:hAnsi="Times New Roman" w:cs="Times New Roman"/>
+          <w:lang w:val="en-US"/>
+        </w:rPr>
+      </w:pPr>
+      <w:r>
+        <w:rPr>
+          <w:rFonts w:ascii="Times New Roman" w:hAnsi="Times New Roman" w:cs="Times New Roman"/>
+          <w:lang w:val="en-US"/>
+        </w:rPr>
+        <w:t>CS : Crying S</w:t>
+      </w:r>
+      <w:r>
+        <w:rPr>
+          <w:rFonts w:ascii="Times New Roman" w:hAnsi="Times New Roman" w:cs="Times New Roman"/>
+          <w:lang w:val="en-US"/>
+        </w:rPr>
+        <w:t>egment</w:t>
+      </w:r>
+    </w:p>
+    <w:p>
+      <w:pPr>
+        <w:jc w:val="both"/>
+        <w:rPr>
+          <w:rFonts w:ascii="Times New Roman" w:hAnsi="Times New Roman" w:cs="Times New Roman"/>
+          <w:lang w:val="en-US"/>
+        </w:rPr>
+      </w:pPr>
+      <w:r>
+        <w:rPr>
+          <w:rFonts w:ascii="Times New Roman" w:hAnsi="Times New Roman" w:cs="Times New Roman"/>
+          <w:lang w:val="en-US"/>
+        </w:rPr>
+        <w:t>NCS: Non-Crying S</w:t>
+      </w:r>
+      <w:r>
+        <w:rPr>
+          <w:rFonts w:ascii="Times New Roman" w:hAnsi="Times New Roman" w:cs="Times New Roman"/>
+          <w:lang w:val="en-US"/>
+        </w:rPr>
+        <w:t>egment</w:t>
       </w:r>
     </w:p>
     <w:p>
@@ -3521,33 +3539,8 @@
           <w:rFonts w:ascii="Times New Roman" w:hAnsi="Times New Roman" w:cs="Times New Roman"/>
           <w:lang w:val="en-US"/>
         </w:rPr>
-        <w:t xml:space="preserve">Une des complications: </w:t>
-      </w:r>
-      <w:proofErr w:type="spellStart"/>
-      <w:r>
-        <w:rPr>
-          <w:rFonts w:ascii="Times New Roman" w:hAnsi="Times New Roman" w:cs="Times New Roman"/>
-          <w:lang w:val="en-US"/>
-        </w:rPr>
-        <w:t>Deficience</w:t>
-      </w:r>
-      <w:proofErr w:type="spellEnd"/>
-      <w:r>
-        <w:rPr>
-          <w:rFonts w:ascii="Times New Roman" w:hAnsi="Times New Roman" w:cs="Times New Roman"/>
-          <w:lang w:val="en-US"/>
-        </w:rPr>
-        <w:t xml:space="preserve"> </w:t>
-      </w:r>
-      <w:proofErr w:type="spellStart"/>
-      <w:r>
-        <w:rPr>
-          <w:rFonts w:ascii="Times New Roman" w:hAnsi="Times New Roman" w:cs="Times New Roman"/>
-          <w:lang w:val="en-US"/>
-        </w:rPr>
-        <w:t>respiratoty</w:t>
-      </w:r>
-      <w:proofErr w:type="spellEnd"/>
+        <w:t>Une des complications: Deficience respiratoty</w:t>
+      </w:r>
     </w:p>
     <w:p>
       <w:pPr>
@@ -3566,21 +3559,7 @@
         <w:rPr>
           <w:rFonts w:ascii="Times New Roman" w:hAnsi="Times New Roman" w:cs="Times New Roman"/>
         </w:rPr>
-        <w:t xml:space="preserve">Combien cela touche </w:t>
-      </w:r>
-      <w:proofErr w:type="gramStart"/>
-      <w:r>
-        <w:rPr>
-          <w:rFonts w:ascii="Times New Roman" w:hAnsi="Times New Roman" w:cs="Times New Roman"/>
-        </w:rPr>
-        <w:t>d’enfants?</w:t>
-      </w:r>
-      <w:proofErr w:type="gramEnd"/>
-      <w:r>
-        <w:rPr>
-          <w:rFonts w:ascii="Times New Roman" w:hAnsi="Times New Roman" w:cs="Times New Roman"/>
-        </w:rPr>
-        <w:t xml:space="preserve"> Quels sont les risques ?</w:t>
+        <w:t>Combien cela touche d’enfants? Quels sont les risques ?</w:t>
       </w:r>
     </w:p>
     <w:p>
@@ -3637,23 +3616,7 @@
           <w:rFonts w:ascii="Times New Roman" w:hAnsi="Times New Roman" w:cs="Times New Roman"/>
           <w:lang w:val="en-US"/>
         </w:rPr>
-        <w:t xml:space="preserve">But </w:t>
-      </w:r>
-      <w:proofErr w:type="gramStart"/>
-      <w:r>
-        <w:rPr>
-          <w:rFonts w:ascii="Times New Roman" w:hAnsi="Times New Roman" w:cs="Times New Roman"/>
-          <w:lang w:val="en-US"/>
-        </w:rPr>
-        <w:t>global :</w:t>
-      </w:r>
-      <w:proofErr w:type="gramEnd"/>
-      <w:r>
-        <w:rPr>
-          <w:rFonts w:ascii="Times New Roman" w:hAnsi="Times New Roman" w:cs="Times New Roman"/>
-          <w:lang w:val="en-US"/>
-        </w:rPr>
-        <w:t xml:space="preserve"> ???</w:t>
+        <w:t>But global : ???</w:t>
       </w:r>
     </w:p>
     <w:p>
@@ -3695,35 +3658,7 @@
         <w:rPr>
           <w:rFonts w:ascii="Times New Roman" w:hAnsi="Times New Roman" w:cs="Times New Roman"/>
         </w:rPr>
-        <w:t xml:space="preserve">En particulier en signal </w:t>
-      </w:r>
-      <w:proofErr w:type="spellStart"/>
-      <w:r>
-        <w:rPr>
-          <w:rFonts w:ascii="Times New Roman" w:hAnsi="Times New Roman" w:cs="Times New Roman"/>
-        </w:rPr>
-        <w:t>processing</w:t>
-      </w:r>
-      <w:proofErr w:type="spellEnd"/>
-      <w:r>
-        <w:rPr>
-          <w:rFonts w:ascii="Times New Roman" w:hAnsi="Times New Roman" w:cs="Times New Roman"/>
-        </w:rPr>
-        <w:t xml:space="preserve"> : trouver des </w:t>
-      </w:r>
-      <w:proofErr w:type="spellStart"/>
-      <w:r>
-        <w:rPr>
-          <w:rFonts w:ascii="Times New Roman" w:hAnsi="Times New Roman" w:cs="Times New Roman"/>
-        </w:rPr>
-        <w:t>features</w:t>
-      </w:r>
-      <w:proofErr w:type="spellEnd"/>
-      <w:r>
-        <w:rPr>
-          <w:rFonts w:ascii="Times New Roman" w:hAnsi="Times New Roman" w:cs="Times New Roman"/>
-        </w:rPr>
-        <w:t xml:space="preserve"> dont la différence sera la plus importante ?</w:t>
+        <w:t>En particulier en signal processing : trouver des features dont la différence sera la plus importante ?</w:t>
       </w:r>
     </w:p>
     <w:p>
@@ -4452,23 +4387,7 @@
           <w:rFonts w:ascii="Times New Roman" w:hAnsi="Times New Roman" w:cs="Times New Roman"/>
           <w:lang w:val="en-US"/>
         </w:rPr>
-        <w:t xml:space="preserve">My supervisor is Faezeh </w:t>
-      </w:r>
-      <w:proofErr w:type="spellStart"/>
-      <w:r>
-        <w:rPr>
-          <w:rFonts w:ascii="Times New Roman" w:hAnsi="Times New Roman" w:cs="Times New Roman"/>
-          <w:lang w:val="en-US"/>
-        </w:rPr>
-        <w:t>Marzbanrad</w:t>
-      </w:r>
-      <w:proofErr w:type="spellEnd"/>
-      <w:r>
-        <w:rPr>
-          <w:rFonts w:ascii="Times New Roman" w:hAnsi="Times New Roman" w:cs="Times New Roman"/>
-          <w:lang w:val="en-US"/>
-        </w:rPr>
-        <w:t>. She is a lecturer who joined the University of Monash in 2016. Her research interests include biomedical signal processing, machine learning and statistical data analysis, as well as fetal, maternal and neonatal healthcare technologies. On maternity leave during the first two months of my internship, I first met her</w:t>
+        <w:t>My supervisor is Faezeh Marzbanrad. She is a lecturer who joined the University of Monash in 2016. Her research interests include biomedical signal processing, machine learning and statistical data analysis, as well as fetal, maternal and neonatal healthcare technologies. On maternity leave during the first two months of my internship, I first met her</w:t>
       </w:r>
       <w:r>
         <w:rPr>
@@ -4634,23 +4553,7 @@
             <w:rFonts w:ascii="Times New Roman" w:hAnsi="Times New Roman" w:cs="Times New Roman"/>
             <w:lang w:val="en-US"/>
           </w:rPr>
-          <w:t xml:space="preserve">the Department of </w:t>
-        </w:r>
-        <w:proofErr w:type="spellStart"/>
-        <w:r>
-          <w:rPr>
-            <w:rFonts w:ascii="Times New Roman" w:hAnsi="Times New Roman" w:cs="Times New Roman"/>
-            <w:lang w:val="en-US"/>
-          </w:rPr>
-          <w:t>Paediatrics</w:t>
-        </w:r>
-        <w:proofErr w:type="spellEnd"/>
-        <w:r>
-          <w:rPr>
-            <w:rFonts w:ascii="Times New Roman" w:hAnsi="Times New Roman" w:cs="Times New Roman"/>
-            <w:lang w:val="en-US"/>
-          </w:rPr>
-          <w:t>, in Monash Children</w:t>
+          <w:t>the Department of Paediatrics, in Monash Children</w:t>
         </w:r>
         <w:r>
           <w:rPr>
@@ -5416,17 +5319,9 @@
         <w:rPr>
           <w:lang w:val="fr-FR"/>
         </w:rPr>
-        <w:t xml:space="preserve">RDS </w:t>
-      </w:r>
-      <w:proofErr w:type="spellStart"/>
-      <w:r>
-        <w:rPr>
-          <w:lang w:val="fr-FR"/>
-        </w:rPr>
-        <w:t>Therapies</w:t>
+        <w:t>RDS Therapies</w:t>
       </w:r>
       <w:bookmarkEnd w:id="9"/>
-      <w:proofErr w:type="spellEnd"/>
       <w:r>
         <w:rPr>
           <w:lang w:val="fr-FR"/>
@@ -5715,17 +5610,8 @@
                                 <w:highlight w:val="darkCyan"/>
                                 <w:lang w:val="en-US"/>
                               </w:rPr>
-                              <w:t xml:space="preserve">Figure </w:t>
+                              <w:t>Figure … :</w:t>
                             </w:r>
-                            <w:proofErr w:type="gramStart"/>
-                            <w:r>
-                              <w:rPr>
-                                <w:highlight w:val="darkCyan"/>
-                                <w:lang w:val="en-US"/>
-                              </w:rPr>
-                              <w:t>… :</w:t>
-                            </w:r>
-                            <w:proofErr w:type="gramEnd"/>
                             <w:r>
                               <w:rPr>
                                 <w:lang w:val="en-US"/>
@@ -5769,17 +5655,8 @@
                           <w:highlight w:val="darkCyan"/>
                           <w:lang w:val="en-US"/>
                         </w:rPr>
-                        <w:t xml:space="preserve">Figure </w:t>
+                        <w:t>Figure … :</w:t>
                       </w:r>
-                      <w:proofErr w:type="gramStart"/>
-                      <w:r>
-                        <w:rPr>
-                          <w:highlight w:val="darkCyan"/>
-                          <w:lang w:val="en-US"/>
-                        </w:rPr>
-                        <w:t>… :</w:t>
-                      </w:r>
-                      <w:proofErr w:type="gramEnd"/>
                       <w:r>
                         <w:rPr>
                           <w:lang w:val="en-US"/>
@@ -5888,32 +5765,13 @@
         </w:rPr>
         <w:t xml:space="preserve"> Indeed, it is not always well seen to put a foreign substance in a very fragile baby. In addition, the surfactant is not always well absorbed, and never in the same way. </w:t>
       </w:r>
-      <w:proofErr w:type="spellStart"/>
       <w:r>
         <w:rPr>
           <w:rFonts w:ascii="Times New Roman" w:hAnsi="Times New Roman" w:cs="Times New Roman"/>
           <w:highlight w:val="yellow"/>
           <w:lang w:val="en-US"/>
         </w:rPr>
-        <w:t>Mettre</w:t>
-      </w:r>
-      <w:proofErr w:type="spellEnd"/>
-      <w:r>
-        <w:rPr>
-          <w:rFonts w:ascii="Times New Roman" w:hAnsi="Times New Roman" w:cs="Times New Roman"/>
-          <w:highlight w:val="yellow"/>
-          <w:lang w:val="en-US"/>
-        </w:rPr>
-        <w:t xml:space="preserve"> </w:t>
-      </w:r>
-      <w:proofErr w:type="gramStart"/>
-      <w:r>
-        <w:rPr>
-          <w:rFonts w:ascii="Times New Roman" w:hAnsi="Times New Roman" w:cs="Times New Roman"/>
-          <w:highlight w:val="yellow"/>
-          <w:lang w:val="en-US"/>
-        </w:rPr>
-        <w:t>article</w:t>
+        <w:t>Mettre article</w:t>
       </w:r>
       <w:r>
         <w:rPr>
@@ -5927,15 +5785,7 @@
           <w:rFonts w:ascii="Times New Roman" w:hAnsi="Times New Roman" w:cs="Times New Roman"/>
           <w:lang w:val="en-US"/>
         </w:rPr>
-        <w:t>Today</w:t>
-      </w:r>
-      <w:proofErr w:type="gramEnd"/>
-      <w:r>
-        <w:rPr>
-          <w:rFonts w:ascii="Times New Roman" w:hAnsi="Times New Roman" w:cs="Times New Roman"/>
-          <w:lang w:val="en-US"/>
-        </w:rPr>
-        <w:t xml:space="preserve">, the Monash Children's Hospital uses it when the baby needs more than 30% oxygen, but research in this area continues to be </w:t>
+        <w:t xml:space="preserve">Today, the Monash Children's Hospital uses it when the baby needs more than 30% oxygen, but research in this area continues to be </w:t>
       </w:r>
       <w:r>
         <w:rPr>
@@ -6595,17 +6445,8 @@
           <w:rFonts w:ascii="Times New Roman" w:hAnsi="Times New Roman" w:cs="Times New Roman"/>
           <w:lang w:val="en-US"/>
         </w:rPr>
-        <w:t xml:space="preserve"> known as </w:t>
-      </w:r>
-      <w:proofErr w:type="spellStart"/>
-      <w:r>
-        <w:rPr>
-          <w:rFonts w:ascii="Times New Roman" w:hAnsi="Times New Roman" w:cs="Times New Roman"/>
-          <w:lang w:val="en-US"/>
-        </w:rPr>
-        <w:t>Clinicloud</w:t>
-      </w:r>
-      <w:proofErr w:type="spellEnd"/>
+        <w:t xml:space="preserve"> known as Clinicloud</w:t>
+      </w:r>
       <w:r>
         <w:rPr>
           <w:rFonts w:ascii="Times New Roman" w:hAnsi="Times New Roman" w:cs="Times New Roman"/>
@@ -7240,13 +7081,8 @@
         </w:numPr>
       </w:pPr>
       <w:r>
-        <w:t xml:space="preserve">Ses </w:t>
-      </w:r>
-      <w:proofErr w:type="spellStart"/>
-      <w:r>
-        <w:t>caractéritiques</w:t>
-      </w:r>
-      <w:proofErr w:type="spellEnd"/>
+        <w:t>Ses caractéritiques</w:t>
+      </w:r>
       <w:r>
         <w:t xml:space="preserve"> avec des n</w:t>
       </w:r>
@@ -7407,9 +7243,8 @@
           <w:szCs w:val="21"/>
           <w:shd w:val="clear" w:color="auto" w:fill="auto"/>
         </w:rPr>
-        <w:t xml:space="preserve">Pleural </w:t>
-      </w:r>
-      <w:proofErr w:type="gramStart"/>
+        <w:t>Pleural rub</w:t>
+      </w:r>
       <w:r>
         <w:rPr>
           <w:rFonts w:asciiTheme="minorHAnsi" w:eastAsiaTheme="minorEastAsia" w:hAnsiTheme="minorHAnsi" w:cstheme="minorBidi"/>
@@ -7419,9 +7254,8 @@
           <w:szCs w:val="21"/>
           <w:shd w:val="clear" w:color="auto" w:fill="auto"/>
         </w:rPr>
-        <w:t>rub</w:t>
-      </w:r>
-      <w:proofErr w:type="gramEnd"/>
+        <w:t xml:space="preserve"> </w:t>
+      </w:r>
       <w:r>
         <w:rPr>
           <w:rFonts w:asciiTheme="minorHAnsi" w:eastAsiaTheme="minorEastAsia" w:hAnsiTheme="minorHAnsi" w:cstheme="minorBidi"/>
@@ -7431,17 +7265,6 @@
           <w:szCs w:val="21"/>
           <w:shd w:val="clear" w:color="auto" w:fill="auto"/>
         </w:rPr>
-        <w:t xml:space="preserve"> </w:t>
-      </w:r>
-      <w:r>
-        <w:rPr>
-          <w:rFonts w:asciiTheme="minorHAnsi" w:eastAsiaTheme="minorEastAsia" w:hAnsiTheme="minorHAnsi" w:cstheme="minorBidi"/>
-          <w:b w:val="0"/>
-          <w:bCs w:val="0"/>
-          <w:sz w:val="21"/>
-          <w:szCs w:val="21"/>
-          <w:shd w:val="clear" w:color="auto" w:fill="auto"/>
-        </w:rPr>
         <w:t>Stridor</w:t>
       </w:r>
     </w:p>
@@ -7550,23 +7373,7 @@
           <w:rFonts w:ascii="Times New Roman" w:hAnsi="Times New Roman" w:cs="Times New Roman"/>
           <w:lang w:val="en-US"/>
         </w:rPr>
-        <w:t xml:space="preserve"> determine if the child has a Chronic Lung </w:t>
-      </w:r>
-      <w:proofErr w:type="spellStart"/>
-      <w:r>
-        <w:rPr>
-          <w:rFonts w:ascii="Times New Roman" w:hAnsi="Times New Roman" w:cs="Times New Roman"/>
-          <w:lang w:val="en-US"/>
-        </w:rPr>
-        <w:t>Desease</w:t>
-      </w:r>
-      <w:proofErr w:type="spellEnd"/>
-      <w:r>
-        <w:rPr>
-          <w:rFonts w:ascii="Times New Roman" w:hAnsi="Times New Roman" w:cs="Times New Roman"/>
-          <w:lang w:val="en-US"/>
-        </w:rPr>
-        <w:t xml:space="preserve"> (CLD).</w:t>
+        <w:t xml:space="preserve"> determine if the child has a Chronic Lung Desease (CLD).</w:t>
       </w:r>
     </w:p>
     <w:p>
@@ -8370,17 +8177,8 @@
                                 <w:highlight w:val="darkCyan"/>
                                 <w:lang w:val="en-US"/>
                               </w:rPr>
-                              <w:t xml:space="preserve">Figure </w:t>
+                              <w:t>Figure … :</w:t>
                             </w:r>
-                            <w:proofErr w:type="gramStart"/>
-                            <w:r>
-                              <w:rPr>
-                                <w:highlight w:val="darkCyan"/>
-                                <w:lang w:val="en-US"/>
-                              </w:rPr>
-                              <w:t>… :</w:t>
-                            </w:r>
-                            <w:proofErr w:type="gramEnd"/>
                             <w:r>
                               <w:rPr>
                                 <w:lang w:val="en-US"/>
@@ -8430,17 +8228,8 @@
                           <w:highlight w:val="darkCyan"/>
                           <w:lang w:val="en-US"/>
                         </w:rPr>
-                        <w:t xml:space="preserve">Figure </w:t>
+                        <w:t>Figure … :</w:t>
                       </w:r>
-                      <w:proofErr w:type="gramStart"/>
-                      <w:r>
-                        <w:rPr>
-                          <w:highlight w:val="darkCyan"/>
-                          <w:lang w:val="en-US"/>
-                        </w:rPr>
-                        <w:t>… :</w:t>
-                      </w:r>
-                      <w:proofErr w:type="gramEnd"/>
                       <w:r>
                         <w:rPr>
                           <w:lang w:val="en-US"/>
@@ -8926,77 +8715,11 @@
         </w:rPr>
         <w:t xml:space="preserve"> </w:t>
       </w:r>
-      <w:proofErr w:type="spellStart"/>
-      <w:r>
-        <w:rPr>
-          <w:rFonts w:ascii="Times New Roman" w:hAnsi="Times New Roman" w:cs="Times New Roman"/>
-        </w:rPr>
-        <w:t>Rq</w:t>
-      </w:r>
-      <w:proofErr w:type="spellEnd"/>
-      <w:r>
-        <w:rPr>
-          <w:rFonts w:ascii="Times New Roman" w:hAnsi="Times New Roman" w:cs="Times New Roman"/>
-        </w:rPr>
-        <w:t xml:space="preserve"> : Je n’ai eu </w:t>
-      </w:r>
-      <w:proofErr w:type="spellStart"/>
-      <w:r>
-        <w:rPr>
-          <w:rFonts w:ascii="Times New Roman" w:hAnsi="Times New Roman" w:cs="Times New Roman"/>
-        </w:rPr>
-        <w:t>acces</w:t>
-      </w:r>
-      <w:proofErr w:type="spellEnd"/>
-      <w:r>
-        <w:rPr>
-          <w:rFonts w:ascii="Times New Roman" w:hAnsi="Times New Roman" w:cs="Times New Roman"/>
-        </w:rPr>
-        <w:t xml:space="preserve"> à </w:t>
-      </w:r>
-      <w:proofErr w:type="spellStart"/>
-      <w:proofErr w:type="gramStart"/>
-      <w:r>
-        <w:rPr>
-          <w:rFonts w:ascii="Times New Roman" w:hAnsi="Times New Roman" w:cs="Times New Roman"/>
-        </w:rPr>
-        <w:t>ca</w:t>
-      </w:r>
-      <w:proofErr w:type="spellEnd"/>
-      <w:proofErr w:type="gramEnd"/>
-      <w:r>
-        <w:rPr>
-          <w:rFonts w:ascii="Times New Roman" w:hAnsi="Times New Roman" w:cs="Times New Roman"/>
-        </w:rPr>
-        <w:t xml:space="preserve"> qu’</w:t>
-      </w:r>
-      <w:proofErr w:type="spellStart"/>
-      <w:r>
-        <w:rPr>
-          <w:rFonts w:ascii="Times New Roman" w:hAnsi="Times New Roman" w:cs="Times New Roman"/>
-        </w:rPr>
-        <w:t>a</w:t>
-      </w:r>
-      <w:proofErr w:type="spellEnd"/>
-      <w:r>
-        <w:rPr>
-          <w:rFonts w:ascii="Times New Roman" w:hAnsi="Times New Roman" w:cs="Times New Roman"/>
-        </w:rPr>
-        <w:t xml:space="preserve"> la fin de mon stage car il fallait être </w:t>
-      </w:r>
-      <w:proofErr w:type="spellStart"/>
-      <w:r>
-        <w:rPr>
-          <w:rFonts w:ascii="Times New Roman" w:hAnsi="Times New Roman" w:cs="Times New Roman"/>
-        </w:rPr>
-        <w:t>blinded</w:t>
-      </w:r>
-      <w:proofErr w:type="spellEnd"/>
-      <w:r>
-        <w:rPr>
-          <w:rFonts w:ascii="Times New Roman" w:hAnsi="Times New Roman" w:cs="Times New Roman"/>
-        </w:rPr>
-        <w:t xml:space="preserve">. </w:t>
+      <w:r>
+        <w:rPr>
+          <w:rFonts w:ascii="Times New Roman" w:hAnsi="Times New Roman" w:cs="Times New Roman"/>
+        </w:rPr>
+        <w:t xml:space="preserve">Rq : Je n’ai eu acces à ca qu’a la fin de mon stage car il fallait être blinded. </w:t>
       </w:r>
     </w:p>
     <w:p>
@@ -9764,65 +9487,8 @@
           <w:highlight w:val="yellow"/>
           <w:lang w:val="en-US"/>
         </w:rPr>
-        <w:t xml:space="preserve">Attention ne </w:t>
-      </w:r>
-      <w:proofErr w:type="spellStart"/>
-      <w:r>
-        <w:rPr>
-          <w:highlight w:val="yellow"/>
-          <w:lang w:val="en-US"/>
-        </w:rPr>
-        <w:t>mettre</w:t>
-      </w:r>
-      <w:proofErr w:type="spellEnd"/>
-      <w:r>
-        <w:rPr>
-          <w:highlight w:val="yellow"/>
-          <w:lang w:val="en-US"/>
-        </w:rPr>
-        <w:t xml:space="preserve"> que </w:t>
-      </w:r>
-      <w:proofErr w:type="spellStart"/>
-      <w:r>
-        <w:rPr>
-          <w:highlight w:val="yellow"/>
-          <w:lang w:val="en-US"/>
-        </w:rPr>
-        <w:t>ce</w:t>
-      </w:r>
-      <w:proofErr w:type="spellEnd"/>
-      <w:r>
-        <w:rPr>
-          <w:highlight w:val="yellow"/>
-          <w:lang w:val="en-US"/>
-        </w:rPr>
-        <w:t xml:space="preserve"> que </w:t>
-      </w:r>
-      <w:proofErr w:type="spellStart"/>
-      <w:r>
-        <w:rPr>
-          <w:highlight w:val="yellow"/>
-          <w:lang w:val="en-US"/>
-        </w:rPr>
-        <w:t>je</w:t>
-      </w:r>
-      <w:proofErr w:type="spellEnd"/>
-      <w:r>
-        <w:rPr>
-          <w:highlight w:val="yellow"/>
-          <w:lang w:val="en-US"/>
-        </w:rPr>
-        <w:t xml:space="preserve"> </w:t>
-      </w:r>
-      <w:proofErr w:type="spellStart"/>
-      <w:r>
-        <w:rPr>
-          <w:highlight w:val="yellow"/>
-          <w:lang w:val="en-US"/>
-        </w:rPr>
-        <w:t>traite</w:t>
-      </w:r>
-      <w:proofErr w:type="spellEnd"/>
+        <w:t>Attention ne mettre que ce que je traite</w:t>
+      </w:r>
     </w:p>
     <w:p>
       <w:pPr>
@@ -9856,19 +9522,19 @@
         <w:rPr>
           <w:lang w:val="en-US"/>
         </w:rPr>
-        <w:t xml:space="preserve"> has been</w:t>
-      </w:r>
-      <w:r>
-        <w:rPr>
-          <w:lang w:val="en-US"/>
-        </w:rPr>
         <w:t xml:space="preserve"> </w:t>
       </w:r>
       <w:r>
         <w:rPr>
           <w:lang w:val="en-US"/>
         </w:rPr>
-        <w:t>developed before I arrived.</w:t>
+        <w:t xml:space="preserve">were already </w:t>
+      </w:r>
+      <w:r>
+        <w:rPr>
+          <w:lang w:val="en-US"/>
+        </w:rPr>
+        <w:t>developed I arrived.</w:t>
       </w:r>
     </w:p>
     <w:p>
@@ -9895,21 +9561,7 @@
         <w:rPr>
           <w:lang w:val="en-US"/>
         </w:rPr>
-        <w:t xml:space="preserve">The sampling frequency of the Digital </w:t>
-      </w:r>
-      <w:proofErr w:type="spellStart"/>
-      <w:r>
-        <w:rPr>
-          <w:lang w:val="en-US"/>
-        </w:rPr>
-        <w:t>Stetoscope</w:t>
-      </w:r>
-      <w:proofErr w:type="spellEnd"/>
-      <w:r>
-        <w:rPr>
-          <w:lang w:val="en-US"/>
-        </w:rPr>
-        <w:t xml:space="preserve"> is </w:t>
+        <w:t xml:space="preserve">The sampling frequency of the Digital Stetoscope is </w:t>
       </w:r>
       <w:r>
         <w:rPr>
@@ -9973,17 +9625,114 @@
           <w:highlight w:val="green"/>
           <w:lang w:val="en-US"/>
         </w:rPr>
-        <w:t>2*</w:t>
-      </w:r>
-      <w:proofErr w:type="spellStart"/>
+        <w:t>2*fmax</w:t>
+      </w:r>
+      <w:r>
+        <w:rPr>
+          <w:lang w:val="en-US"/>
+        </w:rPr>
+        <w:t xml:space="preserve">. </w:t>
+      </w:r>
+      <w:r>
+        <w:rPr>
+          <w:lang w:val="en-US"/>
+        </w:rPr>
+        <w:t>I</w:t>
+      </w:r>
+      <w:r>
+        <w:rPr>
+          <w:lang w:val="en-US"/>
+        </w:rPr>
+        <w:t>n th</w:t>
+      </w:r>
+      <w:r>
+        <w:rPr>
+          <w:lang w:val="en-US"/>
+        </w:rPr>
+        <w:t>is</w:t>
+      </w:r>
+      <w:r>
+        <w:rPr>
+          <w:lang w:val="en-US"/>
+        </w:rPr>
+        <w:t xml:space="preserve"> case, </w:t>
+      </w:r>
+      <w:r>
+        <w:rPr>
+          <w:lang w:val="en-US"/>
+        </w:rPr>
+        <w:t xml:space="preserve">the </w:t>
+      </w:r>
+      <w:r>
+        <w:rPr>
+          <w:lang w:val="en-US"/>
+        </w:rPr>
+        <w:t xml:space="preserve">bandwidth </w:t>
+      </w:r>
+      <w:r>
+        <w:rPr>
+          <w:lang w:val="en-US"/>
+        </w:rPr>
+        <w:t>was</w:t>
+      </w:r>
+      <w:r>
+        <w:rPr>
+          <w:lang w:val="en-US"/>
+        </w:rPr>
+        <w:t xml:space="preserve"> chosen to limit the frequencies between 100 and 1000 Hz</w:t>
+      </w:r>
+      <w:r>
+        <w:rPr>
+          <w:lang w:val="en-US"/>
+        </w:rPr>
+        <w:t xml:space="preserve"> </w:t>
+      </w:r>
+      <w:r>
+        <w:rPr>
+          <w:highlight w:val="darkCyan"/>
+          <w:lang w:val="en-US"/>
+        </w:rPr>
+        <w:t xml:space="preserve"> </w:t>
+      </w:r>
+      <w:r>
+        <w:rPr>
+          <w:highlight w:val="darkCyan"/>
+          <w:lang w:val="en-US"/>
+        </w:rPr>
+        <w:t>(voir partie 2.1.2)</w:t>
+      </w:r>
+      <w:r>
+        <w:rPr>
+          <w:highlight w:val="darkCyan"/>
+          <w:lang w:val="en-US"/>
+        </w:rPr>
+        <w:t>.</w:t>
+      </w:r>
+      <w:r>
+        <w:rPr>
+          <w:lang w:val="en-US"/>
+        </w:rPr>
+        <w:t xml:space="preserve"> </w:t>
+      </w:r>
+      <w:r>
+        <w:rPr>
+          <w:lang w:val="en-US"/>
+        </w:rPr>
+        <w:t xml:space="preserve"> The Nyquist Rate is then equal to</w:t>
+      </w:r>
+      <w:r>
+        <w:rPr>
+          <w:lang w:val="en-US"/>
+        </w:rPr>
+        <w:t xml:space="preserve"> </w:t>
+      </w:r>
       <w:r>
         <w:rPr>
           <w:highlight w:val="green"/>
           <w:lang w:val="en-US"/>
         </w:rPr>
-        <w:t>fmax</w:t>
-      </w:r>
-      <w:proofErr w:type="spellEnd"/>
+        <w:t>NR=2*fmax=2000Hz</w:t>
+      </w:r>
       <w:r>
         <w:rPr>
           <w:lang w:val="en-US"/>
@@ -9994,193 +9743,14 @@
         <w:rPr>
           <w:lang w:val="en-US"/>
         </w:rPr>
-        <w:t>I</w:t>
-      </w:r>
-      <w:r>
-        <w:rPr>
-          <w:lang w:val="en-US"/>
-        </w:rPr>
-        <w:t>n th</w:t>
-      </w:r>
-      <w:r>
-        <w:rPr>
-          <w:lang w:val="en-US"/>
-        </w:rPr>
-        <w:t>is</w:t>
-      </w:r>
-      <w:r>
-        <w:rPr>
-          <w:lang w:val="en-US"/>
-        </w:rPr>
-        <w:t xml:space="preserve"> case, </w:t>
-      </w:r>
-      <w:r>
-        <w:rPr>
-          <w:lang w:val="en-US"/>
-        </w:rPr>
-        <w:t xml:space="preserve">the </w:t>
-      </w:r>
-      <w:r>
-        <w:rPr>
-          <w:lang w:val="en-US"/>
-        </w:rPr>
-        <w:t xml:space="preserve">bandwidth </w:t>
-      </w:r>
-      <w:r>
-        <w:rPr>
-          <w:lang w:val="en-US"/>
-        </w:rPr>
-        <w:t>was</w:t>
-      </w:r>
-      <w:r>
-        <w:rPr>
-          <w:lang w:val="en-US"/>
-        </w:rPr>
-        <w:t xml:space="preserve"> chosen to limit the frequencies between 100 and 1000 </w:t>
-      </w:r>
-      <w:proofErr w:type="gramStart"/>
-      <w:r>
-        <w:rPr>
-          <w:lang w:val="en-US"/>
-        </w:rPr>
-        <w:t>Hz</w:t>
-      </w:r>
-      <w:r>
-        <w:rPr>
-          <w:lang w:val="en-US"/>
-        </w:rPr>
-        <w:t xml:space="preserve"> </w:t>
-      </w:r>
-      <w:r>
-        <w:rPr>
-          <w:highlight w:val="darkCyan"/>
-          <w:lang w:val="en-US"/>
-        </w:rPr>
-        <w:t xml:space="preserve"> </w:t>
-      </w:r>
-      <w:r>
-        <w:rPr>
-          <w:highlight w:val="darkCyan"/>
-          <w:lang w:val="en-US"/>
-        </w:rPr>
-        <w:t>(</w:t>
-      </w:r>
-      <w:proofErr w:type="spellStart"/>
-      <w:proofErr w:type="gramEnd"/>
-      <w:r>
-        <w:rPr>
-          <w:highlight w:val="darkCyan"/>
-          <w:lang w:val="en-US"/>
-        </w:rPr>
-        <w:t>voir</w:t>
-      </w:r>
-      <w:proofErr w:type="spellEnd"/>
-      <w:r>
-        <w:rPr>
-          <w:highlight w:val="darkCyan"/>
-          <w:lang w:val="en-US"/>
-        </w:rPr>
-        <w:t xml:space="preserve"> </w:t>
-      </w:r>
-      <w:proofErr w:type="spellStart"/>
-      <w:r>
-        <w:rPr>
-          <w:highlight w:val="darkCyan"/>
-          <w:lang w:val="en-US"/>
-        </w:rPr>
-        <w:t>partie</w:t>
-      </w:r>
-      <w:proofErr w:type="spellEnd"/>
-      <w:r>
-        <w:rPr>
-          <w:highlight w:val="darkCyan"/>
-          <w:lang w:val="en-US"/>
-        </w:rPr>
-        <w:t xml:space="preserve"> 2.1.2)</w:t>
-      </w:r>
-      <w:r>
-        <w:rPr>
-          <w:highlight w:val="darkCyan"/>
-          <w:lang w:val="en-US"/>
-        </w:rPr>
-        <w:t>.</w:t>
-      </w:r>
-      <w:r>
-        <w:rPr>
-          <w:lang w:val="en-US"/>
-        </w:rPr>
-        <w:t xml:space="preserve"> </w:t>
-      </w:r>
-      <w:r>
-        <w:rPr>
-          <w:lang w:val="en-US"/>
-        </w:rPr>
-        <w:t xml:space="preserve"> The Nyquist Rate is then equal to</w:t>
-      </w:r>
-      <w:r>
-        <w:rPr>
-          <w:lang w:val="en-US"/>
-        </w:rPr>
-        <w:t xml:space="preserve"> </w:t>
+        <w:t xml:space="preserve">So the sampling frequency that will be used in the rest of the algorithm is </w:t>
       </w:r>
       <w:r>
         <w:rPr>
           <w:highlight w:val="green"/>
           <w:lang w:val="en-US"/>
         </w:rPr>
-        <w:t>NR=2*</w:t>
-      </w:r>
-      <w:proofErr w:type="spellStart"/>
-      <w:r>
-        <w:rPr>
-          <w:highlight w:val="green"/>
-          <w:lang w:val="en-US"/>
-        </w:rPr>
-        <w:t>fmax</w:t>
-      </w:r>
-      <w:proofErr w:type="spellEnd"/>
-      <w:r>
-        <w:rPr>
-          <w:highlight w:val="green"/>
-          <w:lang w:val="en-US"/>
-        </w:rPr>
-        <w:t>=2000Hz</w:t>
-      </w:r>
-      <w:r>
-        <w:rPr>
-          <w:lang w:val="en-US"/>
-        </w:rPr>
-        <w:t xml:space="preserve">. </w:t>
-      </w:r>
-      <w:proofErr w:type="gramStart"/>
-      <w:r>
-        <w:rPr>
-          <w:lang w:val="en-US"/>
-        </w:rPr>
-        <w:t>So</w:t>
-      </w:r>
-      <w:proofErr w:type="gramEnd"/>
-      <w:r>
-        <w:rPr>
-          <w:lang w:val="en-US"/>
-        </w:rPr>
-        <w:t xml:space="preserve"> the sampling frequency that will be used in the rest of the algorithm is </w:t>
-      </w:r>
-      <w:proofErr w:type="spellStart"/>
-      <w:r>
-        <w:rPr>
-          <w:highlight w:val="green"/>
-          <w:lang w:val="en-US"/>
-        </w:rPr>
-        <w:t>fn</w:t>
-      </w:r>
-      <w:proofErr w:type="spellEnd"/>
-      <w:r>
-        <w:rPr>
-          <w:highlight w:val="green"/>
-          <w:lang w:val="en-US"/>
-        </w:rPr>
-        <w:t>=2*NR=4000Hz</w:t>
+        <w:t>fn=2*NR=4000Hz</w:t>
       </w:r>
       <w:r>
         <w:rPr>
@@ -10202,14 +9772,12 @@
       <w:r>
         <w:t xml:space="preserve"> a été effectué grâce à la fonction </w:t>
       </w:r>
-      <w:proofErr w:type="spellStart"/>
       <w:r>
         <w:rPr>
           <w:highlight w:val="cyan"/>
         </w:rPr>
         <w:t>resample</w:t>
       </w:r>
-      <w:proofErr w:type="spellEnd"/>
       <w:r>
         <w:t>.</w:t>
       </w:r>
@@ -10292,283 +9860,316 @@
         <w:rPr>
           <w:lang w:val="en-US"/>
         </w:rPr>
-        <w:t>The first step was to label the samples with ‘Crying’ and ‘Non-Crying’ sections.</w:t>
-      </w:r>
-      <w:r>
-        <w:rPr>
-          <w:lang w:val="en-US"/>
-        </w:rPr>
-        <w:t xml:space="preserve"> On a 3 annotators, 37 signals </w:t>
-      </w:r>
-      <w:proofErr w:type="gramStart"/>
-      <w:r>
-        <w:rPr>
-          <w:lang w:val="en-US"/>
-        </w:rPr>
-        <w:t xml:space="preserve">et </w:t>
-      </w:r>
-      <w:r>
-        <w:rPr>
-          <w:lang w:val="en-US"/>
-        </w:rPr>
-        <w:t xml:space="preserve"> To</w:t>
-      </w:r>
-      <w:proofErr w:type="gramEnd"/>
-      <w:r>
-        <w:rPr>
-          <w:lang w:val="en-US"/>
-        </w:rPr>
-        <w:t xml:space="preserve"> do so, Arrabella, Lindsay and I </w:t>
-      </w:r>
-      <w:r>
-        <w:rPr>
-          <w:lang w:val="en-US"/>
-        </w:rPr>
-        <w:t>ma</w:t>
-      </w:r>
-      <w:r>
-        <w:rPr>
-          <w:lang w:val="en-US"/>
-        </w:rPr>
-        <w:t>d</w:t>
-      </w:r>
-      <w:r>
-        <w:rPr>
-          <w:lang w:val="en-US"/>
-        </w:rPr>
-        <w:t>e the annotations independently</w:t>
-      </w:r>
-      <w:r>
-        <w:rPr>
-          <w:lang w:val="en-US"/>
-        </w:rPr>
-        <w:t xml:space="preserve"> thanks to Audacity software. </w:t>
+        <w:t>The first step was to label the s</w:t>
+      </w:r>
+      <w:r>
+        <w:rPr>
+          <w:lang w:val="en-US"/>
+        </w:rPr>
+        <w:t>ignals</w:t>
+      </w:r>
+      <w:r>
+        <w:rPr>
+          <w:lang w:val="en-US"/>
+        </w:rPr>
+        <w:t xml:space="preserve"> with ‘Crying</w:t>
+      </w:r>
+      <w:r>
+        <w:rPr>
+          <w:lang w:val="en-US"/>
+        </w:rPr>
+        <w:t xml:space="preserve"> </w:t>
+      </w:r>
+      <w:r>
+        <w:rPr>
+          <w:lang w:val="en-US"/>
+        </w:rPr>
+        <w:t>sections</w:t>
+      </w:r>
+      <w:r>
+        <w:rPr>
+          <w:lang w:val="en-US"/>
+        </w:rPr>
+        <w:t xml:space="preserve">’ </w:t>
+      </w:r>
+      <w:r>
+        <w:rPr>
+          <w:lang w:val="en-US"/>
+        </w:rPr>
+        <w:t xml:space="preserve">(CS) </w:t>
+      </w:r>
+      <w:r>
+        <w:rPr>
+          <w:lang w:val="en-US"/>
+        </w:rPr>
+        <w:t>and ‘Non-Crying</w:t>
+      </w:r>
+      <w:r>
+        <w:rPr>
+          <w:lang w:val="en-US"/>
+        </w:rPr>
+        <w:t xml:space="preserve"> </w:t>
+      </w:r>
+      <w:r>
+        <w:rPr>
+          <w:lang w:val="en-US"/>
+        </w:rPr>
+        <w:t>sections</w:t>
+      </w:r>
+      <w:r>
+        <w:rPr>
+          <w:lang w:val="en-US"/>
+        </w:rPr>
+        <w:t xml:space="preserve">’ </w:t>
+      </w:r>
+      <w:r>
+        <w:rPr>
+          <w:lang w:val="en-US"/>
+        </w:rPr>
+        <w:t>(NCS)</w:t>
+      </w:r>
+      <w:r>
+        <w:rPr>
+          <w:lang w:val="en-US"/>
+        </w:rPr>
+        <w:t>.</w:t>
+      </w:r>
+      <w:r>
+        <w:rPr>
+          <w:lang w:val="en-US"/>
+        </w:rPr>
+        <w:t xml:space="preserve"> </w:t>
+      </w:r>
+      <w:r>
+        <w:rPr>
+          <w:lang w:val="en-US"/>
+        </w:rPr>
+        <w:t>This was done by 3 annotators on the entire signal basis</w:t>
+      </w:r>
+      <w:r>
+        <w:rPr>
+          <w:lang w:val="en-US"/>
+        </w:rPr>
+        <w:t>. I</w:t>
+      </w:r>
+      <w:r>
+        <w:rPr>
+          <w:lang w:val="en-US"/>
+        </w:rPr>
+        <w:t>ndependently</w:t>
+      </w:r>
+      <w:r>
+        <w:rPr>
+          <w:lang w:val="en-US"/>
+        </w:rPr>
+        <w:t xml:space="preserve">, Lindsay, Arrabella and I </w:t>
+      </w:r>
+      <w:r>
+        <w:rPr>
+          <w:lang w:val="en-US"/>
+        </w:rPr>
+        <w:t xml:space="preserve">listened to the different samples and annotated them on Audacity. The labels were extracted as text files. </w:t>
       </w:r>
     </w:p>
     <w:p>
       <w:pPr>
-        <w:jc w:val="both"/>
-      </w:pPr>
-      <w:r>
-        <w:rPr>
-          <w:highlight w:val="yellow"/>
-        </w:rPr>
-        <w:t>Extraction fichier texte (qui correspondent à la date de début et fin de chaque période, avec les labels</w:t>
-      </w:r>
-      <w:proofErr w:type="gramStart"/>
-      <w:r>
-        <w:rPr>
-          <w:highlight w:val="yellow"/>
-        </w:rPr>
-        <w:t>);</w:t>
-      </w:r>
-      <w:proofErr w:type="gramEnd"/>
-      <w:r>
-        <w:rPr>
-          <w:highlight w:val="yellow"/>
-        </w:rPr>
-        <w:t xml:space="preserve"> Lecture de ces fichiers dans Matlab. J’échantillonne ensuite avec une précision de 10^-2 seconde, pour mettre des labels (1 si CS, 0 si NCS) sur chaque échantillon. Suivant une fenêtre et un </w:t>
-      </w:r>
-      <w:proofErr w:type="spellStart"/>
-      <w:r>
-        <w:rPr>
-          <w:highlight w:val="yellow"/>
-        </w:rPr>
-        <w:t>overlap</w:t>
-      </w:r>
-      <w:proofErr w:type="spellEnd"/>
-      <w:r>
-        <w:rPr>
-          <w:highlight w:val="yellow"/>
-        </w:rPr>
-        <w:t xml:space="preserve"> choisi (ici </w:t>
-      </w:r>
-      <w:proofErr w:type="spellStart"/>
-      <w:r>
-        <w:rPr>
-          <w:highlight w:val="yellow"/>
-        </w:rPr>
-        <w:t>window</w:t>
-      </w:r>
-      <w:proofErr w:type="spellEnd"/>
-      <w:r>
-        <w:rPr>
-          <w:highlight w:val="yellow"/>
-        </w:rPr>
-        <w:t xml:space="preserve">=3s et </w:t>
-      </w:r>
-      <w:proofErr w:type="spellStart"/>
-      <w:r>
-        <w:rPr>
-          <w:highlight w:val="yellow"/>
-        </w:rPr>
-        <w:t>Overlap</w:t>
-      </w:r>
-      <w:proofErr w:type="spellEnd"/>
-      <w:r>
-        <w:rPr>
-          <w:highlight w:val="yellow"/>
-        </w:rPr>
-        <w:t xml:space="preserve">=25%), on fait une moyenne glissante du signal pour déterminer de plus grosse </w:t>
-      </w:r>
-      <w:proofErr w:type="spellStart"/>
-      <w:r>
-        <w:rPr>
-          <w:highlight w:val="yellow"/>
-        </w:rPr>
-        <w:t>fenetre</w:t>
-      </w:r>
-      <w:proofErr w:type="spellEnd"/>
-      <w:r>
-        <w:rPr>
-          <w:highlight w:val="yellow"/>
-        </w:rPr>
-        <w:t xml:space="preserve"> de 0 ou 1. Cela est fait pour chaque signal, pour chaque rater</w:t>
-      </w:r>
-      <w:r>
-        <w:rPr>
-          <w:highlight w:val="yellow"/>
-        </w:rPr>
-        <w:t>. Cela donne à la fin une matrice 3D comportant (</w:t>
-      </w:r>
-      <w:proofErr w:type="spellStart"/>
-      <w:r>
-        <w:rPr>
-          <w:highlight w:val="yellow"/>
-        </w:rPr>
-        <w:t>raters</w:t>
-      </w:r>
-      <w:proofErr w:type="spellEnd"/>
-      <w:r>
-        <w:rPr>
-          <w:highlight w:val="yellow"/>
-        </w:rPr>
-        <w:t xml:space="preserve">, labels, </w:t>
-      </w:r>
-      <w:proofErr w:type="spellStart"/>
-      <w:r>
-        <w:rPr>
-          <w:highlight w:val="yellow"/>
-        </w:rPr>
-        <w:t>samples</w:t>
-      </w:r>
-      <w:proofErr w:type="spellEnd"/>
-      <w:r>
-        <w:rPr>
-          <w:highlight w:val="yellow"/>
-        </w:rPr>
-        <w:t>).</w:t>
-      </w:r>
-      <w:r>
-        <w:t xml:space="preserve"> </w:t>
-      </w:r>
-      <w:r>
-        <w:rPr>
-          <w:highlight w:val="red"/>
-        </w:rPr>
-        <w:t xml:space="preserve">METTRE EN ANNEXE UN FICHIER AUDACITY + </w:t>
-      </w:r>
-      <w:r>
-        <w:rPr>
-          <w:highlight w:val="red"/>
-        </w:rPr>
-        <w:t>TXT + MATLAB</w:t>
-      </w:r>
-      <w:r>
-        <w:rPr>
-          <w:highlight w:val="red"/>
-        </w:rPr>
-        <w:t xml:space="preserve"> avec les sections de pleurs ou non labelisée pour un </w:t>
-      </w:r>
-      <w:proofErr w:type="gramStart"/>
-      <w:r>
-        <w:rPr>
-          <w:highlight w:val="red"/>
-        </w:rPr>
-        <w:t>signal</w:t>
-      </w:r>
-      <w:r>
-        <w:rPr>
-          <w:highlight w:val="red"/>
-        </w:rPr>
-        <w:t xml:space="preserve"> </w:t>
-      </w:r>
-      <w:r>
-        <w:rPr>
-          <w:highlight w:val="red"/>
-        </w:rPr>
-        <w:t> ?</w:t>
-      </w:r>
-      <w:proofErr w:type="gramEnd"/>
-      <w:r>
-        <w:t xml:space="preserve"> </w:t>
+        <w:keepNext/>
+        <w:jc w:val="center"/>
+      </w:pPr>
+      <w:r>
+        <w:drawing>
+          <wp:inline distT="0" distB="0" distL="0" distR="0" wp14:anchorId="071E4B85" wp14:editId="40C5AEA7">
+            <wp:extent cx="5788856" cy="1364261"/>
+            <wp:effectExtent l="0" t="0" r="2540" b="7620"/>
+            <wp:docPr id="43" name="Image 43"/>
+            <wp:cNvGraphicFramePr>
+              <a:graphicFrameLocks xmlns:a="http://schemas.openxmlformats.org/drawingml/2006/main" noChangeAspect="1"/>
+            </wp:cNvGraphicFramePr>
+            <a:graphic xmlns:a="http://schemas.openxmlformats.org/drawingml/2006/main">
+              <a:graphicData uri="http://schemas.openxmlformats.org/drawingml/2006/picture">
+                <pic:pic xmlns:pic="http://schemas.openxmlformats.org/drawingml/2006/picture">
+                  <pic:nvPicPr>
+                    <pic:cNvPr id="1" name=""/>
+                    <pic:cNvPicPr/>
+                  </pic:nvPicPr>
+                  <pic:blipFill>
+                    <a:blip r:embed="rId32"/>
+                    <a:stretch>
+                      <a:fillRect/>
+                    </a:stretch>
+                  </pic:blipFill>
+                  <pic:spPr>
+                    <a:xfrm>
+                      <a:off x="0" y="0"/>
+                      <a:ext cx="5858497" cy="1380673"/>
+                    </a:xfrm>
+                    <a:prstGeom prst="rect">
+                      <a:avLst/>
+                    </a:prstGeom>
+                  </pic:spPr>
+                </pic:pic>
+              </a:graphicData>
+            </a:graphic>
+          </wp:inline>
+        </w:drawing>
       </w:r>
     </w:p>
     <w:p>
       <w:pPr>
-        <w:jc w:val="both"/>
-      </w:pPr>
-      <w:r>
-        <w:t>Parler du choix de l</w:t>
-      </w:r>
-      <w:r>
-        <w:t xml:space="preserve">a </w:t>
-      </w:r>
-      <w:proofErr w:type="spellStart"/>
-      <w:r>
-        <w:t>fenetre</w:t>
-      </w:r>
-      <w:proofErr w:type="spellEnd"/>
-      <w:r>
-        <w:t xml:space="preserve"> pour avoir de meilleur </w:t>
-      </w:r>
-      <w:proofErr w:type="spellStart"/>
-      <w:r>
-        <w:t>resulta</w:t>
-      </w:r>
-      <w:proofErr w:type="spellEnd"/>
-      <w:r>
-        <w:t xml:space="preserve">. Voir mail envoyé à </w:t>
-      </w:r>
-      <w:proofErr w:type="spellStart"/>
-      <w:r>
-        <w:t>Fae</w:t>
-      </w:r>
-      <w:proofErr w:type="spellEnd"/>
-      <w:r>
-        <w:t xml:space="preserve"> pour taille des CS. </w:t>
+        <w:pStyle w:val="Lgende"/>
+        <w:jc w:val="center"/>
+        <w:rPr>
+          <w:lang w:val="en-US"/>
+        </w:rPr>
+      </w:pPr>
+      <w:r>
+        <w:rPr>
+          <w:lang w:val="en-US"/>
+        </w:rPr>
+        <w:t xml:space="preserve">Figure </w:t>
+      </w:r>
+      <w:r>
+        <w:fldChar w:fldCharType="begin"/>
+      </w:r>
+      <w:r>
+        <w:rPr>
+          <w:lang w:val="en-US"/>
+        </w:rPr>
+        <w:instrText xml:space="preserve"> SEQ Figure \* ARABIC </w:instrText>
+      </w:r>
+      <w:r>
+        <w:fldChar w:fldCharType="separate"/>
+      </w:r>
+      <w:r>
+        <w:rPr>
+          <w:noProof/>
+          <w:lang w:val="en-US"/>
+        </w:rPr>
+        <w:t>4</w:t>
+      </w:r>
+      <w:r>
+        <w:fldChar w:fldCharType="end"/>
+      </w:r>
+      <w:r>
+        <w:rPr>
+          <w:lang w:val="en-US"/>
+        </w:rPr>
+        <w:t xml:space="preserve">: Julie's annotations of signal </w:t>
+      </w:r>
+      <w:r>
+        <w:rPr>
+          <w:lang w:val="en-US"/>
+        </w:rPr>
+        <w:t>2</w:t>
+      </w:r>
+      <w:r>
+        <w:rPr>
+          <w:lang w:val="en-US"/>
+        </w:rPr>
+        <w:t>2 on Audacity</w:t>
       </w:r>
     </w:p>
     <w:p>
       <w:pPr>
         <w:jc w:val="both"/>
-      </w:pPr>
-      <w:r>
-        <w:t xml:space="preserve">Quelque fois visible à </w:t>
-      </w:r>
-      <w:proofErr w:type="spellStart"/>
-      <w:r>
-        <w:t>leoil</w:t>
-      </w:r>
-      <w:proofErr w:type="spellEnd"/>
-      <w:r>
-        <w:t xml:space="preserve"> nu, et d’autre fois beaucoup moins </w:t>
+        <w:rPr>
+          <w:lang w:val="en-US"/>
+        </w:rPr>
+      </w:pPr>
+      <w:r>
+        <w:rPr>
+          <w:lang w:val="en-US"/>
+        </w:rPr>
+        <w:t xml:space="preserve"> </w:t>
       </w:r>
     </w:p>
     <w:p>
       <w:pPr>
-        <w:jc w:val="both"/>
-      </w:pPr>
-      <w:r>
-        <w:rPr>
-          <w:highlight w:val="yellow"/>
-        </w:rPr>
+        <w:keepNext/>
+        <w:jc w:val="center"/>
+      </w:pPr>
+      <w:r>
         <w:lastRenderedPageBreak/>
-        <w:t>Mettre image signal 13 et 15</w:t>
+        <w:drawing>
+          <wp:inline distT="0" distB="0" distL="0" distR="0" wp14:anchorId="4D3FA927" wp14:editId="0A62DBC1">
+            <wp:extent cx="2686929" cy="1915897"/>
+            <wp:effectExtent l="0" t="0" r="0" b="8255"/>
+            <wp:docPr id="44" name="Image 44"/>
+            <wp:cNvGraphicFramePr>
+              <a:graphicFrameLocks xmlns:a="http://schemas.openxmlformats.org/drawingml/2006/main" noChangeAspect="1"/>
+            </wp:cNvGraphicFramePr>
+            <a:graphic xmlns:a="http://schemas.openxmlformats.org/drawingml/2006/main">
+              <a:graphicData uri="http://schemas.openxmlformats.org/drawingml/2006/picture">
+                <pic:pic xmlns:pic="http://schemas.openxmlformats.org/drawingml/2006/picture">
+                  <pic:nvPicPr>
+                    <pic:cNvPr id="1" name=""/>
+                    <pic:cNvPicPr/>
+                  </pic:nvPicPr>
+                  <pic:blipFill>
+                    <a:blip r:embed="rId33"/>
+                    <a:stretch>
+                      <a:fillRect/>
+                    </a:stretch>
+                  </pic:blipFill>
+                  <pic:spPr>
+                    <a:xfrm>
+                      <a:off x="0" y="0"/>
+                      <a:ext cx="2694962" cy="1921625"/>
+                    </a:xfrm>
+                    <a:prstGeom prst="rect">
+                      <a:avLst/>
+                    </a:prstGeom>
+                  </pic:spPr>
+                </pic:pic>
+              </a:graphicData>
+            </a:graphic>
+          </wp:inline>
+        </w:drawing>
       </w:r>
     </w:p>
     <w:p>
       <w:pPr>
+        <w:pStyle w:val="Lgende"/>
+        <w:jc w:val="center"/>
+        <w:rPr>
+          <w:highlight w:val="yellow"/>
+          <w:lang w:val="en-US"/>
+        </w:rPr>
+      </w:pPr>
+      <w:bookmarkStart w:id="18" w:name="_Hlk16358117"/>
+      <w:r>
+        <w:rPr>
+          <w:lang w:val="en-US"/>
+        </w:rPr>
+        <w:t xml:space="preserve">Figure </w:t>
+      </w:r>
+      <w:r>
+        <w:rPr>
+          <w:lang w:val="en-US"/>
+        </w:rPr>
+        <w:t>1</w:t>
+      </w:r>
+      <w:r>
+        <w:rPr>
+          <w:lang w:val="en-US"/>
+        </w:rPr>
+        <w:t xml:space="preserve">: Text file generated by Audacity after Julie's annotations on signal </w:t>
+      </w:r>
+      <w:r>
+        <w:rPr>
+          <w:lang w:val="en-US"/>
+        </w:rPr>
+        <w:t>2</w:t>
+      </w:r>
+      <w:r>
+        <w:rPr>
+          <w:lang w:val="en-US"/>
+        </w:rPr>
+        <w:t>2</w:t>
+      </w:r>
+    </w:p>
+    <w:p>
+      <w:pPr>
         <w:jc w:val="both"/>
         <w:rPr>
           <w:lang w:val="en-US"/>
@@ -10578,7 +10179,309 @@
         <w:rPr>
           <w:lang w:val="en-US"/>
         </w:rPr>
-        <w:t>The level of agreement was then measured using Fleiss’ KAPPA. It is a statistical measure which</w:t>
+        <w:t>Each text file follows a</w:t>
+      </w:r>
+      <w:r>
+        <w:rPr>
+          <w:lang w:val="en-US"/>
+        </w:rPr>
+        <w:t xml:space="preserve"> strict name structure</w:t>
+      </w:r>
+      <w:r>
+        <w:rPr>
+          <w:lang w:val="en-US"/>
+        </w:rPr>
+        <w:t xml:space="preserve">: </w:t>
+      </w:r>
+      <w:r>
+        <w:rPr>
+          <w:highlight w:val="green"/>
+          <w:lang w:val="en-US"/>
+        </w:rPr>
+        <w:t>ObersatorID_SampleID</w:t>
+      </w:r>
+      <w:r>
+        <w:rPr>
+          <w:lang w:val="en-US"/>
+        </w:rPr>
+        <w:t xml:space="preserve">. </w:t>
+      </w:r>
+      <w:r>
+        <w:rPr>
+          <w:lang w:val="en-US"/>
+        </w:rPr>
+        <w:t>Every</w:t>
+      </w:r>
+      <w:r>
+        <w:rPr>
+          <w:lang w:val="en-US"/>
+        </w:rPr>
+        <w:t xml:space="preserve"> line correspond</w:t>
+      </w:r>
+      <w:r>
+        <w:rPr>
+          <w:lang w:val="en-US"/>
+        </w:rPr>
+        <w:t>s</w:t>
+      </w:r>
+      <w:r>
+        <w:rPr>
+          <w:lang w:val="en-US"/>
+        </w:rPr>
+        <w:t xml:space="preserve"> to a CS or NCS,</w:t>
+      </w:r>
+      <w:r>
+        <w:rPr>
+          <w:lang w:val="en-US"/>
+        </w:rPr>
+        <w:t xml:space="preserve"> with the beginning and end time of the section (</w:t>
+      </w:r>
+      <w:r>
+        <w:rPr>
+          <w:highlight w:val="darkCyan"/>
+          <w:lang w:val="en-US"/>
+        </w:rPr>
+        <w:t>cf figure 5</w:t>
+      </w:r>
+      <w:r>
+        <w:rPr>
+          <w:lang w:val="en-US"/>
+        </w:rPr>
+        <w:t xml:space="preserve">). </w:t>
+      </w:r>
+    </w:p>
+    <w:p>
+      <w:pPr>
+        <w:jc w:val="both"/>
+        <w:rPr>
+          <w:lang w:val="en-US"/>
+        </w:rPr>
+      </w:pPr>
+      <w:r>
+        <w:rPr>
+          <w:lang w:val="en-US"/>
+        </w:rPr>
+        <w:t xml:space="preserve">These files are read </w:t>
+      </w:r>
+      <w:r>
+        <w:rPr>
+          <w:lang w:val="en-US"/>
+        </w:rPr>
+        <w:t xml:space="preserve">one by one </w:t>
+      </w:r>
+      <w:r>
+        <w:rPr>
+          <w:lang w:val="en-US"/>
+        </w:rPr>
+        <w:t>in</w:t>
+      </w:r>
+      <w:r>
+        <w:rPr>
+          <w:lang w:val="en-US"/>
+        </w:rPr>
+        <w:t xml:space="preserve"> M</w:t>
+      </w:r>
+      <w:r>
+        <w:rPr>
+          <w:lang w:val="en-US"/>
+        </w:rPr>
+        <w:t>ATLAB</w:t>
+      </w:r>
+      <w:r>
+        <w:rPr>
+          <w:lang w:val="en-US"/>
+        </w:rPr>
+        <w:t>,</w:t>
+      </w:r>
+      <w:r>
+        <w:rPr>
+          <w:lang w:val="en-US"/>
+        </w:rPr>
+        <w:t xml:space="preserve"> </w:t>
+      </w:r>
+      <w:r>
+        <w:rPr>
+          <w:lang w:val="en-US"/>
+        </w:rPr>
+        <w:t>with the aim of creating</w:t>
+      </w:r>
+      <w:r>
+        <w:rPr>
+          <w:lang w:val="en-US"/>
+        </w:rPr>
+        <w:t xml:space="preserve"> a vector of 0 and 1</w:t>
+      </w:r>
+      <w:r>
+        <w:rPr>
+          <w:lang w:val="en-US"/>
+        </w:rPr>
+        <w:t xml:space="preserve">, </w:t>
+      </w:r>
+      <w:r>
+        <w:rPr>
+          <w:lang w:val="en-US"/>
+        </w:rPr>
+        <w:t>respectively corresponding to the NCS and CS</w:t>
+      </w:r>
+      <w:r>
+        <w:rPr>
+          <w:lang w:val="en-US"/>
+        </w:rPr>
+        <w:t xml:space="preserve"> labels</w:t>
+      </w:r>
+      <w:r>
+        <w:rPr>
+          <w:lang w:val="en-US"/>
+        </w:rPr>
+        <w:t xml:space="preserve">. </w:t>
+      </w:r>
+      <w:r>
+        <w:rPr>
+          <w:lang w:val="en-US"/>
+        </w:rPr>
+        <w:t xml:space="preserve">In order to reduce the computation time, </w:t>
+      </w:r>
+      <w:r>
+        <w:rPr>
+          <w:lang w:val="en-US"/>
+        </w:rPr>
+        <w:t>a</w:t>
+      </w:r>
+      <w:r>
+        <w:rPr>
+          <w:lang w:val="en-US"/>
+        </w:rPr>
+        <w:t xml:space="preserve"> moving average with </w:t>
+      </w:r>
+      <w:r>
+        <w:rPr>
+          <w:lang w:val="en-US"/>
+        </w:rPr>
+        <w:t xml:space="preserve">a </w:t>
+      </w:r>
+      <w:r>
+        <w:rPr>
+          <w:lang w:val="en-US"/>
+        </w:rPr>
+        <w:t xml:space="preserve">1-second </w:t>
+      </w:r>
+      <w:r>
+        <w:rPr>
+          <w:lang w:val="en-US"/>
+        </w:rPr>
+        <w:t xml:space="preserve">window </w:t>
+      </w:r>
+      <w:r>
+        <w:rPr>
+          <w:lang w:val="en-US"/>
+        </w:rPr>
+        <w:t>and a 25%</w:t>
+      </w:r>
+      <w:r>
+        <w:rPr>
+          <w:lang w:val="en-US"/>
+        </w:rPr>
+        <w:t xml:space="preserve"> overlap</w:t>
+      </w:r>
+      <w:r>
+        <w:rPr>
+          <w:lang w:val="en-US"/>
+        </w:rPr>
+        <w:t xml:space="preserve"> was applied</w:t>
+      </w:r>
+      <w:r>
+        <w:rPr>
+          <w:lang w:val="en-US"/>
+        </w:rPr>
+        <w:t xml:space="preserve">. </w:t>
+      </w:r>
+      <w:r>
+        <w:rPr>
+          <w:lang w:val="en-US"/>
+        </w:rPr>
+        <w:t xml:space="preserve">The window was chosen </w:t>
+      </w:r>
+      <w:r>
+        <w:rPr>
+          <w:lang w:val="en-US"/>
+        </w:rPr>
+        <w:t xml:space="preserve">based </w:t>
+      </w:r>
+      <w:r>
+        <w:rPr>
+          <w:lang w:val="en-US"/>
+        </w:rPr>
+        <w:t xml:space="preserve">on </w:t>
+      </w:r>
+      <w:r>
+        <w:rPr>
+          <w:lang w:val="en-US"/>
+        </w:rPr>
+        <w:t xml:space="preserve">the duration of CS, which is </w:t>
+      </w:r>
+      <w:r>
+        <w:rPr>
+          <w:lang w:val="en-US"/>
+        </w:rPr>
+        <w:t>often</w:t>
+      </w:r>
+      <w:r>
+        <w:rPr>
+          <w:lang w:val="en-US"/>
+        </w:rPr>
+        <w:t xml:space="preserve"> more than 1 second. </w:t>
+      </w:r>
+      <w:bookmarkEnd w:id="18"/>
+    </w:p>
+    <w:p>
+      <w:pPr>
+        <w:jc w:val="both"/>
+        <w:rPr>
+          <w:lang w:val="en-US"/>
+        </w:rPr>
+      </w:pPr>
+      <w:bookmarkStart w:id="19" w:name="_Hlk16358129"/>
+      <w:r>
+        <w:rPr>
+          <w:lang w:val="en-US"/>
+        </w:rPr>
+        <w:t xml:space="preserve">The level of agreement </w:t>
+      </w:r>
+      <w:r>
+        <w:rPr>
+          <w:lang w:val="en-US"/>
+        </w:rPr>
+        <w:t>between the</w:t>
+      </w:r>
+      <w:r>
+        <w:rPr>
+          <w:lang w:val="en-US"/>
+        </w:rPr>
+        <w:t xml:space="preserve"> annotators</w:t>
+      </w:r>
+      <w:r>
+        <w:rPr>
+          <w:lang w:val="en-US"/>
+        </w:rPr>
+        <w:t xml:space="preserve"> </w:t>
+      </w:r>
+      <w:r>
+        <w:rPr>
+          <w:lang w:val="en-US"/>
+        </w:rPr>
+        <w:t xml:space="preserve">was then measured </w:t>
+      </w:r>
+      <w:r>
+        <w:rPr>
+          <w:lang w:val="en-US"/>
+        </w:rPr>
+        <w:t xml:space="preserve">on each signal </w:t>
+      </w:r>
+      <w:r>
+        <w:rPr>
+          <w:lang w:val="en-US"/>
+        </w:rPr>
+        <w:t>using Fleiss’ KAPPA. It is a statistical measure which</w:t>
       </w:r>
       <w:r>
         <w:rPr>
@@ -10586,7 +10489,7 @@
         </w:rPr>
         <w:t xml:space="preserve"> assesses the </w:t>
       </w:r>
-      <w:hyperlink r:id="rId32" w:tooltip="Inter-rater reliability" w:history="1">
+      <w:hyperlink r:id="rId34" w:tooltip="Inter-rater reliability" w:history="1">
         <w:r>
           <w:rPr>
             <w:lang w:val="en-US"/>
@@ -10600,7 +10503,7 @@
         </w:rPr>
         <w:t> between a fixed number of raters when assigning </w:t>
       </w:r>
-      <w:hyperlink r:id="rId33" w:tooltip="Categorical rating" w:history="1">
+      <w:hyperlink r:id="rId35" w:tooltip="Categorical rating" w:history="1">
         <w:r>
           <w:rPr>
             <w:lang w:val="en-US"/>
@@ -10618,146 +10521,82 @@
         <w:rPr>
           <w:lang w:val="en-US"/>
         </w:rPr>
-        <w:t xml:space="preserve">  In the project, three raters, two categorical ratings and sixty items (60 sections of 1 second) were used to find a Fleiss’ KAPPA coefficient for each sample.  A KAPPA coefficient equal to 0 means no agreement, while 1 means perfect agreement. The detailed calculation of this coefficient can be seen in </w:t>
+        <w:t xml:space="preserve">  In the project, three raters</w:t>
+      </w:r>
+      <w:r>
+        <w:rPr>
+          <w:lang w:val="en-US"/>
+        </w:rPr>
+        <w:t xml:space="preserve"> (Arabella, Lindsay and I)</w:t>
+      </w:r>
+      <w:r>
+        <w:rPr>
+          <w:lang w:val="en-US"/>
+        </w:rPr>
+        <w:t>, two categorical ratings</w:t>
+      </w:r>
+      <w:r>
+        <w:rPr>
+          <w:lang w:val="en-US"/>
+        </w:rPr>
+        <w:t xml:space="preserve"> (CS/NCS)</w:t>
+      </w:r>
+      <w:r>
+        <w:rPr>
+          <w:lang w:val="en-US"/>
+        </w:rPr>
+        <w:t xml:space="preserve"> and sixty items (60 sections of 1 second) were used to find a Fleiss’ KAPPA coefficient for each s</w:t>
+      </w:r>
+      <w:r>
+        <w:rPr>
+          <w:lang w:val="en-US"/>
+        </w:rPr>
+        <w:t>ignal</w:t>
+      </w:r>
+      <w:r>
+        <w:rPr>
+          <w:lang w:val="en-US"/>
+        </w:rPr>
+        <w:t xml:space="preserve">.  A KAPPA coefficient equal to 0 means no agreement, while 1 means perfect agreement. The detailed calculation of this coefficient can be seen in </w:t>
       </w:r>
       <w:r>
         <w:rPr>
           <w:highlight w:val="yellow"/>
           <w:lang w:val="en-US"/>
         </w:rPr>
-        <w:t xml:space="preserve">annex </w:t>
-      </w:r>
-      <w:proofErr w:type="gramStart"/>
+        <w:t>annex …</w:t>
+      </w:r>
+      <w:r>
+        <w:rPr>
+          <w:lang w:val="en-US"/>
+        </w:rPr>
+        <w:t xml:space="preserve"> . It was implemented on Matlab using a function in the Matlab File Exchange </w:t>
+      </w:r>
+      <w:r>
+        <w:rPr>
+          <w:rStyle w:val="Appeldenotedefin"/>
+          <w:lang w:val="en-US"/>
+        </w:rPr>
+        <w:endnoteReference w:id="10"/>
+      </w:r>
+      <w:r>
+        <w:rPr>
+          <w:lang w:val="en-US"/>
+        </w:rPr>
+        <w:t xml:space="preserve"> .</w:t>
+      </w:r>
+      <w:r>
+        <w:rPr>
+          <w:lang w:val="en-US"/>
+        </w:rPr>
+        <w:t xml:space="preserve"> </w:t>
+      </w:r>
       <w:r>
         <w:rPr>
           <w:highlight w:val="yellow"/>
           <w:lang w:val="en-US"/>
         </w:rPr>
-        <w:t>…</w:t>
-      </w:r>
-      <w:r>
-        <w:rPr>
-          <w:lang w:val="en-US"/>
-        </w:rPr>
-        <w:t xml:space="preserve"> .</w:t>
-      </w:r>
-      <w:proofErr w:type="gramEnd"/>
-      <w:r>
-        <w:rPr>
-          <w:lang w:val="en-US"/>
-        </w:rPr>
-        <w:t xml:space="preserve"> It was implemented on </w:t>
-      </w:r>
-      <w:proofErr w:type="spellStart"/>
-      <w:r>
-        <w:rPr>
-          <w:lang w:val="en-US"/>
-        </w:rPr>
-        <w:t>Matlab</w:t>
-      </w:r>
-      <w:proofErr w:type="spellEnd"/>
-      <w:r>
-        <w:rPr>
-          <w:lang w:val="en-US"/>
-        </w:rPr>
-        <w:t xml:space="preserve"> using a function in the </w:t>
-      </w:r>
-      <w:proofErr w:type="spellStart"/>
-      <w:r>
-        <w:rPr>
-          <w:lang w:val="en-US"/>
-        </w:rPr>
-        <w:t>Matlab</w:t>
-      </w:r>
-      <w:proofErr w:type="spellEnd"/>
-      <w:r>
-        <w:rPr>
-          <w:lang w:val="en-US"/>
-        </w:rPr>
-        <w:t xml:space="preserve"> File Exchange </w:t>
-      </w:r>
-      <w:r>
-        <w:rPr>
-          <w:rStyle w:val="Appeldenotedefin"/>
-          <w:lang w:val="en-US"/>
-        </w:rPr>
-        <w:endnoteReference w:id="10"/>
-      </w:r>
-      <w:r>
-        <w:rPr>
-          <w:lang w:val="en-US"/>
-        </w:rPr>
-        <w:t xml:space="preserve"> .</w:t>
-      </w:r>
-      <w:r>
-        <w:rPr>
-          <w:lang w:val="en-US"/>
-        </w:rPr>
-        <w:t xml:space="preserve"> </w:t>
-      </w:r>
-      <w:proofErr w:type="spellStart"/>
-      <w:r>
-        <w:rPr>
-          <w:highlight w:val="yellow"/>
-          <w:lang w:val="en-US"/>
-        </w:rPr>
-        <w:t>Mettre</w:t>
-      </w:r>
-      <w:proofErr w:type="spellEnd"/>
-      <w:r>
-        <w:rPr>
-          <w:highlight w:val="yellow"/>
-          <w:lang w:val="en-US"/>
-        </w:rPr>
-        <w:t xml:space="preserve"> </w:t>
-      </w:r>
-      <w:proofErr w:type="spellStart"/>
-      <w:r>
-        <w:rPr>
-          <w:highlight w:val="yellow"/>
-          <w:lang w:val="en-US"/>
-        </w:rPr>
-        <w:t>sa</w:t>
-      </w:r>
-      <w:proofErr w:type="spellEnd"/>
-      <w:r>
-        <w:rPr>
-          <w:highlight w:val="yellow"/>
-          <w:lang w:val="en-US"/>
-        </w:rPr>
-        <w:t xml:space="preserve"> </w:t>
-      </w:r>
-      <w:proofErr w:type="spellStart"/>
-      <w:r>
-        <w:rPr>
-          <w:highlight w:val="yellow"/>
-          <w:lang w:val="en-US"/>
-        </w:rPr>
-        <w:t>valeur</w:t>
-      </w:r>
-      <w:proofErr w:type="spellEnd"/>
-      <w:r>
-        <w:rPr>
-          <w:highlight w:val="yellow"/>
-          <w:lang w:val="en-US"/>
-        </w:rPr>
-        <w:t xml:space="preserve"> </w:t>
-      </w:r>
-      <w:proofErr w:type="spellStart"/>
-      <w:r>
-        <w:rPr>
-          <w:highlight w:val="yellow"/>
-          <w:lang w:val="en-US"/>
-        </w:rPr>
-        <w:t>ici</w:t>
-      </w:r>
-      <w:proofErr w:type="spellEnd"/>
-      <w:r>
-        <w:rPr>
-          <w:highlight w:val="yellow"/>
-          <w:lang w:val="en-US"/>
-        </w:rPr>
-        <w:t>?</w:t>
+        <w:t>Mettre sa valeur ici?</w:t>
       </w:r>
     </w:p>
     <w:p>
@@ -10770,8 +10609,142 @@
         <w:rPr>
           <w:lang w:val="en-US"/>
         </w:rPr>
-        <w:t xml:space="preserve">Finally, each crying segments with a 2/3 or 3/3 agreement have been retained. </w:t>
-      </w:r>
+        <w:t xml:space="preserve">Finally, each </w:t>
+      </w:r>
+      <w:r>
+        <w:rPr>
+          <w:lang w:val="en-US"/>
+        </w:rPr>
+        <w:t>CS</w:t>
+      </w:r>
+      <w:r>
+        <w:rPr>
+          <w:lang w:val="en-US"/>
+        </w:rPr>
+        <w:t xml:space="preserve"> with a 2/3 or 3/3 agreement have been retained. </w:t>
+      </w:r>
+      <w:r>
+        <w:rPr>
+          <w:lang w:val="en-US"/>
+        </w:rPr>
+        <w:t>The figure 5</w:t>
+      </w:r>
+      <w:r>
+        <w:rPr>
+          <w:lang w:val="en-US"/>
+        </w:rPr>
+        <w:t xml:space="preserve"> illustrates the final annotated labels of signal 22. </w:t>
+      </w:r>
+    </w:p>
+    <w:bookmarkEnd w:id="19"/>
+    <w:p>
+      <w:pPr>
+        <w:keepNext/>
+        <w:jc w:val="center"/>
+      </w:pPr>
+      <w:r>
+        <w:rPr>
+          <w:noProof/>
+        </w:rPr>
+        <w:drawing>
+          <wp:inline distT="0" distB="0" distL="0" distR="0" wp14:anchorId="69717122" wp14:editId="5C4F1CF9">
+            <wp:extent cx="3882683" cy="2914786"/>
+            <wp:effectExtent l="0" t="0" r="3810" b="0"/>
+            <wp:docPr id="45" name="Image 45"/>
+            <wp:cNvGraphicFramePr>
+              <a:graphicFrameLocks xmlns:a="http://schemas.openxmlformats.org/drawingml/2006/main" noChangeAspect="1"/>
+            </wp:cNvGraphicFramePr>
+            <a:graphic xmlns:a="http://schemas.openxmlformats.org/drawingml/2006/main">
+              <a:graphicData uri="http://schemas.openxmlformats.org/drawingml/2006/picture">
+                <pic:pic xmlns:pic="http://schemas.openxmlformats.org/drawingml/2006/picture">
+                  <pic:nvPicPr>
+                    <pic:cNvPr id="0" name="Picture 5"/>
+                    <pic:cNvPicPr>
+                      <a:picLocks noChangeAspect="1" noChangeArrowheads="1"/>
+                    </pic:cNvPicPr>
+                  </pic:nvPicPr>
+                  <pic:blipFill>
+                    <a:blip r:embed="rId36">
+                      <a:extLst>
+                        <a:ext uri="{28A0092B-C50C-407E-A947-70E740481C1C}">
+                          <a14:useLocalDpi xmlns:a14="http://schemas.microsoft.com/office/drawing/2010/main" val="0"/>
+                        </a:ext>
+                      </a:extLst>
+                    </a:blip>
+                    <a:srcRect/>
+                    <a:stretch>
+                      <a:fillRect/>
+                    </a:stretch>
+                  </pic:blipFill>
+                  <pic:spPr bwMode="auto">
+                    <a:xfrm>
+                      <a:off x="0" y="0"/>
+                      <a:ext cx="3931037" cy="2951086"/>
+                    </a:xfrm>
+                    <a:prstGeom prst="rect">
+                      <a:avLst/>
+                    </a:prstGeom>
+                    <a:noFill/>
+                    <a:ln>
+                      <a:noFill/>
+                    </a:ln>
+                  </pic:spPr>
+                </pic:pic>
+              </a:graphicData>
+            </a:graphic>
+          </wp:inline>
+        </w:drawing>
+      </w:r>
+    </w:p>
+    <w:p>
+      <w:pPr>
+        <w:pStyle w:val="Lgende"/>
+        <w:jc w:val="center"/>
+        <w:rPr>
+          <w:lang w:val="en-US"/>
+        </w:rPr>
+      </w:pPr>
+      <w:r>
+        <w:rPr>
+          <w:lang w:val="en-US"/>
+        </w:rPr>
+        <w:t xml:space="preserve">Figure </w:t>
+      </w:r>
+      <w:r>
+        <w:fldChar w:fldCharType="begin"/>
+      </w:r>
+      <w:r>
+        <w:rPr>
+          <w:lang w:val="en-US"/>
+        </w:rPr>
+        <w:instrText xml:space="preserve"> SEQ Figure \* ARABIC </w:instrText>
+      </w:r>
+      <w:r>
+        <w:fldChar w:fldCharType="separate"/>
+      </w:r>
+      <w:r>
+        <w:rPr>
+          <w:noProof/>
+          <w:lang w:val="en-US"/>
+        </w:rPr>
+        <w:t>5</w:t>
+      </w:r>
+      <w:r>
+        <w:fldChar w:fldCharType="end"/>
+      </w:r>
+      <w:r>
+        <w:rPr>
+          <w:lang w:val="en-US"/>
+        </w:rPr>
+        <w:t>: Annotated CS and NCS of Signal 22</w:t>
+      </w:r>
+    </w:p>
+    <w:p>
+      <w:pPr>
+        <w:rPr>
+          <w:lang w:val="en-US"/>
+        </w:rPr>
+      </w:pPr>
     </w:p>
     <w:p>
       <w:pPr>
@@ -10793,52 +10766,54 @@
       </w:r>
     </w:p>
     <w:p>
-      <w:r>
-        <w:t xml:space="preserve">On a extrait de segments CS et NCS </w:t>
-      </w:r>
-      <w:proofErr w:type="spellStart"/>
-      <w:r>
-        <w:t>differentes</w:t>
-      </w:r>
-      <w:proofErr w:type="spellEnd"/>
-      <w:r>
+      <w:pPr>
+        <w:rPr>
+          <w:lang w:val="en-US"/>
+        </w:rPr>
+      </w:pPr>
+      <w:r>
+        <w:rPr>
+          <w:lang w:val="en-US"/>
+        </w:rPr>
+        <w:t>Once the theoretical labelization of the signals has been done, it is necessary to extract characteristics of the CSs and NCSs in order to learn differences</w:t>
+      </w:r>
+      <w:r>
+        <w:rPr>
+          <w:lang w:val="en-US"/>
+        </w:rPr>
         <w:t xml:space="preserve"> </w:t>
       </w:r>
-      <w:proofErr w:type="spellStart"/>
-      <w:r>
-        <w:t>features</w:t>
-      </w:r>
-      <w:proofErr w:type="spellEnd"/>
-      <w:r>
-        <w:t xml:space="preserve"> : faire liste + </w:t>
-      </w:r>
-      <w:proofErr w:type="spellStart"/>
-      <w:r>
-        <w:t>spectrogram</w:t>
-      </w:r>
-      <w:proofErr w:type="spellEnd"/>
+      <w:r>
+        <w:rPr>
+          <w:lang w:val="en-US"/>
+        </w:rPr>
+        <w:t>which will permit to</w:t>
+      </w:r>
+      <w:r>
+        <w:rPr>
+          <w:lang w:val="en-US"/>
+        </w:rPr>
+        <w:t xml:space="preserve"> detect the CSs.</w:t>
+      </w:r>
+      <w:bookmarkStart w:id="20" w:name="_GoBack"/>
+      <w:bookmarkEnd w:id="20"/>
     </w:p>
     <w:p>
       <w:r>
-        <w:t xml:space="preserve">Cela a permis de voir ou est-ce qu’on pouvait avoir les plus grandes différences. On a choisi de garder </w:t>
-      </w:r>
-      <w:bookmarkStart w:id="18" w:name="_GoBack"/>
-      <w:r>
-        <w:t xml:space="preserve">le </w:t>
-      </w:r>
-      <w:proofErr w:type="spellStart"/>
-      <w:r>
-        <w:t>mean</w:t>
-      </w:r>
-      <w:proofErr w:type="spellEnd"/>
-      <w:r>
-        <w:t xml:space="preserve"> power ratio</w:t>
+        <w:t xml:space="preserve">On a extrait de segments CS et NCS </w:t>
+      </w:r>
+      <w:r>
+        <w:t>differentes features : faire liste + spectrogram</w:t>
+      </w:r>
+    </w:p>
+    <w:p>
+      <w:r>
+        <w:t>Cela a permis de voir ou est-ce qu’on pouvait avoir les plus grandes différences. On a choisi de garder le mean power ratio</w:t>
       </w:r>
       <w:r>
         <w:t xml:space="preserve">. </w:t>
       </w:r>
     </w:p>
-    <w:bookmarkEnd w:id="18"/>
     <w:p>
       <w:r>
         <w:rPr>
@@ -10867,13 +10842,23 @@
       </w:r>
     </w:p>
     <w:p>
+      <w:pPr>
+        <w:rPr>
+          <w:lang w:val="en-US"/>
+        </w:rPr>
+      </w:pPr>
       <w:r>
         <w:rPr>
           <w:highlight w:val="yellow"/>
-        </w:rPr>
+          <w:lang w:val="en-US"/>
+        </w:rPr>
+        <w:lastRenderedPageBreak/>
         <w:t>Mettre figure</w:t>
       </w:r>
       <w:r>
+        <w:rPr>
+          <w:lang w:val="en-US"/>
+        </w:rPr>
         <w:t xml:space="preserve"> </w:t>
       </w:r>
     </w:p>
@@ -10934,7 +10919,7 @@
           <w:lang w:val="en-US"/>
         </w:rPr>
       </w:pPr>
-      <w:hyperlink r:id="rId34" w:history="1">
+      <w:hyperlink r:id="rId37" w:history="1">
         <w:r>
           <w:rPr>
             <w:rStyle w:val="Lienhypertexte"/>
@@ -10998,21 +10983,7 @@
         <w:rPr>
           <w:lang w:val="en-US"/>
         </w:rPr>
-        <w:t xml:space="preserve">2 </w:t>
-      </w:r>
-      <w:proofErr w:type="spellStart"/>
-      <w:r>
-        <w:rPr>
-          <w:lang w:val="en-US"/>
-        </w:rPr>
-        <w:t>seuils</w:t>
-      </w:r>
-      <w:proofErr w:type="spellEnd"/>
-      <w:r>
-        <w:rPr>
-          <w:lang w:val="en-US"/>
-        </w:rPr>
-        <w:t xml:space="preserve"> </w:t>
+        <w:t xml:space="preserve">2 seuils </w:t>
       </w:r>
     </w:p>
     <w:p>
@@ -11025,21 +10996,7 @@
         <w:rPr>
           <w:lang w:val="en-US"/>
         </w:rPr>
-        <w:t xml:space="preserve">Cross validation (with </w:t>
-      </w:r>
-      <w:proofErr w:type="spellStart"/>
-      <w:r>
-        <w:rPr>
-          <w:lang w:val="en-US"/>
-        </w:rPr>
-        <w:t>leanring</w:t>
-      </w:r>
-      <w:proofErr w:type="spellEnd"/>
-      <w:r>
-        <w:rPr>
-          <w:lang w:val="en-US"/>
-        </w:rPr>
-        <w:t xml:space="preserve"> base and validation base)</w:t>
+        <w:t>Cross validation (with leanring base and validation base)</w:t>
       </w:r>
     </w:p>
     <w:p>
@@ -11067,11 +11024,11 @@
       <w:pPr>
         <w:pStyle w:val="Titre3"/>
       </w:pPr>
-      <w:bookmarkStart w:id="19" w:name="_Toc15046484"/>
+      <w:bookmarkStart w:id="21" w:name="_Toc15046484"/>
       <w:r>
         <w:t>Noise Filtering</w:t>
       </w:r>
-      <w:bookmarkEnd w:id="19"/>
+      <w:bookmarkEnd w:id="21"/>
       <w:r>
         <w:t xml:space="preserve"> </w:t>
       </w:r>
@@ -11087,30 +11044,14 @@
         <w:rPr>
           <w:lang w:val="en-US"/>
         </w:rPr>
-        <w:t xml:space="preserve">Une </w:t>
-      </w:r>
-      <w:proofErr w:type="spellStart"/>
-      <w:r>
-        <w:rPr>
-          <w:lang w:val="en-US"/>
-        </w:rPr>
-        <w:t>fois</w:t>
-      </w:r>
-      <w:proofErr w:type="spellEnd"/>
-      <w:r>
-        <w:rPr>
-          <w:lang w:val="en-US"/>
-        </w:rPr>
-        <w:t xml:space="preserve"> le signal re </w:t>
-      </w:r>
-      <w:proofErr w:type="spellStart"/>
+        <w:t xml:space="preserve">Une fois le signal re </w:t>
+      </w:r>
       <w:r>
         <w:rPr>
           <w:lang w:val="en-US"/>
         </w:rPr>
         <w:t>échantillonné</w:t>
       </w:r>
-      <w:proofErr w:type="spellEnd"/>
       <w:r>
         <w:rPr>
           <w:lang w:val="en-US"/>
@@ -11189,55 +11130,13 @@
         <w:rPr>
           <w:lang w:val="en-US"/>
         </w:rPr>
-        <w:t xml:space="preserve">Le </w:t>
-      </w:r>
-      <w:proofErr w:type="spellStart"/>
-      <w:r>
-        <w:rPr>
-          <w:lang w:val="en-US"/>
-        </w:rPr>
-        <w:t>filtrage</w:t>
-      </w:r>
-      <w:proofErr w:type="spellEnd"/>
-      <w:r>
-        <w:rPr>
-          <w:lang w:val="en-US"/>
-        </w:rPr>
-        <w:t xml:space="preserve"> de </w:t>
-      </w:r>
-      <w:proofErr w:type="spellStart"/>
-      <w:r>
-        <w:rPr>
-          <w:lang w:val="en-US"/>
-        </w:rPr>
-        <w:t>ces</w:t>
-      </w:r>
-      <w:proofErr w:type="spellEnd"/>
-      <w:r>
-        <w:rPr>
-          <w:lang w:val="en-US"/>
-        </w:rPr>
-        <w:t xml:space="preserve"> bruits </w:t>
-      </w:r>
-      <w:r>
-        <w:rPr>
-          <w:lang w:val="en-US"/>
-        </w:rPr>
-        <w:t xml:space="preserve">has been mainly developed by </w:t>
-      </w:r>
-      <w:proofErr w:type="spellStart"/>
-      <w:r>
-        <w:rPr>
-          <w:lang w:val="en-US"/>
-        </w:rPr>
-        <w:t>Fatema</w:t>
-      </w:r>
-      <w:proofErr w:type="spellEnd"/>
-      <w:r>
-        <w:rPr>
-          <w:lang w:val="en-US"/>
-        </w:rPr>
-        <w:t xml:space="preserve"> (</w:t>
+        <w:t xml:space="preserve">Le filtrage de ces bruits </w:t>
+      </w:r>
+      <w:r>
+        <w:rPr>
+          <w:lang w:val="en-US"/>
+        </w:rPr>
+        <w:t>has been mainly developed by Fatema (</w:t>
       </w:r>
       <w:r>
         <w:rPr>
@@ -11430,75 +11329,19 @@
         <w:t>de 1</w:t>
       </w:r>
       <w:r>
-        <w:t xml:space="preserve"> in the </w:t>
-      </w:r>
-      <w:proofErr w:type="spellStart"/>
-      <w:r>
-        <w:t>passband</w:t>
-      </w:r>
-      <w:proofErr w:type="spellEnd"/>
+        <w:t xml:space="preserve"> in the passband</w:t>
+      </w:r>
       <w:r>
         <w:t xml:space="preserve">, </w:t>
       </w:r>
-      <w:proofErr w:type="spellStart"/>
-      <w:r>
-        <w:lastRenderedPageBreak/>
-        <w:t>which</w:t>
-      </w:r>
-      <w:proofErr w:type="spellEnd"/>
-      <w:r>
-        <w:t xml:space="preserve"> </w:t>
-      </w:r>
-      <w:proofErr w:type="spellStart"/>
-      <w:r>
-        <w:t>means</w:t>
-      </w:r>
-      <w:proofErr w:type="spellEnd"/>
-      <w:r>
-        <w:t xml:space="preserve"> </w:t>
-      </w:r>
-      <w:proofErr w:type="spellStart"/>
-      <w:r>
-        <w:t>having</w:t>
-      </w:r>
-      <w:proofErr w:type="spellEnd"/>
-      <w:r>
-        <w:t xml:space="preserve"> a </w:t>
-      </w:r>
-      <w:proofErr w:type="spellStart"/>
-      <w:r>
-        <w:rPr>
-          <w:lang w:val="en-US"/>
-        </w:rPr>
-        <w:fldChar w:fldCharType="begin"/>
-      </w:r>
-      <w:r>
-        <w:instrText xml:space="preserve"> HYPERLINK "https://en.wikipedia.org/wiki/Frequency_response" \o "Frequency response" </w:instrText>
-      </w:r>
-      <w:r>
-        <w:rPr>
-          <w:lang w:val="en-US"/>
-        </w:rPr>
-        <w:fldChar w:fldCharType="separate"/>
-      </w:r>
-      <w:r>
-        <w:t>frequency</w:t>
-      </w:r>
-      <w:proofErr w:type="spellEnd"/>
-      <w:r>
-        <w:t xml:space="preserve"> </w:t>
-      </w:r>
-      <w:proofErr w:type="spellStart"/>
-      <w:r>
-        <w:t>response</w:t>
-      </w:r>
-      <w:proofErr w:type="spellEnd"/>
-      <w:r>
-        <w:rPr>
-          <w:lang w:val="en-US"/>
-        </w:rPr>
-        <w:fldChar w:fldCharType="end"/>
-      </w:r>
+      <w:r>
+        <w:t>which means having a </w:t>
+      </w:r>
+      <w:hyperlink r:id="rId38" w:tooltip="Frequency response" w:history="1">
+        <w:r>
+          <w:t>frequency response</w:t>
+        </w:r>
+      </w:hyperlink>
       <w:r>
         <w:t> as flat as possible</w:t>
       </w:r>
@@ -11590,7 +11433,6 @@
         </w:rPr>
         <w:t xml:space="preserve"> le filtre, puis </w:t>
       </w:r>
-      <w:proofErr w:type="spellStart"/>
       <w:r>
         <w:rPr>
           <w:rFonts w:ascii="Calibri" w:hAnsi="Calibri" w:cs="Calibri"/>
@@ -11598,7 +11440,6 @@
         </w:rPr>
         <w:t>filtfilt</w:t>
       </w:r>
-      <w:proofErr w:type="spellEnd"/>
       <w:r>
         <w:rPr>
           <w:rFonts w:ascii="Calibri" w:hAnsi="Calibri" w:cs="Calibri"/>
@@ -11617,49 +11458,13 @@
         <w:rPr>
           <w:rFonts w:ascii="Calibri" w:hAnsi="Calibri" w:cs="Calibri"/>
         </w:rPr>
-        <w:t xml:space="preserve">D’autres bruits dû aux différentes machines aidant les enfants prématurés à respirer altèrent les signaux. Ces bruits sont particuliers à mon </w:t>
-      </w:r>
-      <w:proofErr w:type="spellStart"/>
+        <w:t xml:space="preserve">D’autres bruits dû aux différentes machines aidant les enfants prématurés à respirer altèrent les signaux. Ces bruits sont particuliers à mon signals bank, c’est donc moi qui </w:t>
+      </w:r>
       <w:r>
         <w:rPr>
           <w:rFonts w:ascii="Calibri" w:hAnsi="Calibri" w:cs="Calibri"/>
         </w:rPr>
-        <w:t>signals</w:t>
-      </w:r>
-      <w:proofErr w:type="spellEnd"/>
-      <w:r>
-        <w:rPr>
-          <w:rFonts w:ascii="Calibri" w:hAnsi="Calibri" w:cs="Calibri"/>
-        </w:rPr>
-        <w:t xml:space="preserve"> </w:t>
-      </w:r>
-      <w:proofErr w:type="spellStart"/>
-      <w:r>
-        <w:rPr>
-          <w:rFonts w:ascii="Calibri" w:hAnsi="Calibri" w:cs="Calibri"/>
-        </w:rPr>
-        <w:t>bank</w:t>
-      </w:r>
-      <w:proofErr w:type="spellEnd"/>
-      <w:r>
-        <w:rPr>
-          <w:rFonts w:ascii="Calibri" w:hAnsi="Calibri" w:cs="Calibri"/>
-        </w:rPr>
-        <w:t xml:space="preserve">, c’est donc moi qui </w:t>
-      </w:r>
-      <w:proofErr w:type="gramStart"/>
-      <w:r>
-        <w:rPr>
-          <w:rFonts w:ascii="Calibri" w:hAnsi="Calibri" w:cs="Calibri"/>
-        </w:rPr>
-        <w:t>ait</w:t>
-      </w:r>
-      <w:proofErr w:type="gramEnd"/>
-      <w:r>
-        <w:rPr>
-          <w:rFonts w:ascii="Calibri" w:hAnsi="Calibri" w:cs="Calibri"/>
-        </w:rPr>
-        <w:t xml:space="preserve"> </w:t>
+        <w:t xml:space="preserve">ait </w:t>
       </w:r>
       <w:r>
         <w:rPr>
@@ -11686,26 +11491,18 @@
         <w:rPr>
           <w:rFonts w:ascii="Calibri" w:hAnsi="Calibri" w:cs="Calibri"/>
         </w:rPr>
-        <w:t xml:space="preserve">Parler aussi des discussions des </w:t>
-      </w:r>
-      <w:proofErr w:type="spellStart"/>
-      <w:r>
-        <w:rPr>
-          <w:rFonts w:ascii="Calibri" w:hAnsi="Calibri" w:cs="Calibri"/>
-        </w:rPr>
-        <w:t>medecins</w:t>
-      </w:r>
-      <w:proofErr w:type="spellEnd"/>
+        <w:t>Parler aussi des discussions des medecins</w:t>
+      </w:r>
     </w:p>
     <w:p>
       <w:pPr>
         <w:pStyle w:val="Titre2"/>
       </w:pPr>
-      <w:bookmarkStart w:id="20" w:name="_Toc15046486"/>
+      <w:bookmarkStart w:id="22" w:name="_Toc15046486"/>
       <w:r>
         <w:t>Results</w:t>
       </w:r>
-      <w:bookmarkEnd w:id="20"/>
+      <w:bookmarkEnd w:id="22"/>
     </w:p>
     <w:p>
       <w:pPr>
@@ -11715,62 +11512,18 @@
           <w:u w:val="single"/>
         </w:rPr>
       </w:pPr>
-      <w:proofErr w:type="spellStart"/>
       <w:r>
         <w:rPr>
           <w:b/>
           <w:bCs/>
           <w:u w:val="single"/>
         </w:rPr>
-        <w:t>Crying</w:t>
-      </w:r>
-      <w:proofErr w:type="spellEnd"/>
-      <w:r>
-        <w:rPr>
-          <w:b/>
-          <w:bCs/>
-          <w:u w:val="single"/>
-        </w:rPr>
-        <w:t xml:space="preserve"> </w:t>
-      </w:r>
-      <w:proofErr w:type="spellStart"/>
-      <w:r>
-        <w:rPr>
-          <w:b/>
-          <w:bCs/>
-          <w:u w:val="single"/>
-        </w:rPr>
-        <w:t>removing</w:t>
-      </w:r>
-      <w:proofErr w:type="spellEnd"/>
+        <w:t>Crying removing</w:t>
+      </w:r>
     </w:p>
     <w:p>
       <w:r>
-        <w:t xml:space="preserve">Le PR n’a pas été concluant pour permettre de </w:t>
-      </w:r>
-      <w:proofErr w:type="spellStart"/>
-      <w:r>
-        <w:t>detecter</w:t>
-      </w:r>
-      <w:proofErr w:type="spellEnd"/>
-      <w:r>
-        <w:t xml:space="preserve"> les pleurs. Lors du plot du </w:t>
-      </w:r>
-      <w:proofErr w:type="spellStart"/>
-      <w:r>
-        <w:t>periodogramme</w:t>
-      </w:r>
-      <w:proofErr w:type="spellEnd"/>
-      <w:r>
-        <w:t xml:space="preserve">, les écart interquartile </w:t>
-      </w:r>
-      <w:proofErr w:type="spellStart"/>
-      <w:r>
-        <w:t>etaient</w:t>
-      </w:r>
-      <w:proofErr w:type="spellEnd"/>
-      <w:r>
-        <w:t xml:space="preserve"> bien trop important pour en déduire des caractéristiques sur les CS. </w:t>
+        <w:t xml:space="preserve">Le PR n’a pas été concluant pour permettre de detecter les pleurs. Lors du plot du periodogramme, les écart interquartile etaient bien trop important pour en déduire des caractéristiques sur les CS. </w:t>
       </w:r>
     </w:p>
     <w:p>
@@ -11784,18 +11537,11 @@
     <w:p/>
     <w:p>
       <w:r>
+        <w:lastRenderedPageBreak/>
         <w:t>Mettre un signal avant e</w:t>
       </w:r>
       <w:r>
-        <w:t xml:space="preserve">t après </w:t>
-      </w:r>
-      <w:proofErr w:type="spellStart"/>
-      <w:r>
-        <w:t>pre-processing</w:t>
-      </w:r>
-      <w:proofErr w:type="spellEnd"/>
-      <w:r>
-        <w:t xml:space="preserve">, entourer les zones de pleurs, mettre différents signaux pour voir les différences. </w:t>
+        <w:t xml:space="preserve">t après pre-processing, entourer les zones de pleurs, mettre différents signaux pour voir les différences. </w:t>
       </w:r>
       <w:r>
         <w:t>Tout commenter dans les différences</w:t>
@@ -11805,394 +11551,241 @@
       <w:pPr>
         <w:pStyle w:val="Titre2"/>
       </w:pPr>
-      <w:bookmarkStart w:id="21" w:name="_Toc15046487"/>
+      <w:bookmarkStart w:id="23" w:name="_Toc15046487"/>
       <w:r>
         <w:t>Discussion</w:t>
-      </w:r>
-      <w:bookmarkEnd w:id="21"/>
-    </w:p>
-    <w:p>
-      <w:r>
-        <w:t>Attention toujours pas parfait</w:t>
-      </w:r>
-      <w:r>
-        <w:t xml:space="preserve">. Nous avons </w:t>
-      </w:r>
-      <w:r>
-        <w:t>dû</w:t>
-      </w:r>
-      <w:r>
-        <w:t xml:space="preserve"> enlev</w:t>
-      </w:r>
-      <w:r>
-        <w:t>er</w:t>
-      </w:r>
-      <w:r>
-        <w:t xml:space="preserve"> quelques </w:t>
-      </w:r>
-      <w:proofErr w:type="spellStart"/>
-      <w:r>
-        <w:t>recordings</w:t>
-      </w:r>
-      <w:proofErr w:type="spellEnd"/>
-      <w:r>
-        <w:t xml:space="preserve"> et d’autres influencent surement encore négativement les résultats. </w:t>
-      </w:r>
-    </w:p>
-    <w:p>
-      <w:r>
-        <w:br w:type="page"/>
-      </w:r>
-      <w:r>
-        <w:lastRenderedPageBreak/>
-        <w:t xml:space="preserve"> </w:t>
-      </w:r>
-    </w:p>
-    <w:p>
-      <w:pPr>
-        <w:pStyle w:val="Titre1"/>
-      </w:pPr>
-      <w:bookmarkStart w:id="22" w:name="_Toc15046488"/>
-      <w:r>
-        <w:t>Features extraction</w:t>
-      </w:r>
-      <w:bookmarkEnd w:id="22"/>
-      <w:r>
-        <w:t xml:space="preserve"> </w:t>
-      </w:r>
-    </w:p>
-    <w:p>
-      <w:r>
-        <w:t>Cette partie est dédiée à</w:t>
-      </w:r>
-      <w:r>
-        <w:t xml:space="preserve"> l’extraction de caractéristiques. Comme dans le cas du </w:t>
-      </w:r>
-      <w:proofErr w:type="spellStart"/>
-      <w:r>
-        <w:t>pre-processing</w:t>
-      </w:r>
-      <w:proofErr w:type="spellEnd"/>
-      <w:r>
-        <w:t xml:space="preserve">, je suis partie d’un code contenant déjà </w:t>
-      </w:r>
-      <w:r>
-        <w:t>certaines</w:t>
-      </w:r>
-      <w:r>
-        <w:t xml:space="preserve"> fonctionnalités, résumé</w:t>
-      </w:r>
-      <w:r>
-        <w:t>es</w:t>
-      </w:r>
-      <w:r>
-        <w:t xml:space="preserve"> dans le tableau en </w:t>
-      </w:r>
-      <w:r>
-        <w:rPr>
-          <w:highlight w:val="lightGray"/>
-        </w:rPr>
-        <w:t xml:space="preserve">annexe </w:t>
-      </w:r>
-      <w:proofErr w:type="gramStart"/>
-      <w:r>
-        <w:rPr>
-          <w:highlight w:val="lightGray"/>
-        </w:rPr>
-        <w:t>…</w:t>
-      </w:r>
-      <w:r>
-        <w:t xml:space="preserve"> .</w:t>
-      </w:r>
-      <w:proofErr w:type="gramEnd"/>
-      <w:r>
-        <w:t xml:space="preserve"> Mon travail a été de faire des recherches afin de trouver d’autres caractéristiques </w:t>
-      </w:r>
-      <w:r>
-        <w:t>judicieuses sur</w:t>
-      </w:r>
-      <w:r>
-        <w:t xml:space="preserve"> ces signaux, et de les implémenter</w:t>
-      </w:r>
-      <w:r>
-        <w:t xml:space="preserve">. </w:t>
-      </w:r>
-    </w:p>
-    <w:p>
-      <w:pPr>
-        <w:pStyle w:val="Titre2"/>
-      </w:pPr>
-      <w:bookmarkStart w:id="23" w:name="_Toc15046489"/>
-      <w:r>
-        <w:t>Methods</w:t>
       </w:r>
       <w:bookmarkEnd w:id="23"/>
     </w:p>
     <w:p>
       <w:r>
-        <w:t xml:space="preserve">La plupart des caractéristiques </w:t>
-      </w:r>
-      <w:r>
-        <w:t>extraites</w:t>
-      </w:r>
-      <w:r>
-        <w:t xml:space="preserve"> se trouvent dans le domaine spectral, bien </w:t>
-      </w:r>
-      <w:r>
-        <w:t xml:space="preserve">que </w:t>
-      </w:r>
-      <w:r>
-        <w:t xml:space="preserve">quelques-unes soient tirées du domaine temporel et </w:t>
-      </w:r>
-      <w:proofErr w:type="spellStart"/>
-      <w:r>
-        <w:t>spectro</w:t>
-      </w:r>
-      <w:proofErr w:type="spellEnd"/>
-      <w:r>
-        <w:t xml:space="preserve">-temporel. </w:t>
+        <w:t>Attention toujours pas parfait</w:t>
+      </w:r>
+      <w:r>
+        <w:t xml:space="preserve">. Nous avons </w:t>
+      </w:r>
+      <w:r>
+        <w:t>dû</w:t>
+      </w:r>
+      <w:r>
+        <w:t xml:space="preserve"> enlev</w:t>
+      </w:r>
+      <w:r>
+        <w:t>er</w:t>
+      </w:r>
+      <w:r>
+        <w:t xml:space="preserve"> quelques recordings et d’autres influencent surement encore négativement les résultats. </w:t>
       </w:r>
     </w:p>
     <w:p>
-      <w:pPr>
-        <w:pStyle w:val="Titre3"/>
-      </w:pPr>
-      <w:bookmarkStart w:id="24" w:name="_Toc15046490"/>
-      <w:r>
-        <w:t>Temporal Features</w:t>
-      </w:r>
-      <w:bookmarkEnd w:id="24"/>
-      <w:r>
+      <w:r>
+        <w:br w:type="page"/>
+      </w:r>
+      <w:r>
+        <w:lastRenderedPageBreak/>
         <w:t xml:space="preserve"> </w:t>
       </w:r>
     </w:p>
     <w:p>
-      <w:r>
-        <w:t xml:space="preserve">Le domaine temporel est assez dangereux à utiliser car les enregistrements n’ont pas tous la même durée, ni </w:t>
-      </w:r>
-      <w:r>
-        <w:rPr>
-          <w:highlight w:val="yellow"/>
-        </w:rPr>
-        <w:t>….</w:t>
+      <w:pPr>
+        <w:pStyle w:val="Titre1"/>
+      </w:pPr>
+      <w:bookmarkStart w:id="24" w:name="_Toc15046488"/>
+      <w:r>
+        <w:t>Features extraction</w:t>
+      </w:r>
+      <w:bookmarkEnd w:id="24"/>
+      <w:r>
+        <w:t xml:space="preserve"> </w:t>
       </w:r>
     </w:p>
     <w:p>
       <w:r>
-        <w:t xml:space="preserve">Tout de même, le </w:t>
-      </w:r>
-      <w:proofErr w:type="spellStart"/>
-      <w:r>
-        <w:t>Zero</w:t>
-      </w:r>
-      <w:proofErr w:type="spellEnd"/>
-      <w:r>
-        <w:t xml:space="preserve"> </w:t>
-      </w:r>
-      <w:proofErr w:type="spellStart"/>
-      <w:r>
-        <w:t>Crossing</w:t>
-      </w:r>
-      <w:proofErr w:type="spellEnd"/>
-      <w:r>
-        <w:t xml:space="preserve"> Rate ainsi que </w:t>
-      </w:r>
-      <w:r>
-        <w:rPr>
-          <w:highlight w:val="yellow"/>
-        </w:rPr>
-        <w:t>le temps entre chaque respiration</w:t>
-      </w:r>
-      <w:r>
-        <w:t xml:space="preserve"> (inhalation et exhalation)</w:t>
-      </w:r>
-      <w:r>
-        <w:t xml:space="preserve"> ont été </w:t>
-      </w:r>
-      <w:r>
-        <w:t xml:space="preserve">implémenté. </w:t>
+        <w:t>Cette partie est dédiée à</w:t>
+      </w:r>
+      <w:r>
+        <w:t xml:space="preserve"> l’extraction de caractéristiques. Comme dans le cas du pre-processing, je suis partie d’un code contenant déjà </w:t>
+      </w:r>
+      <w:r>
+        <w:t>certaines</w:t>
+      </w:r>
+      <w:r>
+        <w:t xml:space="preserve"> fonctionnalités, résumé</w:t>
+      </w:r>
+      <w:r>
+        <w:t>es</w:t>
+      </w:r>
+      <w:r>
+        <w:t xml:space="preserve"> dans le tableau en </w:t>
+      </w:r>
+      <w:r>
+        <w:rPr>
+          <w:highlight w:val="lightGray"/>
+        </w:rPr>
+        <w:t>annexe …</w:t>
+      </w:r>
+      <w:r>
+        <w:t xml:space="preserve"> . Mon travail a été de faire des recherches afin de trouver d’autres caractéristiques </w:t>
+      </w:r>
+      <w:r>
+        <w:t>judicieuses sur</w:t>
+      </w:r>
+      <w:r>
+        <w:t xml:space="preserve"> ces signaux, et de les implémenter</w:t>
+      </w:r>
+      <w:r>
+        <w:t xml:space="preserve">. </w:t>
       </w:r>
     </w:p>
     <w:p>
-      <w:r>
-        <w:t xml:space="preserve">ZRC : qu’est-ce que c’est et pourquoi c’est utile </w:t>
-      </w:r>
-    </w:p>
-    <w:p>
-      <w:pPr>
-        <w:rPr>
-          <w:lang w:val="en-US"/>
-        </w:rPr>
-      </w:pPr>
-      <w:proofErr w:type="spellStart"/>
-      <w:r>
-        <w:rPr>
-          <w:lang w:val="en-US"/>
-        </w:rPr>
-        <w:t>Autre</w:t>
-      </w:r>
-      <w:proofErr w:type="spellEnd"/>
-      <w:r>
-        <w:rPr>
-          <w:lang w:val="en-US"/>
-        </w:rPr>
-        <w:t xml:space="preserve"> </w:t>
-      </w:r>
-    </w:p>
-    <w:p>
-      <w:pPr>
-        <w:rPr>
-          <w:lang w:val="en-US"/>
-        </w:rPr>
-      </w:pPr>
-    </w:p>
-    <w:p>
-      <w:pPr>
-        <w:rPr>
-          <w:lang w:val="en-US"/>
-        </w:rPr>
-      </w:pPr>
-      <w:proofErr w:type="spellStart"/>
-      <w:r>
-        <w:rPr>
-          <w:lang w:val="en-US"/>
-        </w:rPr>
-        <w:t>ZeroCrossings</w:t>
-      </w:r>
-      <w:proofErr w:type="spellEnd"/>
-      <w:r>
-        <w:rPr>
-          <w:lang w:val="en-US"/>
-        </w:rPr>
-        <w:t xml:space="preserve">: the number of time domain </w:t>
-      </w:r>
-      <w:proofErr w:type="spellStart"/>
-      <w:r>
-        <w:rPr>
-          <w:lang w:val="en-US"/>
-        </w:rPr>
-        <w:t>zerocrossings</w:t>
-      </w:r>
-      <w:proofErr w:type="spellEnd"/>
-      <w:r>
-        <w:rPr>
-          <w:lang w:val="en-US"/>
-        </w:rPr>
-        <w:t xml:space="preserve"> of the signal. </w:t>
-      </w:r>
-      <w:proofErr w:type="spellStart"/>
-      <w:r>
-        <w:rPr>
-          <w:lang w:val="en-US"/>
-        </w:rPr>
-        <w:t>ZeroCrossings</w:t>
-      </w:r>
-      <w:proofErr w:type="spellEnd"/>
-      <w:r>
-        <w:rPr>
-          <w:lang w:val="en-US"/>
-        </w:rPr>
-        <w:t xml:space="preserve"> are useful to detect the amount of noise in a signal.</w:t>
-      </w:r>
-    </w:p>
-    <w:p>
-      <w:pPr>
-        <w:pStyle w:val="Titre3"/>
-      </w:pPr>
-      <w:bookmarkStart w:id="25" w:name="_Toc15046491"/>
-      <w:r>
-        <w:rPr>
-          <w:lang w:val="fr-FR"/>
-        </w:rPr>
-        <w:t xml:space="preserve">Spectral </w:t>
-      </w:r>
-      <w:r>
-        <w:t>Coefficients</w:t>
+      <w:pPr>
+        <w:pStyle w:val="Titre2"/>
+      </w:pPr>
+      <w:bookmarkStart w:id="25" w:name="_Toc15046489"/>
+      <w:r>
+        <w:t>Methods</w:t>
       </w:r>
       <w:bookmarkEnd w:id="25"/>
     </w:p>
     <w:p>
-      <w:pPr>
-        <w:rPr>
-          <w:lang w:val="en-US"/>
-        </w:rPr>
-      </w:pPr>
-      <w:r>
-        <w:rPr>
-          <w:lang w:val="en-US"/>
-        </w:rPr>
-        <w:t xml:space="preserve">MFCC déjà </w:t>
-      </w:r>
-      <w:proofErr w:type="spellStart"/>
-      <w:r>
-        <w:rPr>
-          <w:lang w:val="en-US"/>
-        </w:rPr>
-        <w:t>implémenté</w:t>
-      </w:r>
-      <w:proofErr w:type="spellEnd"/>
+      <w:r>
+        <w:t xml:space="preserve">La plupart des caractéristiques </w:t>
+      </w:r>
+      <w:r>
+        <w:t>extraites</w:t>
+      </w:r>
+      <w:r>
+        <w:t xml:space="preserve"> se trouvent dans le domaine spectral, bien </w:t>
+      </w:r>
+      <w:r>
+        <w:t xml:space="preserve">que </w:t>
+      </w:r>
+      <w:r>
+        <w:t xml:space="preserve">quelques-unes soient tirées du domaine temporel et spectro-temporel. </w:t>
+      </w:r>
     </w:p>
     <w:p>
       <w:pPr>
-        <w:rPr>
-          <w:lang w:val="en-US"/>
-        </w:rPr>
-      </w:pPr>
-      <w:proofErr w:type="spellStart"/>
-      <w:r>
-        <w:rPr>
-          <w:lang w:val="en-US"/>
-        </w:rPr>
-        <w:t>Choisi</w:t>
-      </w:r>
-      <w:proofErr w:type="spellEnd"/>
-      <w:r>
-        <w:rPr>
-          <w:lang w:val="en-US"/>
-        </w:rPr>
-        <w:t xml:space="preserve"> 2 </w:t>
-      </w:r>
-      <w:proofErr w:type="spellStart"/>
-      <w:r>
-        <w:rPr>
-          <w:lang w:val="en-US"/>
-        </w:rPr>
-        <w:t>autres</w:t>
-      </w:r>
-      <w:proofErr w:type="spellEnd"/>
-      <w:r>
-        <w:rPr>
-          <w:lang w:val="en-US"/>
-        </w:rPr>
-        <w:t xml:space="preserve">, </w:t>
-      </w:r>
-      <w:proofErr w:type="spellStart"/>
-      <w:r>
-        <w:rPr>
-          <w:lang w:val="en-US"/>
-        </w:rPr>
-        <w:t>pourquoi</w:t>
-      </w:r>
-      <w:proofErr w:type="spellEnd"/>
-      <w:r>
-        <w:rPr>
-          <w:lang w:val="en-US"/>
-        </w:rPr>
+        <w:pStyle w:val="Titre3"/>
+      </w:pPr>
+      <w:bookmarkStart w:id="26" w:name="_Toc15046490"/>
+      <w:r>
+        <w:t>Temporal Features</w:t>
+      </w:r>
+      <w:bookmarkEnd w:id="26"/>
+      <w:r>
         <w:t xml:space="preserve"> </w:t>
       </w:r>
-      <w:proofErr w:type="spellStart"/>
-      <w:r>
-        <w:rPr>
-          <w:lang w:val="en-US"/>
-        </w:rPr>
-        <w:t>judicieux</w:t>
-      </w:r>
-      <w:proofErr w:type="spellEnd"/>
-      <w:r>
-        <w:rPr>
-          <w:lang w:val="en-US"/>
-        </w:rPr>
-        <w:t xml:space="preserve">? </w:t>
+    </w:p>
+    <w:p>
+      <w:r>
+        <w:t xml:space="preserve">Le domaine temporel est assez dangereux à utiliser car les enregistrements n’ont pas tous la même durée, ni </w:t>
+      </w:r>
+      <w:r>
+        <w:rPr>
+          <w:highlight w:val="yellow"/>
+        </w:rPr>
+        <w:t>….</w:t>
+      </w:r>
+    </w:p>
+    <w:p>
+      <w:r>
+        <w:t xml:space="preserve">Tout de même, le Zero Crossing Rate ainsi que </w:t>
+      </w:r>
+      <w:r>
+        <w:rPr>
+          <w:highlight w:val="yellow"/>
+        </w:rPr>
+        <w:t>le temps entre chaque respiration</w:t>
+      </w:r>
+      <w:r>
+        <w:t xml:space="preserve"> (inhalation et exhalation)</w:t>
+      </w:r>
+      <w:r>
+        <w:t xml:space="preserve"> ont été </w:t>
+      </w:r>
+      <w:r>
+        <w:t xml:space="preserve">implémenté. </w:t>
+      </w:r>
+    </w:p>
+    <w:p>
+      <w:r>
+        <w:t xml:space="preserve">ZRC : qu’est-ce que c’est et pourquoi c’est utile </w:t>
+      </w:r>
+    </w:p>
+    <w:p>
+      <w:pPr>
+        <w:rPr>
+          <w:lang w:val="en-US"/>
+        </w:rPr>
+      </w:pPr>
+      <w:r>
+        <w:rPr>
+          <w:lang w:val="en-US"/>
+        </w:rPr>
+        <w:t xml:space="preserve">Autre </w:t>
+      </w:r>
+    </w:p>
+    <w:p>
+      <w:pPr>
+        <w:rPr>
+          <w:lang w:val="en-US"/>
+        </w:rPr>
+      </w:pPr>
+    </w:p>
+    <w:p>
+      <w:pPr>
+        <w:rPr>
+          <w:lang w:val="en-US"/>
+        </w:rPr>
+      </w:pPr>
+      <w:r>
+        <w:rPr>
+          <w:lang w:val="en-US"/>
+        </w:rPr>
+        <w:t>ZeroCrossings: the number of time domain zerocrossings of the signal. ZeroCrossings are useful to detect the amount of noise in a signal.</w:t>
+      </w:r>
+    </w:p>
+    <w:p>
+      <w:pPr>
+        <w:pStyle w:val="Titre3"/>
+      </w:pPr>
+      <w:bookmarkStart w:id="27" w:name="_Toc15046491"/>
+      <w:r>
+        <w:rPr>
+          <w:lang w:val="fr-FR"/>
+        </w:rPr>
+        <w:t xml:space="preserve">Spectral </w:t>
+      </w:r>
+      <w:r>
+        <w:t>Coefficients</w:t>
+      </w:r>
+      <w:bookmarkEnd w:id="27"/>
+    </w:p>
+    <w:p>
+      <w:pPr>
+        <w:rPr>
+          <w:lang w:val="en-US"/>
+        </w:rPr>
+      </w:pPr>
+      <w:r>
+        <w:rPr>
+          <w:lang w:val="en-US"/>
+        </w:rPr>
+        <w:t>MFCC déjà implémenté</w:t>
+      </w:r>
+    </w:p>
+    <w:p>
+      <w:pPr>
+        <w:rPr>
+          <w:lang w:val="en-US"/>
+        </w:rPr>
+      </w:pPr>
+      <w:r>
+        <w:rPr>
+          <w:lang w:val="en-US"/>
+        </w:rPr>
+        <w:t xml:space="preserve">Choisi 2 autres, pourquoi judicieux? </w:t>
       </w:r>
     </w:p>
     <w:p>
@@ -12359,7 +11952,7 @@
                     <pic:cNvPicPr/>
                   </pic:nvPicPr>
                   <pic:blipFill>
-                    <a:blip r:embed="rId35"/>
+                    <a:blip r:embed="rId39"/>
                     <a:stretch>
                       <a:fillRect/>
                     </a:stretch>
@@ -12425,7 +12018,6 @@
         </w:rPr>
         <w:t xml:space="preserve"> is the original signal, </w:t>
       </w:r>
-      <w:proofErr w:type="spellStart"/>
       <w:r>
         <w:rPr>
           <w:highlight w:val="green"/>
@@ -12433,14 +12025,12 @@
         </w:rPr>
         <w:t>ftprime</w:t>
       </w:r>
-      <w:proofErr w:type="spellEnd"/>
       <w:r>
         <w:rPr>
           <w:lang w:val="en-US"/>
         </w:rPr>
         <w:t xml:space="preserve"> an approximation of the original signal, </w:t>
       </w:r>
-      <w:proofErr w:type="spellStart"/>
       <w:r>
         <w:rPr>
           <w:highlight w:val="green"/>
@@ -12448,7 +12038,6 @@
         </w:rPr>
         <w:t>ak</w:t>
       </w:r>
-      <w:proofErr w:type="spellEnd"/>
       <w:r>
         <w:rPr>
           <w:lang w:val="en-US"/>
@@ -12589,31 +12178,22 @@
           <w:highlight w:val="darkCyan"/>
           <w:lang w:val="en-US"/>
         </w:rPr>
-        <w:t>(</w:t>
-      </w:r>
-      <w:proofErr w:type="gramStart"/>
+        <w:t>(1.3</w:t>
+      </w:r>
       <w:r>
         <w:rPr>
           <w:highlight w:val="darkCyan"/>
           <w:lang w:val="en-US"/>
         </w:rPr>
-        <w:t>1.3</w:t>
+        <w:t xml:space="preserve"> </w:t>
       </w:r>
       <w:r>
         <w:rPr>
           <w:highlight w:val="darkCyan"/>
           <w:lang w:val="en-US"/>
         </w:rPr>
-        <w:t xml:space="preserve"> </w:t>
-      </w:r>
-      <w:r>
-        <w:rPr>
-          <w:highlight w:val="darkCyan"/>
-          <w:lang w:val="en-US"/>
-        </w:rPr>
         <w:t>)</w:t>
       </w:r>
-      <w:proofErr w:type="gramEnd"/>
       <w:r>
         <w:rPr>
           <w:highlight w:val="darkCyan"/>
@@ -12663,7 +12243,7 @@
                     <pic:cNvPicPr/>
                   </pic:nvPicPr>
                   <pic:blipFill>
-                    <a:blip r:embed="rId36"/>
+                    <a:blip r:embed="rId40"/>
                     <a:stretch>
                       <a:fillRect/>
                     </a:stretch>
@@ -12697,7 +12277,6 @@
         </w:rPr>
         <w:t xml:space="preserve">where </w:t>
       </w:r>
-      <w:proofErr w:type="spellStart"/>
       <w:r>
         <w:rPr>
           <w:highlight w:val="green"/>
@@ -12705,7 +12284,6 @@
         </w:rPr>
         <w:t>ts</w:t>
       </w:r>
-      <w:proofErr w:type="spellEnd"/>
       <w:r>
         <w:rPr>
           <w:lang w:val="en-US"/>
@@ -12724,7 +12302,6 @@
         </w:rPr>
         <w:t xml:space="preserve">starting point in time of the interval for which the error is being calculated, </w:t>
       </w:r>
-      <w:proofErr w:type="spellStart"/>
       <w:r>
         <w:rPr>
           <w:highlight w:val="green"/>
@@ -12732,7 +12309,6 @@
         </w:rPr>
         <w:t>te</w:t>
       </w:r>
-      <w:proofErr w:type="spellEnd"/>
       <w:r>
         <w:rPr>
           <w:lang w:val="en-US"/>
@@ -12842,39 +12418,7 @@
           <w:highlight w:val="green"/>
           <w:lang w:val="en-US"/>
         </w:rPr>
-        <w:t>[</w:t>
-      </w:r>
-      <w:proofErr w:type="spellStart"/>
-      <w:r>
-        <w:rPr>
-          <w:highlight w:val="green"/>
-          <w:lang w:val="en-US"/>
-        </w:rPr>
-        <w:t>ts</w:t>
-      </w:r>
-      <w:proofErr w:type="spellEnd"/>
-      <w:r>
-        <w:rPr>
-          <w:highlight w:val="green"/>
-          <w:lang w:val="en-US"/>
-        </w:rPr>
-        <w:t xml:space="preserve">; </w:t>
-      </w:r>
-      <w:proofErr w:type="spellStart"/>
-      <w:r>
-        <w:rPr>
-          <w:highlight w:val="green"/>
-          <w:lang w:val="en-US"/>
-        </w:rPr>
-        <w:t>te</w:t>
-      </w:r>
-      <w:proofErr w:type="spellEnd"/>
-      <w:r>
-        <w:rPr>
-          <w:highlight w:val="green"/>
-          <w:lang w:val="en-US"/>
-        </w:rPr>
-        <w:t>].</w:t>
+        <w:t>[ts; te].</w:t>
       </w:r>
       <w:r>
         <w:rPr>
@@ -12896,7 +12440,6 @@
         </w:rPr>
         <w:t xml:space="preserve">To minimize this error, the </w:t>
       </w:r>
-      <w:proofErr w:type="spellStart"/>
       <w:r>
         <w:rPr>
           <w:highlight w:val="green"/>
@@ -12904,7 +12447,6 @@
         </w:rPr>
         <w:t>ak</w:t>
       </w:r>
-      <w:proofErr w:type="spellEnd"/>
       <w:r>
         <w:rPr>
           <w:lang w:val="en-US"/>
@@ -12965,7 +12507,7 @@
                     <pic:cNvPicPr/>
                   </pic:nvPicPr>
                   <pic:blipFill>
-                    <a:blip r:embed="rId37"/>
+                    <a:blip r:embed="rId41"/>
                     <a:stretch>
                       <a:fillRect/>
                     </a:stretch>
@@ -13101,7 +12643,6 @@
           <w:u w:val="single"/>
         </w:rPr>
       </w:pPr>
-      <w:proofErr w:type="spellStart"/>
       <w:r>
         <w:rPr>
           <w:b/>
@@ -13110,20 +12651,17 @@
         </w:rPr>
         <w:t>Implementation</w:t>
       </w:r>
-      <w:proofErr w:type="spellEnd"/>
     </w:p>
     <w:p>
       <w:r>
         <w:t xml:space="preserve">L’implémentation se fait simplement avec la fonction </w:t>
       </w:r>
-      <w:proofErr w:type="spellStart"/>
       <w:r>
         <w:rPr>
           <w:highlight w:val="cyan"/>
         </w:rPr>
         <w:t>lpc</w:t>
       </w:r>
-      <w:proofErr w:type="spellEnd"/>
       <w:r>
         <w:t xml:space="preserve"> sous Matlab. Le choix de 6 coefficients a été retenu car </w:t>
       </w:r>
@@ -13163,34 +12701,18 @@
       <w:pPr>
         <w:pStyle w:val="Titre3"/>
       </w:pPr>
-      <w:bookmarkStart w:id="26" w:name="_Toc15046492"/>
+      <w:bookmarkStart w:id="28" w:name="_Toc15046492"/>
       <w:r>
         <w:t>Spectral F</w:t>
       </w:r>
       <w:r>
         <w:t>it</w:t>
       </w:r>
-      <w:bookmarkEnd w:id="26"/>
+      <w:bookmarkEnd w:id="28"/>
     </w:p>
     <w:p>
       <w:r>
-        <w:t xml:space="preserve">2 </w:t>
-      </w:r>
-      <w:proofErr w:type="spellStart"/>
-      <w:r>
-        <w:t>facons</w:t>
-      </w:r>
-      <w:proofErr w:type="spellEnd"/>
-      <w:r>
-        <w:t xml:space="preserve"> </w:t>
-      </w:r>
-      <w:proofErr w:type="spellStart"/>
-      <w:r>
-        <w:t>diférrentes</w:t>
-      </w:r>
-      <w:proofErr w:type="spellEnd"/>
-      <w:r>
-        <w:t xml:space="preserve"> de </w:t>
+        <w:t xml:space="preserve">2 facons diférrentes de </w:t>
       </w:r>
       <w:r>
         <w:t>‘</w:t>
@@ -13205,15 +12727,7 @@
         <w:t xml:space="preserve"> l</w:t>
       </w:r>
       <w:r>
-        <w:t xml:space="preserve">e </w:t>
-      </w:r>
-      <w:proofErr w:type="spellStart"/>
-      <w:r>
-        <w:t>periodogramme</w:t>
-      </w:r>
-      <w:proofErr w:type="spellEnd"/>
-      <w:r>
-        <w:t xml:space="preserve"> </w:t>
+        <w:t xml:space="preserve">e periodogramme </w:t>
       </w:r>
     </w:p>
     <w:p>
@@ -13226,23 +12740,7 @@
     </w:p>
     <w:p>
       <w:r>
-        <w:t>Qu’</w:t>
-      </w:r>
-      <w:proofErr w:type="spellStart"/>
-      <w:r>
-        <w:t>est ce</w:t>
-      </w:r>
-      <w:proofErr w:type="spellEnd"/>
-      <w:r>
-        <w:t xml:space="preserve"> que </w:t>
-      </w:r>
-      <w:proofErr w:type="gramStart"/>
-      <w:r>
-        <w:t>c’est?</w:t>
-      </w:r>
-      <w:proofErr w:type="gramEnd"/>
-      <w:r>
-        <w:t xml:space="preserve"> P</w:t>
+        <w:t>Qu’est ce que c’est? P</w:t>
       </w:r>
       <w:r>
         <w:t xml:space="preserve">ourquoi en avoir choisi 6 ? Qu’est-ce qu’on regarde dessus ? Pourquoi judicieux ? </w:t>
@@ -13273,12 +12771,12 @@
       <w:pPr>
         <w:pStyle w:val="Titre3"/>
       </w:pPr>
-      <w:bookmarkStart w:id="27" w:name="_Toc15046493"/>
+      <w:bookmarkStart w:id="29" w:name="_Toc15046493"/>
       <w:r>
         <w:lastRenderedPageBreak/>
         <w:t>Perceptual Spectral Features</w:t>
       </w:r>
-      <w:bookmarkEnd w:id="27"/>
+      <w:bookmarkEnd w:id="29"/>
       <w:r>
         <w:t xml:space="preserve"> </w:t>
       </w:r>
@@ -13504,7 +13002,7 @@
                     <pic:cNvPicPr/>
                   </pic:nvPicPr>
                   <pic:blipFill>
-                    <a:blip r:embed="rId38">
+                    <a:blip r:embed="rId42">
                       <a:extLst>
                         <a:ext uri="{28A0092B-C50C-407E-A947-70E740481C1C}">
                           <a14:useLocalDpi xmlns:a14="http://schemas.microsoft.com/office/drawing/2010/main" val="0"/>
@@ -13608,7 +13106,6 @@
           <w:u w:val="single"/>
         </w:rPr>
       </w:pPr>
-      <w:proofErr w:type="spellStart"/>
       <w:r>
         <w:rPr>
           <w:b/>
@@ -13617,7 +13114,6 @@
         </w:rPr>
         <w:t>Implementation</w:t>
       </w:r>
-      <w:proofErr w:type="spellEnd"/>
     </w:p>
     <w:p>
       <w:pPr>
@@ -13630,84 +13126,56 @@
       <w:pPr>
         <w:pStyle w:val="Titre2"/>
       </w:pPr>
-      <w:bookmarkStart w:id="28" w:name="_Toc15046494"/>
+      <w:bookmarkStart w:id="30" w:name="_Toc15046494"/>
       <w:r>
         <w:t>Results</w:t>
-      </w:r>
-      <w:bookmarkEnd w:id="28"/>
-    </w:p>
-    <w:p>
-      <w:pPr>
-        <w:rPr>
-          <w:lang w:val="en-US"/>
-        </w:rPr>
-      </w:pPr>
-    </w:p>
-    <w:p>
-      <w:r>
-        <w:t>Donner les résultats des L</w:t>
-      </w:r>
-      <w:r>
-        <w:t xml:space="preserve">PC Et LSF avec le vrai signal et les estimations à l’aide des </w:t>
-      </w:r>
-      <w:proofErr w:type="spellStart"/>
-      <w:r>
-        <w:t>coeffs</w:t>
-      </w:r>
-      <w:proofErr w:type="spellEnd"/>
-      <w:r>
-        <w:t xml:space="preserve">. </w:t>
-      </w:r>
-    </w:p>
-    <w:p>
-      <w:r>
-        <w:t xml:space="preserve">Donner les résultats avec Belle. </w:t>
-      </w:r>
-    </w:p>
-    <w:p>
-      <w:pPr>
-        <w:pStyle w:val="Titre2"/>
-      </w:pPr>
-      <w:bookmarkStart w:id="29" w:name="_Toc15046495"/>
-      <w:r>
-        <w:t>Discussion</w:t>
-      </w:r>
-      <w:bookmarkEnd w:id="29"/>
-    </w:p>
-    <w:p>
-      <w:pPr>
-        <w:rPr>
-          <w:lang w:val="en-US"/>
-        </w:rPr>
-      </w:pPr>
-    </w:p>
-    <w:p>
-      <w:pPr>
-        <w:pStyle w:val="Titre1"/>
-      </w:pPr>
-      <w:bookmarkStart w:id="30" w:name="_Toc15046496"/>
-      <w:r>
-        <w:t>Classification</w:t>
       </w:r>
       <w:bookmarkEnd w:id="30"/>
     </w:p>
     <w:p>
       <w:pPr>
+        <w:rPr>
+          <w:lang w:val="en-US"/>
+        </w:rPr>
+      </w:pPr>
+    </w:p>
+    <w:p>
+      <w:r>
+        <w:t>Donner les résultats des L</w:t>
+      </w:r>
+      <w:r>
+        <w:t xml:space="preserve">PC Et LSF avec le vrai signal et les estimations à l’aide des coeffs. </w:t>
+      </w:r>
+    </w:p>
+    <w:p>
+      <w:r>
+        <w:t xml:space="preserve">Donner les résultats avec Belle. </w:t>
+      </w:r>
+    </w:p>
+    <w:p>
+      <w:pPr>
         <w:pStyle w:val="Titre2"/>
       </w:pPr>
-      <w:bookmarkStart w:id="31" w:name="_Toc15046497"/>
-      <w:r>
-        <w:t>Methods</w:t>
+      <w:bookmarkStart w:id="31" w:name="_Toc15046495"/>
+      <w:r>
+        <w:t>Discussion</w:t>
       </w:r>
       <w:bookmarkEnd w:id="31"/>
     </w:p>
     <w:p>
       <w:pPr>
-        <w:pStyle w:val="Titre2"/>
-      </w:pPr>
-      <w:bookmarkStart w:id="32" w:name="_Toc15046498"/>
-      <w:r>
-        <w:t>Results</w:t>
+        <w:rPr>
+          <w:lang w:val="en-US"/>
+        </w:rPr>
+      </w:pPr>
+    </w:p>
+    <w:p>
+      <w:pPr>
+        <w:pStyle w:val="Titre1"/>
+      </w:pPr>
+      <w:bookmarkStart w:id="32" w:name="_Toc15046496"/>
+      <w:r>
+        <w:t>Classification</w:t>
       </w:r>
       <w:bookmarkEnd w:id="32"/>
     </w:p>
@@ -13715,29 +13183,49 @@
       <w:pPr>
         <w:pStyle w:val="Titre2"/>
       </w:pPr>
-      <w:bookmarkStart w:id="33" w:name="_Toc15046499"/>
-      <w:r>
-        <w:t>Discussion</w:t>
+      <w:bookmarkStart w:id="33" w:name="_Toc15046497"/>
+      <w:r>
+        <w:t>Methods</w:t>
       </w:r>
       <w:bookmarkEnd w:id="33"/>
     </w:p>
     <w:p>
       <w:pPr>
-        <w:jc w:val="both"/>
-        <w:rPr>
-          <w:lang w:val="en-US"/>
-        </w:rPr>
-      </w:pPr>
+        <w:pStyle w:val="Titre2"/>
+      </w:pPr>
+      <w:bookmarkStart w:id="34" w:name="_Toc15046498"/>
+      <w:r>
+        <w:t>Results</w:t>
+      </w:r>
+      <w:bookmarkEnd w:id="34"/>
     </w:p>
     <w:p>
       <w:pPr>
+        <w:pStyle w:val="Titre2"/>
+      </w:pPr>
+      <w:bookmarkStart w:id="35" w:name="_Toc15046499"/>
+      <w:r>
+        <w:t>Discussion</w:t>
+      </w:r>
+      <w:bookmarkEnd w:id="35"/>
+    </w:p>
+    <w:p>
+      <w:pPr>
+        <w:jc w:val="both"/>
+        <w:rPr>
+          <w:lang w:val="en-US"/>
+        </w:rPr>
+      </w:pPr>
+    </w:p>
+    <w:p>
+      <w:pPr>
         <w:pStyle w:val="Titre1"/>
       </w:pPr>
-      <w:bookmarkStart w:id="34" w:name="_Toc15046500"/>
+      <w:bookmarkStart w:id="36" w:name="_Toc15046500"/>
       <w:r>
         <w:t>Conclusion</w:t>
       </w:r>
-      <w:bookmarkEnd w:id="34"/>
+      <w:bookmarkEnd w:id="36"/>
     </w:p>
     <w:p>
       <w:pPr>
@@ -14548,7 +14036,7 @@
             <wp:cNvGraphicFramePr/>
             <a:graphic xmlns:a="http://schemas.openxmlformats.org/drawingml/2006/main">
               <a:graphicData uri="http://schemas.openxmlformats.org/drawingml/2006/diagram">
-                <dgm:relIds xmlns:dgm="http://schemas.openxmlformats.org/drawingml/2006/diagram" xmlns:r="http://schemas.openxmlformats.org/officeDocument/2006/relationships" r:dm="rId39" r:lo="rId40" r:qs="rId41" r:cs="rId42"/>
+                <dgm:relIds xmlns:dgm="http://schemas.openxmlformats.org/drawingml/2006/diagram" xmlns:r="http://schemas.openxmlformats.org/officeDocument/2006/relationships" r:dm="rId43" r:lo="rId44" r:qs="rId45" r:cs="rId46"/>
               </a:graphicData>
             </a:graphic>
             <wp14:sizeRelH relativeFrom="margin">
@@ -14574,11 +14062,11 @@
       <w:pPr>
         <w:pStyle w:val="Titre1"/>
       </w:pPr>
-      <w:bookmarkStart w:id="35" w:name="_Toc15046501"/>
+      <w:bookmarkStart w:id="37" w:name="_Toc15046501"/>
       <w:r>
         <w:t>Vocabulary</w:t>
       </w:r>
-      <w:bookmarkEnd w:id="35"/>
+      <w:bookmarkEnd w:id="37"/>
     </w:p>
     <w:p>
       <w:pPr>
@@ -14587,28 +14075,12 @@
           <w:rFonts w:ascii="Times New Roman" w:hAnsi="Times New Roman" w:cs="Times New Roman"/>
         </w:rPr>
       </w:pPr>
-      <w:proofErr w:type="spellStart"/>
-      <w:r>
-        <w:rPr>
-          <w:rFonts w:ascii="Times New Roman" w:hAnsi="Times New Roman" w:cs="Times New Roman"/>
-        </w:rPr>
-        <w:t>Preterm</w:t>
-      </w:r>
-      <w:proofErr w:type="spellEnd"/>
-      <w:r>
-        <w:rPr>
-          <w:rFonts w:ascii="Times New Roman" w:hAnsi="Times New Roman" w:cs="Times New Roman"/>
-        </w:rPr>
-        <w:t xml:space="preserve"> </w:t>
-      </w:r>
-      <w:proofErr w:type="spellStart"/>
-      <w:r>
-        <w:rPr>
-          <w:rFonts w:ascii="Times New Roman" w:hAnsi="Times New Roman" w:cs="Times New Roman"/>
-        </w:rPr>
-        <w:t>births</w:t>
-      </w:r>
-      <w:proofErr w:type="spellEnd"/>
+      <w:r>
+        <w:rPr>
+          <w:rFonts w:ascii="Times New Roman" w:hAnsi="Times New Roman" w:cs="Times New Roman"/>
+        </w:rPr>
+        <w:t>Preterm births</w:t>
+      </w:r>
     </w:p>
     <w:p>
       <w:pPr>
@@ -14621,30 +14093,8 @@
         <w:rPr>
           <w:rFonts w:ascii="Times New Roman" w:hAnsi="Times New Roman" w:cs="Times New Roman"/>
         </w:rPr>
-        <w:t xml:space="preserve">Babies </w:t>
-      </w:r>
-      <w:proofErr w:type="spellStart"/>
-      <w:r>
-        <w:rPr>
-          <w:rFonts w:ascii="Times New Roman" w:hAnsi="Times New Roman" w:cs="Times New Roman"/>
-        </w:rPr>
-        <w:t>born</w:t>
-      </w:r>
-      <w:proofErr w:type="spellEnd"/>
-      <w:r>
-        <w:rPr>
-          <w:rFonts w:ascii="Times New Roman" w:hAnsi="Times New Roman" w:cs="Times New Roman"/>
-        </w:rPr>
-        <w:t xml:space="preserve"> </w:t>
-      </w:r>
-      <w:proofErr w:type="spellStart"/>
-      <w:r>
-        <w:rPr>
-          <w:rFonts w:ascii="Times New Roman" w:hAnsi="Times New Roman" w:cs="Times New Roman"/>
-        </w:rPr>
-        <w:t>prematurely</w:t>
-      </w:r>
-      <w:proofErr w:type="spellEnd"/>
+        <w:t>Babies born prematurely</w:t>
+      </w:r>
     </w:p>
     <w:p>
       <w:pPr>
@@ -14728,11 +14178,11 @@
         </w:numPr>
         <w:ind w:left="360"/>
       </w:pPr>
-      <w:bookmarkStart w:id="36" w:name="_Toc15046502"/>
+      <w:bookmarkStart w:id="38" w:name="_Toc15046502"/>
       <w:r>
         <w:t>Annex 1</w:t>
       </w:r>
-      <w:bookmarkEnd w:id="36"/>
+      <w:bookmarkEnd w:id="38"/>
     </w:p>
     <w:p>
       <w:pPr>
@@ -16271,7 +15721,7 @@
           <w:rFonts w:ascii="Times New Roman" w:hAnsi="Times New Roman" w:cs="Times New Roman"/>
         </w:rPr>
       </w:pPr>
-      <w:hyperlink r:id="rId44" w:history="1">
+      <w:hyperlink r:id="rId48" w:history="1">
         <w:r>
           <w:rPr>
             <w:rStyle w:val="Lienhypertexte"/>
@@ -16302,14 +15752,14 @@
           <w:lang w:val="fr-FR"/>
         </w:rPr>
       </w:pPr>
-      <w:bookmarkStart w:id="37" w:name="_Toc15046503"/>
+      <w:bookmarkStart w:id="39" w:name="_Toc15046503"/>
       <w:r>
         <w:rPr>
           <w:lang w:val="fr-FR"/>
         </w:rPr>
         <w:t>Annex 2</w:t>
       </w:r>
-      <w:bookmarkEnd w:id="37"/>
+      <w:bookmarkEnd w:id="39"/>
     </w:p>
     <w:p>
       <w:r>
@@ -16339,15 +15789,15 @@
       <w:pPr>
         <w:pStyle w:val="Titre1"/>
       </w:pPr>
-      <w:bookmarkStart w:id="38" w:name="_Toc15046504"/>
+      <w:bookmarkStart w:id="40" w:name="_Toc15046504"/>
       <w:r>
         <w:lastRenderedPageBreak/>
         <w:t>References</w:t>
       </w:r>
-      <w:bookmarkEnd w:id="38"/>
+      <w:bookmarkEnd w:id="40"/>
     </w:p>
     <w:sectPr>
-      <w:footerReference w:type="default" r:id="rId45"/>
+      <w:footerReference w:type="default" r:id="rId49"/>
       <w:pgSz w:w="11906" w:h="16838"/>
       <w:pgMar w:top="1417" w:right="1417" w:bottom="1417" w:left="1417" w:header="708" w:footer="708" w:gutter="0"/>
       <w:cols w:space="708"/>
@@ -16413,21 +15863,7 @@
         <w:rPr>
           <w:lang w:val="en-US"/>
         </w:rPr>
-        <w:t xml:space="preserve">Health </w:t>
-      </w:r>
-      <w:proofErr w:type="spellStart"/>
-      <w:r>
-        <w:rPr>
-          <w:lang w:val="en-US"/>
-        </w:rPr>
-        <w:t>Organisation</w:t>
-      </w:r>
-      <w:proofErr w:type="spellEnd"/>
-      <w:r>
-        <w:rPr>
-          <w:lang w:val="en-US"/>
-        </w:rPr>
-        <w:t xml:space="preserve">,  </w:t>
+        <w:t xml:space="preserve">Health Organisation,  </w:t>
       </w:r>
       <w:hyperlink r:id="rId1" w:history="1">
         <w:r>
@@ -16648,21 +16084,7 @@
         <w:rPr>
           <w:lang w:val="en-US"/>
         </w:rPr>
-        <w:t xml:space="preserve">. Physiological </w:t>
-      </w:r>
-      <w:proofErr w:type="gramStart"/>
-      <w:r>
-        <w:rPr>
-          <w:lang w:val="en-US"/>
-        </w:rPr>
-        <w:t>And</w:t>
-      </w:r>
-      <w:proofErr w:type="gramEnd"/>
-      <w:r>
-        <w:rPr>
-          <w:lang w:val="en-US"/>
-        </w:rPr>
-        <w:t xml:space="preserve"> Anaesthetic Considerations For The Preterm Neonate Undergoing Surgery. </w:t>
+        <w:t xml:space="preserve">. Physiological And Anaesthetic Considerations For The Preterm Neonate Undergoing Surgery. </w:t>
       </w:r>
       <w:hyperlink r:id="rId10" w:history="1">
         <w:r>
@@ -16670,15 +16092,7 @@
         </w:r>
       </w:hyperlink>
       <w:r>
-        <w:t>. 2012 Jan-</w:t>
-      </w:r>
-      <w:proofErr w:type="gramStart"/>
-      <w:r>
-        <w:t>Mar;</w:t>
-      </w:r>
-      <w:proofErr w:type="gramEnd"/>
-      <w:r>
-        <w:t xml:space="preserve"> 1(1): 14.</w:t>
+        <w:t>. 2012 Jan-Mar; 1(1): 14.</w:t>
       </w:r>
       <w:r>
         <w:t xml:space="preserve"> </w:t>
@@ -24264,7 +23678,7 @@
   <dgm:whole/>
   <dgm:extLst>
     <a:ext uri="http://schemas.microsoft.com/office/drawing/2008/diagram">
-      <dsp:dataModelExt xmlns:dsp="http://schemas.microsoft.com/office/drawing/2008/diagram" relId="rId43" minVer="http://schemas.openxmlformats.org/drawingml/2006/diagram"/>
+      <dsp:dataModelExt xmlns:dsp="http://schemas.microsoft.com/office/drawing/2008/diagram" relId="rId47" minVer="http://schemas.openxmlformats.org/drawingml/2006/diagram"/>
     </a:ext>
   </dgm:extLst>
 </dgm:dataModel>
@@ -30393,7 +29807,7 @@
 </file>
 
 <file path=customXml/itemProps1.xml><?xml version="1.0" encoding="utf-8"?>
-<ds:datastoreItem xmlns:ds="http://schemas.openxmlformats.org/officeDocument/2006/customXml" ds:itemID="{17F1CA98-5128-4CC9-874D-829BAB40EFE2}">
+<ds:datastoreItem xmlns:ds="http://schemas.openxmlformats.org/officeDocument/2006/customXml" ds:itemID="{B8D5E271-C93A-4765-A73E-086AD9E1FAC1}">
   <ds:schemaRefs>
     <ds:schemaRef ds:uri="http://schemas.openxmlformats.org/officeDocument/2006/bibliography"/>
   </ds:schemaRefs>

</xml_diff>

<commit_message>
Report Crying Learning NOK
</commit_message>
<xml_diff>
--- a/Rapport/Report.docx
+++ b/Rapport/Report.docx
@@ -3372,12 +3372,21 @@
           <w:lang w:val="en-US"/>
         </w:rPr>
       </w:pPr>
-      <w:r>
-        <w:rPr>
-          <w:rFonts w:ascii="Times New Roman" w:hAnsi="Times New Roman" w:cs="Times New Roman"/>
-          <w:lang w:val="en-US"/>
-        </w:rPr>
-        <w:t xml:space="preserve">SRT : </w:t>
+      <w:proofErr w:type="gramStart"/>
+      <w:r>
+        <w:rPr>
+          <w:rFonts w:ascii="Times New Roman" w:hAnsi="Times New Roman" w:cs="Times New Roman"/>
+          <w:lang w:val="en-US"/>
+        </w:rPr>
+        <w:t>SRT :</w:t>
+      </w:r>
+      <w:proofErr w:type="gramEnd"/>
+      <w:r>
+        <w:rPr>
+          <w:rFonts w:ascii="Times New Roman" w:hAnsi="Times New Roman" w:cs="Times New Roman"/>
+          <w:lang w:val="en-US"/>
+        </w:rPr>
+        <w:t xml:space="preserve"> </w:t>
       </w:r>
     </w:p>
     <w:p>
@@ -3388,6 +3397,7 @@
           <w:lang w:val="en-US"/>
         </w:rPr>
       </w:pPr>
+      <w:proofErr w:type="gramStart"/>
       <w:r>
         <w:rPr>
           <w:rFonts w:ascii="Times New Roman" w:hAnsi="Times New Roman" w:cs="Times New Roman"/>
@@ -3400,7 +3410,15 @@
           <w:rFonts w:ascii="Times New Roman" w:hAnsi="Times New Roman" w:cs="Times New Roman"/>
           <w:lang w:val="en-US"/>
         </w:rPr>
-        <w:t xml:space="preserve"> : </w:t>
+        <w:t> :</w:t>
+      </w:r>
+      <w:proofErr w:type="gramEnd"/>
+      <w:r>
+        <w:rPr>
+          <w:rFonts w:ascii="Times New Roman" w:hAnsi="Times New Roman" w:cs="Times New Roman"/>
+          <w:lang w:val="en-US"/>
+        </w:rPr>
+        <w:t xml:space="preserve"> </w:t>
       </w:r>
     </w:p>
     <w:p>
@@ -3411,12 +3429,21 @@
           <w:lang w:val="en-US"/>
         </w:rPr>
       </w:pPr>
-      <w:r>
-        <w:rPr>
-          <w:rFonts w:ascii="Times New Roman" w:hAnsi="Times New Roman" w:cs="Times New Roman"/>
-          <w:lang w:val="en-US"/>
-        </w:rPr>
-        <w:t>CS : Crying S</w:t>
+      <w:proofErr w:type="gramStart"/>
+      <w:r>
+        <w:rPr>
+          <w:rFonts w:ascii="Times New Roman" w:hAnsi="Times New Roman" w:cs="Times New Roman"/>
+          <w:lang w:val="en-US"/>
+        </w:rPr>
+        <w:t>CS :</w:t>
+      </w:r>
+      <w:proofErr w:type="gramEnd"/>
+      <w:r>
+        <w:rPr>
+          <w:rFonts w:ascii="Times New Roman" w:hAnsi="Times New Roman" w:cs="Times New Roman"/>
+          <w:lang w:val="en-US"/>
+        </w:rPr>
+        <w:t xml:space="preserve"> Crying S</w:t>
       </w:r>
       <w:r>
         <w:rPr>
@@ -3594,7 +3621,21 @@
         <w:rPr>
           <w:rFonts w:ascii="Times New Roman" w:hAnsi="Times New Roman" w:cs="Times New Roman"/>
         </w:rPr>
-        <w:t>Combien cela touche d’enfants? Quels sont les risques ?</w:t>
+        <w:t xml:space="preserve">Combien cela touche </w:t>
+      </w:r>
+      <w:proofErr w:type="gramStart"/>
+      <w:r>
+        <w:rPr>
+          <w:rFonts w:ascii="Times New Roman" w:hAnsi="Times New Roman" w:cs="Times New Roman"/>
+        </w:rPr>
+        <w:t>d’enfants?</w:t>
+      </w:r>
+      <w:proofErr w:type="gramEnd"/>
+      <w:r>
+        <w:rPr>
+          <w:rFonts w:ascii="Times New Roman" w:hAnsi="Times New Roman" w:cs="Times New Roman"/>
+        </w:rPr>
+        <w:t xml:space="preserve"> Quels sont les risques ?</w:t>
       </w:r>
     </w:p>
     <w:p>
@@ -3651,7 +3692,23 @@
           <w:rFonts w:ascii="Times New Roman" w:hAnsi="Times New Roman" w:cs="Times New Roman"/>
           <w:lang w:val="en-US"/>
         </w:rPr>
-        <w:t>But global : ???</w:t>
+        <w:t xml:space="preserve">But </w:t>
+      </w:r>
+      <w:proofErr w:type="gramStart"/>
+      <w:r>
+        <w:rPr>
+          <w:rFonts w:ascii="Times New Roman" w:hAnsi="Times New Roman" w:cs="Times New Roman"/>
+          <w:lang w:val="en-US"/>
+        </w:rPr>
+        <w:t>global :</w:t>
+      </w:r>
+      <w:proofErr w:type="gramEnd"/>
+      <w:r>
+        <w:rPr>
+          <w:rFonts w:ascii="Times New Roman" w:hAnsi="Times New Roman" w:cs="Times New Roman"/>
+          <w:lang w:val="en-US"/>
+        </w:rPr>
+        <w:t xml:space="preserve"> ???</w:t>
       </w:r>
     </w:p>
     <w:p>
@@ -5713,8 +5770,17 @@
                                 <w:highlight w:val="darkCyan"/>
                                 <w:lang w:val="en-US"/>
                               </w:rPr>
-                              <w:t>Figure … :</w:t>
+                              <w:t xml:space="preserve">Figure </w:t>
                             </w:r>
+                            <w:proofErr w:type="gramStart"/>
+                            <w:r>
+                              <w:rPr>
+                                <w:highlight w:val="darkCyan"/>
+                                <w:lang w:val="en-US"/>
+                              </w:rPr>
+                              <w:t>… :</w:t>
+                            </w:r>
+                            <w:proofErr w:type="gramEnd"/>
                             <w:r>
                               <w:rPr>
                                 <w:lang w:val="en-US"/>
@@ -5758,8 +5824,17 @@
                           <w:highlight w:val="darkCyan"/>
                           <w:lang w:val="en-US"/>
                         </w:rPr>
-                        <w:t>Figure … :</w:t>
+                        <w:t xml:space="preserve">Figure </w:t>
                       </w:r>
+                      <w:proofErr w:type="gramStart"/>
+                      <w:r>
+                        <w:rPr>
+                          <w:highlight w:val="darkCyan"/>
+                          <w:lang w:val="en-US"/>
+                        </w:rPr>
+                        <w:t>… :</w:t>
+                      </w:r>
+                      <w:proofErr w:type="gramEnd"/>
                       <w:r>
                         <w:rPr>
                           <w:lang w:val="en-US"/>
@@ -5884,7 +5959,16 @@
           <w:highlight w:val="yellow"/>
           <w:lang w:val="en-US"/>
         </w:rPr>
-        <w:t xml:space="preserve"> article</w:t>
+        <w:t xml:space="preserve"> </w:t>
+      </w:r>
+      <w:proofErr w:type="gramStart"/>
+      <w:r>
+        <w:rPr>
+          <w:rFonts w:ascii="Times New Roman" w:hAnsi="Times New Roman" w:cs="Times New Roman"/>
+          <w:highlight w:val="yellow"/>
+          <w:lang w:val="en-US"/>
+        </w:rPr>
+        <w:t>article</w:t>
       </w:r>
       <w:r>
         <w:rPr>
@@ -5898,7 +5982,15 @@
           <w:rFonts w:ascii="Times New Roman" w:hAnsi="Times New Roman" w:cs="Times New Roman"/>
           <w:lang w:val="en-US"/>
         </w:rPr>
-        <w:t xml:space="preserve">Today, the Monash Children's Hospital uses it when the baby needs more than 30% oxygen, but research in this area continues to be </w:t>
+        <w:t>Today</w:t>
+      </w:r>
+      <w:proofErr w:type="gramEnd"/>
+      <w:r>
+        <w:rPr>
+          <w:rFonts w:ascii="Times New Roman" w:hAnsi="Times New Roman" w:cs="Times New Roman"/>
+          <w:lang w:val="en-US"/>
+        </w:rPr>
+        <w:t xml:space="preserve">, the Monash Children's Hospital uses it when the baby needs more than 30% oxygen, but research in this area continues to be </w:t>
       </w:r>
       <w:r>
         <w:rPr>
@@ -7388,8 +7480,21 @@
           <w:szCs w:val="21"/>
           <w:shd w:val="clear" w:color="auto" w:fill="auto"/>
         </w:rPr>
-        <w:t>Pleural rub</w:t>
-      </w:r>
+        <w:t xml:space="preserve">Pleural </w:t>
+      </w:r>
+      <w:proofErr w:type="gramStart"/>
+      <w:r>
+        <w:rPr>
+          <w:rFonts w:asciiTheme="minorHAnsi" w:eastAsiaTheme="minorEastAsia" w:hAnsiTheme="minorHAnsi" w:cstheme="minorBidi"/>
+          <w:b w:val="0"/>
+          <w:bCs w:val="0"/>
+          <w:sz w:val="21"/>
+          <w:szCs w:val="21"/>
+          <w:shd w:val="clear" w:color="auto" w:fill="auto"/>
+        </w:rPr>
+        <w:t>rub</w:t>
+      </w:r>
+      <w:proofErr w:type="gramEnd"/>
       <w:r>
         <w:rPr>
           <w:rFonts w:asciiTheme="minorHAnsi" w:eastAsiaTheme="minorEastAsia" w:hAnsiTheme="minorHAnsi" w:cstheme="minorBidi"/>
@@ -8338,8 +8443,17 @@
                                 <w:highlight w:val="darkCyan"/>
                                 <w:lang w:val="en-US"/>
                               </w:rPr>
-                              <w:t>Figure … :</w:t>
+                              <w:t xml:space="preserve">Figure </w:t>
                             </w:r>
+                            <w:proofErr w:type="gramStart"/>
+                            <w:r>
+                              <w:rPr>
+                                <w:highlight w:val="darkCyan"/>
+                                <w:lang w:val="en-US"/>
+                              </w:rPr>
+                              <w:t>… :</w:t>
+                            </w:r>
+                            <w:proofErr w:type="gramEnd"/>
                             <w:r>
                               <w:rPr>
                                 <w:lang w:val="en-US"/>
@@ -8389,8 +8503,17 @@
                           <w:highlight w:val="darkCyan"/>
                           <w:lang w:val="en-US"/>
                         </w:rPr>
-                        <w:t>Figure … :</w:t>
+                        <w:t xml:space="preserve">Figure </w:t>
                       </w:r>
+                      <w:proofErr w:type="gramStart"/>
+                      <w:r>
+                        <w:rPr>
+                          <w:highlight w:val="darkCyan"/>
+                          <w:lang w:val="en-US"/>
+                        </w:rPr>
+                        <w:t>… :</w:t>
+                      </w:r>
+                      <w:proofErr w:type="gramEnd"/>
                       <w:r>
                         <w:rPr>
                           <w:lang w:val="en-US"/>
@@ -8905,6 +9028,7 @@
         <w:t xml:space="preserve"> à </w:t>
       </w:r>
       <w:proofErr w:type="spellStart"/>
+      <w:proofErr w:type="gramStart"/>
       <w:r>
         <w:rPr>
           <w:rFonts w:ascii="Times New Roman" w:hAnsi="Times New Roman" w:cs="Times New Roman"/>
@@ -8912,6 +9036,7 @@
         <w:t>ca</w:t>
       </w:r>
       <w:proofErr w:type="spellEnd"/>
+      <w:proofErr w:type="gramEnd"/>
       <w:r>
         <w:rPr>
           <w:rFonts w:ascii="Times New Roman" w:hAnsi="Times New Roman" w:cs="Times New Roman"/>
@@ -9525,13 +9650,13 @@
         <w:rPr>
           <w:lang w:val="en-US"/>
         </w:rPr>
-        <w:t xml:space="preserve">signals </w:t>
-      </w:r>
-      <w:r>
-        <w:rPr>
-          <w:lang w:val="en-US"/>
-        </w:rPr>
-        <w:t xml:space="preserve">bank </w:t>
+        <w:t>dataset</w:t>
+      </w:r>
+      <w:r>
+        <w:rPr>
+          <w:lang w:val="en-US"/>
+        </w:rPr>
+        <w:t xml:space="preserve"> </w:t>
       </w:r>
       <w:r>
         <w:rPr>
@@ -9984,7 +10109,14 @@
         <w:rPr>
           <w:lang w:val="en-US"/>
         </w:rPr>
-        <w:t xml:space="preserve"> chosen to limit the frequencies between 100 and 1000 Hz</w:t>
+        <w:t xml:space="preserve"> chosen to limit the frequencies between 100 and 1000 </w:t>
+      </w:r>
+      <w:proofErr w:type="gramStart"/>
+      <w:r>
+        <w:rPr>
+          <w:lang w:val="en-US"/>
+        </w:rPr>
+        <w:t>Hz</w:t>
       </w:r>
       <w:r>
         <w:rPr>
@@ -10007,6 +10139,7 @@
         <w:t>(</w:t>
       </w:r>
       <w:proofErr w:type="spellStart"/>
+      <w:proofErr w:type="gramEnd"/>
       <w:r>
         <w:rPr>
           <w:highlight w:val="darkCyan"/>
@@ -10092,11 +10225,19 @@
         </w:rPr>
         <w:t xml:space="preserve">. </w:t>
       </w:r>
-      <w:r>
-        <w:rPr>
-          <w:lang w:val="en-US"/>
-        </w:rPr>
-        <w:t xml:space="preserve">So the sampling frequency that will be used in the rest of the algorithm is </w:t>
+      <w:proofErr w:type="gramStart"/>
+      <w:r>
+        <w:rPr>
+          <w:lang w:val="en-US"/>
+        </w:rPr>
+        <w:t>So</w:t>
+      </w:r>
+      <w:proofErr w:type="gramEnd"/>
+      <w:r>
+        <w:rPr>
+          <w:lang w:val="en-US"/>
+        </w:rPr>
+        <w:t xml:space="preserve"> the sampling frequency that will be used in the rest of the algorithm is </w:t>
       </w:r>
       <w:proofErr w:type="spellStart"/>
       <w:r>
@@ -10177,14 +10318,289 @@
       </w:r>
     </w:p>
     <w:p>
-      <w:r>
-        <w:t>Base d’apprentissage et base d</w:t>
-      </w:r>
-      <w:r>
-        <w:t>e test</w:t>
+      <w:pPr>
+        <w:jc w:val="both"/>
+        <w:rPr>
+          <w:lang w:val="en-US"/>
+        </w:rPr>
+      </w:pPr>
+      <w:r>
+        <w:rPr>
+          <w:lang w:val="en-US"/>
+        </w:rPr>
+        <w:t xml:space="preserve">Before </w:t>
+      </w:r>
+      <w:r>
+        <w:rPr>
+          <w:lang w:val="en-US"/>
+        </w:rPr>
+        <w:t>removing</w:t>
+      </w:r>
+      <w:r>
+        <w:rPr>
+          <w:lang w:val="en-US"/>
+        </w:rPr>
+        <w:t xml:space="preserve"> the</w:t>
+      </w:r>
+      <w:r>
+        <w:rPr>
+          <w:lang w:val="en-US"/>
+        </w:rPr>
+        <w:t xml:space="preserve"> </w:t>
+      </w:r>
+      <w:r>
+        <w:rPr>
+          <w:lang w:val="en-US"/>
+        </w:rPr>
+        <w:t>‘Crying se</w:t>
+      </w:r>
+      <w:r>
+        <w:rPr>
+          <w:lang w:val="en-US"/>
+        </w:rPr>
+        <w:t>gments</w:t>
+      </w:r>
+      <w:r>
+        <w:rPr>
+          <w:lang w:val="en-US"/>
+        </w:rPr>
+        <w:t>’ (CS</w:t>
+      </w:r>
+      <w:r>
+        <w:rPr>
+          <w:lang w:val="en-US"/>
+        </w:rPr>
+        <w:t>s</w:t>
+      </w:r>
+      <w:r>
+        <w:rPr>
+          <w:lang w:val="en-US"/>
+        </w:rPr>
+        <w:t>)</w:t>
+      </w:r>
+      <w:r>
+        <w:rPr>
+          <w:lang w:val="en-US"/>
+        </w:rPr>
+        <w:t>, t</w:t>
+      </w:r>
+      <w:r>
+        <w:rPr>
+          <w:lang w:val="en-US"/>
+        </w:rPr>
+        <w:t xml:space="preserve">he first step </w:t>
+      </w:r>
+      <w:r>
+        <w:rPr>
+          <w:lang w:val="en-US"/>
+        </w:rPr>
+        <w:t>involves</w:t>
+      </w:r>
+      <w:r>
+        <w:rPr>
+          <w:lang w:val="en-US"/>
+        </w:rPr>
+        <w:t xml:space="preserve"> </w:t>
+      </w:r>
+      <w:r>
+        <w:rPr>
+          <w:lang w:val="en-US"/>
+        </w:rPr>
+        <w:t>differentiat</w:t>
+      </w:r>
+      <w:r>
+        <w:rPr>
+          <w:lang w:val="en-US"/>
+        </w:rPr>
+        <w:t>ing</w:t>
+      </w:r>
+      <w:r>
+        <w:rPr>
+          <w:lang w:val="en-US"/>
+        </w:rPr>
+        <w:t xml:space="preserve"> </w:t>
+      </w:r>
+      <w:r>
+        <w:rPr>
+          <w:lang w:val="en-US"/>
+        </w:rPr>
+        <w:t>them from the</w:t>
+      </w:r>
+      <w:r>
+        <w:rPr>
+          <w:lang w:val="en-US"/>
+        </w:rPr>
+        <w:t xml:space="preserve"> </w:t>
+      </w:r>
+      <w:r>
+        <w:rPr>
+          <w:lang w:val="en-US"/>
+        </w:rPr>
+        <w:t>‘</w:t>
+      </w:r>
+      <w:r>
+        <w:rPr>
+          <w:lang w:val="en-US"/>
+        </w:rPr>
+        <w:t>Non-Crying se</w:t>
+      </w:r>
+      <w:r>
+        <w:rPr>
+          <w:lang w:val="en-US"/>
+        </w:rPr>
+        <w:t>gments</w:t>
+      </w:r>
+      <w:r>
+        <w:rPr>
+          <w:lang w:val="en-US"/>
+        </w:rPr>
+        <w:t>’ (NCS</w:t>
+      </w:r>
+      <w:r>
+        <w:rPr>
+          <w:lang w:val="en-US"/>
+        </w:rPr>
+        <w:t>s</w:t>
+      </w:r>
+      <w:r>
+        <w:rPr>
+          <w:lang w:val="en-US"/>
+        </w:rPr>
+        <w:t>)</w:t>
+      </w:r>
+      <w:r>
+        <w:rPr>
+          <w:lang w:val="en-US"/>
+        </w:rPr>
+        <w:t xml:space="preserve">. This is done by </w:t>
+      </w:r>
+      <w:r>
+        <w:rPr>
+          <w:highlight w:val="yellow"/>
+          <w:lang w:val="en-US"/>
+        </w:rPr>
+        <w:t>supervised learning</w:t>
+      </w:r>
+      <w:r>
+        <w:rPr>
+          <w:lang w:val="en-US"/>
+        </w:rPr>
+        <w:t>, using the 37 labeled signals from the current database. Th</w:t>
+      </w:r>
+      <w:r>
+        <w:rPr>
+          <w:lang w:val="en-US"/>
+        </w:rPr>
+        <w:t>e</w:t>
+      </w:r>
+      <w:r>
+        <w:rPr>
+          <w:lang w:val="en-US"/>
+        </w:rPr>
+        <w:t xml:space="preserve"> learning </w:t>
+      </w:r>
+      <w:r>
+        <w:rPr>
+          <w:lang w:val="en-US"/>
+        </w:rPr>
+        <w:t>phase will enable</w:t>
+      </w:r>
+      <w:r>
+        <w:rPr>
+          <w:lang w:val="en-US"/>
+        </w:rPr>
+        <w:t xml:space="preserve"> to determine one or more characteristics differentiating the </w:t>
+      </w:r>
+      <w:proofErr w:type="spellStart"/>
+      <w:r>
+        <w:rPr>
+          <w:lang w:val="en-US"/>
+        </w:rPr>
+        <w:t>CS</w:t>
+      </w:r>
+      <w:r>
+        <w:rPr>
+          <w:lang w:val="en-US"/>
+        </w:rPr>
+        <w:t>ss</w:t>
+      </w:r>
+      <w:proofErr w:type="spellEnd"/>
+      <w:r>
+        <w:rPr>
+          <w:lang w:val="en-US"/>
+        </w:rPr>
+        <w:t xml:space="preserve"> and NCS, so </w:t>
+      </w:r>
+      <w:r>
+        <w:rPr>
+          <w:lang w:val="en-US"/>
+        </w:rPr>
+        <w:t xml:space="preserve">that an </w:t>
+      </w:r>
+      <w:r>
+        <w:rPr>
+          <w:lang w:val="en-US"/>
+        </w:rPr>
+        <w:t xml:space="preserve">automatically </w:t>
+      </w:r>
+      <w:r>
+        <w:rPr>
+          <w:lang w:val="en-US"/>
+        </w:rPr>
+        <w:t xml:space="preserve">CS detection can </w:t>
+      </w:r>
+      <w:r>
+        <w:rPr>
+          <w:lang w:val="en-US"/>
+        </w:rPr>
+        <w:t xml:space="preserve">be computed. It will be useful when </w:t>
+      </w:r>
+      <w:r>
+        <w:rPr>
+          <w:lang w:val="en-US"/>
+        </w:rPr>
+        <w:t xml:space="preserve">other recordings </w:t>
+      </w:r>
+      <w:r>
+        <w:rPr>
+          <w:lang w:val="en-US"/>
+        </w:rPr>
+        <w:t xml:space="preserve">will be done, enlarging the database. </w:t>
       </w:r>
     </w:p>
-    <w:p/>
+    <w:p>
+      <w:pPr>
+        <w:jc w:val="both"/>
+        <w:rPr>
+          <w:lang w:val="en-US"/>
+        </w:rPr>
+      </w:pPr>
+      <w:r>
+        <w:rPr>
+          <w:lang w:val="en-US"/>
+        </w:rPr>
+        <w:t>The labeling of the raw signals, the determination of the characteristics to be used and the K-fold Cross Validation are the three necessary phases before the CS</w:t>
+      </w:r>
+      <w:r>
+        <w:rPr>
+          <w:lang w:val="en-US"/>
+        </w:rPr>
+        <w:t>s</w:t>
+      </w:r>
+      <w:r>
+        <w:rPr>
+          <w:lang w:val="en-US"/>
+        </w:rPr>
+        <w:t xml:space="preserve"> can be removed.</w:t>
+      </w:r>
+    </w:p>
+    <w:p>
+      <w:pPr>
+        <w:rPr>
+          <w:lang w:val="en-US"/>
+        </w:rPr>
+      </w:pPr>
+    </w:p>
     <w:p>
       <w:pPr>
         <w:rPr>
@@ -10236,49 +10652,43 @@
         <w:rPr>
           <w:lang w:val="en-US"/>
         </w:rPr>
-        <w:t xml:space="preserve"> with ‘Crying</w:t>
-      </w:r>
-      <w:r>
-        <w:rPr>
-          <w:lang w:val="en-US"/>
-        </w:rPr>
-        <w:t xml:space="preserve"> sections</w:t>
-      </w:r>
-      <w:r>
-        <w:rPr>
-          <w:lang w:val="en-US"/>
-        </w:rPr>
-        <w:t xml:space="preserve">’ </w:t>
-      </w:r>
-      <w:r>
-        <w:rPr>
-          <w:lang w:val="en-US"/>
-        </w:rPr>
-        <w:t xml:space="preserve">(CS) </w:t>
-      </w:r>
-      <w:r>
-        <w:rPr>
-          <w:lang w:val="en-US"/>
-        </w:rPr>
-        <w:t>and ‘Non-Crying</w:t>
-      </w:r>
-      <w:r>
-        <w:rPr>
-          <w:lang w:val="en-US"/>
-        </w:rPr>
-        <w:t xml:space="preserve"> sections</w:t>
-      </w:r>
-      <w:r>
-        <w:rPr>
-          <w:lang w:val="en-US"/>
-        </w:rPr>
-        <w:t xml:space="preserve">’ </w:t>
-      </w:r>
-      <w:r>
-        <w:rPr>
-          <w:lang w:val="en-US"/>
-        </w:rPr>
-        <w:t>(NCS)</w:t>
+        <w:t xml:space="preserve"> with </w:t>
+      </w:r>
+      <w:r>
+        <w:rPr>
+          <w:lang w:val="en-US"/>
+        </w:rPr>
+        <w:t>CS</w:t>
+      </w:r>
+      <w:r>
+        <w:rPr>
+          <w:lang w:val="en-US"/>
+        </w:rPr>
+        <w:t>s</w:t>
+      </w:r>
+      <w:r>
+        <w:rPr>
+          <w:lang w:val="en-US"/>
+        </w:rPr>
+        <w:t xml:space="preserve"> </w:t>
+      </w:r>
+      <w:r>
+        <w:rPr>
+          <w:lang w:val="en-US"/>
+        </w:rPr>
+        <w:t xml:space="preserve">and </w:t>
+      </w:r>
+      <w:r>
+        <w:rPr>
+          <w:lang w:val="en-US"/>
+        </w:rPr>
+        <w:t>NCS</w:t>
+      </w:r>
+      <w:r>
+        <w:rPr>
+          <w:lang w:val="en-US"/>
+        </w:rPr>
+        <w:t>s</w:t>
       </w:r>
       <w:r>
         <w:rPr>
@@ -10346,6 +10756,7 @@
         <w:rPr>
           <w:noProof/>
         </w:rPr>
+        <w:lastRenderedPageBreak/>
         <w:drawing>
           <wp:inline distT="0" distB="0" distL="0" distR="0" wp14:anchorId="071E4B85" wp14:editId="40C5AEA7">
             <wp:extent cx="5788856" cy="1364261"/>
@@ -10461,7 +10872,6 @@
         <w:rPr>
           <w:noProof/>
         </w:rPr>
-        <w:lastRenderedPageBreak/>
         <w:drawing>
           <wp:inline distT="0" distB="0" distL="0" distR="0" wp14:anchorId="4D3FA927" wp14:editId="0A62DBC1">
             <wp:extent cx="2686929" cy="1915897"/>
@@ -10565,7 +10975,6 @@
         </w:rPr>
         <w:t xml:space="preserve">: </w:t>
       </w:r>
-      <w:proofErr w:type="spellStart"/>
       <w:r>
         <w:rPr>
           <w:highlight w:val="green"/>
@@ -10573,7 +10982,12 @@
         </w:rPr>
         <w:t>ObersatorID_SampleID</w:t>
       </w:r>
-      <w:proofErr w:type="spellEnd"/>
+      <w:r>
+        <w:rPr>
+          <w:lang w:val="en-US"/>
+        </w:rPr>
+        <w:t>.txt</w:t>
+      </w:r>
       <w:r>
         <w:rPr>
           <w:lang w:val="en-US"/>
@@ -10704,7 +11118,25 @@
         <w:rPr>
           <w:lang w:val="en-US"/>
         </w:rPr>
-        <w:t>respectively corresponding to the NCS and CS</w:t>
+        <w:t>respectively corresponding to the NCS</w:t>
+      </w:r>
+      <w:r>
+        <w:rPr>
+          <w:lang w:val="en-US"/>
+        </w:rPr>
+        <w:t>s</w:t>
+      </w:r>
+      <w:r>
+        <w:rPr>
+          <w:lang w:val="en-US"/>
+        </w:rPr>
+        <w:t xml:space="preserve"> and CS</w:t>
+      </w:r>
+      <w:r>
+        <w:rPr>
+          <w:lang w:val="en-US"/>
+        </w:rPr>
+        <w:t>s</w:t>
       </w:r>
       <w:r>
         <w:rPr>
@@ -10722,13 +11154,7 @@
         <w:rPr>
           <w:lang w:val="en-US"/>
         </w:rPr>
-        <w:t xml:space="preserve">In order to reduce the computation time, </w:t>
-      </w:r>
-      <w:r>
-        <w:rPr>
-          <w:lang w:val="en-US"/>
-        </w:rPr>
-        <w:t>a</w:t>
+        <w:t>A</w:t>
       </w:r>
       <w:r>
         <w:rPr>
@@ -10812,7 +11238,19 @@
         <w:rPr>
           <w:lang w:val="en-US"/>
         </w:rPr>
-        <w:t xml:space="preserve"> more than 1 second. </w:t>
+        <w:t xml:space="preserve"> 1 second</w:t>
+      </w:r>
+      <w:r>
+        <w:rPr>
+          <w:lang w:val="en-US"/>
+        </w:rPr>
+        <w:t xml:space="preserve"> or more</w:t>
+      </w:r>
+      <w:r>
+        <w:rPr>
+          <w:lang w:val="en-US"/>
+        </w:rPr>
+        <w:t xml:space="preserve">. </w:t>
       </w:r>
       <w:bookmarkEnd w:id="18"/>
     </w:p>
@@ -10898,7 +11336,20 @@
         <w:rPr>
           <w:lang w:val="en-US"/>
         </w:rPr>
-        <w:t> to a number of items.</w:t>
+        <w:t> to a number of items</w:t>
+      </w:r>
+      <w:r>
+        <w:rPr>
+          <w:rStyle w:val="Appeldenotedefin"/>
+          <w:lang w:val="en-US"/>
+        </w:rPr>
+        <w:endnoteReference w:id="10"/>
+      </w:r>
+      <w:r>
+        <w:rPr>
+          <w:lang w:val="en-US"/>
+        </w:rPr>
+        <w:t>.</w:t>
       </w:r>
       <w:r>
         <w:rPr>
@@ -10947,13 +11398,28 @@
           <w:highlight w:val="yellow"/>
           <w:lang w:val="en-US"/>
         </w:rPr>
-        <w:t>annex …</w:t>
-      </w:r>
-      <w:r>
-        <w:rPr>
-          <w:lang w:val="en-US"/>
-        </w:rPr>
-        <w:t xml:space="preserve"> . It was implemented on </w:t>
+        <w:t xml:space="preserve">annex </w:t>
+      </w:r>
+      <w:proofErr w:type="gramStart"/>
+      <w:r>
+        <w:rPr>
+          <w:highlight w:val="yellow"/>
+          <w:lang w:val="en-US"/>
+        </w:rPr>
+        <w:t>…</w:t>
+      </w:r>
+      <w:r>
+        <w:rPr>
+          <w:lang w:val="en-US"/>
+        </w:rPr>
+        <w:t xml:space="preserve"> .</w:t>
+      </w:r>
+      <w:proofErr w:type="gramEnd"/>
+      <w:r>
+        <w:rPr>
+          <w:lang w:val="en-US"/>
+        </w:rPr>
+        <w:t xml:space="preserve"> It was implemented on </w:t>
       </w:r>
       <w:proofErr w:type="spellStart"/>
       <w:r>
@@ -10988,7 +11454,7 @@
           <w:rStyle w:val="Appeldenotedefin"/>
           <w:lang w:val="en-US"/>
         </w:rPr>
-        <w:endnoteReference w:id="10"/>
+        <w:endnoteReference w:id="11"/>
       </w:r>
       <w:r>
         <w:rPr>
@@ -11114,6 +11580,7 @@
         <w:rPr>
           <w:noProof/>
         </w:rPr>
+        <w:lastRenderedPageBreak/>
         <w:drawing>
           <wp:inline distT="0" distB="0" distL="0" distR="0" wp14:anchorId="69717122" wp14:editId="5C4F1CF9">
             <wp:extent cx="3882683" cy="2914786"/>
@@ -11230,7 +11697,6 @@
           <w:u w:val="single"/>
           <w:lang w:val="en-US"/>
         </w:rPr>
-        <w:lastRenderedPageBreak/>
         <w:t>Analysis of differences between CS and NCS</w:t>
       </w:r>
     </w:p>
@@ -11292,22 +11758,87 @@
         <w:rPr>
           <w:lang w:val="en-US"/>
         </w:rPr>
-        <w:t>, a first study has been done. It is based on box plots illustrating the differences between NCS and CS on different common characteristics in signal processing</w:t>
-      </w:r>
-      <w:r>
-        <w:rPr>
-          <w:lang w:val="en-US"/>
-        </w:rPr>
-        <w:t xml:space="preserve"> (</w:t>
-      </w:r>
-      <w:proofErr w:type="spellStart"/>
-      <w:r>
-        <w:rPr>
-          <w:lang w:val="en-US"/>
-        </w:rPr>
-        <w:t>voir</w:t>
-      </w:r>
-      <w:proofErr w:type="spellEnd"/>
+        <w:t>, a first study has been done. It is based on box plots illustrating the differences between NCS</w:t>
+      </w:r>
+      <w:r>
+        <w:rPr>
+          <w:lang w:val="en-US"/>
+        </w:rPr>
+        <w:t>s</w:t>
+      </w:r>
+      <w:r>
+        <w:rPr>
+          <w:lang w:val="en-US"/>
+        </w:rPr>
+        <w:t xml:space="preserve"> and CS</w:t>
+      </w:r>
+      <w:r>
+        <w:rPr>
+          <w:lang w:val="en-US"/>
+        </w:rPr>
+        <w:t>s</w:t>
+      </w:r>
+      <w:r>
+        <w:rPr>
+          <w:lang w:val="en-US"/>
+        </w:rPr>
+        <w:t xml:space="preserve"> on common </w:t>
+      </w:r>
+      <w:r>
+        <w:rPr>
+          <w:lang w:val="en-US"/>
+        </w:rPr>
+        <w:t xml:space="preserve">signal </w:t>
+      </w:r>
+      <w:r>
+        <w:rPr>
+          <w:lang w:val="en-US"/>
+        </w:rPr>
+        <w:t>processing</w:t>
+      </w:r>
+      <w:r>
+        <w:rPr>
+          <w:lang w:val="en-US"/>
+        </w:rPr>
+        <w:t xml:space="preserve"> characteristics. Power</w:t>
+      </w:r>
+      <w:r>
+        <w:rPr>
+          <w:lang w:val="en-US"/>
+        </w:rPr>
+        <w:t xml:space="preserve"> spectrum</w:t>
+      </w:r>
+      <w:r>
+        <w:rPr>
+          <w:lang w:val="en-US"/>
+        </w:rPr>
+        <w:t xml:space="preserve"> features</w:t>
+      </w:r>
+      <w:r>
+        <w:rPr>
+          <w:lang w:val="en-US"/>
+        </w:rPr>
+        <w:t xml:space="preserve"> as well as MFCC coefficients and LPC coefficients </w:t>
+      </w:r>
+      <w:r>
+        <w:rPr>
+          <w:lang w:val="en-US"/>
+        </w:rPr>
+        <w:t>are</w:t>
+      </w:r>
+      <w:r>
+        <w:rPr>
+          <w:lang w:val="en-US"/>
+        </w:rPr>
+        <w:t xml:space="preserve"> analyzed</w:t>
+      </w:r>
+      <w:r>
+        <w:rPr>
+          <w:lang w:val="en-US"/>
+        </w:rPr>
+        <w:t xml:space="preserve"> (figures</w:t>
+      </w:r>
+      <w:proofErr w:type="gramStart"/>
       <w:r>
         <w:rPr>
           <w:lang w:val="en-US"/>
@@ -11316,45 +11847,17 @@
       </w:r>
       <w:r>
         <w:rPr>
-          <w:highlight w:val="yellow"/>
-          <w:lang w:val="en-US"/>
-        </w:rPr>
-        <w:t>annex 3</w:t>
-      </w:r>
-      <w:r>
-        <w:rPr>
-          <w:lang w:val="en-US"/>
-        </w:rPr>
-        <w:t>).</w:t>
-      </w:r>
-      <w:r>
-        <w:rPr>
-          <w:lang w:val="en-US"/>
-        </w:rPr>
-        <w:t xml:space="preserve"> </w:t>
-      </w:r>
-      <w:r>
-        <w:rPr>
-          <w:highlight w:val="yellow"/>
-          <w:lang w:val="en-US"/>
-        </w:rPr>
-        <w:t xml:space="preserve">faire </w:t>
-      </w:r>
-      <w:proofErr w:type="spellStart"/>
-      <w:r>
-        <w:rPr>
-          <w:highlight w:val="yellow"/>
-          <w:lang w:val="en-US"/>
-        </w:rPr>
-        <w:t>liste</w:t>
-      </w:r>
-      <w:proofErr w:type="spellEnd"/>
-      <w:r>
-        <w:rPr>
-          <w:highlight w:val="yellow"/>
-          <w:lang w:val="en-US"/>
-        </w:rPr>
-        <w:t xml:space="preserve"> des features?</w:t>
+          <w:highlight w:val="darkCyan"/>
+          <w:lang w:val="en-US"/>
+        </w:rPr>
+        <w:t>..</w:t>
+      </w:r>
+      <w:proofErr w:type="gramEnd"/>
+      <w:r>
+        <w:rPr>
+          <w:lang w:val="en-US"/>
+        </w:rPr>
+        <w:t>)</w:t>
       </w:r>
     </w:p>
     <w:p>
@@ -11368,120 +11871,85 @@
           <w:highlight w:val="yellow"/>
           <w:lang w:val="en-US"/>
         </w:rPr>
-        <w:t>Finally, with the help of the spectrogram</w:t>
-      </w:r>
-      <w:r>
-        <w:rPr>
-          <w:highlight w:val="yellow"/>
-          <w:lang w:val="en-US"/>
-        </w:rPr>
-        <w:t xml:space="preserve">, </w:t>
-      </w:r>
-      <w:r>
-        <w:rPr>
-          <w:highlight w:val="yellow"/>
-          <w:lang w:val="en-US"/>
-        </w:rPr>
-        <w:t>it was decided that the P</w:t>
-      </w:r>
-      <w:r>
-        <w:rPr>
-          <w:highlight w:val="yellow"/>
-          <w:lang w:val="en-US"/>
-        </w:rPr>
-        <w:t xml:space="preserve">ower </w:t>
-      </w:r>
-      <w:r>
-        <w:rPr>
-          <w:highlight w:val="yellow"/>
-          <w:lang w:val="en-US"/>
-        </w:rPr>
-        <w:t>R</w:t>
-      </w:r>
-      <w:r>
-        <w:rPr>
-          <w:highlight w:val="yellow"/>
-          <w:lang w:val="en-US"/>
-        </w:rPr>
-        <w:t>atio</w:t>
-      </w:r>
-      <w:r>
-        <w:rPr>
-          <w:highlight w:val="yellow"/>
-          <w:lang w:val="en-US"/>
-        </w:rPr>
-        <w:t xml:space="preserve"> could be enough to differentiate the CS and NCS.</w:t>
-      </w:r>
-      <w:r>
-        <w:rPr>
-          <w:highlight w:val="yellow"/>
-          <w:lang w:val="en-US"/>
-        </w:rPr>
-        <w:t xml:space="preserve"> </w:t>
-      </w:r>
-      <w:r>
-        <w:rPr>
-          <w:highlight w:val="yellow"/>
-          <w:lang w:val="en-US"/>
-        </w:rPr>
-        <w:t xml:space="preserve">Indeed, the difference is  </w:t>
-      </w:r>
-      <w:r>
-        <w:rPr>
-          <w:highlight w:val="yellow"/>
-          <w:lang w:val="en-US"/>
-        </w:rPr>
-        <w:t xml:space="preserve">…. </w:t>
-      </w:r>
-      <w:r>
-        <w:rPr>
-          <w:highlight w:val="yellow"/>
-          <w:lang w:val="en-US"/>
-        </w:rPr>
-        <w:t xml:space="preserve"> </w:t>
-      </w:r>
-      <w:r>
-        <w:rPr>
-          <w:highlight w:val="yellow"/>
-          <w:lang w:val="en-US"/>
-        </w:rPr>
-        <w:t>(</w:t>
-      </w:r>
-      <w:proofErr w:type="spellStart"/>
-      <w:r>
-        <w:rPr>
-          <w:highlight w:val="yellow"/>
-          <w:lang w:val="en-US"/>
-        </w:rPr>
-        <w:t>cf</w:t>
-      </w:r>
-      <w:proofErr w:type="spellEnd"/>
-      <w:r>
-        <w:rPr>
-          <w:highlight w:val="yellow"/>
-          <w:lang w:val="en-US"/>
-        </w:rPr>
-        <w:t xml:space="preserve"> figure …),</w:t>
-      </w:r>
-      <w:r>
-        <w:rPr>
-          <w:lang w:val="en-US"/>
-        </w:rPr>
-        <w:t xml:space="preserve"> </w:t>
-      </w:r>
-      <w:r>
-        <w:rPr>
-          <w:highlight w:val="magenta"/>
-          <w:lang w:val="en-US"/>
-        </w:rPr>
-        <w:t>IIICIIIIII</w:t>
+        <w:t>METTRE FIGURES</w:t>
       </w:r>
     </w:p>
     <w:p>
-      <w:pPr>
-        <w:keepNext/>
-        <w:jc w:val="right"/>
-      </w:pPr>
+      <w:r>
+        <w:rPr>
+          <w:lang w:val="en-US"/>
+        </w:rPr>
+        <w:t>S</w:t>
+      </w:r>
+      <w:r>
+        <w:rPr>
+          <w:lang w:val="en-US"/>
+        </w:rPr>
+        <w:t>pectrogram</w:t>
+      </w:r>
+      <w:r>
+        <w:rPr>
+          <w:lang w:val="en-US"/>
+        </w:rPr>
+        <w:t xml:space="preserve">s of some signal parts </w:t>
+      </w:r>
+      <w:r>
+        <w:rPr>
+          <w:lang w:val="en-US"/>
+        </w:rPr>
+        <w:t xml:space="preserve">where crying is present </w:t>
+      </w:r>
+      <w:r>
+        <w:rPr>
+          <w:lang w:val="en-US"/>
+        </w:rPr>
+        <w:t>are</w:t>
+      </w:r>
+      <w:r>
+        <w:rPr>
+          <w:lang w:val="en-US"/>
+        </w:rPr>
+        <w:t xml:space="preserve"> also generated to compare the frequency differences between NCS and CS.  To do so, a small window length was used to have a good time resolution</w:t>
+      </w:r>
+      <w:r>
+        <w:rPr>
+          <w:lang w:val="en-US"/>
+        </w:rPr>
+        <w:t xml:space="preserve"> (window=1s, overlap=25%)</w:t>
+      </w:r>
+      <w:r>
+        <w:rPr>
+          <w:lang w:val="en-US"/>
+        </w:rPr>
+        <w:t xml:space="preserve">. </w:t>
+      </w:r>
+      <w:r>
+        <w:rPr>
+          <w:lang w:val="en-US"/>
+        </w:rPr>
+        <w:t>The spectrogram of the first 15s of signal 22 is in the figure</w:t>
+      </w:r>
+      <w:proofErr w:type="gramStart"/>
+      <w:r>
+        <w:rPr>
+          <w:lang w:val="en-US"/>
+        </w:rPr>
+        <w:t xml:space="preserve"> </w:t>
+      </w:r>
+      <w:r>
+        <w:rPr>
+          <w:highlight w:val="darkCyan"/>
+          <w:lang w:val="en-US"/>
+        </w:rPr>
+        <w:t>..</w:t>
+      </w:r>
+      <w:proofErr w:type="gramEnd"/>
+      <w:r>
+        <w:rPr>
+          <w:lang w:val="en-US"/>
+        </w:rPr>
+        <w:t xml:space="preserve"> below.</w:t>
+      </w:r>
       <w:r>
         <w:rPr>
           <w:noProof/>
@@ -11594,61 +12062,71 @@
       </w:r>
     </w:p>
     <w:p>
-      <w:pPr>
-        <w:rPr>
-          <w:lang w:val="en-US"/>
-        </w:rPr>
-      </w:pPr>
-    </w:p>
-    <w:p>
-      <w:r>
-        <w:t xml:space="preserve">On a extrait de segments CS et NCS </w:t>
+      <w:r>
+        <w:rPr>
+          <w:highlight w:val="yellow"/>
+          <w:lang w:val="en-US"/>
+        </w:rPr>
+        <w:lastRenderedPageBreak/>
+        <w:t xml:space="preserve">Finally, it was decided that the Power Ratio could be enough to differentiate the CS and NCS. </w:t>
+      </w:r>
+      <w:r>
+        <w:rPr>
+          <w:highlight w:val="yellow"/>
+        </w:rPr>
+        <w:t xml:space="preserve">Indeed, the </w:t>
       </w:r>
       <w:proofErr w:type="spellStart"/>
       <w:r>
-        <w:t>differentes</w:t>
+        <w:rPr>
+          <w:highlight w:val="yellow"/>
+        </w:rPr>
+        <w:t>difference</w:t>
       </w:r>
       <w:proofErr w:type="spellEnd"/>
       <w:r>
+        <w:rPr>
+          <w:highlight w:val="yellow"/>
+        </w:rPr>
         <w:t xml:space="preserve"> </w:t>
       </w:r>
       <w:proofErr w:type="spellStart"/>
-      <w:r>
-        <w:t>features</w:t>
+      <w:proofErr w:type="gramStart"/>
+      <w:r>
+        <w:rPr>
+          <w:highlight w:val="yellow"/>
+        </w:rPr>
+        <w:t>is</w:t>
       </w:r>
       <w:proofErr w:type="spellEnd"/>
       <w:r>
-        <w:t xml:space="preserve"> : + </w:t>
+        <w:rPr>
+          <w:highlight w:val="yellow"/>
+        </w:rPr>
+        <w:t xml:space="preserve">  …</w:t>
+      </w:r>
+      <w:proofErr w:type="gramEnd"/>
+      <w:r>
+        <w:rPr>
+          <w:highlight w:val="yellow"/>
+        </w:rPr>
+        <w:t>.  (</w:t>
       </w:r>
       <w:proofErr w:type="spellStart"/>
-      <w:r>
-        <w:t>spectrogram</w:t>
+      <w:proofErr w:type="gramStart"/>
+      <w:r>
+        <w:rPr>
+          <w:highlight w:val="yellow"/>
+        </w:rPr>
+        <w:t>cf</w:t>
       </w:r>
       <w:proofErr w:type="spellEnd"/>
-    </w:p>
-    <w:p>
-      <w:r>
-        <w:t xml:space="preserve">Cela a permis de voir ou est-ce qu’on pouvait avoir les plus grandes différences. On a choisi de garder le </w:t>
-      </w:r>
-      <w:proofErr w:type="spellStart"/>
-      <w:r>
-        <w:t>mean</w:t>
-      </w:r>
-      <w:proofErr w:type="spellEnd"/>
-      <w:r>
-        <w:t xml:space="preserve"> power ratio</w:t>
-      </w:r>
-      <w:r>
-        <w:t xml:space="preserve">. </w:t>
-      </w:r>
-      <w:r>
-        <w:t xml:space="preserve"> </w:t>
-      </w:r>
+      <w:proofErr w:type="gramEnd"/>
       <w:r>
         <w:rPr>
           <w:highlight w:val="yellow"/>
         </w:rPr>
-        <w:t>A METTRE MIEUX EN PLUS GRAND LES TEXTES</w:t>
+        <w:t xml:space="preserve"> figure …)</w:t>
       </w:r>
     </w:p>
     <w:p>
@@ -11730,7 +12208,6 @@
           <w:u w:val="single"/>
           <w:lang w:val="en-US"/>
         </w:rPr>
-        <w:lastRenderedPageBreak/>
         <w:t>Cross validation</w:t>
       </w:r>
     </w:p>
@@ -11776,7 +12253,15 @@
         <w:rPr>
           <w:lang w:val="en-US"/>
         </w:rPr>
-        <w:t>Exhaustive cross-validation methods are cross-validation methods which learn and test on all possible ways to divide the original sample into a training and a validation set.</w:t>
+        <w:t>Exhaustive cross-validation methods are cross-validation methods which learn and test on all possible ways to divide the origin</w:t>
+      </w:r>
+      <w:bookmarkStart w:id="20" w:name="_GoBack"/>
+      <w:bookmarkEnd w:id="20"/>
+      <w:r>
+        <w:rPr>
+          <w:lang w:val="en-US"/>
+        </w:rPr>
+        <w:t>al sample into a training and a validation set.</w:t>
       </w:r>
     </w:p>
     <w:p>
@@ -11866,11 +12351,11 @@
       <w:pPr>
         <w:pStyle w:val="Titre3"/>
       </w:pPr>
-      <w:bookmarkStart w:id="20" w:name="_Toc15046484"/>
+      <w:bookmarkStart w:id="21" w:name="_Toc15046484"/>
       <w:r>
         <w:t>Noise Filtering</w:t>
       </w:r>
-      <w:bookmarkEnd w:id="20"/>
+      <w:bookmarkEnd w:id="21"/>
       <w:r>
         <w:t xml:space="preserve"> </w:t>
       </w:r>
@@ -12073,7 +12558,7 @@
           <w:rStyle w:val="Appeldenotedefin"/>
           <w:lang w:val="en-US"/>
         </w:rPr>
-        <w:endnoteReference w:id="11"/>
+        <w:endnoteReference w:id="12"/>
       </w:r>
       <w:r>
         <w:rPr>
@@ -12406,6 +12891,7 @@
         <w:rPr>
           <w:rFonts w:ascii="Calibri" w:hAnsi="Calibri" w:cs="Calibri"/>
         </w:rPr>
+        <w:lastRenderedPageBreak/>
         <w:t xml:space="preserve">D’autres bruits dû aux différentes machines aidant les enfants prématurés à respirer altèrent les signaux. Ces bruits sont particuliers à mon </w:t>
       </w:r>
       <w:proofErr w:type="spellStart"/>
@@ -12436,11 +12922,19 @@
         </w:rPr>
         <w:t xml:space="preserve">, c’est donc moi qui </w:t>
       </w:r>
+      <w:proofErr w:type="gramStart"/>
       <w:r>
         <w:rPr>
           <w:rFonts w:ascii="Calibri" w:hAnsi="Calibri" w:cs="Calibri"/>
         </w:rPr>
-        <w:t xml:space="preserve">ait </w:t>
+        <w:t>ait</w:t>
+      </w:r>
+      <w:proofErr w:type="gramEnd"/>
+      <w:r>
+        <w:rPr>
+          <w:rFonts w:ascii="Calibri" w:hAnsi="Calibri" w:cs="Calibri"/>
+        </w:rPr>
+        <w:t xml:space="preserve"> </w:t>
       </w:r>
       <w:r>
         <w:rPr>
@@ -12482,48 +12976,64 @@
       <w:pPr>
         <w:pStyle w:val="Titre2"/>
       </w:pPr>
-      <w:bookmarkStart w:id="21" w:name="_Toc15046486"/>
+      <w:bookmarkStart w:id="22" w:name="_Toc15046486"/>
       <w:r>
         <w:t>Results</w:t>
       </w:r>
-      <w:bookmarkEnd w:id="21"/>
-    </w:p>
-    <w:p>
-      <w:r>
-        <w:t xml:space="preserve">Mettre signal avant et </w:t>
-      </w:r>
-      <w:proofErr w:type="spellStart"/>
-      <w:r>
-        <w:t>a</w:t>
-      </w:r>
-      <w:r>
-        <w:t>pres</w:t>
-      </w:r>
-      <w:proofErr w:type="spellEnd"/>
-      <w:r>
-        <w:t xml:space="preserve">, et commenter toutes les différences. </w:t>
-      </w:r>
-      <w:bookmarkStart w:id="22" w:name="_GoBack"/>
       <w:bookmarkEnd w:id="22"/>
     </w:p>
     <w:p>
+      <w:r>
+        <w:t xml:space="preserve">Mettre signal avant et </w:t>
+      </w:r>
+      <w:proofErr w:type="spellStart"/>
+      <w:r>
+        <w:t>a</w:t>
+      </w:r>
+      <w:r>
+        <w:t>pres</w:t>
+      </w:r>
+      <w:proofErr w:type="spellEnd"/>
+      <w:r>
+        <w:t xml:space="preserve">, et commenter toutes les différences. </w:t>
+      </w:r>
+    </w:p>
+    <w:p>
       <w:pPr>
         <w:rPr>
           <w:b/>
           <w:bCs/>
           <w:u w:val="single"/>
-          <w:lang w:val="en-US"/>
-        </w:rPr>
-      </w:pPr>
+        </w:rPr>
+      </w:pPr>
+      <w:proofErr w:type="spellStart"/>
       <w:r>
         <w:rPr>
           <w:b/>
           <w:bCs/>
           <w:u w:val="single"/>
-          <w:lang w:val="en-US"/>
-        </w:rPr>
-        <w:t>Crying removing</w:t>
-      </w:r>
+        </w:rPr>
+        <w:t>Crying</w:t>
+      </w:r>
+      <w:proofErr w:type="spellEnd"/>
+      <w:r>
+        <w:rPr>
+          <w:b/>
+          <w:bCs/>
+          <w:u w:val="single"/>
+        </w:rPr>
+        <w:t xml:space="preserve"> </w:t>
+      </w:r>
+      <w:proofErr w:type="spellStart"/>
+      <w:r>
+        <w:rPr>
+          <w:b/>
+          <w:bCs/>
+          <w:u w:val="single"/>
+        </w:rPr>
+        <w:t>removing</w:t>
+      </w:r>
+      <w:proofErr w:type="spellEnd"/>
     </w:p>
     <w:p>
       <w:r>
@@ -12635,10 +13145,21 @@
         <w:rPr>
           <w:highlight w:val="lightGray"/>
         </w:rPr>
-        <w:t>annexe …</w:t>
-      </w:r>
-      <w:r>
-        <w:t xml:space="preserve"> . Mon travail a été de faire des recherches afin de trouver d’autres caractéristiques </w:t>
+        <w:t xml:space="preserve">annexe </w:t>
+      </w:r>
+      <w:proofErr w:type="gramStart"/>
+      <w:r>
+        <w:rPr>
+          <w:highlight w:val="lightGray"/>
+        </w:rPr>
+        <w:t>…</w:t>
+      </w:r>
+      <w:r>
+        <w:t xml:space="preserve"> .</w:t>
+      </w:r>
+      <w:proofErr w:type="gramEnd"/>
+      <w:r>
+        <w:t xml:space="preserve"> Mon travail a été de faire des recherches afin de trouver d’autres caractéristiques </w:t>
       </w:r>
       <w:r>
         <w:t>judicieuses sur</w:t>
@@ -13323,13 +13844,21 @@
           <w:highlight w:val="darkCyan"/>
           <w:lang w:val="en-US"/>
         </w:rPr>
-        <w:t>(1.3</w:t>
-      </w:r>
+        <w:t>(</w:t>
+      </w:r>
+      <w:proofErr w:type="gramStart"/>
       <w:r>
         <w:rPr>
           <w:highlight w:val="darkCyan"/>
           <w:lang w:val="en-US"/>
         </w:rPr>
+        <w:t>1.3</w:t>
+      </w:r>
+      <w:r>
+        <w:rPr>
+          <w:highlight w:val="darkCyan"/>
+          <w:lang w:val="en-US"/>
+        </w:rPr>
         <w:t xml:space="preserve"> </w:t>
       </w:r>
       <w:r>
@@ -13339,6 +13868,7 @@
         </w:rPr>
         <w:t>)</w:t>
       </w:r>
+      <w:proofErr w:type="gramEnd"/>
       <w:r>
         <w:rPr>
           <w:highlight w:val="darkCyan"/>
@@ -13808,7 +14338,7 @@
           <w:rStyle w:val="Appeldenotedefin"/>
           <w:lang w:val="en-US"/>
         </w:rPr>
-        <w:endnoteReference w:id="12"/>
+        <w:endnoteReference w:id="13"/>
       </w:r>
       <w:r>
         <w:rPr>
@@ -13959,7 +14489,15 @@
       </w:r>
       <w:proofErr w:type="spellEnd"/>
       <w:r>
-        <w:t xml:space="preserve"> que c’est? P</w:t>
+        <w:t xml:space="preserve"> que </w:t>
+      </w:r>
+      <w:proofErr w:type="gramStart"/>
+      <w:r>
+        <w:t>c’est?</w:t>
+      </w:r>
+      <w:proofErr w:type="gramEnd"/>
+      <w:r>
+        <w:t xml:space="preserve"> P</w:t>
       </w:r>
       <w:r>
         <w:t xml:space="preserve">ourquoi en avoir choisi 6 ? Qu’est-ce qu’on regarde dessus ? Pourquoi judicieux ? </w:t>
@@ -17062,10 +17600,7 @@
       </w:pPr>
       <w:r>
         <w:lastRenderedPageBreak/>
-        <w:t xml:space="preserve">Annex </w:t>
-      </w:r>
-      <w:r>
-        <w:t>3</w:t>
+        <w:t>Annex 3</w:t>
       </w:r>
     </w:p>
     <w:p>
@@ -17626,7 +18161,21 @@
         <w:rPr>
           <w:lang w:val="en-US"/>
         </w:rPr>
-        <w:t xml:space="preserve">. Physiological And </w:t>
+        <w:t xml:space="preserve">. Physiological </w:t>
+      </w:r>
+      <w:proofErr w:type="gramStart"/>
+      <w:r>
+        <w:rPr>
+          <w:lang w:val="en-US"/>
+        </w:rPr>
+        <w:t>And</w:t>
+      </w:r>
+      <w:proofErr w:type="gramEnd"/>
+      <w:r>
+        <w:rPr>
+          <w:lang w:val="en-US"/>
+        </w:rPr>
+        <w:t xml:space="preserve"> </w:t>
       </w:r>
       <w:proofErr w:type="spellStart"/>
       <w:r>
@@ -17652,11 +18201,19 @@
       </w:r>
       <w:proofErr w:type="spellStart"/>
       <w:r>
-        <w:t>Jan-Mar</w:t>
+        <w:t>Jan-</w:t>
+      </w:r>
+      <w:proofErr w:type="gramStart"/>
+      <w:r>
+        <w:t>Mar</w:t>
       </w:r>
       <w:proofErr w:type="spellEnd"/>
       <w:r>
-        <w:t>; 1(1): 14.</w:t>
+        <w:t>;</w:t>
+      </w:r>
+      <w:proofErr w:type="gramEnd"/>
+      <w:r>
+        <w:t xml:space="preserve"> 1(1): 14.</w:t>
       </w:r>
       <w:r>
         <w:t xml:space="preserve"> </w:t>
@@ -18122,6 +18679,45 @@
     <w:p>
       <w:pPr>
         <w:pStyle w:val="Notedefin"/>
+        <w:rPr>
+          <w:lang w:val="en-US"/>
+        </w:rPr>
+      </w:pPr>
+      <w:r>
+        <w:rPr>
+          <w:rStyle w:val="Appeldenotedefin"/>
+        </w:rPr>
+        <w:endnoteRef/>
+      </w:r>
+      <w:r>
+        <w:rPr>
+          <w:lang w:val="en-US"/>
+        </w:rPr>
+        <w:t xml:space="preserve"> </w:t>
+      </w:r>
+      <w:hyperlink r:id="rId12" w:history="1">
+        <w:r>
+          <w:rPr>
+            <w:rStyle w:val="Lienhypertexte"/>
+            <w:lang w:val="en-US"/>
+          </w:rPr>
+          <w:t>https://en.wikipedia.org/wiki/Fleiss%27_kappa</w:t>
+        </w:r>
+      </w:hyperlink>
+    </w:p>
+    <w:p>
+      <w:pPr>
+        <w:pStyle w:val="Notedefin"/>
+        <w:rPr>
+          <w:lang w:val="en-US"/>
+        </w:rPr>
+      </w:pPr>
+    </w:p>
+  </w:endnote>
+  <w:endnote w:id="11">
+    <w:p>
+      <w:pPr>
+        <w:pStyle w:val="Notedefin"/>
         <w:jc w:val="both"/>
         <w:rPr>
           <w:lang w:val="en-US"/>
@@ -18139,7 +18735,7 @@
         </w:rPr>
         <w:t xml:space="preserve"> </w:t>
       </w:r>
-      <w:hyperlink r:id="rId12" w:history="1">
+      <w:hyperlink r:id="rId13" w:history="1">
         <w:r>
           <w:rPr>
             <w:rStyle w:val="Lienhypertexte"/>
@@ -18150,7 +18746,7 @@
       </w:hyperlink>
     </w:p>
   </w:endnote>
-  <w:endnote w:id="11">
+  <w:endnote w:id="12">
     <w:p>
       <w:pPr>
         <w:pStyle w:val="Notedefin"/>
@@ -18252,7 +18848,7 @@
       </w:pPr>
     </w:p>
   </w:endnote>
-  <w:endnote w:id="12">
+  <w:endnote w:id="13">
     <w:p>
       <w:pPr>
         <w:pStyle w:val="Notedefin"/>
@@ -18274,7 +18870,7 @@
         </w:rPr>
         <w:t xml:space="preserve"> </w:t>
       </w:r>
-      <w:hyperlink r:id="rId13" w:history="1">
+      <w:hyperlink r:id="rId14" w:history="1">
         <w:r>
           <w:rPr>
             <w:rStyle w:val="Lienhypertexte"/>
@@ -31674,7 +32270,7 @@
 </file>
 
 <file path=customXml/itemProps1.xml><?xml version="1.0" encoding="utf-8"?>
-<ds:datastoreItem xmlns:ds="http://schemas.openxmlformats.org/officeDocument/2006/customXml" ds:itemID="{F91EECC6-6A68-44AC-8AD1-DE040B63C635}">
+<ds:datastoreItem xmlns:ds="http://schemas.openxmlformats.org/officeDocument/2006/customXml" ds:itemID="{445837EC-8EC9-4A41-AD86-70D157C1C17A}">
   <ds:schemaRefs>
     <ds:schemaRef ds:uri="http://schemas.openxmlformats.org/officeDocument/2006/bibliography"/>
   </ds:schemaRefs>

</xml_diff>

<commit_message>
Pure Window V1 OK
Next step: labelling with a shorter window + finding a better band for PR
</commit_message>
<xml_diff>
--- a/Rapport/Report.docx
+++ b/Rapport/Report.docx
@@ -81,7 +81,6 @@
           <w:szCs w:val="56"/>
         </w:rPr>
       </w:pPr>
-      <w:proofErr w:type="spellStart"/>
       <w:r>
         <w:rPr>
           <w:rFonts w:ascii="Times New Roman" w:hAnsi="Times New Roman" w:cs="Times New Roman"/>
@@ -104,16 +103,7 @@
           <w:sz w:val="56"/>
           <w:szCs w:val="56"/>
         </w:rPr>
-        <w:t>ship</w:t>
-      </w:r>
-      <w:proofErr w:type="spellEnd"/>
-      <w:r>
-        <w:rPr>
-          <w:rFonts w:ascii="Times New Roman" w:hAnsi="Times New Roman" w:cs="Times New Roman"/>
-          <w:sz w:val="56"/>
-          <w:szCs w:val="56"/>
-        </w:rPr>
-        <w:t xml:space="preserve"> Report</w:t>
+        <w:t>ship Report</w:t>
       </w:r>
     </w:p>
     <w:p>
@@ -2421,6 +2411,18 @@
               <w:fldChar w:fldCharType="end"/>
             </w:r>
           </w:hyperlink>
+          <w:r>
+            <w:rPr>
+              <w:noProof/>
+            </w:rPr>
+            <w:t xml:space="preserve">  </w:t>
+          </w:r>
+          <w:r>
+            <w:rPr>
+              <w:noProof/>
+            </w:rPr>
+            <w:tab/>
+          </w:r>
         </w:p>
         <w:p>
           <w:pPr>
@@ -3372,21 +3374,12 @@
           <w:lang w:val="en-US"/>
         </w:rPr>
       </w:pPr>
-      <w:proofErr w:type="gramStart"/>
       <w:r>
         <w:rPr>
           <w:rFonts w:ascii="Times New Roman" w:hAnsi="Times New Roman" w:cs="Times New Roman"/>
           <w:lang w:val="en-US"/>
         </w:rPr>
-        <w:t>SRT :</w:t>
-      </w:r>
-      <w:proofErr w:type="gramEnd"/>
-      <w:r>
-        <w:rPr>
-          <w:rFonts w:ascii="Times New Roman" w:hAnsi="Times New Roman" w:cs="Times New Roman"/>
-          <w:lang w:val="en-US"/>
-        </w:rPr>
-        <w:t xml:space="preserve"> </w:t>
+        <w:t xml:space="preserve">SRT : </w:t>
       </w:r>
     </w:p>
     <w:p>
@@ -3397,7 +3390,6 @@
           <w:lang w:val="en-US"/>
         </w:rPr>
       </w:pPr>
-      <w:proofErr w:type="gramStart"/>
       <w:r>
         <w:rPr>
           <w:rFonts w:ascii="Times New Roman" w:hAnsi="Times New Roman" w:cs="Times New Roman"/>
@@ -3410,15 +3402,7 @@
           <w:rFonts w:ascii="Times New Roman" w:hAnsi="Times New Roman" w:cs="Times New Roman"/>
           <w:lang w:val="en-US"/>
         </w:rPr>
-        <w:t> :</w:t>
-      </w:r>
-      <w:proofErr w:type="gramEnd"/>
-      <w:r>
-        <w:rPr>
-          <w:rFonts w:ascii="Times New Roman" w:hAnsi="Times New Roman" w:cs="Times New Roman"/>
-          <w:lang w:val="en-US"/>
-        </w:rPr>
-        <w:t xml:space="preserve"> </w:t>
+        <w:t xml:space="preserve"> : </w:t>
       </w:r>
     </w:p>
     <w:p>
@@ -3429,21 +3413,12 @@
           <w:lang w:val="en-US"/>
         </w:rPr>
       </w:pPr>
-      <w:proofErr w:type="gramStart"/>
       <w:r>
         <w:rPr>
           <w:rFonts w:ascii="Times New Roman" w:hAnsi="Times New Roman" w:cs="Times New Roman"/>
           <w:lang w:val="en-US"/>
         </w:rPr>
-        <w:t>CS :</w:t>
-      </w:r>
-      <w:proofErr w:type="gramEnd"/>
-      <w:r>
-        <w:rPr>
-          <w:rFonts w:ascii="Times New Roman" w:hAnsi="Times New Roman" w:cs="Times New Roman"/>
-          <w:lang w:val="en-US"/>
-        </w:rPr>
-        <w:t xml:space="preserve"> Crying S</w:t>
+        <w:t>CS : Crying S</w:t>
       </w:r>
       <w:r>
         <w:rPr>
@@ -3576,33 +3551,8 @@
           <w:rFonts w:ascii="Times New Roman" w:hAnsi="Times New Roman" w:cs="Times New Roman"/>
           <w:lang w:val="en-US"/>
         </w:rPr>
-        <w:t xml:space="preserve">Une des complications: </w:t>
-      </w:r>
-      <w:proofErr w:type="spellStart"/>
-      <w:r>
-        <w:rPr>
-          <w:rFonts w:ascii="Times New Roman" w:hAnsi="Times New Roman" w:cs="Times New Roman"/>
-          <w:lang w:val="en-US"/>
-        </w:rPr>
-        <w:t>Deficience</w:t>
-      </w:r>
-      <w:proofErr w:type="spellEnd"/>
-      <w:r>
-        <w:rPr>
-          <w:rFonts w:ascii="Times New Roman" w:hAnsi="Times New Roman" w:cs="Times New Roman"/>
-          <w:lang w:val="en-US"/>
-        </w:rPr>
-        <w:t xml:space="preserve"> </w:t>
-      </w:r>
-      <w:proofErr w:type="spellStart"/>
-      <w:r>
-        <w:rPr>
-          <w:rFonts w:ascii="Times New Roman" w:hAnsi="Times New Roman" w:cs="Times New Roman"/>
-          <w:lang w:val="en-US"/>
-        </w:rPr>
-        <w:t>respiratoty</w:t>
-      </w:r>
-      <w:proofErr w:type="spellEnd"/>
+        <w:t>Une des complications: Deficience respiratoty</w:t>
+      </w:r>
     </w:p>
     <w:p>
       <w:pPr>
@@ -3621,21 +3571,7 @@
         <w:rPr>
           <w:rFonts w:ascii="Times New Roman" w:hAnsi="Times New Roman" w:cs="Times New Roman"/>
         </w:rPr>
-        <w:t xml:space="preserve">Combien cela touche </w:t>
-      </w:r>
-      <w:proofErr w:type="gramStart"/>
-      <w:r>
-        <w:rPr>
-          <w:rFonts w:ascii="Times New Roman" w:hAnsi="Times New Roman" w:cs="Times New Roman"/>
-        </w:rPr>
-        <w:t>d’enfants?</w:t>
-      </w:r>
-      <w:proofErr w:type="gramEnd"/>
-      <w:r>
-        <w:rPr>
-          <w:rFonts w:ascii="Times New Roman" w:hAnsi="Times New Roman" w:cs="Times New Roman"/>
-        </w:rPr>
-        <w:t xml:space="preserve"> Quels sont les risques ?</w:t>
+        <w:t>Combien cela touche d’enfants? Quels sont les risques ?</w:t>
       </w:r>
     </w:p>
     <w:p>
@@ -3692,23 +3628,7 @@
           <w:rFonts w:ascii="Times New Roman" w:hAnsi="Times New Roman" w:cs="Times New Roman"/>
           <w:lang w:val="en-US"/>
         </w:rPr>
-        <w:t xml:space="preserve">But </w:t>
-      </w:r>
-      <w:proofErr w:type="gramStart"/>
-      <w:r>
-        <w:rPr>
-          <w:rFonts w:ascii="Times New Roman" w:hAnsi="Times New Roman" w:cs="Times New Roman"/>
-          <w:lang w:val="en-US"/>
-        </w:rPr>
-        <w:t>global :</w:t>
-      </w:r>
-      <w:proofErr w:type="gramEnd"/>
-      <w:r>
-        <w:rPr>
-          <w:rFonts w:ascii="Times New Roman" w:hAnsi="Times New Roman" w:cs="Times New Roman"/>
-          <w:lang w:val="en-US"/>
-        </w:rPr>
-        <w:t xml:space="preserve"> ???</w:t>
+        <w:t>But global : ???</w:t>
       </w:r>
     </w:p>
     <w:p>
@@ -3750,35 +3670,7 @@
         <w:rPr>
           <w:rFonts w:ascii="Times New Roman" w:hAnsi="Times New Roman" w:cs="Times New Roman"/>
         </w:rPr>
-        <w:t xml:space="preserve">En particulier en signal </w:t>
-      </w:r>
-      <w:proofErr w:type="spellStart"/>
-      <w:r>
-        <w:rPr>
-          <w:rFonts w:ascii="Times New Roman" w:hAnsi="Times New Roman" w:cs="Times New Roman"/>
-        </w:rPr>
-        <w:t>processing</w:t>
-      </w:r>
-      <w:proofErr w:type="spellEnd"/>
-      <w:r>
-        <w:rPr>
-          <w:rFonts w:ascii="Times New Roman" w:hAnsi="Times New Roman" w:cs="Times New Roman"/>
-        </w:rPr>
-        <w:t xml:space="preserve"> : trouver des </w:t>
-      </w:r>
-      <w:proofErr w:type="spellStart"/>
-      <w:r>
-        <w:rPr>
-          <w:rFonts w:ascii="Times New Roman" w:hAnsi="Times New Roman" w:cs="Times New Roman"/>
-        </w:rPr>
-        <w:t>features</w:t>
-      </w:r>
-      <w:proofErr w:type="spellEnd"/>
-      <w:r>
-        <w:rPr>
-          <w:rFonts w:ascii="Times New Roman" w:hAnsi="Times New Roman" w:cs="Times New Roman"/>
-        </w:rPr>
-        <w:t xml:space="preserve"> dont la différence sera la plus importante ?</w:t>
+        <w:t>En particulier en signal processing : trouver des features dont la différence sera la plus importante ?</w:t>
       </w:r>
     </w:p>
     <w:p>
@@ -4388,37 +4280,39 @@
           <w:rFonts w:cstheme="minorHAnsi"/>
           <w:lang w:val="en-US"/>
         </w:rPr>
-        <w:t xml:space="preserve">My supervisor is Faezeh </w:t>
-      </w:r>
-      <w:proofErr w:type="spellStart"/>
+        <w:t>My supervisor is Faezeh Marzbanrad. She is a lecturer who joined the University of Monash in 2016. Her research interests include biomedical signal processing, machine learning and statistical data analysis, as well as fetal, maternal and neonatal healthcare technologies. On maternity leave during my internship, I met her</w:t>
+      </w:r>
       <w:r>
         <w:rPr>
           <w:rFonts w:cstheme="minorHAnsi"/>
           <w:lang w:val="en-US"/>
         </w:rPr>
-        <w:t>Marzbanrad</w:t>
-      </w:r>
-      <w:proofErr w:type="spellEnd"/>
+        <w:t xml:space="preserve"> every week</w:t>
+      </w:r>
       <w:r>
         <w:rPr>
           <w:rFonts w:cstheme="minorHAnsi"/>
           <w:lang w:val="en-US"/>
         </w:rPr>
-        <w:t>. She is a lecturer who joined the University of Monash in 2016. Her research interests include biomedical signal processing, machine learning and statistical data analysis, as well as fetal, maternal and neonatal healthcare technologies. On maternity leave during my internship, I met her</w:t>
+        <w:t xml:space="preserve"> by videoconference. </w:t>
       </w:r>
       <w:r>
         <w:rPr>
           <w:rFonts w:cstheme="minorHAnsi"/>
-          <w:lang w:val="en-US"/>
-        </w:rPr>
-        <w:t xml:space="preserve"> every week</w:t>
-      </w:r>
+          <w:highlight w:val="yellow"/>
+          <w:lang w:val="en-US"/>
+        </w:rPr>
+        <w:t>DAV</w:t>
+      </w:r>
+      <w:bookmarkStart w:id="6" w:name="_GoBack"/>
+      <w:bookmarkEnd w:id="6"/>
       <w:r>
         <w:rPr>
           <w:rFonts w:cstheme="minorHAnsi"/>
-          <w:lang w:val="en-US"/>
-        </w:rPr>
-        <w:t xml:space="preserve"> by videoconference. </w:t>
+          <w:highlight w:val="yellow"/>
+          <w:lang w:val="en-US"/>
+        </w:rPr>
+        <w:t>OOD</w:t>
       </w:r>
     </w:p>
     <w:p>
@@ -4512,23 +4406,7 @@
             <w:rFonts w:cstheme="minorHAnsi"/>
             <w:lang w:val="en-US"/>
           </w:rPr>
-          <w:t xml:space="preserve">the Department of </w:t>
-        </w:r>
-        <w:proofErr w:type="spellStart"/>
-        <w:r>
-          <w:rPr>
-            <w:rFonts w:cstheme="minorHAnsi"/>
-            <w:lang w:val="en-US"/>
-          </w:rPr>
-          <w:t>Paediatrics</w:t>
-        </w:r>
-        <w:proofErr w:type="spellEnd"/>
-        <w:r>
-          <w:rPr>
-            <w:rFonts w:cstheme="minorHAnsi"/>
-            <w:lang w:val="en-US"/>
-          </w:rPr>
-          <w:t>, in Monash Children</w:t>
+          <w:t>the Department of Paediatrics, in Monash Children</w:t>
         </w:r>
         <w:r>
           <w:rPr>
@@ -4677,7 +4555,7 @@
       <w:pPr>
         <w:pStyle w:val="Titre2"/>
       </w:pPr>
-      <w:bookmarkStart w:id="6" w:name="_Toc15046473"/>
+      <w:bookmarkStart w:id="7" w:name="_Toc15046473"/>
       <w:r>
         <w:lastRenderedPageBreak/>
         <w:t xml:space="preserve"> </w:t>
@@ -4685,7 +4563,7 @@
       <w:r>
         <w:t>Medical background</w:t>
       </w:r>
-      <w:bookmarkEnd w:id="6"/>
+      <w:bookmarkEnd w:id="7"/>
       <w:r>
         <w:t xml:space="preserve"> </w:t>
       </w:r>
@@ -4694,11 +4572,11 @@
       <w:pPr>
         <w:pStyle w:val="Titre3"/>
       </w:pPr>
-      <w:bookmarkStart w:id="7" w:name="_Toc15046474"/>
+      <w:bookmarkStart w:id="8" w:name="_Toc15046474"/>
       <w:r>
         <w:t>Preterm Neonates’ Immaturity</w:t>
       </w:r>
-      <w:bookmarkEnd w:id="7"/>
+      <w:bookmarkEnd w:id="8"/>
     </w:p>
     <w:p>
       <w:pPr>
@@ -4801,11 +4679,11 @@
       <w:pPr>
         <w:pStyle w:val="Titre3"/>
       </w:pPr>
-      <w:bookmarkStart w:id="8" w:name="_Toc15046475"/>
+      <w:bookmarkStart w:id="9" w:name="_Toc15046475"/>
       <w:r>
         <w:t>Respiratory Distress Syndrome</w:t>
       </w:r>
-      <w:bookmarkEnd w:id="8"/>
+      <w:bookmarkEnd w:id="9"/>
     </w:p>
     <w:p>
       <w:pPr>
@@ -4959,22 +4837,14 @@
           <w:lang w:val="fr-FR"/>
         </w:rPr>
       </w:pPr>
-      <w:bookmarkStart w:id="9" w:name="_Toc15046476"/>
+      <w:bookmarkStart w:id="10" w:name="_Toc15046476"/>
       <w:r>
         <w:rPr>
           <w:lang w:val="fr-FR"/>
         </w:rPr>
-        <w:t xml:space="preserve">RDS </w:t>
-      </w:r>
-      <w:proofErr w:type="spellStart"/>
-      <w:r>
-        <w:rPr>
-          <w:lang w:val="fr-FR"/>
-        </w:rPr>
-        <w:t>Therapies</w:t>
-      </w:r>
-      <w:bookmarkEnd w:id="9"/>
-      <w:proofErr w:type="spellEnd"/>
+        <w:t>RDS Therapies</w:t>
+      </w:r>
+      <w:bookmarkEnd w:id="10"/>
       <w:r>
         <w:rPr>
           <w:lang w:val="fr-FR"/>
@@ -5148,17 +5018,8 @@
                                 <w:highlight w:val="darkCyan"/>
                                 <w:lang w:val="en-US"/>
                               </w:rPr>
-                              <w:t xml:space="preserve">Figure </w:t>
+                              <w:t>Figure … :</w:t>
                             </w:r>
-                            <w:proofErr w:type="gramStart"/>
-                            <w:r>
-                              <w:rPr>
-                                <w:highlight w:val="darkCyan"/>
-                                <w:lang w:val="en-US"/>
-                              </w:rPr>
-                              <w:t>… :</w:t>
-                            </w:r>
-                            <w:proofErr w:type="gramEnd"/>
                             <w:r>
                               <w:rPr>
                                 <w:lang w:val="en-US"/>
@@ -5213,17 +5074,8 @@
                           <w:highlight w:val="darkCyan"/>
                           <w:lang w:val="en-US"/>
                         </w:rPr>
-                        <w:t xml:space="preserve">Figure </w:t>
+                        <w:t>Figure … :</w:t>
                       </w:r>
-                      <w:proofErr w:type="gramStart"/>
-                      <w:r>
-                        <w:rPr>
-                          <w:highlight w:val="darkCyan"/>
-                          <w:lang w:val="en-US"/>
-                        </w:rPr>
-                        <w:t>… :</w:t>
-                      </w:r>
-                      <w:proofErr w:type="gramEnd"/>
                       <w:r>
                         <w:rPr>
                           <w:lang w:val="en-US"/>
@@ -5377,54 +5229,27 @@
         </w:rPr>
         <w:t xml:space="preserve"> In addition, the surfactant is not always well absorbed, and never in the same way. </w:t>
       </w:r>
-      <w:proofErr w:type="spellStart"/>
       <w:r>
         <w:rPr>
           <w:rFonts w:cstheme="minorHAnsi"/>
           <w:highlight w:val="yellow"/>
           <w:lang w:val="en-US"/>
         </w:rPr>
-        <w:t>Mettre</w:t>
-      </w:r>
-      <w:proofErr w:type="spellEnd"/>
+        <w:t>Mettre article</w:t>
+      </w:r>
       <w:r>
         <w:rPr>
           <w:rFonts w:cstheme="minorHAnsi"/>
-          <w:highlight w:val="yellow"/>
-          <w:lang w:val="en-US"/>
-        </w:rPr>
-        <w:t xml:space="preserve"> </w:t>
-      </w:r>
-      <w:proofErr w:type="gramStart"/>
+          <w:lang w:val="en-US"/>
+        </w:rPr>
+        <w:t xml:space="preserve">  </w:t>
+      </w:r>
       <w:r>
         <w:rPr>
           <w:rFonts w:cstheme="minorHAnsi"/>
-          <w:highlight w:val="yellow"/>
-          <w:lang w:val="en-US"/>
-        </w:rPr>
-        <w:t>article</w:t>
-      </w:r>
-      <w:r>
-        <w:rPr>
-          <w:rFonts w:cstheme="minorHAnsi"/>
-          <w:lang w:val="en-US"/>
-        </w:rPr>
-        <w:t xml:space="preserve">  </w:t>
-      </w:r>
-      <w:r>
-        <w:rPr>
-          <w:rFonts w:cstheme="minorHAnsi"/>
-          <w:lang w:val="en-US"/>
-        </w:rPr>
-        <w:t>Today</w:t>
-      </w:r>
-      <w:proofErr w:type="gramEnd"/>
-      <w:r>
-        <w:rPr>
-          <w:rFonts w:cstheme="minorHAnsi"/>
-          <w:lang w:val="en-US"/>
-        </w:rPr>
-        <w:t>, the Monash Children's Hospital uses it when the baby needs more than 30% oxygen, but research in this area continues to be conducted.</w:t>
+          <w:lang w:val="en-US"/>
+        </w:rPr>
+        <w:t>Today, the Monash Children's Hospital uses it when the baby needs more than 30% oxygen, but research in this area continues to be conducted.</w:t>
       </w:r>
       <w:r>
         <w:rPr>
@@ -5770,188 +5595,112 @@
       <w:pPr>
         <w:pStyle w:val="Titre2"/>
       </w:pPr>
-      <w:bookmarkStart w:id="10" w:name="_Toc15046477"/>
+      <w:bookmarkStart w:id="11" w:name="_Toc15046477"/>
       <w:r>
         <w:t>The Project</w:t>
-      </w:r>
-      <w:bookmarkEnd w:id="10"/>
-    </w:p>
-    <w:p>
-      <w:pPr>
-        <w:pStyle w:val="Titre3"/>
-      </w:pPr>
-      <w:bookmarkStart w:id="11" w:name="_Toc15046478"/>
-      <w:r>
-        <w:t xml:space="preserve">The </w:t>
-      </w:r>
-      <w:r>
-        <w:t>P</w:t>
-      </w:r>
-      <w:r>
-        <w:t>urpose</w:t>
       </w:r>
       <w:bookmarkEnd w:id="11"/>
     </w:p>
     <w:p>
       <w:pPr>
-        <w:jc w:val="both"/>
-        <w:rPr>
-          <w:rFonts w:cstheme="minorHAnsi"/>
-          <w:lang w:val="en-US"/>
-        </w:rPr>
-      </w:pPr>
-      <w:r>
-        <w:rPr>
-          <w:rFonts w:cstheme="minorHAnsi"/>
-          <w:lang w:val="en-US"/>
-        </w:rPr>
-        <w:t>In Monash, a large study is in progress on newborns, whether regarding their respiratory or cardiac signals. One research aimed at doing a better assessment in preterm neonates under 32 weeks to improve their respiratory breath. My internship is part of this research topic, especially regarding the Surfactant Replacement Therapy (SRT)</w:t>
-      </w:r>
-      <w:r>
-        <w:rPr>
-          <w:rFonts w:cstheme="minorHAnsi"/>
-          <w:lang w:val="en-US"/>
-        </w:rPr>
-        <w:t xml:space="preserve"> to know more about its consequences</w:t>
-      </w:r>
-      <w:r>
-        <w:rPr>
-          <w:rFonts w:cstheme="minorHAnsi"/>
-          <w:lang w:val="en-US"/>
-        </w:rPr>
-        <w:t xml:space="preserve">. </w:t>
-      </w:r>
-      <w:r>
-        <w:rPr>
-          <w:rFonts w:cstheme="minorHAnsi"/>
-          <w:lang w:val="en-US"/>
-        </w:rPr>
-        <w:t>My</w:t>
-      </w:r>
-      <w:r>
-        <w:rPr>
-          <w:rFonts w:cstheme="minorHAnsi"/>
-          <w:lang w:val="en-US"/>
-        </w:rPr>
-        <w:t xml:space="preserve"> internship </w:t>
-      </w:r>
-      <w:r>
-        <w:rPr>
-          <w:rFonts w:cstheme="minorHAnsi"/>
-          <w:lang w:val="en-US"/>
-        </w:rPr>
-        <w:t>is based on the</w:t>
-      </w:r>
-      <w:r>
-        <w:rPr>
-          <w:rFonts w:cstheme="minorHAnsi"/>
-          <w:lang w:val="en-US"/>
-        </w:rPr>
-        <w:t xml:space="preserve"> analy</w:t>
-      </w:r>
-      <w:r>
-        <w:rPr>
-          <w:rFonts w:cstheme="minorHAnsi"/>
-          <w:lang w:val="en-US"/>
-        </w:rPr>
-        <w:t>sis of</w:t>
-      </w:r>
-      <w:r>
-        <w:rPr>
-          <w:rFonts w:cstheme="minorHAnsi"/>
-          <w:lang w:val="en-US"/>
-        </w:rPr>
-        <w:t xml:space="preserve"> </w:t>
-      </w:r>
-      <w:r>
-        <w:rPr>
-          <w:rFonts w:cstheme="minorHAnsi"/>
-          <w:lang w:val="en-US"/>
-        </w:rPr>
-        <w:t xml:space="preserve">preterm neonates’ </w:t>
-      </w:r>
-      <w:r>
-        <w:rPr>
-          <w:rFonts w:cstheme="minorHAnsi"/>
-          <w:lang w:val="en-US"/>
-        </w:rPr>
-        <w:t xml:space="preserve">respiratory signals before and after SRT. </w:t>
-      </w:r>
-    </w:p>
-    <w:p>
-      <w:pPr>
-        <w:jc w:val="both"/>
-        <w:rPr>
-          <w:rFonts w:cstheme="minorHAnsi"/>
-          <w:lang w:val="en-US"/>
-        </w:rPr>
-      </w:pPr>
-      <w:r>
-        <w:rPr>
-          <w:rFonts w:cstheme="minorHAnsi"/>
-          <w:lang w:val="en-US"/>
-        </w:rPr>
-        <w:t>An experiment aimed at recovering the lung sounds before and after SRT was set up by</w:t>
-      </w:r>
-      <w:r>
-        <w:rPr>
-          <w:rFonts w:cstheme="minorHAnsi"/>
-          <w:lang w:val="en-US"/>
-        </w:rPr>
-        <w:t xml:space="preserve"> </w:t>
-      </w:r>
-      <w:proofErr w:type="spellStart"/>
-      <w:r>
-        <w:rPr>
-          <w:rFonts w:cstheme="minorHAnsi"/>
-          <w:lang w:val="en-US"/>
-        </w:rPr>
-        <w:t>Arrabella</w:t>
-      </w:r>
-      <w:proofErr w:type="spellEnd"/>
-      <w:r>
-        <w:rPr>
-          <w:rFonts w:cstheme="minorHAnsi"/>
-          <w:lang w:val="en-US"/>
-        </w:rPr>
-        <w:t xml:space="preserve"> King</w:t>
-      </w:r>
-      <w:r>
-        <w:rPr>
-          <w:rFonts w:cstheme="minorHAnsi"/>
-          <w:lang w:val="en-US"/>
-        </w:rPr>
-        <w:t>, the medical student of my team.</w:t>
-      </w:r>
-    </w:p>
-    <w:p>
-      <w:pPr>
         <w:pStyle w:val="Titre3"/>
       </w:pPr>
-      <w:bookmarkStart w:id="12" w:name="_Toc15046479"/>
+      <w:bookmarkStart w:id="12" w:name="_Toc15046478"/>
       <w:r>
         <w:t xml:space="preserve">The </w:t>
       </w:r>
       <w:r>
-        <w:t>E</w:t>
-      </w:r>
-      <w:r>
-        <w:t>xperiment</w:t>
+        <w:t>P</w:t>
+      </w:r>
+      <w:r>
+        <w:t>urpose</w:t>
       </w:r>
       <w:bookmarkEnd w:id="12"/>
     </w:p>
     <w:p>
       <w:pPr>
-        <w:pStyle w:val="Titre4"/>
-      </w:pPr>
-      <w:r>
-        <w:t xml:space="preserve">Available </w:t>
-      </w:r>
-      <w:r>
-        <w:t>T</w:t>
-      </w:r>
-      <w:r>
-        <w:t>ools</w:t>
+        <w:jc w:val="both"/>
+        <w:rPr>
+          <w:rFonts w:cstheme="minorHAnsi"/>
+          <w:lang w:val="en-US"/>
+        </w:rPr>
+      </w:pPr>
+      <w:r>
+        <w:rPr>
+          <w:rFonts w:cstheme="minorHAnsi"/>
+          <w:lang w:val="en-US"/>
+        </w:rPr>
+        <w:t>In Monash, a large study is in progress on newborns, whether regarding their respiratory or cardiac signals. One research aimed at doing a better assessment in preterm neonates under 32 weeks to improve their respiratory breath. My internship is part of this research topic, especially regarding the Surfactant Replacement Therapy (SRT)</w:t>
+      </w:r>
+      <w:r>
+        <w:rPr>
+          <w:rFonts w:cstheme="minorHAnsi"/>
+          <w:lang w:val="en-US"/>
+        </w:rPr>
+        <w:t xml:space="preserve"> to know more about its consequences</w:t>
+      </w:r>
+      <w:r>
+        <w:rPr>
+          <w:rFonts w:cstheme="minorHAnsi"/>
+          <w:lang w:val="en-US"/>
+        </w:rPr>
+        <w:t xml:space="preserve">. </w:t>
+      </w:r>
+      <w:r>
+        <w:rPr>
+          <w:rFonts w:cstheme="minorHAnsi"/>
+          <w:lang w:val="en-US"/>
+        </w:rPr>
+        <w:t>My</w:t>
+      </w:r>
+      <w:r>
+        <w:rPr>
+          <w:rFonts w:cstheme="minorHAnsi"/>
+          <w:lang w:val="en-US"/>
+        </w:rPr>
+        <w:t xml:space="preserve"> internship </w:t>
+      </w:r>
+      <w:r>
+        <w:rPr>
+          <w:rFonts w:cstheme="minorHAnsi"/>
+          <w:lang w:val="en-US"/>
+        </w:rPr>
+        <w:t>is based on the</w:t>
+      </w:r>
+      <w:r>
+        <w:rPr>
+          <w:rFonts w:cstheme="minorHAnsi"/>
+          <w:lang w:val="en-US"/>
+        </w:rPr>
+        <w:t xml:space="preserve"> analy</w:t>
+      </w:r>
+      <w:r>
+        <w:rPr>
+          <w:rFonts w:cstheme="minorHAnsi"/>
+          <w:lang w:val="en-US"/>
+        </w:rPr>
+        <w:t>sis of</w:t>
+      </w:r>
+      <w:r>
+        <w:rPr>
+          <w:rFonts w:cstheme="minorHAnsi"/>
+          <w:lang w:val="en-US"/>
+        </w:rPr>
+        <w:t xml:space="preserve"> </w:t>
+      </w:r>
+      <w:r>
+        <w:rPr>
+          <w:rFonts w:cstheme="minorHAnsi"/>
+          <w:lang w:val="en-US"/>
+        </w:rPr>
+        <w:t xml:space="preserve">preterm neonates’ </w:t>
+      </w:r>
+      <w:r>
+        <w:rPr>
+          <w:rFonts w:cstheme="minorHAnsi"/>
+          <w:lang w:val="en-US"/>
+        </w:rPr>
+        <w:t xml:space="preserve">respiratory signals before and after SRT. </w:t>
       </w:r>
     </w:p>
     <w:p>
@@ -5967,6 +5716,66 @@
           <w:rFonts w:cstheme="minorHAnsi"/>
           <w:lang w:val="en-US"/>
         </w:rPr>
+        <w:t>An experiment aimed at recovering the lung sounds before and after SRT was set up by</w:t>
+      </w:r>
+      <w:r>
+        <w:rPr>
+          <w:rFonts w:cstheme="minorHAnsi"/>
+          <w:lang w:val="en-US"/>
+        </w:rPr>
+        <w:t xml:space="preserve"> Arrabella King</w:t>
+      </w:r>
+      <w:r>
+        <w:rPr>
+          <w:rFonts w:cstheme="minorHAnsi"/>
+          <w:lang w:val="en-US"/>
+        </w:rPr>
+        <w:t>, the medical student of my team.</w:t>
+      </w:r>
+    </w:p>
+    <w:p>
+      <w:pPr>
+        <w:pStyle w:val="Titre3"/>
+      </w:pPr>
+      <w:bookmarkStart w:id="13" w:name="_Toc15046479"/>
+      <w:r>
+        <w:t xml:space="preserve">The </w:t>
+      </w:r>
+      <w:r>
+        <w:t>E</w:t>
+      </w:r>
+      <w:r>
+        <w:t>xperiment</w:t>
+      </w:r>
+      <w:bookmarkEnd w:id="13"/>
+    </w:p>
+    <w:p>
+      <w:pPr>
+        <w:pStyle w:val="Titre4"/>
+      </w:pPr>
+      <w:r>
+        <w:t xml:space="preserve">Available </w:t>
+      </w:r>
+      <w:r>
+        <w:t>T</w:t>
+      </w:r>
+      <w:r>
+        <w:t>ools</w:t>
+      </w:r>
+    </w:p>
+    <w:p>
+      <w:pPr>
+        <w:jc w:val="both"/>
+        <w:rPr>
+          <w:rFonts w:cstheme="minorHAnsi"/>
+          <w:lang w:val="en-US"/>
+        </w:rPr>
+      </w:pPr>
+      <w:r>
+        <w:rPr>
+          <w:rFonts w:cstheme="minorHAnsi"/>
+          <w:lang w:val="en-US"/>
+        </w:rPr>
         <w:t xml:space="preserve">Different tools can be used to record the sound of the lungs, which all has advantages and disadvantages. The tool choice is very important, on the one hand for the smooth running of the experience and the health of the baby, and on the other hand for </w:t>
       </w:r>
       <w:r>
@@ -5997,7 +5806,6 @@
         </w:rPr>
         <w:t xml:space="preserve">. </w:t>
       </w:r>
-      <w:proofErr w:type="spellStart"/>
       <w:r>
         <w:rPr>
           <w:rFonts w:cstheme="minorHAnsi"/>
@@ -6005,7 +5813,6 @@
         </w:rPr>
         <w:t>Arrabella</w:t>
       </w:r>
-      <w:proofErr w:type="spellEnd"/>
       <w:r>
         <w:rPr>
           <w:rFonts w:cstheme="minorHAnsi"/>
@@ -6087,17 +5894,8 @@
           <w:rFonts w:cstheme="minorHAnsi"/>
           <w:lang w:val="en-US"/>
         </w:rPr>
-        <w:t xml:space="preserve"> known as </w:t>
-      </w:r>
-      <w:proofErr w:type="spellStart"/>
-      <w:r>
-        <w:rPr>
-          <w:rFonts w:cstheme="minorHAnsi"/>
-          <w:lang w:val="en-US"/>
-        </w:rPr>
-        <w:t>Clinicloud</w:t>
-      </w:r>
-      <w:proofErr w:type="spellEnd"/>
+        <w:t xml:space="preserve"> known as Clinicloud</w:t>
+      </w:r>
       <w:r>
         <w:rPr>
           <w:rFonts w:cstheme="minorHAnsi"/>
@@ -6522,7 +6320,7 @@
         </w:rPr>
         <w:t xml:space="preserve">The respiratory support used by the baby will also have a significant impact on his breathing sound. </w:t>
       </w:r>
-      <w:bookmarkStart w:id="13" w:name="_Toc15046480"/>
+      <w:bookmarkStart w:id="14" w:name="_Toc15046480"/>
       <w:r>
         <w:rPr>
           <w:rFonts w:cstheme="minorHAnsi"/>
@@ -6547,7 +6345,7 @@
       <w:r>
         <w:t>nalysis</w:t>
       </w:r>
-      <w:bookmarkEnd w:id="13"/>
+      <w:bookmarkEnd w:id="14"/>
       <w:r>
         <w:t xml:space="preserve"> </w:t>
       </w:r>
@@ -6603,13 +6401,8 @@
         </w:numPr>
       </w:pPr>
       <w:r>
-        <w:t xml:space="preserve">Ses </w:t>
-      </w:r>
-      <w:proofErr w:type="spellStart"/>
-      <w:r>
-        <w:t>caractéritiques</w:t>
-      </w:r>
-      <w:proofErr w:type="spellEnd"/>
+        <w:t>Ses caractéritiques</w:t>
+      </w:r>
       <w:r>
         <w:t xml:space="preserve"> avec des n</w:t>
       </w:r>
@@ -6770,9 +6563,8 @@
           <w:szCs w:val="21"/>
           <w:shd w:val="clear" w:color="auto" w:fill="auto"/>
         </w:rPr>
-        <w:t xml:space="preserve">Pleural </w:t>
-      </w:r>
-      <w:proofErr w:type="gramStart"/>
+        <w:t>Pleural rub</w:t>
+      </w:r>
       <w:r>
         <w:rPr>
           <w:rFonts w:asciiTheme="minorHAnsi" w:eastAsiaTheme="minorEastAsia" w:hAnsiTheme="minorHAnsi" w:cstheme="minorBidi"/>
@@ -6782,9 +6574,8 @@
           <w:szCs w:val="21"/>
           <w:shd w:val="clear" w:color="auto" w:fill="auto"/>
         </w:rPr>
-        <w:t>rub</w:t>
-      </w:r>
-      <w:proofErr w:type="gramEnd"/>
+        <w:t xml:space="preserve"> </w:t>
+      </w:r>
       <w:r>
         <w:rPr>
           <w:rFonts w:asciiTheme="minorHAnsi" w:eastAsiaTheme="minorEastAsia" w:hAnsiTheme="minorHAnsi" w:cstheme="minorBidi"/>
@@ -6794,17 +6585,6 @@
           <w:szCs w:val="21"/>
           <w:shd w:val="clear" w:color="auto" w:fill="auto"/>
         </w:rPr>
-        <w:t xml:space="preserve"> </w:t>
-      </w:r>
-      <w:r>
-        <w:rPr>
-          <w:rFonts w:asciiTheme="minorHAnsi" w:eastAsiaTheme="minorEastAsia" w:hAnsiTheme="minorHAnsi" w:cstheme="minorBidi"/>
-          <w:b w:val="0"/>
-          <w:bCs w:val="0"/>
-          <w:sz w:val="21"/>
-          <w:szCs w:val="21"/>
-          <w:shd w:val="clear" w:color="auto" w:fill="auto"/>
-        </w:rPr>
         <w:t>Stridor</w:t>
       </w:r>
     </w:p>
@@ -6870,23 +6650,7 @@
           <w:rFonts w:cstheme="minorHAnsi"/>
           <w:lang w:val="en-US"/>
         </w:rPr>
-        <w:t xml:space="preserve">Chronic Lung </w:t>
-      </w:r>
-      <w:proofErr w:type="spellStart"/>
-      <w:r>
-        <w:rPr>
-          <w:rFonts w:cstheme="minorHAnsi"/>
-          <w:lang w:val="en-US"/>
-        </w:rPr>
-        <w:t>Desease</w:t>
-      </w:r>
-      <w:proofErr w:type="spellEnd"/>
-      <w:r>
-        <w:rPr>
-          <w:rFonts w:cstheme="minorHAnsi"/>
-          <w:lang w:val="en-US"/>
-        </w:rPr>
-        <w:t xml:space="preserve"> (CLD)</w:t>
+        <w:t>Chronic Lung Desease (CLD)</w:t>
       </w:r>
       <w:r>
         <w:rPr>
@@ -7704,17 +7468,8 @@
                                 <w:highlight w:val="darkCyan"/>
                                 <w:lang w:val="en-US"/>
                               </w:rPr>
-                              <w:t xml:space="preserve">Figure </w:t>
+                              <w:t>Figure … :</w:t>
                             </w:r>
-                            <w:proofErr w:type="gramStart"/>
-                            <w:r>
-                              <w:rPr>
-                                <w:highlight w:val="darkCyan"/>
-                                <w:lang w:val="en-US"/>
-                              </w:rPr>
-                              <w:t>… :</w:t>
-                            </w:r>
-                            <w:proofErr w:type="gramEnd"/>
                             <w:r>
                               <w:rPr>
                                 <w:lang w:val="en-US"/>
@@ -7764,17 +7519,8 @@
                           <w:highlight w:val="darkCyan"/>
                           <w:lang w:val="en-US"/>
                         </w:rPr>
-                        <w:t xml:space="preserve">Figure </w:t>
+                        <w:t>Figure … :</w:t>
                       </w:r>
-                      <w:proofErr w:type="gramStart"/>
-                      <w:r>
-                        <w:rPr>
-                          <w:highlight w:val="darkCyan"/>
-                          <w:lang w:val="en-US"/>
-                        </w:rPr>
-                        <w:t>… :</w:t>
-                      </w:r>
-                      <w:proofErr w:type="gramEnd"/>
                       <w:r>
                         <w:rPr>
                           <w:lang w:val="en-US"/>
@@ -8212,77 +7958,11 @@
         </w:rPr>
         <w:t xml:space="preserve"> </w:t>
       </w:r>
-      <w:proofErr w:type="spellStart"/>
       <w:r>
         <w:rPr>
           <w:rFonts w:cstheme="minorHAnsi"/>
         </w:rPr>
-        <w:t>Rq</w:t>
-      </w:r>
-      <w:proofErr w:type="spellEnd"/>
-      <w:r>
-        <w:rPr>
-          <w:rFonts w:cstheme="minorHAnsi"/>
-        </w:rPr>
-        <w:t xml:space="preserve"> : Je n’ai eu </w:t>
-      </w:r>
-      <w:proofErr w:type="spellStart"/>
-      <w:r>
-        <w:rPr>
-          <w:rFonts w:cstheme="minorHAnsi"/>
-        </w:rPr>
-        <w:t>acces</w:t>
-      </w:r>
-      <w:proofErr w:type="spellEnd"/>
-      <w:r>
-        <w:rPr>
-          <w:rFonts w:cstheme="minorHAnsi"/>
-        </w:rPr>
-        <w:t xml:space="preserve"> à </w:t>
-      </w:r>
-      <w:proofErr w:type="spellStart"/>
-      <w:proofErr w:type="gramStart"/>
-      <w:r>
-        <w:rPr>
-          <w:rFonts w:cstheme="minorHAnsi"/>
-        </w:rPr>
-        <w:t>ca</w:t>
-      </w:r>
-      <w:proofErr w:type="spellEnd"/>
-      <w:proofErr w:type="gramEnd"/>
-      <w:r>
-        <w:rPr>
-          <w:rFonts w:cstheme="minorHAnsi"/>
-        </w:rPr>
-        <w:t xml:space="preserve"> qu’</w:t>
-      </w:r>
-      <w:proofErr w:type="spellStart"/>
-      <w:r>
-        <w:rPr>
-          <w:rFonts w:cstheme="minorHAnsi"/>
-        </w:rPr>
-        <w:t>a</w:t>
-      </w:r>
-      <w:proofErr w:type="spellEnd"/>
-      <w:r>
-        <w:rPr>
-          <w:rFonts w:cstheme="minorHAnsi"/>
-        </w:rPr>
-        <w:t xml:space="preserve"> la fin de mon stage car il fallait être </w:t>
-      </w:r>
-      <w:proofErr w:type="spellStart"/>
-      <w:r>
-        <w:rPr>
-          <w:rFonts w:cstheme="minorHAnsi"/>
-        </w:rPr>
-        <w:t>blinded</w:t>
-      </w:r>
-      <w:proofErr w:type="spellEnd"/>
-      <w:r>
-        <w:rPr>
-          <w:rFonts w:cstheme="minorHAnsi"/>
-        </w:rPr>
-        <w:t xml:space="preserve">. </w:t>
+        <w:t xml:space="preserve">Rq : Je n’ai eu acces à ca qu’a la fin de mon stage car il fallait être blinded. </w:t>
       </w:r>
     </w:p>
     <w:p>
@@ -8795,12 +8475,12 @@
       <w:pPr>
         <w:pStyle w:val="Titre1"/>
       </w:pPr>
-      <w:bookmarkStart w:id="14" w:name="_Toc15046481"/>
+      <w:bookmarkStart w:id="15" w:name="_Toc15046481"/>
       <w:r>
         <w:lastRenderedPageBreak/>
         <w:t>Pre-processing</w:t>
       </w:r>
-      <w:bookmarkEnd w:id="14"/>
+      <w:bookmarkEnd w:id="15"/>
       <w:r>
         <w:t xml:space="preserve"> </w:t>
       </w:r>
@@ -9018,75 +8698,18 @@
           <w:highlight w:val="yellow"/>
           <w:lang w:val="en-US"/>
         </w:rPr>
-        <w:t xml:space="preserve">Attention ne </w:t>
-      </w:r>
-      <w:proofErr w:type="spellStart"/>
-      <w:r>
-        <w:rPr>
-          <w:highlight w:val="yellow"/>
-          <w:lang w:val="en-US"/>
-        </w:rPr>
-        <w:t>mettre</w:t>
-      </w:r>
-      <w:proofErr w:type="spellEnd"/>
-      <w:r>
-        <w:rPr>
-          <w:highlight w:val="yellow"/>
-          <w:lang w:val="en-US"/>
-        </w:rPr>
-        <w:t xml:space="preserve"> que </w:t>
-      </w:r>
-      <w:proofErr w:type="spellStart"/>
-      <w:r>
-        <w:rPr>
-          <w:highlight w:val="yellow"/>
-          <w:lang w:val="en-US"/>
-        </w:rPr>
-        <w:t>ce</w:t>
-      </w:r>
-      <w:proofErr w:type="spellEnd"/>
-      <w:r>
-        <w:rPr>
-          <w:highlight w:val="yellow"/>
-          <w:lang w:val="en-US"/>
-        </w:rPr>
-        <w:t xml:space="preserve"> que </w:t>
-      </w:r>
-      <w:proofErr w:type="spellStart"/>
-      <w:r>
-        <w:rPr>
-          <w:highlight w:val="yellow"/>
-          <w:lang w:val="en-US"/>
-        </w:rPr>
-        <w:t>je</w:t>
-      </w:r>
-      <w:proofErr w:type="spellEnd"/>
-      <w:r>
-        <w:rPr>
-          <w:highlight w:val="yellow"/>
-          <w:lang w:val="en-US"/>
-        </w:rPr>
-        <w:t xml:space="preserve"> </w:t>
-      </w:r>
-      <w:proofErr w:type="spellStart"/>
-      <w:r>
-        <w:rPr>
-          <w:highlight w:val="yellow"/>
-          <w:lang w:val="en-US"/>
-        </w:rPr>
-        <w:t>traite</w:t>
-      </w:r>
-      <w:proofErr w:type="spellEnd"/>
+        <w:t>Attention ne mettre que ce que je traite</w:t>
+      </w:r>
     </w:p>
     <w:p>
       <w:pPr>
         <w:pStyle w:val="Titre2"/>
       </w:pPr>
-      <w:bookmarkStart w:id="15" w:name="_Toc15046482"/>
+      <w:bookmarkStart w:id="16" w:name="_Toc15046482"/>
       <w:r>
         <w:t>Methods</w:t>
       </w:r>
-      <w:bookmarkEnd w:id="15"/>
+      <w:bookmarkEnd w:id="16"/>
     </w:p>
     <w:p>
       <w:pPr>
@@ -9129,11 +8752,11 @@
       <w:pPr>
         <w:pStyle w:val="Titre3"/>
       </w:pPr>
-      <w:bookmarkStart w:id="16" w:name="_Toc15046483"/>
+      <w:bookmarkStart w:id="17" w:name="_Toc15046483"/>
       <w:r>
         <w:t>Resampling</w:t>
       </w:r>
-      <w:bookmarkEnd w:id="16"/>
+      <w:bookmarkEnd w:id="17"/>
       <w:r>
         <w:t xml:space="preserve"> </w:t>
       </w:r>
@@ -9149,21 +8772,7 @@
         <w:rPr>
           <w:lang w:val="en-US"/>
         </w:rPr>
-        <w:t xml:space="preserve">The sampling frequency of the Digital </w:t>
-      </w:r>
-      <w:proofErr w:type="spellStart"/>
-      <w:r>
-        <w:rPr>
-          <w:lang w:val="en-US"/>
-        </w:rPr>
-        <w:t>Stetoscope</w:t>
-      </w:r>
-      <w:proofErr w:type="spellEnd"/>
-      <w:r>
-        <w:rPr>
-          <w:lang w:val="en-US"/>
-        </w:rPr>
-        <w:t xml:space="preserve"> is </w:t>
+        <w:t xml:space="preserve">The sampling frequency of the Digital Stetoscope is </w:t>
       </w:r>
       <w:r>
         <w:rPr>
@@ -9227,17 +8836,114 @@
           <w:highlight w:val="green"/>
           <w:lang w:val="en-US"/>
         </w:rPr>
-        <w:t>2*</w:t>
-      </w:r>
-      <w:proofErr w:type="spellStart"/>
+        <w:t>2*fmax</w:t>
+      </w:r>
+      <w:r>
+        <w:rPr>
+          <w:lang w:val="en-US"/>
+        </w:rPr>
+        <w:t xml:space="preserve">. </w:t>
+      </w:r>
+      <w:r>
+        <w:rPr>
+          <w:lang w:val="en-US"/>
+        </w:rPr>
+        <w:t>I</w:t>
+      </w:r>
+      <w:r>
+        <w:rPr>
+          <w:lang w:val="en-US"/>
+        </w:rPr>
+        <w:t>n th</w:t>
+      </w:r>
+      <w:r>
+        <w:rPr>
+          <w:lang w:val="en-US"/>
+        </w:rPr>
+        <w:t>is</w:t>
+      </w:r>
+      <w:r>
+        <w:rPr>
+          <w:lang w:val="en-US"/>
+        </w:rPr>
+        <w:t xml:space="preserve"> case, </w:t>
+      </w:r>
+      <w:r>
+        <w:rPr>
+          <w:lang w:val="en-US"/>
+        </w:rPr>
+        <w:t xml:space="preserve">the </w:t>
+      </w:r>
+      <w:r>
+        <w:rPr>
+          <w:lang w:val="en-US"/>
+        </w:rPr>
+        <w:t xml:space="preserve">bandwidth </w:t>
+      </w:r>
+      <w:r>
+        <w:rPr>
+          <w:lang w:val="en-US"/>
+        </w:rPr>
+        <w:t>was</w:t>
+      </w:r>
+      <w:r>
+        <w:rPr>
+          <w:lang w:val="en-US"/>
+        </w:rPr>
+        <w:t xml:space="preserve"> chosen to limit the frequencies between 100 and 1000 Hz</w:t>
+      </w:r>
+      <w:r>
+        <w:rPr>
+          <w:lang w:val="en-US"/>
+        </w:rPr>
+        <w:t xml:space="preserve"> </w:t>
+      </w:r>
+      <w:r>
+        <w:rPr>
+          <w:highlight w:val="darkCyan"/>
+          <w:lang w:val="en-US"/>
+        </w:rPr>
+        <w:t xml:space="preserve"> </w:t>
+      </w:r>
+      <w:r>
+        <w:rPr>
+          <w:highlight w:val="darkCyan"/>
+          <w:lang w:val="en-US"/>
+        </w:rPr>
+        <w:t>(voir partie 2.1.2)</w:t>
+      </w:r>
+      <w:r>
+        <w:rPr>
+          <w:highlight w:val="darkCyan"/>
+          <w:lang w:val="en-US"/>
+        </w:rPr>
+        <w:t>.</w:t>
+      </w:r>
+      <w:r>
+        <w:rPr>
+          <w:lang w:val="en-US"/>
+        </w:rPr>
+        <w:t xml:space="preserve"> </w:t>
+      </w:r>
+      <w:r>
+        <w:rPr>
+          <w:lang w:val="en-US"/>
+        </w:rPr>
+        <w:t xml:space="preserve"> The Nyquist Rate is then equal to</w:t>
+      </w:r>
+      <w:r>
+        <w:rPr>
+          <w:lang w:val="en-US"/>
+        </w:rPr>
+        <w:t xml:space="preserve"> </w:t>
+      </w:r>
       <w:r>
         <w:rPr>
           <w:highlight w:val="green"/>
           <w:lang w:val="en-US"/>
         </w:rPr>
-        <w:t>fmax</w:t>
-      </w:r>
-      <w:proofErr w:type="spellEnd"/>
+        <w:t>NR=2*fmax=2000Hz</w:t>
+      </w:r>
       <w:r>
         <w:rPr>
           <w:lang w:val="en-US"/>
@@ -9248,193 +8954,14 @@
         <w:rPr>
           <w:lang w:val="en-US"/>
         </w:rPr>
-        <w:t>I</w:t>
-      </w:r>
-      <w:r>
-        <w:rPr>
-          <w:lang w:val="en-US"/>
-        </w:rPr>
-        <w:t>n th</w:t>
-      </w:r>
-      <w:r>
-        <w:rPr>
-          <w:lang w:val="en-US"/>
-        </w:rPr>
-        <w:t>is</w:t>
-      </w:r>
-      <w:r>
-        <w:rPr>
-          <w:lang w:val="en-US"/>
-        </w:rPr>
-        <w:t xml:space="preserve"> case, </w:t>
-      </w:r>
-      <w:r>
-        <w:rPr>
-          <w:lang w:val="en-US"/>
-        </w:rPr>
-        <w:t xml:space="preserve">the </w:t>
-      </w:r>
-      <w:r>
-        <w:rPr>
-          <w:lang w:val="en-US"/>
-        </w:rPr>
-        <w:t xml:space="preserve">bandwidth </w:t>
-      </w:r>
-      <w:r>
-        <w:rPr>
-          <w:lang w:val="en-US"/>
-        </w:rPr>
-        <w:t>was</w:t>
-      </w:r>
-      <w:r>
-        <w:rPr>
-          <w:lang w:val="en-US"/>
-        </w:rPr>
-        <w:t xml:space="preserve"> chosen to limit the frequencies between 100 and 1000 </w:t>
-      </w:r>
-      <w:proofErr w:type="gramStart"/>
-      <w:r>
-        <w:rPr>
-          <w:lang w:val="en-US"/>
-        </w:rPr>
-        <w:t>Hz</w:t>
-      </w:r>
-      <w:r>
-        <w:rPr>
-          <w:lang w:val="en-US"/>
-        </w:rPr>
-        <w:t xml:space="preserve"> </w:t>
-      </w:r>
-      <w:r>
-        <w:rPr>
-          <w:highlight w:val="darkCyan"/>
-          <w:lang w:val="en-US"/>
-        </w:rPr>
-        <w:t xml:space="preserve"> </w:t>
-      </w:r>
-      <w:r>
-        <w:rPr>
-          <w:highlight w:val="darkCyan"/>
-          <w:lang w:val="en-US"/>
-        </w:rPr>
-        <w:t>(</w:t>
-      </w:r>
-      <w:proofErr w:type="spellStart"/>
-      <w:proofErr w:type="gramEnd"/>
-      <w:r>
-        <w:rPr>
-          <w:highlight w:val="darkCyan"/>
-          <w:lang w:val="en-US"/>
-        </w:rPr>
-        <w:t>voir</w:t>
-      </w:r>
-      <w:proofErr w:type="spellEnd"/>
-      <w:r>
-        <w:rPr>
-          <w:highlight w:val="darkCyan"/>
-          <w:lang w:val="en-US"/>
-        </w:rPr>
-        <w:t xml:space="preserve"> </w:t>
-      </w:r>
-      <w:proofErr w:type="spellStart"/>
-      <w:r>
-        <w:rPr>
-          <w:highlight w:val="darkCyan"/>
-          <w:lang w:val="en-US"/>
-        </w:rPr>
-        <w:t>partie</w:t>
-      </w:r>
-      <w:proofErr w:type="spellEnd"/>
-      <w:r>
-        <w:rPr>
-          <w:highlight w:val="darkCyan"/>
-          <w:lang w:val="en-US"/>
-        </w:rPr>
-        <w:t xml:space="preserve"> 2.1.2)</w:t>
-      </w:r>
-      <w:r>
-        <w:rPr>
-          <w:highlight w:val="darkCyan"/>
-          <w:lang w:val="en-US"/>
-        </w:rPr>
-        <w:t>.</w:t>
-      </w:r>
-      <w:r>
-        <w:rPr>
-          <w:lang w:val="en-US"/>
-        </w:rPr>
-        <w:t xml:space="preserve"> </w:t>
-      </w:r>
-      <w:r>
-        <w:rPr>
-          <w:lang w:val="en-US"/>
-        </w:rPr>
-        <w:t xml:space="preserve"> The Nyquist Rate is then equal to</w:t>
-      </w:r>
-      <w:r>
-        <w:rPr>
-          <w:lang w:val="en-US"/>
-        </w:rPr>
-        <w:t xml:space="preserve"> </w:t>
+        <w:t xml:space="preserve">So the sampling frequency that will be used in the rest of the algorithm is </w:t>
       </w:r>
       <w:r>
         <w:rPr>
           <w:highlight w:val="green"/>
           <w:lang w:val="en-US"/>
         </w:rPr>
-        <w:t>NR=2*</w:t>
-      </w:r>
-      <w:proofErr w:type="spellStart"/>
-      <w:r>
-        <w:rPr>
-          <w:highlight w:val="green"/>
-          <w:lang w:val="en-US"/>
-        </w:rPr>
-        <w:t>fmax</w:t>
-      </w:r>
-      <w:proofErr w:type="spellEnd"/>
-      <w:r>
-        <w:rPr>
-          <w:highlight w:val="green"/>
-          <w:lang w:val="en-US"/>
-        </w:rPr>
-        <w:t>=2000Hz</w:t>
-      </w:r>
-      <w:r>
-        <w:rPr>
-          <w:lang w:val="en-US"/>
-        </w:rPr>
-        <w:t xml:space="preserve">. </w:t>
-      </w:r>
-      <w:proofErr w:type="gramStart"/>
-      <w:r>
-        <w:rPr>
-          <w:lang w:val="en-US"/>
-        </w:rPr>
-        <w:t>So</w:t>
-      </w:r>
-      <w:proofErr w:type="gramEnd"/>
-      <w:r>
-        <w:rPr>
-          <w:lang w:val="en-US"/>
-        </w:rPr>
-        <w:t xml:space="preserve"> the sampling frequency that will be used in the rest of the algorithm is </w:t>
-      </w:r>
-      <w:proofErr w:type="spellStart"/>
-      <w:r>
-        <w:rPr>
-          <w:highlight w:val="green"/>
-          <w:lang w:val="en-US"/>
-        </w:rPr>
-        <w:t>fn</w:t>
-      </w:r>
-      <w:proofErr w:type="spellEnd"/>
-      <w:r>
-        <w:rPr>
-          <w:highlight w:val="green"/>
-          <w:lang w:val="en-US"/>
-        </w:rPr>
-        <w:t>=2*NR=4000Hz</w:t>
+        <w:t>fn=2*NR=4000Hz</w:t>
       </w:r>
       <w:r>
         <w:rPr>
@@ -9456,14 +8983,12 @@
       <w:r>
         <w:t xml:space="preserve"> a été effectué grâce à la fonction </w:t>
       </w:r>
-      <w:proofErr w:type="spellStart"/>
       <w:r>
         <w:rPr>
           <w:highlight w:val="cyan"/>
         </w:rPr>
         <w:t>resample</w:t>
       </w:r>
-      <w:proofErr w:type="spellEnd"/>
       <w:r>
         <w:t>.</w:t>
       </w:r>
@@ -9481,11 +9006,11 @@
           <w:numId w:val="25"/>
         </w:numPr>
       </w:pPr>
-      <w:bookmarkStart w:id="17" w:name="_Toc15046485"/>
+      <w:bookmarkStart w:id="18" w:name="_Toc15046485"/>
       <w:r>
         <w:t>Crying removing</w:t>
       </w:r>
-      <w:bookmarkEnd w:id="17"/>
+      <w:bookmarkEnd w:id="18"/>
       <w:r>
         <w:t xml:space="preserve"> </w:t>
       </w:r>
@@ -9684,14 +9209,7 @@
         <w:rPr>
           <w:lang w:val="en-US"/>
         </w:rPr>
-        <w:t xml:space="preserve"> to determine one or more characteristics differentiating the </w:t>
-      </w:r>
-      <w:proofErr w:type="spellStart"/>
-      <w:r>
-        <w:rPr>
-          <w:lang w:val="en-US"/>
-        </w:rPr>
-        <w:t>CS</w:t>
+        <w:t xml:space="preserve"> to determine one or more characteristics differentiating the CS</w:t>
       </w:r>
       <w:r>
         <w:rPr>
@@ -9699,7 +9217,6 @@
         </w:rPr>
         <w:t>ss</w:t>
       </w:r>
-      <w:proofErr w:type="spellEnd"/>
       <w:r>
         <w:rPr>
           <w:lang w:val="en-US"/>
@@ -9899,21 +9416,7 @@
         <w:rPr>
           <w:lang w:val="en-US"/>
         </w:rPr>
-        <w:t xml:space="preserve">, Lindsay, </w:t>
-      </w:r>
-      <w:proofErr w:type="spellStart"/>
-      <w:r>
-        <w:rPr>
-          <w:lang w:val="en-US"/>
-        </w:rPr>
-        <w:t>Arrabella</w:t>
-      </w:r>
-      <w:proofErr w:type="spellEnd"/>
-      <w:r>
-        <w:rPr>
-          <w:lang w:val="en-US"/>
-        </w:rPr>
-        <w:t xml:space="preserve"> and I </w:t>
+        <w:t xml:space="preserve">, Lindsay, Arrabella and I </w:t>
       </w:r>
       <w:r>
         <w:rPr>
@@ -10093,7 +9596,7 @@
           <w:lang w:val="en-US"/>
         </w:rPr>
       </w:pPr>
-      <w:bookmarkStart w:id="18" w:name="_Hlk16358117"/>
+      <w:bookmarkStart w:id="19" w:name="_Hlk16358117"/>
       <w:r>
         <w:rPr>
           <w:lang w:val="en-US"/>
@@ -10199,21 +9702,12 @@
         </w:rPr>
         <w:t xml:space="preserve"> with the beginning and end time of the section (</w:t>
       </w:r>
-      <w:proofErr w:type="spellStart"/>
       <w:r>
         <w:rPr>
           <w:highlight w:val="darkCyan"/>
           <w:lang w:val="en-US"/>
         </w:rPr>
-        <w:t>cf</w:t>
-      </w:r>
-      <w:proofErr w:type="spellEnd"/>
-      <w:r>
-        <w:rPr>
-          <w:highlight w:val="darkCyan"/>
-          <w:lang w:val="en-US"/>
-        </w:rPr>
-        <w:t xml:space="preserve"> figure 5</w:t>
+        <w:t>cf figure 5</w:t>
       </w:r>
       <w:r>
         <w:rPr>
@@ -10427,7 +9921,7 @@
         </w:rPr>
         <w:t xml:space="preserve">. </w:t>
       </w:r>
-      <w:bookmarkEnd w:id="18"/>
+      <w:bookmarkEnd w:id="19"/>
     </w:p>
     <w:p>
       <w:pPr>
@@ -10436,7 +9930,7 @@
           <w:lang w:val="en-US"/>
         </w:rPr>
       </w:pPr>
-      <w:bookmarkStart w:id="19" w:name="_Hlk16358129"/>
+      <w:bookmarkStart w:id="20" w:name="_Hlk16358129"/>
       <w:r>
         <w:rPr>
           <w:lang w:val="en-US"/>
@@ -10573,139 +10067,39 @@
           <w:highlight w:val="yellow"/>
           <w:lang w:val="en-US"/>
         </w:rPr>
-        <w:t xml:space="preserve">annex </w:t>
-      </w:r>
-      <w:proofErr w:type="gramStart"/>
+        <w:t>annex …</w:t>
+      </w:r>
+      <w:r>
+        <w:rPr>
+          <w:lang w:val="en-US"/>
+        </w:rPr>
+        <w:t xml:space="preserve"> . It was implemented on Matlab using a function in the Matlab File Exchange </w:t>
+      </w:r>
+      <w:r>
+        <w:rPr>
+          <w:rStyle w:val="Appeldenotedefin"/>
+          <w:lang w:val="en-US"/>
+        </w:rPr>
+        <w:endnoteReference w:id="10"/>
+      </w:r>
+      <w:r>
+        <w:rPr>
+          <w:lang w:val="en-US"/>
+        </w:rPr>
+        <w:t xml:space="preserve"> .</w:t>
+      </w:r>
+      <w:r>
+        <w:rPr>
+          <w:lang w:val="en-US"/>
+        </w:rPr>
+        <w:t xml:space="preserve"> </w:t>
+      </w:r>
       <w:r>
         <w:rPr>
           <w:highlight w:val="yellow"/>
           <w:lang w:val="en-US"/>
         </w:rPr>
-        <w:t>…</w:t>
-      </w:r>
-      <w:r>
-        <w:rPr>
-          <w:lang w:val="en-US"/>
-        </w:rPr>
-        <w:t xml:space="preserve"> .</w:t>
-      </w:r>
-      <w:proofErr w:type="gramEnd"/>
-      <w:r>
-        <w:rPr>
-          <w:lang w:val="en-US"/>
-        </w:rPr>
-        <w:t xml:space="preserve"> It was implemented on </w:t>
-      </w:r>
-      <w:proofErr w:type="spellStart"/>
-      <w:r>
-        <w:rPr>
-          <w:lang w:val="en-US"/>
-        </w:rPr>
-        <w:t>Matlab</w:t>
-      </w:r>
-      <w:proofErr w:type="spellEnd"/>
-      <w:r>
-        <w:rPr>
-          <w:lang w:val="en-US"/>
-        </w:rPr>
-        <w:t xml:space="preserve"> using a function in the </w:t>
-      </w:r>
-      <w:proofErr w:type="spellStart"/>
-      <w:r>
-        <w:rPr>
-          <w:lang w:val="en-US"/>
-        </w:rPr>
-        <w:t>Matlab</w:t>
-      </w:r>
-      <w:proofErr w:type="spellEnd"/>
-      <w:r>
-        <w:rPr>
-          <w:lang w:val="en-US"/>
-        </w:rPr>
-        <w:t xml:space="preserve"> File Exchange </w:t>
-      </w:r>
-      <w:r>
-        <w:rPr>
-          <w:rStyle w:val="Appeldenotedefin"/>
-          <w:lang w:val="en-US"/>
-        </w:rPr>
-        <w:endnoteReference w:id="10"/>
-      </w:r>
-      <w:r>
-        <w:rPr>
-          <w:lang w:val="en-US"/>
-        </w:rPr>
-        <w:t xml:space="preserve"> .</w:t>
-      </w:r>
-      <w:r>
-        <w:rPr>
-          <w:lang w:val="en-US"/>
-        </w:rPr>
-        <w:t xml:space="preserve"> </w:t>
-      </w:r>
-      <w:proofErr w:type="spellStart"/>
-      <w:r>
-        <w:rPr>
-          <w:highlight w:val="yellow"/>
-          <w:lang w:val="en-US"/>
-        </w:rPr>
-        <w:t>Mettre</w:t>
-      </w:r>
-      <w:proofErr w:type="spellEnd"/>
-      <w:r>
-        <w:rPr>
-          <w:highlight w:val="yellow"/>
-          <w:lang w:val="en-US"/>
-        </w:rPr>
-        <w:t xml:space="preserve"> </w:t>
-      </w:r>
-      <w:proofErr w:type="spellStart"/>
-      <w:r>
-        <w:rPr>
-          <w:highlight w:val="yellow"/>
-          <w:lang w:val="en-US"/>
-        </w:rPr>
-        <w:t>sa</w:t>
-      </w:r>
-      <w:proofErr w:type="spellEnd"/>
-      <w:r>
-        <w:rPr>
-          <w:highlight w:val="yellow"/>
-          <w:lang w:val="en-US"/>
-        </w:rPr>
-        <w:t xml:space="preserve"> </w:t>
-      </w:r>
-      <w:proofErr w:type="spellStart"/>
-      <w:r>
-        <w:rPr>
-          <w:highlight w:val="yellow"/>
-          <w:lang w:val="en-US"/>
-        </w:rPr>
-        <w:t>valeur</w:t>
-      </w:r>
-      <w:proofErr w:type="spellEnd"/>
-      <w:r>
-        <w:rPr>
-          <w:highlight w:val="yellow"/>
-          <w:lang w:val="en-US"/>
-        </w:rPr>
-        <w:t xml:space="preserve"> </w:t>
-      </w:r>
-      <w:proofErr w:type="spellStart"/>
-      <w:r>
-        <w:rPr>
-          <w:highlight w:val="yellow"/>
-          <w:lang w:val="en-US"/>
-        </w:rPr>
-        <w:t>ici</w:t>
-      </w:r>
-      <w:proofErr w:type="spellEnd"/>
-      <w:r>
-        <w:rPr>
-          <w:highlight w:val="yellow"/>
-          <w:lang w:val="en-US"/>
-        </w:rPr>
-        <w:t>?</w:t>
+        <w:t>Mettre sa valeur ici?</w:t>
       </w:r>
     </w:p>
     <w:p>
@@ -10745,7 +10139,7 @@
         <w:t xml:space="preserve"> illustrates the final annotated labels of signal 22. </w:t>
       </w:r>
     </w:p>
-    <w:bookmarkEnd w:id="19"/>
+    <w:bookmarkEnd w:id="20"/>
     <w:p>
       <w:pPr>
         <w:keepNext/>
@@ -11005,14 +10399,7 @@
         <w:rPr>
           <w:lang w:val="en-US"/>
         </w:rPr>
-        <w:t xml:space="preserve"> (figures</w:t>
-      </w:r>
-      <w:proofErr w:type="gramStart"/>
-      <w:r>
-        <w:rPr>
-          <w:lang w:val="en-US"/>
-        </w:rPr>
-        <w:t xml:space="preserve"> </w:t>
+        <w:t xml:space="preserve"> (figures </w:t>
       </w:r>
       <w:r>
         <w:rPr>
@@ -11021,7 +10408,6 @@
         </w:rPr>
         <w:t>..</w:t>
       </w:r>
-      <w:proofErr w:type="gramEnd"/>
       <w:r>
         <w:rPr>
           <w:lang w:val="en-US"/>
@@ -11101,14 +10487,7 @@
         <w:rPr>
           <w:lang w:val="en-US"/>
         </w:rPr>
-        <w:t>The spectrogram of the first 15s of signal 22 is in the figure</w:t>
-      </w:r>
-      <w:proofErr w:type="gramStart"/>
-      <w:r>
-        <w:rPr>
-          <w:lang w:val="en-US"/>
-        </w:rPr>
-        <w:t xml:space="preserve"> </w:t>
+        <w:t xml:space="preserve">The spectrogram of the first 15s of signal 22 is in the figure </w:t>
       </w:r>
       <w:r>
         <w:rPr>
@@ -11117,7 +10496,6 @@
         </w:rPr>
         <w:t>..</w:t>
       </w:r>
-      <w:proofErr w:type="gramEnd"/>
       <w:r>
         <w:rPr>
           <w:lang w:val="en-US"/>
@@ -11218,21 +10596,7 @@
         <w:rPr>
           <w:lang w:val="en-US"/>
         </w:rPr>
-        <w:t xml:space="preserve">: </w:t>
-      </w:r>
-      <w:proofErr w:type="spellStart"/>
-      <w:r>
-        <w:rPr>
-          <w:lang w:val="en-US"/>
-        </w:rPr>
-        <w:t>Vizualisation</w:t>
-      </w:r>
-      <w:proofErr w:type="spellEnd"/>
-      <w:r>
-        <w:rPr>
-          <w:lang w:val="en-US"/>
-        </w:rPr>
-        <w:t xml:space="preserve"> of CS Frequency Changes in the first 15s of Signal 22</w:t>
+        <w:t>: Vizualisation of CS Frequency Changes in the first 15s of Signal 22</w:t>
       </w:r>
     </w:p>
     <w:p>
@@ -11248,59 +10612,7 @@
         <w:rPr>
           <w:highlight w:val="yellow"/>
         </w:rPr>
-        <w:t xml:space="preserve">Indeed, the </w:t>
-      </w:r>
-      <w:proofErr w:type="spellStart"/>
-      <w:r>
-        <w:rPr>
-          <w:highlight w:val="yellow"/>
-        </w:rPr>
-        <w:t>difference</w:t>
-      </w:r>
-      <w:proofErr w:type="spellEnd"/>
-      <w:r>
-        <w:rPr>
-          <w:highlight w:val="yellow"/>
-        </w:rPr>
-        <w:t xml:space="preserve"> </w:t>
-      </w:r>
-      <w:proofErr w:type="spellStart"/>
-      <w:proofErr w:type="gramStart"/>
-      <w:r>
-        <w:rPr>
-          <w:highlight w:val="yellow"/>
-        </w:rPr>
-        <w:t>is</w:t>
-      </w:r>
-      <w:proofErr w:type="spellEnd"/>
-      <w:r>
-        <w:rPr>
-          <w:highlight w:val="yellow"/>
-        </w:rPr>
-        <w:t xml:space="preserve">  …</w:t>
-      </w:r>
-      <w:proofErr w:type="gramEnd"/>
-      <w:r>
-        <w:rPr>
-          <w:highlight w:val="yellow"/>
-        </w:rPr>
-        <w:t>.  (</w:t>
-      </w:r>
-      <w:proofErr w:type="spellStart"/>
-      <w:proofErr w:type="gramStart"/>
-      <w:r>
-        <w:rPr>
-          <w:highlight w:val="yellow"/>
-        </w:rPr>
-        <w:t>cf</w:t>
-      </w:r>
-      <w:proofErr w:type="spellEnd"/>
-      <w:proofErr w:type="gramEnd"/>
-      <w:r>
-        <w:rPr>
-          <w:highlight w:val="yellow"/>
-        </w:rPr>
-        <w:t xml:space="preserve"> figure …)</w:t>
+        <w:t>Indeed, the difference is  ….  (cf figure …)</w:t>
       </w:r>
     </w:p>
     <w:p>
@@ -11448,21 +10760,7 @@
         <w:rPr>
           <w:lang w:val="en-US"/>
         </w:rPr>
-        <w:t xml:space="preserve">2 </w:t>
-      </w:r>
-      <w:proofErr w:type="spellStart"/>
-      <w:r>
-        <w:rPr>
-          <w:lang w:val="en-US"/>
-        </w:rPr>
-        <w:t>seuils</w:t>
-      </w:r>
-      <w:proofErr w:type="spellEnd"/>
-      <w:r>
-        <w:rPr>
-          <w:lang w:val="en-US"/>
-        </w:rPr>
-        <w:t xml:space="preserve"> </w:t>
+        <w:t xml:space="preserve">2 seuils </w:t>
       </w:r>
     </w:p>
     <w:p>
@@ -11475,21 +10773,7 @@
         <w:rPr>
           <w:lang w:val="en-US"/>
         </w:rPr>
-        <w:t xml:space="preserve">Cross validation (with </w:t>
-      </w:r>
-      <w:proofErr w:type="spellStart"/>
-      <w:r>
-        <w:rPr>
-          <w:lang w:val="en-US"/>
-        </w:rPr>
-        <w:t>leanring</w:t>
-      </w:r>
-      <w:proofErr w:type="spellEnd"/>
-      <w:r>
-        <w:rPr>
-          <w:lang w:val="en-US"/>
-        </w:rPr>
-        <w:t xml:space="preserve"> base and validation base)</w:t>
+        <w:t>Cross validation (with leanring base and validation base)</w:t>
       </w:r>
     </w:p>
     <w:p>
@@ -11517,11 +10801,11 @@
       <w:pPr>
         <w:pStyle w:val="Titre3"/>
       </w:pPr>
-      <w:bookmarkStart w:id="20" w:name="_Toc15046484"/>
+      <w:bookmarkStart w:id="21" w:name="_Toc15046484"/>
       <w:r>
         <w:t>Noise Filtering</w:t>
       </w:r>
-      <w:bookmarkEnd w:id="20"/>
+      <w:bookmarkEnd w:id="21"/>
       <w:r>
         <w:t xml:space="preserve"> </w:t>
       </w:r>
@@ -11537,30 +10821,14 @@
         <w:rPr>
           <w:lang w:val="en-US"/>
         </w:rPr>
-        <w:t xml:space="preserve">Une </w:t>
-      </w:r>
-      <w:proofErr w:type="spellStart"/>
-      <w:r>
-        <w:rPr>
-          <w:lang w:val="en-US"/>
-        </w:rPr>
-        <w:t>fois</w:t>
-      </w:r>
-      <w:proofErr w:type="spellEnd"/>
-      <w:r>
-        <w:rPr>
-          <w:lang w:val="en-US"/>
-        </w:rPr>
-        <w:t xml:space="preserve"> le signal re </w:t>
-      </w:r>
-      <w:proofErr w:type="spellStart"/>
+        <w:t xml:space="preserve">Une fois le signal re </w:t>
+      </w:r>
       <w:r>
         <w:rPr>
           <w:lang w:val="en-US"/>
         </w:rPr>
         <w:t>échantillonné</w:t>
       </w:r>
-      <w:proofErr w:type="spellEnd"/>
       <w:r>
         <w:rPr>
           <w:lang w:val="en-US"/>
@@ -11639,55 +10907,13 @@
         <w:rPr>
           <w:lang w:val="en-US"/>
         </w:rPr>
-        <w:t xml:space="preserve">Le </w:t>
-      </w:r>
-      <w:proofErr w:type="spellStart"/>
-      <w:r>
-        <w:rPr>
-          <w:lang w:val="en-US"/>
-        </w:rPr>
-        <w:t>filtrage</w:t>
-      </w:r>
-      <w:proofErr w:type="spellEnd"/>
-      <w:r>
-        <w:rPr>
-          <w:lang w:val="en-US"/>
-        </w:rPr>
-        <w:t xml:space="preserve"> de </w:t>
-      </w:r>
-      <w:proofErr w:type="spellStart"/>
-      <w:r>
-        <w:rPr>
-          <w:lang w:val="en-US"/>
-        </w:rPr>
-        <w:t>ces</w:t>
-      </w:r>
-      <w:proofErr w:type="spellEnd"/>
-      <w:r>
-        <w:rPr>
-          <w:lang w:val="en-US"/>
-        </w:rPr>
-        <w:t xml:space="preserve"> bruits </w:t>
-      </w:r>
-      <w:r>
-        <w:rPr>
-          <w:lang w:val="en-US"/>
-        </w:rPr>
-        <w:t xml:space="preserve">has been mainly developed by </w:t>
-      </w:r>
-      <w:proofErr w:type="spellStart"/>
-      <w:r>
-        <w:rPr>
-          <w:lang w:val="en-US"/>
-        </w:rPr>
-        <w:t>Fatema</w:t>
-      </w:r>
-      <w:proofErr w:type="spellEnd"/>
-      <w:r>
-        <w:rPr>
-          <w:lang w:val="en-US"/>
-        </w:rPr>
-        <w:t xml:space="preserve"> (</w:t>
+        <w:t xml:space="preserve">Le filtrage de ces bruits </w:t>
+      </w:r>
+      <w:r>
+        <w:rPr>
+          <w:lang w:val="en-US"/>
+        </w:rPr>
+        <w:t>has been mainly developed by Fatema (</w:t>
       </w:r>
       <w:r>
         <w:rPr>
@@ -11880,65 +11106,19 @@
         <w:t>de 1</w:t>
       </w:r>
       <w:r>
-        <w:t xml:space="preserve"> in the </w:t>
-      </w:r>
-      <w:proofErr w:type="spellStart"/>
-      <w:r>
-        <w:t>passband</w:t>
-      </w:r>
-      <w:proofErr w:type="spellEnd"/>
+        <w:t xml:space="preserve"> in the passband</w:t>
+      </w:r>
       <w:r>
         <w:t xml:space="preserve">, </w:t>
       </w:r>
-      <w:proofErr w:type="spellStart"/>
-      <w:r>
-        <w:t>which</w:t>
-      </w:r>
-      <w:proofErr w:type="spellEnd"/>
-      <w:r>
-        <w:t xml:space="preserve"> </w:t>
-      </w:r>
-      <w:proofErr w:type="spellStart"/>
-      <w:r>
-        <w:t>means</w:t>
-      </w:r>
-      <w:proofErr w:type="spellEnd"/>
-      <w:r>
-        <w:t xml:space="preserve"> </w:t>
-      </w:r>
-      <w:proofErr w:type="spellStart"/>
-      <w:r>
-        <w:t>having</w:t>
-      </w:r>
-      <w:proofErr w:type="spellEnd"/>
-      <w:r>
-        <w:t xml:space="preserve"> a </w:t>
-      </w:r>
-      <w:proofErr w:type="spellStart"/>
-      <w:r>
-        <w:fldChar w:fldCharType="begin"/>
-      </w:r>
-      <w:r>
-        <w:instrText xml:space="preserve"> HYPERLINK "https://en.wikipedia.org/wiki/Frequency_response" \o "Frequency response" </w:instrText>
-      </w:r>
-      <w:r>
-        <w:fldChar w:fldCharType="separate"/>
-      </w:r>
-      <w:r>
-        <w:t>frequency</w:t>
-      </w:r>
-      <w:proofErr w:type="spellEnd"/>
-      <w:r>
-        <w:t xml:space="preserve"> </w:t>
-      </w:r>
-      <w:proofErr w:type="spellStart"/>
-      <w:r>
-        <w:t>response</w:t>
-      </w:r>
-      <w:proofErr w:type="spellEnd"/>
-      <w:r>
-        <w:fldChar w:fldCharType="end"/>
-      </w:r>
+      <w:r>
+        <w:t>which means having a </w:t>
+      </w:r>
+      <w:hyperlink r:id="rId36" w:tooltip="Frequency response" w:history="1">
+        <w:r>
+          <w:t>frequency response</w:t>
+        </w:r>
+      </w:hyperlink>
       <w:r>
         <w:t> as flat as possible</w:t>
       </w:r>
@@ -12030,7 +11210,6 @@
         </w:rPr>
         <w:t xml:space="preserve"> le filtre, puis </w:t>
       </w:r>
-      <w:proofErr w:type="spellStart"/>
       <w:r>
         <w:rPr>
           <w:rFonts w:ascii="Calibri" w:hAnsi="Calibri" w:cs="Calibri"/>
@@ -12038,7 +11217,6 @@
         </w:rPr>
         <w:t>filtfilt</w:t>
       </w:r>
-      <w:proofErr w:type="spellEnd"/>
       <w:r>
         <w:rPr>
           <w:rFonts w:ascii="Calibri" w:hAnsi="Calibri" w:cs="Calibri"/>
@@ -12057,49 +11235,13 @@
         <w:rPr>
           <w:rFonts w:ascii="Calibri" w:hAnsi="Calibri" w:cs="Calibri"/>
         </w:rPr>
-        <w:t xml:space="preserve">D’autres bruits dû aux différentes machines aidant les enfants prématurés à respirer altèrent les signaux. Ces bruits sont particuliers à mon </w:t>
-      </w:r>
-      <w:proofErr w:type="spellStart"/>
+        <w:t xml:space="preserve">D’autres bruits dû aux différentes machines aidant les enfants prématurés à respirer altèrent les signaux. Ces bruits sont particuliers à mon signals bank, c’est donc moi qui </w:t>
+      </w:r>
       <w:r>
         <w:rPr>
           <w:rFonts w:ascii="Calibri" w:hAnsi="Calibri" w:cs="Calibri"/>
         </w:rPr>
-        <w:t>signals</w:t>
-      </w:r>
-      <w:proofErr w:type="spellEnd"/>
-      <w:r>
-        <w:rPr>
-          <w:rFonts w:ascii="Calibri" w:hAnsi="Calibri" w:cs="Calibri"/>
-        </w:rPr>
-        <w:t xml:space="preserve"> </w:t>
-      </w:r>
-      <w:proofErr w:type="spellStart"/>
-      <w:r>
-        <w:rPr>
-          <w:rFonts w:ascii="Calibri" w:hAnsi="Calibri" w:cs="Calibri"/>
-        </w:rPr>
-        <w:t>bank</w:t>
-      </w:r>
-      <w:proofErr w:type="spellEnd"/>
-      <w:r>
-        <w:rPr>
-          <w:rFonts w:ascii="Calibri" w:hAnsi="Calibri" w:cs="Calibri"/>
-        </w:rPr>
-        <w:t xml:space="preserve">, c’est donc moi qui </w:t>
-      </w:r>
-      <w:proofErr w:type="gramStart"/>
-      <w:r>
-        <w:rPr>
-          <w:rFonts w:ascii="Calibri" w:hAnsi="Calibri" w:cs="Calibri"/>
-        </w:rPr>
-        <w:t>ait</w:t>
-      </w:r>
-      <w:proofErr w:type="gramEnd"/>
-      <w:r>
-        <w:rPr>
-          <w:rFonts w:ascii="Calibri" w:hAnsi="Calibri" w:cs="Calibri"/>
-        </w:rPr>
-        <w:t xml:space="preserve"> </w:t>
+        <w:t xml:space="preserve">ait </w:t>
       </w:r>
       <w:r>
         <w:rPr>
@@ -12127,41 +11269,25 @@
           <w:rFonts w:ascii="Calibri" w:hAnsi="Calibri" w:cs="Calibri"/>
         </w:rPr>
         <w:lastRenderedPageBreak/>
-        <w:t xml:space="preserve">Parler aussi des discussions des </w:t>
-      </w:r>
-      <w:proofErr w:type="spellStart"/>
-      <w:r>
-        <w:rPr>
-          <w:rFonts w:ascii="Calibri" w:hAnsi="Calibri" w:cs="Calibri"/>
-        </w:rPr>
-        <w:t>medecins</w:t>
-      </w:r>
-      <w:proofErr w:type="spellEnd"/>
+        <w:t>Parler aussi des discussions des medecins</w:t>
+      </w:r>
     </w:p>
     <w:p>
       <w:pPr>
         <w:pStyle w:val="Titre2"/>
       </w:pPr>
-      <w:bookmarkStart w:id="21" w:name="_Toc15046486"/>
+      <w:bookmarkStart w:id="22" w:name="_Toc15046486"/>
       <w:r>
         <w:t>Results</w:t>
       </w:r>
-      <w:bookmarkEnd w:id="21"/>
+      <w:bookmarkEnd w:id="22"/>
     </w:p>
     <w:p>
       <w:r>
-        <w:t xml:space="preserve">Mettre signal avant et </w:t>
-      </w:r>
-      <w:proofErr w:type="spellStart"/>
-      <w:r>
-        <w:t>a</w:t>
-      </w:r>
-      <w:r>
-        <w:t>pres</w:t>
-      </w:r>
-      <w:proofErr w:type="spellEnd"/>
-      <w:r>
-        <w:t xml:space="preserve">, et commenter toutes les différences. </w:t>
+        <w:t>Mettre signal avant et a</w:t>
+      </w:r>
+      <w:r>
+        <w:t xml:space="preserve">pres, et commenter toutes les différences. </w:t>
       </w:r>
     </w:p>
     <w:p>
@@ -12172,74 +11298,38 @@
           <w:u w:val="single"/>
         </w:rPr>
       </w:pPr>
-      <w:proofErr w:type="spellStart"/>
       <w:r>
         <w:rPr>
           <w:b/>
           <w:bCs/>
           <w:u w:val="single"/>
         </w:rPr>
-        <w:t>Crying</w:t>
-      </w:r>
-      <w:proofErr w:type="spellEnd"/>
-      <w:r>
-        <w:rPr>
-          <w:b/>
-          <w:bCs/>
-          <w:u w:val="single"/>
-        </w:rPr>
-        <w:t xml:space="preserve"> </w:t>
-      </w:r>
-      <w:proofErr w:type="spellStart"/>
-      <w:r>
-        <w:rPr>
-          <w:b/>
-          <w:bCs/>
-          <w:u w:val="single"/>
-        </w:rPr>
-        <w:t>removing</w:t>
-      </w:r>
-      <w:proofErr w:type="spellEnd"/>
+        <w:t>Crying removing</w:t>
+      </w:r>
     </w:p>
     <w:p>
       <w:r>
         <w:t>Mettre un signal avant e</w:t>
       </w:r>
       <w:r>
-        <w:t xml:space="preserve">t après </w:t>
-      </w:r>
-      <w:proofErr w:type="spellStart"/>
-      <w:r>
-        <w:t>pre-processing</w:t>
-      </w:r>
-      <w:proofErr w:type="spellEnd"/>
-      <w:r>
-        <w:t xml:space="preserve">, entourer les zones de pleurs, mettre différents signaux pour voir les différences. </w:t>
+        <w:t xml:space="preserve">t après pre-processing, entourer les zones de pleurs, mettre différents signaux pour voir les différences. </w:t>
       </w:r>
       <w:r>
         <w:t>Tout commenter dans les différences</w:t>
       </w:r>
       <w:r>
-        <w:t>. Mettre pourcentage d’</w:t>
-      </w:r>
-      <w:proofErr w:type="spellStart"/>
-      <w:r>
-        <w:t>accuracy</w:t>
-      </w:r>
-      <w:proofErr w:type="spellEnd"/>
-      <w:r>
-        <w:t>.</w:t>
+        <w:t>. Mettre pourcentage d’accuracy.</w:t>
       </w:r>
     </w:p>
     <w:p>
       <w:pPr>
         <w:pStyle w:val="Titre2"/>
       </w:pPr>
-      <w:bookmarkStart w:id="22" w:name="_Toc15046487"/>
+      <w:bookmarkStart w:id="23" w:name="_Toc15046487"/>
       <w:r>
         <w:t>Discussion</w:t>
       </w:r>
-      <w:bookmarkEnd w:id="22"/>
+      <w:bookmarkEnd w:id="23"/>
     </w:p>
     <w:p>
       <w:r>
@@ -12258,102 +11348,22 @@
         <w:t>er</w:t>
       </w:r>
       <w:r>
-        <w:t xml:space="preserve"> quelques </w:t>
-      </w:r>
-      <w:proofErr w:type="spellStart"/>
-      <w:r>
-        <w:t>recordings</w:t>
-      </w:r>
-      <w:proofErr w:type="spellEnd"/>
-      <w:r>
-        <w:t xml:space="preserve"> et d’autres influencent surement encore négativement les résultats. </w:t>
+        <w:t xml:space="preserve"> quelques recordings et d’autres influencent surement encore négativement les résultats. </w:t>
       </w:r>
     </w:p>
     <w:p>
       <w:r>
-        <w:t xml:space="preserve">Dire que les résultats qu’on obtient </w:t>
-      </w:r>
-      <w:proofErr w:type="spellStart"/>
-      <w:r>
-        <w:t>sont</w:t>
-      </w:r>
-      <w:proofErr w:type="spellEnd"/>
-      <w:r>
-        <w:t xml:space="preserve"> quand </w:t>
-      </w:r>
-      <w:proofErr w:type="spellStart"/>
-      <w:r>
-        <w:t>meme</w:t>
-      </w:r>
-      <w:proofErr w:type="spellEnd"/>
-      <w:r>
-        <w:t xml:space="preserve"> </w:t>
-      </w:r>
-      <w:proofErr w:type="spellStart"/>
-      <w:r>
-        <w:t>satifaisant</w:t>
-      </w:r>
-      <w:proofErr w:type="spellEnd"/>
-      <w:r>
-        <w:t xml:space="preserve"> </w:t>
+        <w:t xml:space="preserve">Dire que les résultats qu’on obtient sont quand meme satifaisant </w:t>
       </w:r>
     </w:p>
     <w:p>
       <w:r>
-        <w:t xml:space="preserve">Mentionnée les autres méthodes qu’on aurait pu utiliser : </w:t>
-      </w:r>
-      <w:proofErr w:type="spellStart"/>
-      <w:r>
-        <w:t>corss</w:t>
-      </w:r>
-      <w:proofErr w:type="spellEnd"/>
-      <w:r>
-        <w:t xml:space="preserve"> validation à la place de ROC, faire sur </w:t>
-      </w:r>
-      <w:proofErr w:type="spellStart"/>
-      <w:r>
-        <w:t>plusiuers</w:t>
-      </w:r>
-      <w:proofErr w:type="spellEnd"/>
-      <w:r>
-        <w:t xml:space="preserve"> </w:t>
-      </w:r>
-      <w:proofErr w:type="spellStart"/>
-      <w:r>
-        <w:t>fetaures</w:t>
-      </w:r>
-      <w:proofErr w:type="spellEnd"/>
-      <w:r>
-        <w:t xml:space="preserve"> et pas seulement sur le power ratio. </w:t>
+        <w:t xml:space="preserve">Mentionnée les autres méthodes qu’on aurait pu utiliser : corss validation à la place de ROC, faire sur plusiuers fetaures et pas seulement sur le power ratio. </w:t>
       </w:r>
     </w:p>
     <w:p>
       <w:r>
-        <w:t xml:space="preserve">Le comparer à d’autres études déjà faites à ce sujet. </w:t>
-      </w:r>
-      <w:proofErr w:type="spellStart"/>
-      <w:r>
-        <w:t>Meme</w:t>
-      </w:r>
-      <w:proofErr w:type="spellEnd"/>
-      <w:r>
-        <w:t xml:space="preserve"> choses chez les enfants </w:t>
-      </w:r>
-      <w:proofErr w:type="spellStart"/>
-      <w:r>
-        <w:t>tres</w:t>
-      </w:r>
-      <w:proofErr w:type="spellEnd"/>
-      <w:r>
-        <w:t xml:space="preserve"> </w:t>
-      </w:r>
-      <w:proofErr w:type="spellStart"/>
-      <w:r>
-        <w:t>prematures</w:t>
-      </w:r>
-      <w:proofErr w:type="spellEnd"/>
-      <w:r>
-        <w:t> ?</w:t>
+        <w:t>Le comparer à d’autres études déjà faites à ce sujet. Meme choses chez les enfants tres prematures ?</w:t>
       </w:r>
     </w:p>
     <w:p>
@@ -12369,30 +11379,21 @@
       <w:pPr>
         <w:pStyle w:val="Titre1"/>
       </w:pPr>
-      <w:bookmarkStart w:id="23" w:name="_Toc15046488"/>
+      <w:bookmarkStart w:id="24" w:name="_Toc15046488"/>
       <w:r>
         <w:t>Features extraction</w:t>
       </w:r>
-      <w:bookmarkEnd w:id="23"/>
+      <w:bookmarkEnd w:id="24"/>
       <w:r>
         <w:t xml:space="preserve"> </w:t>
       </w:r>
     </w:p>
     <w:p>
-      <w:bookmarkStart w:id="24" w:name="_GoBack"/>
       <w:r>
         <w:t>Cette partie est dédiée à</w:t>
       </w:r>
       <w:r>
-        <w:t xml:space="preserve"> l’extraction de caractéristiques. Comme dans le cas du </w:t>
-      </w:r>
-      <w:proofErr w:type="spellStart"/>
-      <w:r>
-        <w:t>pre-processing</w:t>
-      </w:r>
-      <w:proofErr w:type="spellEnd"/>
-      <w:r>
-        <w:t xml:space="preserve">, je suis partie d’un code contenant déjà </w:t>
+        <w:t xml:space="preserve"> l’extraction de caractéristiques. Comme dans le cas du pre-processing, je suis partie d’un code contenant déjà </w:t>
       </w:r>
       <w:r>
         <w:t>certaines</w:t>
@@ -12410,21 +11411,10 @@
         <w:rPr>
           <w:highlight w:val="lightGray"/>
         </w:rPr>
-        <w:t xml:space="preserve">annexe </w:t>
-      </w:r>
-      <w:proofErr w:type="gramStart"/>
-      <w:r>
-        <w:rPr>
-          <w:highlight w:val="lightGray"/>
-        </w:rPr>
-        <w:t>…</w:t>
-      </w:r>
-      <w:r>
-        <w:t xml:space="preserve"> .</w:t>
-      </w:r>
-      <w:proofErr w:type="gramEnd"/>
-      <w:r>
-        <w:t xml:space="preserve"> Mon travail a été de faire des recherches afin de trouver d’autres caractéristiques </w:t>
+        <w:t>annexe …</w:t>
+      </w:r>
+      <w:r>
+        <w:t xml:space="preserve"> . Mon travail a été de faire des recherches afin de trouver d’autres caractéristiques </w:t>
       </w:r>
       <w:r>
         <w:t>judicieuses sur</w:t>
@@ -12441,7 +11431,6 @@
         <w:pStyle w:val="Titre2"/>
       </w:pPr>
       <w:bookmarkStart w:id="25" w:name="_Toc15046489"/>
-      <w:bookmarkEnd w:id="24"/>
       <w:r>
         <w:t>Methods</w:t>
       </w:r>
@@ -12461,15 +11450,7 @@
         <w:t xml:space="preserve">que </w:t>
       </w:r>
       <w:r>
-        <w:t xml:space="preserve">quelques-unes soient tirées du domaine temporel et </w:t>
-      </w:r>
-      <w:proofErr w:type="spellStart"/>
-      <w:r>
-        <w:t>spectro</w:t>
-      </w:r>
-      <w:proofErr w:type="spellEnd"/>
-      <w:r>
-        <w:t xml:space="preserve">-temporel. </w:t>
+        <w:t xml:space="preserve">quelques-unes soient tirées du domaine temporel et spectro-temporel. </w:t>
       </w:r>
     </w:p>
     <w:p>
@@ -12498,23 +11479,7 @@
     </w:p>
     <w:p>
       <w:r>
-        <w:t xml:space="preserve">Tout de même, le </w:t>
-      </w:r>
-      <w:proofErr w:type="spellStart"/>
-      <w:r>
-        <w:t>Zero</w:t>
-      </w:r>
-      <w:proofErr w:type="spellEnd"/>
-      <w:r>
-        <w:t xml:space="preserve"> </w:t>
-      </w:r>
-      <w:proofErr w:type="spellStart"/>
-      <w:r>
-        <w:t>Crossing</w:t>
-      </w:r>
-      <w:proofErr w:type="spellEnd"/>
-      <w:r>
-        <w:t xml:space="preserve"> Rate ainsi que </w:t>
+        <w:t xml:space="preserve">Tout de même, le Zero Crossing Rate ainsi que </w:t>
       </w:r>
       <w:r>
         <w:rPr>
@@ -12543,19 +11508,11 @@
           <w:lang w:val="en-US"/>
         </w:rPr>
       </w:pPr>
-      <w:proofErr w:type="spellStart"/>
-      <w:r>
-        <w:rPr>
-          <w:lang w:val="en-US"/>
-        </w:rPr>
-        <w:t>Autre</w:t>
-      </w:r>
-      <w:proofErr w:type="spellEnd"/>
-      <w:r>
-        <w:rPr>
-          <w:lang w:val="en-US"/>
-        </w:rPr>
-        <w:t xml:space="preserve"> </w:t>
+      <w:r>
+        <w:rPr>
+          <w:lang w:val="en-US"/>
+        </w:rPr>
+        <w:t xml:space="preserve">Autre </w:t>
       </w:r>
     </w:p>
     <w:p>
@@ -12571,47 +11528,11 @@
           <w:lang w:val="en-US"/>
         </w:rPr>
       </w:pPr>
-      <w:proofErr w:type="spellStart"/>
-      <w:r>
-        <w:rPr>
-          <w:lang w:val="en-US"/>
-        </w:rPr>
-        <w:t>ZeroCrossings</w:t>
-      </w:r>
-      <w:proofErr w:type="spellEnd"/>
-      <w:r>
-        <w:rPr>
-          <w:lang w:val="en-US"/>
-        </w:rPr>
-        <w:t xml:space="preserve">: the number of time domain </w:t>
-      </w:r>
-      <w:proofErr w:type="spellStart"/>
-      <w:r>
-        <w:rPr>
-          <w:lang w:val="en-US"/>
-        </w:rPr>
-        <w:t>zerocrossings</w:t>
-      </w:r>
-      <w:proofErr w:type="spellEnd"/>
-      <w:r>
-        <w:rPr>
-          <w:lang w:val="en-US"/>
-        </w:rPr>
-        <w:t xml:space="preserve"> of the signal. </w:t>
-      </w:r>
-      <w:proofErr w:type="spellStart"/>
-      <w:r>
-        <w:rPr>
-          <w:lang w:val="en-US"/>
-        </w:rPr>
-        <w:t>ZeroCrossings</w:t>
-      </w:r>
-      <w:proofErr w:type="spellEnd"/>
-      <w:r>
-        <w:rPr>
-          <w:lang w:val="en-US"/>
-        </w:rPr>
-        <w:t xml:space="preserve"> are useful to detect the amount of noise in a signal.</w:t>
+      <w:r>
+        <w:rPr>
+          <w:lang w:val="en-US"/>
+        </w:rPr>
+        <w:t>ZeroCrossings: the number of time domain zerocrossings of the signal. ZeroCrossings are useful to detect the amount of noise in a signal.</w:t>
       </w:r>
     </w:p>
     <w:p>
@@ -12640,16 +11561,8 @@
         <w:rPr>
           <w:lang w:val="en-US"/>
         </w:rPr>
-        <w:t xml:space="preserve">MFCC déjà </w:t>
-      </w:r>
-      <w:proofErr w:type="spellStart"/>
-      <w:r>
-        <w:rPr>
-          <w:lang w:val="en-US"/>
-        </w:rPr>
-        <w:t>implémenté</w:t>
-      </w:r>
-      <w:proofErr w:type="spellEnd"/>
+        <w:t>MFCC déjà implémenté</w:t>
+      </w:r>
     </w:p>
     <w:p>
       <w:pPr>
@@ -12657,61 +11570,11 @@
           <w:lang w:val="en-US"/>
         </w:rPr>
       </w:pPr>
-      <w:proofErr w:type="spellStart"/>
-      <w:r>
-        <w:rPr>
-          <w:lang w:val="en-US"/>
-        </w:rPr>
-        <w:t>Choisi</w:t>
-      </w:r>
-      <w:proofErr w:type="spellEnd"/>
-      <w:r>
-        <w:rPr>
-          <w:lang w:val="en-US"/>
-        </w:rPr>
-        <w:t xml:space="preserve"> 2 </w:t>
-      </w:r>
-      <w:proofErr w:type="spellStart"/>
-      <w:r>
-        <w:rPr>
-          <w:lang w:val="en-US"/>
-        </w:rPr>
-        <w:t>autres</w:t>
-      </w:r>
-      <w:proofErr w:type="spellEnd"/>
-      <w:r>
-        <w:rPr>
-          <w:lang w:val="en-US"/>
-        </w:rPr>
-        <w:t xml:space="preserve">, </w:t>
-      </w:r>
-      <w:proofErr w:type="spellStart"/>
-      <w:r>
-        <w:rPr>
-          <w:lang w:val="en-US"/>
-        </w:rPr>
-        <w:t>pourquoi</w:t>
-      </w:r>
-      <w:proofErr w:type="spellEnd"/>
-      <w:r>
-        <w:rPr>
-          <w:lang w:val="en-US"/>
-        </w:rPr>
-        <w:t xml:space="preserve"> </w:t>
-      </w:r>
-      <w:proofErr w:type="spellStart"/>
-      <w:r>
-        <w:rPr>
-          <w:lang w:val="en-US"/>
-        </w:rPr>
-        <w:t>judicieux</w:t>
-      </w:r>
-      <w:proofErr w:type="spellEnd"/>
-      <w:r>
-        <w:rPr>
-          <w:lang w:val="en-US"/>
-        </w:rPr>
-        <w:t xml:space="preserve">? </w:t>
+      <w:r>
+        <w:rPr>
+          <w:lang w:val="en-US"/>
+        </w:rPr>
+        <w:t xml:space="preserve">Choisi 2 autres, pourquoi judicieux? </w:t>
       </w:r>
     </w:p>
     <w:p>
@@ -12867,312 +11730,6 @@
             <wp:extent cx="1181161" cy="635033"/>
             <wp:effectExtent l="0" t="0" r="0" b="0"/>
             <wp:docPr id="17" name="Image 17"/>
-            <wp:cNvGraphicFramePr>
-              <a:graphicFrameLocks xmlns:a="http://schemas.openxmlformats.org/drawingml/2006/main" noChangeAspect="1"/>
-            </wp:cNvGraphicFramePr>
-            <a:graphic xmlns:a="http://schemas.openxmlformats.org/drawingml/2006/main">
-              <a:graphicData uri="http://schemas.openxmlformats.org/drawingml/2006/picture">
-                <pic:pic xmlns:pic="http://schemas.openxmlformats.org/drawingml/2006/picture">
-                  <pic:nvPicPr>
-                    <pic:cNvPr id="1" name=""/>
-                    <pic:cNvPicPr/>
-                  </pic:nvPicPr>
-                  <pic:blipFill>
-                    <a:blip r:embed="rId36"/>
-                    <a:stretch>
-                      <a:fillRect/>
-                    </a:stretch>
-                  </pic:blipFill>
-                  <pic:spPr>
-                    <a:xfrm>
-                      <a:off x="0" y="0"/>
-                      <a:ext cx="1181161" cy="635033"/>
-                    </a:xfrm>
-                    <a:prstGeom prst="rect">
-                      <a:avLst/>
-                    </a:prstGeom>
-                  </pic:spPr>
-                </pic:pic>
-              </a:graphicData>
-            </a:graphic>
-          </wp:inline>
-        </w:drawing>
-      </w:r>
-    </w:p>
-    <w:p>
-      <w:pPr>
-        <w:jc w:val="both"/>
-        <w:rPr>
-          <w:lang w:val="en-US"/>
-        </w:rPr>
-      </w:pPr>
-      <w:r>
-        <w:rPr>
-          <w:lang w:val="en-US"/>
-        </w:rPr>
-        <w:t>w</w:t>
-      </w:r>
-      <w:r>
-        <w:rPr>
-          <w:lang w:val="en-US"/>
-        </w:rPr>
-        <w:t xml:space="preserve">here </w:t>
-      </w:r>
-      <w:proofErr w:type="spellStart"/>
-      <w:r>
-        <w:rPr>
-          <w:highlight w:val="green"/>
-          <w:lang w:val="en-US"/>
-        </w:rPr>
-        <w:t>t</w:t>
-      </w:r>
-      <w:proofErr w:type="spellEnd"/>
-      <w:r>
-        <w:rPr>
-          <w:lang w:val="en-US"/>
-        </w:rPr>
-        <w:t xml:space="preserve"> is a discrete time moment, </w:t>
-      </w:r>
-      <w:r>
-        <w:rPr>
-          <w:highlight w:val="green"/>
-          <w:lang w:val="en-US"/>
-        </w:rPr>
-        <w:t>ft</w:t>
-      </w:r>
-      <w:r>
-        <w:rPr>
-          <w:lang w:val="en-US"/>
-        </w:rPr>
-        <w:t xml:space="preserve"> is the original signal, </w:t>
-      </w:r>
-      <w:proofErr w:type="spellStart"/>
-      <w:r>
-        <w:rPr>
-          <w:highlight w:val="green"/>
-          <w:lang w:val="en-US"/>
-        </w:rPr>
-        <w:t>ftprime</w:t>
-      </w:r>
-      <w:proofErr w:type="spellEnd"/>
-      <w:r>
-        <w:rPr>
-          <w:lang w:val="en-US"/>
-        </w:rPr>
-        <w:t xml:space="preserve"> an approximation of the original signal, </w:t>
-      </w:r>
-      <w:proofErr w:type="spellStart"/>
-      <w:r>
-        <w:rPr>
-          <w:highlight w:val="green"/>
-          <w:lang w:val="en-US"/>
-        </w:rPr>
-        <w:t>ak</w:t>
-      </w:r>
-      <w:proofErr w:type="spellEnd"/>
-      <w:r>
-        <w:rPr>
-          <w:lang w:val="en-US"/>
-        </w:rPr>
-        <w:t xml:space="preserve"> the LPCs</w:t>
-      </w:r>
-      <w:r>
-        <w:rPr>
-          <w:lang w:val="en-US"/>
-        </w:rPr>
-        <w:t xml:space="preserve"> </w:t>
-      </w:r>
-      <w:r>
-        <w:rPr>
-          <w:lang w:val="en-US"/>
-        </w:rPr>
-        <w:t>1</w:t>
-      </w:r>
-      <w:r>
-        <w:sym w:font="Symbol" w:char="F0A3"/>
-      </w:r>
-      <w:r>
-        <w:rPr>
-          <w:lang w:val="en-US"/>
-        </w:rPr>
-        <w:t>k</w:t>
-      </w:r>
-      <w:r>
-        <w:sym w:font="Symbol" w:char="F0A3"/>
-      </w:r>
-      <w:r>
-        <w:rPr>
-          <w:lang w:val="en-US"/>
-        </w:rPr>
-        <w:t>p</w:t>
-      </w:r>
-      <w:r>
-        <w:rPr>
-          <w:lang w:val="en-US"/>
-        </w:rPr>
-        <w:t xml:space="preserve"> and </w:t>
-      </w:r>
-      <w:r>
-        <w:rPr>
-          <w:highlight w:val="green"/>
-          <w:lang w:val="en-US"/>
-        </w:rPr>
-        <w:t>p</w:t>
-      </w:r>
-      <w:r>
-        <w:rPr>
-          <w:lang w:val="en-US"/>
-        </w:rPr>
-        <w:t xml:space="preserve"> the number of LPCs. </w:t>
-      </w:r>
-    </w:p>
-    <w:p>
-      <w:pPr>
-        <w:jc w:val="both"/>
-        <w:rPr>
-          <w:lang w:val="en-US"/>
-        </w:rPr>
-      </w:pPr>
-      <w:r>
-        <w:rPr>
-          <w:lang w:val="en-US"/>
-        </w:rPr>
-        <w:t xml:space="preserve">They </w:t>
-      </w:r>
-      <w:r>
-        <w:rPr>
-          <w:lang w:val="en-US"/>
-        </w:rPr>
-        <w:t xml:space="preserve">are calculated so that they minimize </w:t>
-      </w:r>
-      <w:r>
-        <w:rPr>
-          <w:lang w:val="en-US"/>
-        </w:rPr>
-        <w:t xml:space="preserve">the </w:t>
-      </w:r>
-      <w:r>
-        <w:rPr>
-          <w:lang w:val="en-US"/>
-        </w:rPr>
-        <w:t>error betwe</w:t>
-      </w:r>
-      <w:r>
-        <w:rPr>
-          <w:lang w:val="en-US"/>
-        </w:rPr>
-        <w:t>e</w:t>
-      </w:r>
-      <w:r>
-        <w:rPr>
-          <w:lang w:val="en-US"/>
-        </w:rPr>
-        <w:t xml:space="preserve">n </w:t>
-      </w:r>
-      <w:r>
-        <w:rPr>
-          <w:lang w:val="en-US"/>
-        </w:rPr>
-        <w:t xml:space="preserve">the </w:t>
-      </w:r>
-      <w:r>
-        <w:rPr>
-          <w:lang w:val="en-US"/>
-        </w:rPr>
-        <w:t xml:space="preserve">real signal and the one calculated using LPCs over the interval of interest </w:t>
-      </w:r>
-      <w:r>
-        <w:rPr>
-          <w:lang w:val="en-US"/>
-        </w:rPr>
-        <w:t xml:space="preserve">to minimize to mean squared error </w:t>
-      </w:r>
-      <w:r>
-        <w:rPr>
-          <w:lang w:val="en-US"/>
-        </w:rPr>
-        <w:t xml:space="preserve">as defined </w:t>
-      </w:r>
-      <w:r>
-        <w:rPr>
-          <w:lang w:val="en-US"/>
-        </w:rPr>
-        <w:t>in</w:t>
-      </w:r>
-      <w:r>
-        <w:rPr>
-          <w:lang w:val="en-US"/>
-        </w:rPr>
-        <w:t xml:space="preserve"> </w:t>
-      </w:r>
-      <w:r>
-        <w:rPr>
-          <w:highlight w:val="darkCyan"/>
-          <w:lang w:val="en-US"/>
-        </w:rPr>
-        <w:t>(</w:t>
-      </w:r>
-      <w:proofErr w:type="gramStart"/>
-      <w:r>
-        <w:rPr>
-          <w:highlight w:val="darkCyan"/>
-          <w:lang w:val="en-US"/>
-        </w:rPr>
-        <w:t>1.3</w:t>
-      </w:r>
-      <w:r>
-        <w:rPr>
-          <w:highlight w:val="darkCyan"/>
-          <w:lang w:val="en-US"/>
-        </w:rPr>
-        <w:t xml:space="preserve"> </w:t>
-      </w:r>
-      <w:r>
-        <w:rPr>
-          <w:highlight w:val="darkCyan"/>
-          <w:lang w:val="en-US"/>
-        </w:rPr>
-        <w:t>)</w:t>
-      </w:r>
-      <w:proofErr w:type="gramEnd"/>
-      <w:r>
-        <w:rPr>
-          <w:highlight w:val="darkCyan"/>
-          <w:lang w:val="en-US"/>
-        </w:rPr>
-        <w:t xml:space="preserve"> </w:t>
-      </w:r>
-      <w:r>
-        <w:rPr>
-          <w:highlight w:val="darkCyan"/>
-          <w:lang w:val="en-US"/>
-        </w:rPr>
-        <w:t>.</w:t>
-      </w:r>
-      <w:r>
-        <w:rPr>
-          <w:lang w:val="en-US"/>
-        </w:rPr>
-        <w:t xml:space="preserve"> </w:t>
-      </w:r>
-    </w:p>
-    <w:p>
-      <w:pPr>
-        <w:jc w:val="both"/>
-        <w:rPr>
-          <w:lang w:val="en-US"/>
-        </w:rPr>
-      </w:pPr>
-      <w:r>
-        <w:rPr>
-          <w:noProof/>
-          <w:lang w:val="en-US"/>
-        </w:rPr>
-        <w:drawing>
-          <wp:inline distT="0" distB="0" distL="0" distR="0" wp14:anchorId="5261668D" wp14:editId="7DA816B2">
-            <wp:extent cx="4330923" cy="711237"/>
-            <wp:effectExtent l="0" t="0" r="0" b="0"/>
-            <wp:docPr id="18" name="Image 18"/>
             <wp:cNvGraphicFramePr>
               <a:graphicFrameLocks xmlns:a="http://schemas.openxmlformats.org/drawingml/2006/main" noChangeAspect="1"/>
             </wp:cNvGraphicFramePr>
@@ -13192,7 +11749,7 @@
                   <pic:spPr>
                     <a:xfrm>
                       <a:off x="0" y="0"/>
-                      <a:ext cx="4330923" cy="711237"/>
+                      <a:ext cx="1181161" cy="635033"/>
                     </a:xfrm>
                     <a:prstGeom prst="rect">
                       <a:avLst/>
@@ -13216,44 +11773,66 @@
         <w:rPr>
           <w:lang w:val="en-US"/>
         </w:rPr>
-        <w:t xml:space="preserve">where </w:t>
-      </w:r>
-      <w:proofErr w:type="spellStart"/>
+        <w:t>w</w:t>
+      </w:r>
+      <w:r>
+        <w:rPr>
+          <w:lang w:val="en-US"/>
+        </w:rPr>
+        <w:t xml:space="preserve">here </w:t>
+      </w:r>
       <w:r>
         <w:rPr>
           <w:highlight w:val="green"/>
           <w:lang w:val="en-US"/>
         </w:rPr>
-        <w:t>ts</w:t>
-      </w:r>
-      <w:proofErr w:type="spellEnd"/>
-      <w:r>
-        <w:rPr>
-          <w:lang w:val="en-US"/>
-        </w:rPr>
-        <w:t xml:space="preserve"> i</w:t>
-      </w:r>
-      <w:r>
-        <w:rPr>
-          <w:lang w:val="en-US"/>
-        </w:rPr>
-        <w:t xml:space="preserve">s the </w:t>
-      </w:r>
-      <w:r>
-        <w:rPr>
-          <w:lang w:val="en-US"/>
-        </w:rPr>
-        <w:t xml:space="preserve">starting point in time of the interval for which the error is being calculated, </w:t>
-      </w:r>
-      <w:proofErr w:type="spellStart"/>
+        <w:t>t</w:t>
+      </w:r>
+      <w:r>
+        <w:rPr>
+          <w:lang w:val="en-US"/>
+        </w:rPr>
+        <w:t xml:space="preserve"> is a discrete time moment, </w:t>
+      </w:r>
       <w:r>
         <w:rPr>
           <w:highlight w:val="green"/>
           <w:lang w:val="en-US"/>
         </w:rPr>
-        <w:t>te</w:t>
-      </w:r>
-      <w:proofErr w:type="spellEnd"/>
+        <w:t>ft</w:t>
+      </w:r>
+      <w:r>
+        <w:rPr>
+          <w:lang w:val="en-US"/>
+        </w:rPr>
+        <w:t xml:space="preserve"> is the original signal, </w:t>
+      </w:r>
+      <w:r>
+        <w:rPr>
+          <w:highlight w:val="green"/>
+          <w:lang w:val="en-US"/>
+        </w:rPr>
+        <w:t>ftprime</w:t>
+      </w:r>
+      <w:r>
+        <w:rPr>
+          <w:lang w:val="en-US"/>
+        </w:rPr>
+        <w:t xml:space="preserve"> an approximation of the original signal, </w:t>
+      </w:r>
+      <w:r>
+        <w:rPr>
+          <w:highlight w:val="green"/>
+          <w:lang w:val="en-US"/>
+        </w:rPr>
+        <w:t>ak</w:t>
+      </w:r>
+      <w:r>
+        <w:rPr>
+          <w:lang w:val="en-US"/>
+        </w:rPr>
+        <w:t xml:space="preserve"> the LPCs</w:t>
+      </w:r>
       <w:r>
         <w:rPr>
           <w:lang w:val="en-US"/>
@@ -13264,144 +11843,44 @@
         <w:rPr>
           <w:lang w:val="en-US"/>
         </w:rPr>
-        <w:t xml:space="preserve">the </w:t>
-      </w:r>
-      <w:r>
-        <w:rPr>
-          <w:lang w:val="en-US"/>
-        </w:rPr>
-        <w:t>ending</w:t>
-      </w:r>
-      <w:r>
-        <w:rPr>
-          <w:lang w:val="en-US"/>
-        </w:rPr>
-        <w:t xml:space="preserve"> and</w:t>
-      </w:r>
-      <w:r>
-        <w:rPr>
-          <w:lang w:val="en-US"/>
-        </w:rPr>
-        <w:t xml:space="preserve"> </w:t>
+        <w:t>1</w:t>
+      </w:r>
+      <w:r>
+        <w:sym w:font="Symbol" w:char="F0A3"/>
+      </w:r>
+      <w:r>
+        <w:rPr>
+          <w:lang w:val="en-US"/>
+        </w:rPr>
+        <w:t>k</w:t>
+      </w:r>
+      <w:r>
+        <w:sym w:font="Symbol" w:char="F0A3"/>
+      </w:r>
+      <w:r>
+        <w:rPr>
+          <w:lang w:val="en-US"/>
+        </w:rPr>
+        <w:t>p</w:t>
+      </w:r>
+      <w:r>
+        <w:rPr>
+          <w:lang w:val="en-US"/>
+        </w:rPr>
+        <w:t xml:space="preserve"> and </w:t>
       </w:r>
       <w:r>
         <w:rPr>
           <w:highlight w:val="green"/>
           <w:lang w:val="en-US"/>
         </w:rPr>
-        <w:t>E</w:t>
-      </w:r>
-      <w:r>
-        <w:rPr>
-          <w:lang w:val="en-US"/>
-        </w:rPr>
-        <w:t xml:space="preserve"> the</w:t>
-      </w:r>
-      <w:r>
-        <w:rPr>
-          <w:lang w:val="en-US"/>
-        </w:rPr>
-        <w:t xml:space="preserve"> </w:t>
-      </w:r>
-      <w:r>
-        <w:rPr>
-          <w:lang w:val="en-US"/>
-        </w:rPr>
-        <w:t>measure</w:t>
-      </w:r>
-      <w:r>
-        <w:rPr>
-          <w:lang w:val="en-US"/>
-        </w:rPr>
-        <w:t>d</w:t>
-      </w:r>
-      <w:r>
-        <w:rPr>
-          <w:lang w:val="en-US"/>
-        </w:rPr>
-        <w:t xml:space="preserve"> er</w:t>
-      </w:r>
-      <w:r>
-        <w:rPr>
-          <w:lang w:val="en-US"/>
-        </w:rPr>
-        <w:t>r</w:t>
-      </w:r>
-      <w:r>
-        <w:rPr>
-          <w:lang w:val="en-US"/>
-        </w:rPr>
-        <w:t>or</w:t>
-      </w:r>
-      <w:r>
-        <w:rPr>
-          <w:lang w:val="en-US"/>
-        </w:rPr>
-        <w:t xml:space="preserve"> </w:t>
-      </w:r>
-      <w:r>
-        <w:rPr>
-          <w:lang w:val="en-US"/>
-        </w:rPr>
-        <w:t xml:space="preserve">on the interval </w:t>
-      </w:r>
-      <w:r>
-        <w:rPr>
-          <w:highlight w:val="green"/>
-          <w:lang w:val="en-US"/>
-        </w:rPr>
-        <w:t>t</w:t>
-      </w:r>
-      <w:r>
-        <w:rPr>
-          <w:highlight w:val="green"/>
-        </w:rPr>
-        <w:sym w:font="Symbol" w:char="F0CE"/>
-      </w:r>
-      <w:r>
-        <w:rPr>
-          <w:highlight w:val="green"/>
-          <w:lang w:val="en-US"/>
-        </w:rPr>
-        <w:t>[</w:t>
-      </w:r>
-      <w:proofErr w:type="spellStart"/>
-      <w:r>
-        <w:rPr>
-          <w:highlight w:val="green"/>
-          <w:lang w:val="en-US"/>
-        </w:rPr>
-        <w:t>ts</w:t>
-      </w:r>
-      <w:proofErr w:type="spellEnd"/>
-      <w:r>
-        <w:rPr>
-          <w:highlight w:val="green"/>
-          <w:lang w:val="en-US"/>
-        </w:rPr>
-        <w:t xml:space="preserve">; </w:t>
-      </w:r>
-      <w:proofErr w:type="spellStart"/>
-      <w:r>
-        <w:rPr>
-          <w:highlight w:val="green"/>
-          <w:lang w:val="en-US"/>
-        </w:rPr>
-        <w:t>te</w:t>
-      </w:r>
-      <w:proofErr w:type="spellEnd"/>
-      <w:r>
-        <w:rPr>
-          <w:highlight w:val="green"/>
-          <w:lang w:val="en-US"/>
-        </w:rPr>
-        <w:t>].</w:t>
-      </w:r>
-      <w:r>
-        <w:rPr>
-          <w:lang w:val="en-US"/>
-        </w:rPr>
-        <w:t xml:space="preserve"> </w:t>
+        <w:t>p</w:t>
+      </w:r>
+      <w:r>
+        <w:rPr>
+          <w:lang w:val="en-US"/>
+        </w:rPr>
+        <w:t xml:space="preserve"> the number of LPCs. </w:t>
       </w:r>
     </w:p>
     <w:p>
@@ -13415,47 +11894,114 @@
         <w:rPr>
           <w:lang w:val="en-US"/>
         </w:rPr>
-        <w:t xml:space="preserve">To minimize this error, the </w:t>
-      </w:r>
-      <w:proofErr w:type="spellStart"/>
-      <w:r>
-        <w:rPr>
-          <w:highlight w:val="green"/>
-          <w:lang w:val="en-US"/>
-        </w:rPr>
-        <w:t>ak</w:t>
-      </w:r>
-      <w:proofErr w:type="spellEnd"/>
-      <w:r>
-        <w:rPr>
-          <w:lang w:val="en-US"/>
-        </w:rPr>
-        <w:t xml:space="preserve"> are</w:t>
-      </w:r>
-      <w:r>
-        <w:rPr>
-          <w:lang w:val="en-US"/>
-        </w:rPr>
-        <w:t xml:space="preserve"> calculated in such a way that the derivative of E</w:t>
-      </w:r>
-      <w:r>
-        <w:rPr>
-          <w:lang w:val="en-US"/>
-        </w:rPr>
-        <w:t xml:space="preserve"> is equal to 0 </w:t>
+        <w:t xml:space="preserve">They </w:t>
+      </w:r>
+      <w:r>
+        <w:rPr>
+          <w:lang w:val="en-US"/>
+        </w:rPr>
+        <w:t xml:space="preserve">are calculated so that they minimize </w:t>
+      </w:r>
+      <w:r>
+        <w:rPr>
+          <w:lang w:val="en-US"/>
+        </w:rPr>
+        <w:t xml:space="preserve">the </w:t>
+      </w:r>
+      <w:r>
+        <w:rPr>
+          <w:lang w:val="en-US"/>
+        </w:rPr>
+        <w:t>error betwe</w:t>
+      </w:r>
+      <w:r>
+        <w:rPr>
+          <w:lang w:val="en-US"/>
+        </w:rPr>
+        <w:t>e</w:t>
+      </w:r>
+      <w:r>
+        <w:rPr>
+          <w:lang w:val="en-US"/>
+        </w:rPr>
+        <w:t xml:space="preserve">n </w:t>
+      </w:r>
+      <w:r>
+        <w:rPr>
+          <w:lang w:val="en-US"/>
+        </w:rPr>
+        <w:t xml:space="preserve">the </w:t>
+      </w:r>
+      <w:r>
+        <w:rPr>
+          <w:lang w:val="en-US"/>
+        </w:rPr>
+        <w:t xml:space="preserve">real signal and the one calculated using LPCs over the interval of interest </w:t>
+      </w:r>
+      <w:r>
+        <w:rPr>
+          <w:lang w:val="en-US"/>
+        </w:rPr>
+        <w:t xml:space="preserve">to minimize to mean squared error </w:t>
+      </w:r>
+      <w:r>
+        <w:rPr>
+          <w:lang w:val="en-US"/>
+        </w:rPr>
+        <w:t xml:space="preserve">as defined </w:t>
+      </w:r>
+      <w:r>
+        <w:rPr>
+          <w:lang w:val="en-US"/>
+        </w:rPr>
+        <w:t>in</w:t>
+      </w:r>
+      <w:r>
+        <w:rPr>
+          <w:lang w:val="en-US"/>
+        </w:rPr>
+        <w:t xml:space="preserve"> </w:t>
       </w:r>
       <w:r>
         <w:rPr>
           <w:highlight w:val="darkCyan"/>
           <w:lang w:val="en-US"/>
         </w:rPr>
-        <w:t>(…)</w:t>
-      </w:r>
-      <w:r>
-        <w:rPr>
+        <w:t>(1.3</w:t>
+      </w:r>
+      <w:r>
+        <w:rPr>
+          <w:highlight w:val="darkCyan"/>
+          <w:lang w:val="en-US"/>
+        </w:rPr>
+        <w:t xml:space="preserve"> </w:t>
+      </w:r>
+      <w:r>
+        <w:rPr>
+          <w:highlight w:val="darkCyan"/>
+          <w:lang w:val="en-US"/>
+        </w:rPr>
+        <w:t>)</w:t>
+      </w:r>
+      <w:r>
+        <w:rPr>
+          <w:highlight w:val="darkCyan"/>
+          <w:lang w:val="en-US"/>
+        </w:rPr>
+        <w:t xml:space="preserve"> </w:t>
+      </w:r>
+      <w:r>
+        <w:rPr>
+          <w:highlight w:val="darkCyan"/>
           <w:lang w:val="en-US"/>
         </w:rPr>
         <w:t>.</w:t>
+      </w:r>
+      <w:r>
+        <w:rPr>
+          <w:lang w:val="en-US"/>
+        </w:rPr>
+        <w:t xml:space="preserve"> </w:t>
       </w:r>
     </w:p>
     <w:p>
@@ -13471,10 +12017,10 @@
           <w:lang w:val="en-US"/>
         </w:rPr>
         <w:drawing>
-          <wp:inline distT="0" distB="0" distL="0" distR="0" wp14:anchorId="34DD4DC6" wp14:editId="28FD7568">
-            <wp:extent cx="1600282" cy="685835"/>
+          <wp:inline distT="0" distB="0" distL="0" distR="0" wp14:anchorId="5261668D" wp14:editId="7DA816B2">
+            <wp:extent cx="4330923" cy="711237"/>
             <wp:effectExtent l="0" t="0" r="0" b="0"/>
-            <wp:docPr id="19" name="Image 19"/>
+            <wp:docPr id="18" name="Image 18"/>
             <wp:cNvGraphicFramePr>
               <a:graphicFrameLocks xmlns:a="http://schemas.openxmlformats.org/drawingml/2006/main" noChangeAspect="1"/>
             </wp:cNvGraphicFramePr>
@@ -13494,6 +12040,270 @@
                   <pic:spPr>
                     <a:xfrm>
                       <a:off x="0" y="0"/>
+                      <a:ext cx="4330923" cy="711237"/>
+                    </a:xfrm>
+                    <a:prstGeom prst="rect">
+                      <a:avLst/>
+                    </a:prstGeom>
+                  </pic:spPr>
+                </pic:pic>
+              </a:graphicData>
+            </a:graphic>
+          </wp:inline>
+        </w:drawing>
+      </w:r>
+    </w:p>
+    <w:p>
+      <w:pPr>
+        <w:jc w:val="both"/>
+        <w:rPr>
+          <w:lang w:val="en-US"/>
+        </w:rPr>
+      </w:pPr>
+      <w:r>
+        <w:rPr>
+          <w:lang w:val="en-US"/>
+        </w:rPr>
+        <w:t xml:space="preserve">where </w:t>
+      </w:r>
+      <w:r>
+        <w:rPr>
+          <w:highlight w:val="green"/>
+          <w:lang w:val="en-US"/>
+        </w:rPr>
+        <w:t>ts</w:t>
+      </w:r>
+      <w:r>
+        <w:rPr>
+          <w:lang w:val="en-US"/>
+        </w:rPr>
+        <w:t xml:space="preserve"> i</w:t>
+      </w:r>
+      <w:r>
+        <w:rPr>
+          <w:lang w:val="en-US"/>
+        </w:rPr>
+        <w:t xml:space="preserve">s the </w:t>
+      </w:r>
+      <w:r>
+        <w:rPr>
+          <w:lang w:val="en-US"/>
+        </w:rPr>
+        <w:t xml:space="preserve">starting point in time of the interval for which the error is being calculated, </w:t>
+      </w:r>
+      <w:r>
+        <w:rPr>
+          <w:highlight w:val="green"/>
+          <w:lang w:val="en-US"/>
+        </w:rPr>
+        <w:t>te</w:t>
+      </w:r>
+      <w:r>
+        <w:rPr>
+          <w:lang w:val="en-US"/>
+        </w:rPr>
+        <w:t xml:space="preserve"> </w:t>
+      </w:r>
+      <w:r>
+        <w:rPr>
+          <w:lang w:val="en-US"/>
+        </w:rPr>
+        <w:t xml:space="preserve">the </w:t>
+      </w:r>
+      <w:r>
+        <w:rPr>
+          <w:lang w:val="en-US"/>
+        </w:rPr>
+        <w:t>ending</w:t>
+      </w:r>
+      <w:r>
+        <w:rPr>
+          <w:lang w:val="en-US"/>
+        </w:rPr>
+        <w:t xml:space="preserve"> and</w:t>
+      </w:r>
+      <w:r>
+        <w:rPr>
+          <w:lang w:val="en-US"/>
+        </w:rPr>
+        <w:t xml:space="preserve"> </w:t>
+      </w:r>
+      <w:r>
+        <w:rPr>
+          <w:highlight w:val="green"/>
+          <w:lang w:val="en-US"/>
+        </w:rPr>
+        <w:t>E</w:t>
+      </w:r>
+      <w:r>
+        <w:rPr>
+          <w:lang w:val="en-US"/>
+        </w:rPr>
+        <w:t xml:space="preserve"> the</w:t>
+      </w:r>
+      <w:r>
+        <w:rPr>
+          <w:lang w:val="en-US"/>
+        </w:rPr>
+        <w:t xml:space="preserve"> </w:t>
+      </w:r>
+      <w:r>
+        <w:rPr>
+          <w:lang w:val="en-US"/>
+        </w:rPr>
+        <w:t>measure</w:t>
+      </w:r>
+      <w:r>
+        <w:rPr>
+          <w:lang w:val="en-US"/>
+        </w:rPr>
+        <w:t>d</w:t>
+      </w:r>
+      <w:r>
+        <w:rPr>
+          <w:lang w:val="en-US"/>
+        </w:rPr>
+        <w:t xml:space="preserve"> er</w:t>
+      </w:r>
+      <w:r>
+        <w:rPr>
+          <w:lang w:val="en-US"/>
+        </w:rPr>
+        <w:t>r</w:t>
+      </w:r>
+      <w:r>
+        <w:rPr>
+          <w:lang w:val="en-US"/>
+        </w:rPr>
+        <w:t>or</w:t>
+      </w:r>
+      <w:r>
+        <w:rPr>
+          <w:lang w:val="en-US"/>
+        </w:rPr>
+        <w:t xml:space="preserve"> </w:t>
+      </w:r>
+      <w:r>
+        <w:rPr>
+          <w:lang w:val="en-US"/>
+        </w:rPr>
+        <w:t xml:space="preserve">on the interval </w:t>
+      </w:r>
+      <w:r>
+        <w:rPr>
+          <w:highlight w:val="green"/>
+          <w:lang w:val="en-US"/>
+        </w:rPr>
+        <w:t>t</w:t>
+      </w:r>
+      <w:r>
+        <w:rPr>
+          <w:highlight w:val="green"/>
+        </w:rPr>
+        <w:sym w:font="Symbol" w:char="F0CE"/>
+      </w:r>
+      <w:r>
+        <w:rPr>
+          <w:highlight w:val="green"/>
+          <w:lang w:val="en-US"/>
+        </w:rPr>
+        <w:t>[ts; te].</w:t>
+      </w:r>
+      <w:r>
+        <w:rPr>
+          <w:lang w:val="en-US"/>
+        </w:rPr>
+        <w:t xml:space="preserve"> </w:t>
+      </w:r>
+    </w:p>
+    <w:p>
+      <w:pPr>
+        <w:jc w:val="both"/>
+        <w:rPr>
+          <w:lang w:val="en-US"/>
+        </w:rPr>
+      </w:pPr>
+      <w:r>
+        <w:rPr>
+          <w:lang w:val="en-US"/>
+        </w:rPr>
+        <w:t xml:space="preserve">To minimize this error, the </w:t>
+      </w:r>
+      <w:r>
+        <w:rPr>
+          <w:highlight w:val="green"/>
+          <w:lang w:val="en-US"/>
+        </w:rPr>
+        <w:t>ak</w:t>
+      </w:r>
+      <w:r>
+        <w:rPr>
+          <w:lang w:val="en-US"/>
+        </w:rPr>
+        <w:t xml:space="preserve"> are</w:t>
+      </w:r>
+      <w:r>
+        <w:rPr>
+          <w:lang w:val="en-US"/>
+        </w:rPr>
+        <w:t xml:space="preserve"> calculated in such a way that the derivative of E</w:t>
+      </w:r>
+      <w:r>
+        <w:rPr>
+          <w:lang w:val="en-US"/>
+        </w:rPr>
+        <w:t xml:space="preserve"> is equal to 0 </w:t>
+      </w:r>
+      <w:r>
+        <w:rPr>
+          <w:highlight w:val="darkCyan"/>
+          <w:lang w:val="en-US"/>
+        </w:rPr>
+        <w:t>(…)</w:t>
+      </w:r>
+      <w:r>
+        <w:rPr>
+          <w:lang w:val="en-US"/>
+        </w:rPr>
+        <w:t>.</w:t>
+      </w:r>
+    </w:p>
+    <w:p>
+      <w:pPr>
+        <w:jc w:val="both"/>
+        <w:rPr>
+          <w:lang w:val="en-US"/>
+        </w:rPr>
+      </w:pPr>
+      <w:r>
+        <w:rPr>
+          <w:noProof/>
+          <w:lang w:val="en-US"/>
+        </w:rPr>
+        <w:drawing>
+          <wp:inline distT="0" distB="0" distL="0" distR="0" wp14:anchorId="34DD4DC6" wp14:editId="28FD7568">
+            <wp:extent cx="1600282" cy="685835"/>
+            <wp:effectExtent l="0" t="0" r="0" b="0"/>
+            <wp:docPr id="19" name="Image 19"/>
+            <wp:cNvGraphicFramePr>
+              <a:graphicFrameLocks xmlns:a="http://schemas.openxmlformats.org/drawingml/2006/main" noChangeAspect="1"/>
+            </wp:cNvGraphicFramePr>
+            <a:graphic xmlns:a="http://schemas.openxmlformats.org/drawingml/2006/main">
+              <a:graphicData uri="http://schemas.openxmlformats.org/drawingml/2006/picture">
+                <pic:pic xmlns:pic="http://schemas.openxmlformats.org/drawingml/2006/picture">
+                  <pic:nvPicPr>
+                    <pic:cNvPr id="1" name=""/>
+                    <pic:cNvPicPr/>
+                  </pic:nvPicPr>
+                  <pic:blipFill>
+                    <a:blip r:embed="rId39"/>
+                    <a:stretch>
+                      <a:fillRect/>
+                    </a:stretch>
+                  </pic:blipFill>
+                  <pic:spPr>
+                    <a:xfrm>
+                      <a:off x="0" y="0"/>
                       <a:ext cx="1600282" cy="685835"/>
                     </a:xfrm>
                     <a:prstGeom prst="rect">
@@ -13622,7 +12432,6 @@
           <w:u w:val="single"/>
         </w:rPr>
       </w:pPr>
-      <w:proofErr w:type="spellStart"/>
       <w:r>
         <w:rPr>
           <w:b/>
@@ -13631,20 +12440,17 @@
         </w:rPr>
         <w:t>Implementation</w:t>
       </w:r>
-      <w:proofErr w:type="spellEnd"/>
     </w:p>
     <w:p>
       <w:r>
         <w:t xml:space="preserve">L’implémentation se fait simplement avec la fonction </w:t>
       </w:r>
-      <w:proofErr w:type="spellStart"/>
       <w:r>
         <w:rPr>
           <w:highlight w:val="cyan"/>
         </w:rPr>
         <w:t>lpc</w:t>
       </w:r>
-      <w:proofErr w:type="spellEnd"/>
       <w:r>
         <w:t xml:space="preserve"> sous Matlab. Le choix de 6 coefficients a été retenu car </w:t>
       </w:r>
@@ -13695,23 +12501,7 @@
     </w:p>
     <w:p>
       <w:r>
-        <w:t xml:space="preserve">2 </w:t>
-      </w:r>
-      <w:proofErr w:type="spellStart"/>
-      <w:r>
-        <w:t>facons</w:t>
-      </w:r>
-      <w:proofErr w:type="spellEnd"/>
-      <w:r>
-        <w:t xml:space="preserve"> </w:t>
-      </w:r>
-      <w:proofErr w:type="spellStart"/>
-      <w:r>
-        <w:t>diférrentes</w:t>
-      </w:r>
-      <w:proofErr w:type="spellEnd"/>
-      <w:r>
-        <w:t xml:space="preserve"> de </w:t>
+        <w:t xml:space="preserve">2 facons diférrentes de </w:t>
       </w:r>
       <w:r>
         <w:t>‘</w:t>
@@ -13726,15 +12516,7 @@
         <w:t xml:space="preserve"> l</w:t>
       </w:r>
       <w:r>
-        <w:t xml:space="preserve">e </w:t>
-      </w:r>
-      <w:proofErr w:type="spellStart"/>
-      <w:r>
-        <w:t>periodogramme</w:t>
-      </w:r>
-      <w:proofErr w:type="spellEnd"/>
-      <w:r>
-        <w:t xml:space="preserve"> </w:t>
+        <w:t xml:space="preserve">e periodogramme </w:t>
       </w:r>
     </w:p>
     <w:p>
@@ -13747,23 +12529,7 @@
     </w:p>
     <w:p>
       <w:r>
-        <w:t>Qu’</w:t>
-      </w:r>
-      <w:proofErr w:type="spellStart"/>
-      <w:r>
-        <w:t>est ce</w:t>
-      </w:r>
-      <w:proofErr w:type="spellEnd"/>
-      <w:r>
-        <w:t xml:space="preserve"> que </w:t>
-      </w:r>
-      <w:proofErr w:type="gramStart"/>
-      <w:r>
-        <w:t>c’est?</w:t>
-      </w:r>
-      <w:proofErr w:type="gramEnd"/>
-      <w:r>
-        <w:t xml:space="preserve"> P</w:t>
+        <w:t>Qu’est ce que c’est? P</w:t>
       </w:r>
       <w:r>
         <w:t xml:space="preserve">ourquoi en avoir choisi 6 ? Qu’est-ce qu’on regarde dessus ? Pourquoi judicieux ? </w:t>
@@ -14025,7 +12791,7 @@
                     <pic:cNvPicPr/>
                   </pic:nvPicPr>
                   <pic:blipFill>
-                    <a:blip r:embed="rId39">
+                    <a:blip r:embed="rId40">
                       <a:extLst>
                         <a:ext uri="{28A0092B-C50C-407E-A947-70E740481C1C}">
                           <a14:useLocalDpi xmlns:a14="http://schemas.microsoft.com/office/drawing/2010/main" val="0"/>
@@ -14129,7 +12895,6 @@
           <w:u w:val="single"/>
         </w:rPr>
       </w:pPr>
-      <w:proofErr w:type="spellStart"/>
       <w:r>
         <w:rPr>
           <w:b/>
@@ -14138,7 +12903,6 @@
         </w:rPr>
         <w:t>Implementation</w:t>
       </w:r>
-      <w:proofErr w:type="spellEnd"/>
     </w:p>
     <w:p>
       <w:pPr>
@@ -14169,15 +12933,7 @@
         <w:t>Donner les résultats des L</w:t>
       </w:r>
       <w:r>
-        <w:t xml:space="preserve">PC Et LSF avec le vrai signal et les estimations à l’aide des </w:t>
-      </w:r>
-      <w:proofErr w:type="spellStart"/>
-      <w:r>
-        <w:t>coeffs</w:t>
-      </w:r>
-      <w:proofErr w:type="spellEnd"/>
-      <w:r>
-        <w:t xml:space="preserve">. </w:t>
+        <w:t xml:space="preserve">PC Et LSF avec le vrai signal et les estimations à l’aide des coeffs. </w:t>
       </w:r>
     </w:p>
     <w:p>
@@ -15022,7 +13778,7 @@
             <wp:cNvGraphicFramePr/>
             <a:graphic xmlns:a="http://schemas.openxmlformats.org/drawingml/2006/main">
               <a:graphicData uri="http://schemas.openxmlformats.org/drawingml/2006/diagram">
-                <dgm:relIds xmlns:dgm="http://schemas.openxmlformats.org/drawingml/2006/diagram" xmlns:r="http://schemas.openxmlformats.org/officeDocument/2006/relationships" r:dm="rId40" r:lo="rId41" r:qs="rId42" r:cs="rId43"/>
+                <dgm:relIds xmlns:dgm="http://schemas.openxmlformats.org/drawingml/2006/diagram" xmlns:r="http://schemas.openxmlformats.org/officeDocument/2006/relationships" r:dm="rId41" r:lo="rId42" r:qs="rId43" r:cs="rId44"/>
               </a:graphicData>
             </a:graphic>
             <wp14:sizeRelH relativeFrom="margin">
@@ -15268,7 +14024,7 @@
                     </pic:cNvPicPr>
                   </pic:nvPicPr>
                   <pic:blipFill>
-                    <a:blip r:embed="rId45">
+                    <a:blip r:embed="rId46">
                       <a:extLst>
                         <a:ext uri="{28A0092B-C50C-407E-A947-70E740481C1C}">
                           <a14:useLocalDpi xmlns:a14="http://schemas.microsoft.com/office/drawing/2010/main" val="0"/>
@@ -15439,7 +14195,7 @@
                       <wps:txbx>
                         <w:txbxContent>
                           <w:p>
-                            <w:hyperlink r:id="rId46" w:history="1">
+                            <w:hyperlink r:id="rId47" w:history="1">
                               <w:r>
                                 <w:rPr>
                                   <w:rStyle w:val="Lienhypertexte"/>
@@ -15468,7 +14224,7 @@
                 <v:textbox>
                   <w:txbxContent>
                     <w:p>
-                      <w:hyperlink r:id="rId47" w:history="1">
+                      <w:hyperlink r:id="rId48" w:history="1">
                         <w:r>
                           <w:rPr>
                             <w:rStyle w:val="Lienhypertexte"/>
@@ -15509,28 +14265,12 @@
           <w:rFonts w:ascii="Times New Roman" w:hAnsi="Times New Roman" w:cs="Times New Roman"/>
         </w:rPr>
       </w:pPr>
-      <w:proofErr w:type="spellStart"/>
       <w:r>
         <w:rPr>
           <w:rFonts w:ascii="Times New Roman" w:hAnsi="Times New Roman" w:cs="Times New Roman"/>
         </w:rPr>
-        <w:t>Preterm</w:t>
-      </w:r>
-      <w:proofErr w:type="spellEnd"/>
-      <w:r>
-        <w:rPr>
-          <w:rFonts w:ascii="Times New Roman" w:hAnsi="Times New Roman" w:cs="Times New Roman"/>
-        </w:rPr>
-        <w:t xml:space="preserve"> </w:t>
-      </w:r>
-      <w:proofErr w:type="spellStart"/>
-      <w:r>
-        <w:rPr>
-          <w:rFonts w:ascii="Times New Roman" w:hAnsi="Times New Roman" w:cs="Times New Roman"/>
-        </w:rPr>
-        <w:t>births</w:t>
-      </w:r>
-      <w:proofErr w:type="spellEnd"/>
+        <w:t>Preterm births</w:t>
+      </w:r>
     </w:p>
     <w:p>
       <w:pPr>
@@ -15543,30 +14283,8 @@
         <w:rPr>
           <w:rFonts w:ascii="Times New Roman" w:hAnsi="Times New Roman" w:cs="Times New Roman"/>
         </w:rPr>
-        <w:t xml:space="preserve">Babies </w:t>
-      </w:r>
-      <w:proofErr w:type="spellStart"/>
-      <w:r>
-        <w:rPr>
-          <w:rFonts w:ascii="Times New Roman" w:hAnsi="Times New Roman" w:cs="Times New Roman"/>
-        </w:rPr>
-        <w:t>born</w:t>
-      </w:r>
-      <w:proofErr w:type="spellEnd"/>
-      <w:r>
-        <w:rPr>
-          <w:rFonts w:ascii="Times New Roman" w:hAnsi="Times New Roman" w:cs="Times New Roman"/>
-        </w:rPr>
-        <w:t xml:space="preserve"> </w:t>
-      </w:r>
-      <w:proofErr w:type="spellStart"/>
-      <w:r>
-        <w:rPr>
-          <w:rFonts w:ascii="Times New Roman" w:hAnsi="Times New Roman" w:cs="Times New Roman"/>
-        </w:rPr>
-        <w:t>prematurely</w:t>
-      </w:r>
-      <w:proofErr w:type="spellEnd"/>
+        <w:t>Babies born prematurely</w:t>
+      </w:r>
     </w:p>
     <w:p>
       <w:pPr>
@@ -17194,7 +15912,7 @@
           <w:rFonts w:ascii="Times New Roman" w:hAnsi="Times New Roman" w:cs="Times New Roman"/>
         </w:rPr>
       </w:pPr>
-      <w:hyperlink r:id="rId48" w:history="1">
+      <w:hyperlink r:id="rId49" w:history="1">
         <w:r>
           <w:rPr>
             <w:rStyle w:val="Lienhypertexte"/>
@@ -17314,7 +16032,6 @@
           <w:lang w:val="en-US"/>
         </w:rPr>
       </w:pPr>
-      <w:proofErr w:type="spellStart"/>
       <w:r>
         <w:rPr>
           <w:rStyle w:val="Lienhypertexte"/>
@@ -17324,43 +16041,7 @@
           <w:u w:val="none"/>
           <w:lang w:val="en-US"/>
         </w:rPr>
-        <w:t>Mettre</w:t>
-      </w:r>
-      <w:proofErr w:type="spellEnd"/>
-      <w:r>
-        <w:rPr>
-          <w:rStyle w:val="Lienhypertexte"/>
-          <w:rFonts w:ascii="Times New Roman" w:hAnsi="Times New Roman" w:cs="Times New Roman"/>
-          <w:color w:val="auto"/>
-          <w:highlight w:val="yellow"/>
-          <w:u w:val="none"/>
-          <w:lang w:val="en-US"/>
-        </w:rPr>
-        <w:t xml:space="preserve"> </w:t>
-      </w:r>
-      <w:proofErr w:type="spellStart"/>
-      <w:r>
-        <w:rPr>
-          <w:rStyle w:val="Lienhypertexte"/>
-          <w:rFonts w:ascii="Times New Roman" w:hAnsi="Times New Roman" w:cs="Times New Roman"/>
-          <w:color w:val="auto"/>
-          <w:highlight w:val="yellow"/>
-          <w:u w:val="none"/>
-          <w:lang w:val="en-US"/>
-        </w:rPr>
-        <w:t>aussi</w:t>
-      </w:r>
-      <w:proofErr w:type="spellEnd"/>
-      <w:r>
-        <w:rPr>
-          <w:rStyle w:val="Lienhypertexte"/>
-          <w:rFonts w:ascii="Times New Roman" w:hAnsi="Times New Roman" w:cs="Times New Roman"/>
-          <w:color w:val="auto"/>
-          <w:highlight w:val="yellow"/>
-          <w:u w:val="none"/>
-          <w:lang w:val="en-US"/>
-        </w:rPr>
-        <w:t xml:space="preserve"> premiere figure</w:t>
+        <w:t>Mettre aussi premiere figure</w:t>
       </w:r>
     </w:p>
     <w:p>
@@ -17393,7 +16074,7 @@
                     </pic:cNvPicPr>
                   </pic:nvPicPr>
                   <pic:blipFill>
-                    <a:blip r:embed="rId49" cstate="print">
+                    <a:blip r:embed="rId50" cstate="print">
                       <a:extLst>
                         <a:ext uri="{28A0092B-C50C-407E-A947-70E740481C1C}">
                           <a14:useLocalDpi xmlns:a14="http://schemas.microsoft.com/office/drawing/2010/main" val="0"/>
@@ -17466,7 +16147,7 @@
                     </pic:cNvPicPr>
                   </pic:nvPicPr>
                   <pic:blipFill>
-                    <a:blip r:embed="rId50" cstate="print">
+                    <a:blip r:embed="rId51" cstate="print">
                       <a:extLst>
                         <a:ext uri="{28A0092B-C50C-407E-A947-70E740481C1C}">
                           <a14:useLocalDpi xmlns:a14="http://schemas.microsoft.com/office/drawing/2010/main" val="0"/>
@@ -17528,7 +16209,7 @@
       <w:bookmarkEnd w:id="36"/>
     </w:p>
     <w:sectPr>
-      <w:footerReference w:type="default" r:id="rId51"/>
+      <w:footerReference w:type="default" r:id="rId52"/>
       <w:pgSz w:w="11906" w:h="16838"/>
       <w:pgMar w:top="1417" w:right="1417" w:bottom="1417" w:left="1417" w:header="708" w:footer="708" w:gutter="0"/>
       <w:cols w:space="708"/>
@@ -18217,7 +16898,6 @@
         <w:docPartUnique/>
       </w:docPartObj>
     </w:sdtPr>
-    <w:sdtEndPr/>
     <w:sdtContent>
       <w:p>
         <w:pPr>
@@ -21567,7 +20247,6 @@
   <w:style w:type="character" w:default="1" w:styleId="Policepardfaut">
     <w:name w:val="Default Paragraph Font"/>
     <w:uiPriority w:val="1"/>
-    <w:semiHidden/>
     <w:unhideWhenUsed/>
   </w:style>
   <w:style w:type="table" w:default="1" w:styleId="TableauNormal">
@@ -25457,7 +24136,7 @@
   <dgm:whole/>
   <dgm:extLst>
     <a:ext uri="http://schemas.microsoft.com/office/drawing/2008/diagram">
-      <dsp:dataModelExt xmlns:dsp="http://schemas.microsoft.com/office/drawing/2008/diagram" relId="rId44" minVer="http://schemas.openxmlformats.org/drawingml/2006/diagram"/>
+      <dsp:dataModelExt xmlns:dsp="http://schemas.microsoft.com/office/drawing/2008/diagram" relId="rId45" minVer="http://schemas.openxmlformats.org/drawingml/2006/diagram"/>
     </a:ext>
   </dgm:extLst>
 </dgm:dataModel>
@@ -31586,7 +30265,7 @@
 </file>
 
 <file path=customXml/itemProps1.xml><?xml version="1.0" encoding="utf-8"?>
-<ds:datastoreItem xmlns:ds="http://schemas.openxmlformats.org/officeDocument/2006/customXml" ds:itemID="{D8D619B7-0EF2-4EBC-9DC9-AC3C4460181A}">
+<ds:datastoreItem xmlns:ds="http://schemas.openxmlformats.org/officeDocument/2006/customXml" ds:itemID="{5799F5CE-E86F-417F-841B-2D68CA0D9EB2}">
   <ds:schemaRefs>
     <ds:schemaRef ds:uri="http://schemas.openxmlformats.org/officeDocument/2006/bibliography"/>
   </ds:schemaRefs>

</xml_diff>

<commit_message>
FIgures length + report
</commit_message>
<xml_diff>
--- a/Rapport/Report.docx
+++ b/Rapport/Report.docx
@@ -4090,12 +4090,21 @@
           <w:lang w:val="en-US"/>
         </w:rPr>
       </w:pPr>
+      <w:proofErr w:type="gramStart"/>
       <w:r>
         <w:rPr>
           <w:rFonts w:ascii="Times New Roman" w:hAnsi="Times New Roman" w:cs="Times New Roman"/>
           <w:lang w:val="en-US"/>
         </w:rPr>
-        <w:t xml:space="preserve">SRT : </w:t>
+        <w:t>SRT :</w:t>
+      </w:r>
+      <w:proofErr w:type="gramEnd"/>
+      <w:r>
+        <w:rPr>
+          <w:rFonts w:ascii="Times New Roman" w:hAnsi="Times New Roman" w:cs="Times New Roman"/>
+          <w:lang w:val="en-US"/>
+        </w:rPr>
+        <w:t xml:space="preserve"> </w:t>
       </w:r>
     </w:p>
     <w:p>
@@ -4106,6 +4115,7 @@
           <w:lang w:val="en-US"/>
         </w:rPr>
       </w:pPr>
+      <w:proofErr w:type="gramStart"/>
       <w:r>
         <w:rPr>
           <w:rFonts w:ascii="Times New Roman" w:hAnsi="Times New Roman" w:cs="Times New Roman"/>
@@ -4118,7 +4128,15 @@
           <w:rFonts w:ascii="Times New Roman" w:hAnsi="Times New Roman" w:cs="Times New Roman"/>
           <w:lang w:val="en-US"/>
         </w:rPr>
-        <w:t xml:space="preserve"> : </w:t>
+        <w:t> :</w:t>
+      </w:r>
+      <w:proofErr w:type="gramEnd"/>
+      <w:r>
+        <w:rPr>
+          <w:rFonts w:ascii="Times New Roman" w:hAnsi="Times New Roman" w:cs="Times New Roman"/>
+          <w:lang w:val="en-US"/>
+        </w:rPr>
+        <w:t xml:space="preserve"> </w:t>
       </w:r>
     </w:p>
     <w:p>
@@ -4129,12 +4147,21 @@
           <w:lang w:val="en-US"/>
         </w:rPr>
       </w:pPr>
+      <w:proofErr w:type="gramStart"/>
       <w:r>
         <w:rPr>
           <w:rFonts w:ascii="Times New Roman" w:hAnsi="Times New Roman" w:cs="Times New Roman"/>
           <w:lang w:val="en-US"/>
         </w:rPr>
-        <w:t>CS : Crying S</w:t>
+        <w:t>CS :</w:t>
+      </w:r>
+      <w:proofErr w:type="gramEnd"/>
+      <w:r>
+        <w:rPr>
+          <w:rFonts w:ascii="Times New Roman" w:hAnsi="Times New Roman" w:cs="Times New Roman"/>
+          <w:lang w:val="en-US"/>
+        </w:rPr>
+        <w:t xml:space="preserve"> Crying S</w:t>
       </w:r>
       <w:r>
         <w:rPr>
@@ -4328,7 +4355,21 @@
         <w:rPr>
           <w:rFonts w:ascii="Times New Roman" w:hAnsi="Times New Roman" w:cs="Times New Roman"/>
         </w:rPr>
-        <w:t>Combien cela touche d’enfants? Quels sont les risques ?</w:t>
+        <w:t xml:space="preserve">Combien cela touche </w:t>
+      </w:r>
+      <w:proofErr w:type="gramStart"/>
+      <w:r>
+        <w:rPr>
+          <w:rFonts w:ascii="Times New Roman" w:hAnsi="Times New Roman" w:cs="Times New Roman"/>
+        </w:rPr>
+        <w:t>d’enfants?</w:t>
+      </w:r>
+      <w:proofErr w:type="gramEnd"/>
+      <w:r>
+        <w:rPr>
+          <w:rFonts w:ascii="Times New Roman" w:hAnsi="Times New Roman" w:cs="Times New Roman"/>
+        </w:rPr>
+        <w:t xml:space="preserve"> Quels sont les risques ?</w:t>
       </w:r>
     </w:p>
     <w:p>
@@ -4385,7 +4426,23 @@
           <w:rFonts w:ascii="Times New Roman" w:hAnsi="Times New Roman" w:cs="Times New Roman"/>
           <w:lang w:val="en-US"/>
         </w:rPr>
-        <w:t>But global : ???</w:t>
+        <w:t xml:space="preserve">But </w:t>
+      </w:r>
+      <w:proofErr w:type="gramStart"/>
+      <w:r>
+        <w:rPr>
+          <w:rFonts w:ascii="Times New Roman" w:hAnsi="Times New Roman" w:cs="Times New Roman"/>
+          <w:lang w:val="en-US"/>
+        </w:rPr>
+        <w:t>global :</w:t>
+      </w:r>
+      <w:proofErr w:type="gramEnd"/>
+      <w:r>
+        <w:rPr>
+          <w:rFonts w:ascii="Times New Roman" w:hAnsi="Times New Roman" w:cs="Times New Roman"/>
+          <w:lang w:val="en-US"/>
+        </w:rPr>
+        <w:t xml:space="preserve"> ???</w:t>
       </w:r>
     </w:p>
     <w:p>
@@ -5960,8 +6017,17 @@
                                 <w:highlight w:val="darkCyan"/>
                                 <w:lang w:val="en-US"/>
                               </w:rPr>
-                              <w:t>Figure … :</w:t>
+                              <w:t xml:space="preserve">Figure </w:t>
                             </w:r>
+                            <w:proofErr w:type="gramStart"/>
+                            <w:r>
+                              <w:rPr>
+                                <w:highlight w:val="darkCyan"/>
+                                <w:lang w:val="en-US"/>
+                              </w:rPr>
+                              <w:t>… :</w:t>
+                            </w:r>
+                            <w:proofErr w:type="gramEnd"/>
                             <w:r>
                               <w:rPr>
                                 <w:lang w:val="en-US"/>
@@ -6016,8 +6082,17 @@
                           <w:highlight w:val="darkCyan"/>
                           <w:lang w:val="en-US"/>
                         </w:rPr>
-                        <w:t>Figure … :</w:t>
+                        <w:t xml:space="preserve">Figure </w:t>
                       </w:r>
+                      <w:proofErr w:type="gramStart"/>
+                      <w:r>
+                        <w:rPr>
+                          <w:highlight w:val="darkCyan"/>
+                          <w:lang w:val="en-US"/>
+                        </w:rPr>
+                        <w:t>… :</w:t>
+                      </w:r>
+                      <w:proofErr w:type="gramEnd"/>
                       <w:r>
                         <w:rPr>
                           <w:lang w:val="en-US"/>
@@ -6231,11 +6306,20 @@
           <w:highlight w:val="yellow"/>
           <w:lang w:val="en-US"/>
         </w:rPr>
-        <w:t xml:space="preserve"> article</w:t>
-      </w:r>
+        <w:t xml:space="preserve"> </w:t>
+      </w:r>
+      <w:proofErr w:type="gramStart"/>
       <w:r>
         <w:rPr>
           <w:rFonts w:cstheme="minorHAnsi"/>
+          <w:highlight w:val="yellow"/>
+          <w:lang w:val="en-US"/>
+        </w:rPr>
+        <w:t>article</w:t>
+      </w:r>
+      <w:r>
+        <w:rPr>
+          <w:rFonts w:cstheme="minorHAnsi"/>
           <w:lang w:val="en-US"/>
         </w:rPr>
         <w:t xml:space="preserve">  </w:t>
@@ -6245,7 +6329,15 @@
           <w:rFonts w:cstheme="minorHAnsi"/>
           <w:lang w:val="en-US"/>
         </w:rPr>
-        <w:t>Today, the Monash Children's Hospital uses it when the baby needs more than 30% oxygen, but research in this area continues to be conducted.</w:t>
+        <w:t>Today</w:t>
+      </w:r>
+      <w:proofErr w:type="gramEnd"/>
+      <w:r>
+        <w:rPr>
+          <w:rFonts w:cstheme="minorHAnsi"/>
+          <w:lang w:val="en-US"/>
+        </w:rPr>
+        <w:t>, the Monash Children's Hospital uses it when the baby needs more than 30% oxygen, but research in this area continues to be conducted.</w:t>
       </w:r>
       <w:r>
         <w:rPr>
@@ -8059,8 +8151,17 @@
                                 <w:highlight w:val="darkCyan"/>
                                 <w:lang w:val="en-US"/>
                               </w:rPr>
-                              <w:t>Figure … :</w:t>
+                              <w:t xml:space="preserve">Figure </w:t>
                             </w:r>
+                            <w:proofErr w:type="gramStart"/>
+                            <w:r>
+                              <w:rPr>
+                                <w:highlight w:val="darkCyan"/>
+                                <w:lang w:val="en-US"/>
+                              </w:rPr>
+                              <w:t>… :</w:t>
+                            </w:r>
+                            <w:proofErr w:type="gramEnd"/>
                             <w:r>
                               <w:rPr>
                                 <w:lang w:val="en-US"/>
@@ -8117,8 +8218,17 @@
                           <w:highlight w:val="darkCyan"/>
                           <w:lang w:val="en-US"/>
                         </w:rPr>
-                        <w:t>Figure … :</w:t>
+                        <w:t xml:space="preserve">Figure </w:t>
                       </w:r>
+                      <w:proofErr w:type="gramStart"/>
+                      <w:r>
+                        <w:rPr>
+                          <w:highlight w:val="darkCyan"/>
+                          <w:lang w:val="en-US"/>
+                        </w:rPr>
+                        <w:t>… :</w:t>
+                      </w:r>
+                      <w:proofErr w:type="gramEnd"/>
                       <w:r>
                         <w:rPr>
                           <w:lang w:val="en-US"/>
@@ -8516,7 +8626,23 @@
           <w:rFonts w:cstheme="minorHAnsi"/>
           <w:highlight w:val="yellow"/>
         </w:rPr>
-        <w:t xml:space="preserve">A CHANGER: 106 </w:t>
+        <w:t xml:space="preserve">A </w:t>
+      </w:r>
+      <w:proofErr w:type="gramStart"/>
+      <w:r>
+        <w:rPr>
+          <w:rFonts w:cstheme="minorHAnsi"/>
+          <w:highlight w:val="yellow"/>
+        </w:rPr>
+        <w:t>CHANGER:</w:t>
+      </w:r>
+      <w:proofErr w:type="gramEnd"/>
+      <w:r>
+        <w:rPr>
+          <w:rFonts w:cstheme="minorHAnsi"/>
+          <w:highlight w:val="yellow"/>
+        </w:rPr>
+        <w:t xml:space="preserve"> 106 </w:t>
       </w:r>
       <w:proofErr w:type="spellStart"/>
       <w:r>
@@ -9150,8 +9276,6 @@
           <w:lang w:val="en-US"/>
         </w:rPr>
       </w:pPr>
-      <w:bookmarkStart w:id="18" w:name="_GoBack"/>
-      <w:bookmarkEnd w:id="18"/>
       <w:r>
         <w:rPr>
           <w:lang w:val="en-US"/>
@@ -10053,7 +10177,21 @@
         <w:rPr>
           <w:lang w:val="en-US"/>
         </w:rPr>
-        <w:t>(part ..)</w:t>
+        <w:t>(part</w:t>
+      </w:r>
+      <w:proofErr w:type="gramStart"/>
+      <w:r>
+        <w:rPr>
+          <w:lang w:val="en-US"/>
+        </w:rPr>
+        <w:t xml:space="preserve"> ..</w:t>
+      </w:r>
+      <w:proofErr w:type="gramEnd"/>
+      <w:r>
+        <w:rPr>
+          <w:lang w:val="en-US"/>
+        </w:rPr>
+        <w:t>)</w:t>
       </w:r>
     </w:p>
     <w:p>
@@ -10230,7 +10368,14 @@
         <w:rPr>
           <w:lang w:val="en-US"/>
         </w:rPr>
-        <w:t xml:space="preserve"> chosen to limit the frequencies between 100 and 1000 Hz</w:t>
+        <w:t xml:space="preserve"> chosen to limit the frequencies between 100 and 1000 </w:t>
+      </w:r>
+      <w:proofErr w:type="gramStart"/>
+      <w:r>
+        <w:rPr>
+          <w:lang w:val="en-US"/>
+        </w:rPr>
+        <w:t>Hz</w:t>
       </w:r>
       <w:r>
         <w:rPr>
@@ -10246,6 +10391,7 @@
         <w:t xml:space="preserve"> (</w:t>
       </w:r>
       <w:proofErr w:type="spellStart"/>
+      <w:proofErr w:type="gramEnd"/>
       <w:r>
         <w:rPr>
           <w:highlight w:val="darkCyan"/>
@@ -10310,7 +10456,21 @@
         <w:rPr>
           <w:lang w:val="en-US"/>
         </w:rPr>
-        <w:t xml:space="preserve">. So the sampling frequency that will be used in the rest of the algorithm is </w:t>
+        <w:t xml:space="preserve">. </w:t>
+      </w:r>
+      <w:proofErr w:type="gramStart"/>
+      <w:r>
+        <w:rPr>
+          <w:lang w:val="en-US"/>
+        </w:rPr>
+        <w:t>So</w:t>
+      </w:r>
+      <w:proofErr w:type="gramEnd"/>
+      <w:r>
+        <w:rPr>
+          <w:lang w:val="en-US"/>
+        </w:rPr>
+        <w:t xml:space="preserve"> the sampling frequency that will be used in the rest of the algorithm is </w:t>
       </w:r>
       <w:proofErr w:type="spellStart"/>
       <w:r>
@@ -10382,11 +10542,11 @@
       <w:pPr>
         <w:pStyle w:val="Titre2"/>
       </w:pPr>
-      <w:bookmarkStart w:id="19" w:name="_Toc17450339"/>
+      <w:bookmarkStart w:id="18" w:name="_Toc17450339"/>
       <w:r>
         <w:t>Crying removing</w:t>
       </w:r>
-      <w:bookmarkEnd w:id="19"/>
+      <w:bookmarkEnd w:id="18"/>
       <w:r>
         <w:t xml:space="preserve"> </w:t>
       </w:r>
@@ -10424,9 +10584,26 @@
       <w:pPr>
         <w:pStyle w:val="Titre3"/>
       </w:pPr>
-      <w:bookmarkStart w:id="20" w:name="_Toc17450340"/>
+      <w:bookmarkStart w:id="19" w:name="_Toc17450340"/>
       <w:r>
         <w:t>Labelling</w:t>
+      </w:r>
+      <w:bookmarkEnd w:id="19"/>
+    </w:p>
+    <w:p>
+      <w:pPr>
+        <w:pStyle w:val="Titre3"/>
+      </w:pPr>
+      <w:bookmarkStart w:id="20" w:name="_Toc17450341"/>
+      <w:bookmarkStart w:id="21" w:name="_Hlk17992797"/>
+      <w:r>
+        <w:t>Analysis</w:t>
+      </w:r>
+      <w:r>
+        <w:t xml:space="preserve"> of differences between C</w:t>
+      </w:r>
+      <w:r>
+        <w:t>Ss and NCSs</w:t>
       </w:r>
       <w:bookmarkEnd w:id="20"/>
     </w:p>
@@ -10434,87 +10611,76 @@
       <w:pPr>
         <w:pStyle w:val="Titre3"/>
       </w:pPr>
-      <w:bookmarkStart w:id="21" w:name="_Toc17450341"/>
-      <w:proofErr w:type="spellStart"/>
-      <w:r>
-        <w:t>Anaylisis</w:t>
-      </w:r>
-      <w:proofErr w:type="spellEnd"/>
-      <w:r>
-        <w:t xml:space="preserve"> of differences between C</w:t>
-      </w:r>
-      <w:r>
-        <w:t>Ss and NCSs</w:t>
-      </w:r>
+      <w:bookmarkStart w:id="22" w:name="_Toc17450342"/>
+      <w:bookmarkStart w:id="23" w:name="_Hlk17992802"/>
       <w:bookmarkEnd w:id="21"/>
+      <w:r>
+        <w:t>Threshold Establishing</w:t>
+      </w:r>
+      <w:bookmarkEnd w:id="22"/>
+      <w:r>
+        <w:t xml:space="preserve"> </w:t>
+      </w:r>
     </w:p>
     <w:p>
       <w:pPr>
         <w:pStyle w:val="Titre3"/>
       </w:pPr>
-      <w:bookmarkStart w:id="22" w:name="_Toc17450342"/>
-      <w:r>
-        <w:t>Threshold Establishing</w:t>
-      </w:r>
-      <w:bookmarkEnd w:id="22"/>
+      <w:bookmarkStart w:id="24" w:name="_Toc17450343"/>
+      <w:bookmarkStart w:id="25" w:name="_Hlk17992808"/>
+      <w:bookmarkEnd w:id="23"/>
+      <w:r>
+        <w:t>Results</w:t>
+      </w:r>
+      <w:bookmarkEnd w:id="24"/>
       <w:r>
         <w:t xml:space="preserve"> </w:t>
       </w:r>
+    </w:p>
+    <w:bookmarkEnd w:id="25"/>
+    <w:p>
+      <w:pPr>
+        <w:jc w:val="both"/>
+        <w:rPr>
+          <w:lang w:val="en-US"/>
+        </w:rPr>
+      </w:pPr>
     </w:p>
     <w:p>
       <w:pPr>
-        <w:pStyle w:val="Titre3"/>
-      </w:pPr>
-      <w:bookmarkStart w:id="23" w:name="_Toc17450343"/>
-      <w:r>
-        <w:t>Results</w:t>
-      </w:r>
-      <w:bookmarkEnd w:id="23"/>
-      <w:r>
-        <w:t xml:space="preserve"> </w:t>
-      </w:r>
+        <w:rPr>
+          <w:lang w:val="en-US"/>
+        </w:rPr>
+      </w:pPr>
     </w:p>
     <w:p>
       <w:pPr>
-        <w:jc w:val="both"/>
-        <w:rPr>
-          <w:lang w:val="en-US"/>
-        </w:rPr>
-      </w:pPr>
+        <w:rPr>
+          <w:lang w:val="en-US"/>
+        </w:rPr>
+      </w:pPr>
+      <w:r>
+        <w:rPr>
+          <w:lang w:val="en-US"/>
+        </w:rPr>
+        <w:t>VOIR CRYING REMOVING</w:t>
+      </w:r>
     </w:p>
     <w:p>
       <w:pPr>
-        <w:rPr>
-          <w:lang w:val="en-US"/>
-        </w:rPr>
-      </w:pPr>
+        <w:pStyle w:val="Titre2"/>
+      </w:pPr>
+      <w:bookmarkStart w:id="26" w:name="_Toc17450344"/>
+      <w:bookmarkStart w:id="27" w:name="_Hlk17992814"/>
+      <w:r>
+        <w:t>Noise Filtering</w:t>
+      </w:r>
+      <w:bookmarkEnd w:id="26"/>
+      <w:r>
+        <w:t xml:space="preserve"> </w:t>
+      </w:r>
     </w:p>
-    <w:p>
-      <w:pPr>
-        <w:rPr>
-          <w:lang w:val="en-US"/>
-        </w:rPr>
-      </w:pPr>
-      <w:r>
-        <w:rPr>
-          <w:lang w:val="en-US"/>
-        </w:rPr>
-        <w:t>VOIR CRYING REMOVING</w:t>
-      </w:r>
-    </w:p>
-    <w:p>
-      <w:pPr>
-        <w:pStyle w:val="Titre2"/>
-      </w:pPr>
-      <w:bookmarkStart w:id="24" w:name="_Toc17450344"/>
-      <w:r>
-        <w:t>Noise Filtering</w:t>
-      </w:r>
-      <w:bookmarkEnd w:id="24"/>
-      <w:r>
-        <w:t xml:space="preserve"> </w:t>
-      </w:r>
-    </w:p>
+    <w:bookmarkEnd w:id="27"/>
     <w:p>
       <w:r>
         <w:t xml:space="preserve">Explication </w:t>
@@ -10529,11 +10695,12 @@
       <w:pPr>
         <w:pStyle w:val="Titre3"/>
       </w:pPr>
-      <w:bookmarkStart w:id="25" w:name="_Toc17450345"/>
+      <w:bookmarkStart w:id="28" w:name="_Toc17450345"/>
+      <w:bookmarkStart w:id="29" w:name="_Hlk17992818"/>
       <w:r>
         <w:t>Butterworth Filter</w:t>
       </w:r>
-      <w:bookmarkEnd w:id="25"/>
+      <w:bookmarkEnd w:id="28"/>
       <w:r>
         <w:t xml:space="preserve"> </w:t>
       </w:r>
@@ -10542,74 +10709,545 @@
       <w:pPr>
         <w:pStyle w:val="Titre3"/>
       </w:pPr>
-      <w:bookmarkStart w:id="26" w:name="_Toc17450346"/>
+      <w:bookmarkStart w:id="30" w:name="_Toc17450346"/>
+      <w:bookmarkStart w:id="31" w:name="_Hlk17992824"/>
+      <w:bookmarkEnd w:id="29"/>
       <w:r>
         <w:t>Implementation</w:t>
       </w:r>
-      <w:bookmarkEnd w:id="26"/>
+      <w:bookmarkEnd w:id="30"/>
     </w:p>
     <w:p>
       <w:pPr>
         <w:pStyle w:val="Titre3"/>
       </w:pPr>
-      <w:bookmarkStart w:id="27" w:name="_Toc17450347"/>
+      <w:bookmarkStart w:id="32" w:name="_Toc17450347"/>
+      <w:bookmarkStart w:id="33" w:name="_Hlk17992829"/>
+      <w:bookmarkEnd w:id="31"/>
       <w:r>
         <w:t>Results</w:t>
       </w:r>
-      <w:bookmarkEnd w:id="27"/>
+      <w:bookmarkEnd w:id="32"/>
+    </w:p>
+    <w:bookmarkEnd w:id="33"/>
+    <w:p>
+      <w:pPr>
+        <w:jc w:val="both"/>
+        <w:rPr>
+          <w:lang w:val="en-US"/>
+        </w:rPr>
+      </w:pPr>
+      <w:r>
+        <w:rPr>
+          <w:lang w:val="en-US"/>
+        </w:rPr>
+        <w:t xml:space="preserve">Une </w:t>
+      </w:r>
+      <w:proofErr w:type="spellStart"/>
+      <w:r>
+        <w:rPr>
+          <w:lang w:val="en-US"/>
+        </w:rPr>
+        <w:t>fois</w:t>
+      </w:r>
+      <w:proofErr w:type="spellEnd"/>
+      <w:r>
+        <w:rPr>
+          <w:lang w:val="en-US"/>
+        </w:rPr>
+        <w:t xml:space="preserve"> le signal re </w:t>
+      </w:r>
+      <w:proofErr w:type="spellStart"/>
+      <w:r>
+        <w:rPr>
+          <w:lang w:val="en-US"/>
+        </w:rPr>
+        <w:t>échantillonné</w:t>
+      </w:r>
+      <w:proofErr w:type="spellEnd"/>
+      <w:r>
+        <w:rPr>
+          <w:lang w:val="en-US"/>
+        </w:rPr>
+        <w:t xml:space="preserve">, </w:t>
+      </w:r>
+      <w:r>
+        <w:rPr>
+          <w:lang w:val="en-US"/>
+        </w:rPr>
+        <w:t>the second task was to denoise the recordings</w:t>
+      </w:r>
+      <w:r>
+        <w:rPr>
+          <w:lang w:val="en-US"/>
+        </w:rPr>
+        <w:t xml:space="preserve">. </w:t>
+      </w:r>
     </w:p>
     <w:p>
       <w:pPr>
         <w:jc w:val="both"/>
         <w:rPr>
-          <w:lang w:val="en-US"/>
-        </w:rPr>
-      </w:pPr>
-      <w:r>
-        <w:rPr>
-          <w:lang w:val="en-US"/>
-        </w:rPr>
-        <w:t xml:space="preserve">Une </w:t>
+          <w:rFonts w:ascii="Calibri" w:hAnsi="Calibri" w:cs="Calibri"/>
+        </w:rPr>
+      </w:pPr>
+      <w:r>
+        <w:rPr>
+          <w:lang w:val="en-US"/>
+        </w:rPr>
+        <w:t>The noise can</w:t>
+      </w:r>
+      <w:r>
+        <w:rPr>
+          <w:lang w:val="en-US"/>
+        </w:rPr>
+        <w:t xml:space="preserve"> </w:t>
+      </w:r>
+      <w:r>
+        <w:rPr>
+          <w:lang w:val="en-US"/>
+        </w:rPr>
+        <w:t xml:space="preserve">be </w:t>
+      </w:r>
+      <w:r>
+        <w:rPr>
+          <w:lang w:val="en-US"/>
+        </w:rPr>
+        <w:t xml:space="preserve">first </w:t>
+      </w:r>
+      <w:r>
+        <w:rPr>
+          <w:lang w:val="en-US"/>
+        </w:rPr>
+        <w:t>due to doctor</w:t>
+      </w:r>
+      <w:r>
+        <w:rPr>
+          <w:lang w:val="en-US"/>
+        </w:rPr>
+        <w:t>s’</w:t>
+      </w:r>
+      <w:r>
+        <w:rPr>
+          <w:lang w:val="en-US"/>
+        </w:rPr>
+        <w:t xml:space="preserve"> conversation, heartbeat or stethoscope imprecision.</w:t>
+      </w:r>
+      <w:r>
+        <w:rPr>
+          <w:lang w:val="en-US"/>
+        </w:rPr>
+        <w:t xml:space="preserve"> </w:t>
+      </w:r>
+      <w:r>
+        <w:rPr>
+          <w:lang w:val="en-US"/>
+        </w:rPr>
+        <w:t xml:space="preserve">Le </w:t>
       </w:r>
       <w:proofErr w:type="spellStart"/>
       <w:r>
         <w:rPr>
           <w:lang w:val="en-US"/>
         </w:rPr>
-        <w:t>fois</w:t>
+        <w:t>filtrage</w:t>
       </w:r>
       <w:proofErr w:type="spellEnd"/>
       <w:r>
         <w:rPr>
           <w:lang w:val="en-US"/>
         </w:rPr>
-        <w:t xml:space="preserve"> le signal re </w:t>
+        <w:t xml:space="preserve"> de </w:t>
       </w:r>
       <w:proofErr w:type="spellStart"/>
       <w:r>
         <w:rPr>
           <w:lang w:val="en-US"/>
         </w:rPr>
-        <w:t>échantillonné</w:t>
+        <w:t>ces</w:t>
       </w:r>
       <w:proofErr w:type="spellEnd"/>
       <w:r>
         <w:rPr>
           <w:lang w:val="en-US"/>
         </w:rPr>
+        <w:t xml:space="preserve"> bruits </w:t>
+      </w:r>
+      <w:r>
+        <w:rPr>
+          <w:lang w:val="en-US"/>
+        </w:rPr>
+        <w:t xml:space="preserve">has been mainly developed by </w:t>
+      </w:r>
+      <w:proofErr w:type="spellStart"/>
+      <w:r>
+        <w:rPr>
+          <w:lang w:val="en-US"/>
+        </w:rPr>
+        <w:t>Fatema</w:t>
+      </w:r>
+      <w:proofErr w:type="spellEnd"/>
+      <w:r>
+        <w:rPr>
+          <w:lang w:val="en-US"/>
+        </w:rPr>
+        <w:t xml:space="preserve"> (</w:t>
+      </w:r>
+      <w:r>
+        <w:rPr>
+          <w:lang w:val="en-US"/>
+        </w:rPr>
+        <w:t xml:space="preserve">an ancient </w:t>
+      </w:r>
+      <w:r>
+        <w:rPr>
+          <w:lang w:val="en-US"/>
+        </w:rPr>
+        <w:t>PhD student of Monash University)</w:t>
+      </w:r>
+      <w:r>
+        <w:rPr>
+          <w:lang w:val="en-US"/>
+        </w:rPr>
+        <w:t xml:space="preserve">. </w:t>
+      </w:r>
+      <w:r>
+        <w:rPr>
+          <w:lang w:val="en-US"/>
+        </w:rPr>
+        <w:t xml:space="preserve">According to </w:t>
+      </w:r>
+      <w:r>
+        <w:rPr>
+          <w:lang w:val="en-US"/>
+        </w:rPr>
+        <w:t>the paper</w:t>
+      </w:r>
+      <w:r>
+        <w:rPr>
+          <w:rStyle w:val="Appeldenotedefin"/>
+          <w:lang w:val="en-US"/>
+        </w:rPr>
+        <w:endnoteReference w:id="8"/>
+      </w:r>
+      <w:r>
+        <w:rPr>
+          <w:lang w:val="en-US"/>
+        </w:rPr>
+        <w:t xml:space="preserve"> and to some listening tests and discussion</w:t>
+      </w:r>
+      <w:r>
+        <w:rPr>
+          <w:lang w:val="en-US"/>
+        </w:rPr>
+        <w:t>s</w:t>
+      </w:r>
+      <w:r>
+        <w:rPr>
+          <w:lang w:val="en-US"/>
+        </w:rPr>
+        <w:t xml:space="preserve"> in the team, a </w:t>
+      </w:r>
+      <w:r>
+        <w:rPr>
+          <w:lang w:val="en-US"/>
+        </w:rPr>
+        <w:t xml:space="preserve">frequency band of interest </w:t>
+      </w:r>
+      <w:r>
+        <w:rPr>
+          <w:lang w:val="en-US"/>
+        </w:rPr>
+        <w:t>between [</w:t>
+      </w:r>
+      <w:r>
+        <w:rPr>
+          <w:lang w:val="en-US"/>
+        </w:rPr>
+        <w:t>1</w:t>
+      </w:r>
+      <w:r>
+        <w:rPr>
+          <w:lang w:val="en-US"/>
+        </w:rPr>
+        <w:t>0</w:t>
+      </w:r>
+      <w:r>
+        <w:rPr>
+          <w:lang w:val="en-US"/>
+        </w:rPr>
+        <w:t xml:space="preserve">0Hz, </w:t>
+      </w:r>
+      <w:r>
+        <w:rPr>
+          <w:lang w:val="en-US"/>
+        </w:rPr>
+        <w:t>10</w:t>
+      </w:r>
+      <w:r>
+        <w:rPr>
+          <w:lang w:val="en-US"/>
+        </w:rPr>
+        <w:t>00</w:t>
+      </w:r>
+      <w:r>
+        <w:rPr>
+          <w:lang w:val="en-US"/>
+        </w:rPr>
+        <w:t>H</w:t>
+      </w:r>
+      <w:r>
+        <w:rPr>
+          <w:lang w:val="en-US"/>
+        </w:rPr>
+        <w:t xml:space="preserve">z] </w:t>
+      </w:r>
+      <w:r>
+        <w:rPr>
+          <w:lang w:val="en-US"/>
+        </w:rPr>
+        <w:t>was</w:t>
+      </w:r>
+      <w:r>
+        <w:rPr>
+          <w:lang w:val="en-US"/>
+        </w:rPr>
+        <w:t xml:space="preserve"> chosen</w:t>
+      </w:r>
+      <w:r>
+        <w:rPr>
+          <w:lang w:val="en-US"/>
+        </w:rPr>
+        <w:t>.</w:t>
+      </w:r>
+      <w:r>
+        <w:rPr>
+          <w:lang w:val="en-US"/>
+        </w:rPr>
+        <w:t xml:space="preserve"> </w:t>
+      </w:r>
+      <w:r>
+        <w:rPr>
+          <w:lang w:val="en-US"/>
+        </w:rPr>
+        <w:t>A</w:t>
+      </w:r>
+      <w:r>
+        <w:rPr>
+          <w:lang w:val="en-US"/>
+        </w:rPr>
+        <w:t xml:space="preserve"> </w:t>
+      </w:r>
+      <w:r>
+        <w:rPr>
+          <w:lang w:val="en-US"/>
+        </w:rPr>
+        <w:t xml:space="preserve">Butterworth </w:t>
+      </w:r>
+      <w:r>
+        <w:rPr>
+          <w:lang w:val="en-US"/>
+        </w:rPr>
+        <w:t>pass-band filter was</w:t>
+      </w:r>
+      <w:r>
+        <w:rPr>
+          <w:lang w:val="en-US"/>
+        </w:rPr>
+        <w:t xml:space="preserve"> then</w:t>
+      </w:r>
+      <w:r>
+        <w:rPr>
+          <w:lang w:val="en-US"/>
+        </w:rPr>
+        <w:t xml:space="preserve"> designed with the cut-off frequencies </w:t>
+      </w:r>
+      <w:r>
+        <w:rPr>
+          <w:lang w:val="en-US"/>
+        </w:rPr>
+        <w:t>above</w:t>
+      </w:r>
+      <w:r>
+        <w:rPr>
+          <w:lang w:val="en-US"/>
+        </w:rPr>
+        <w:t xml:space="preserve">. </w:t>
+      </w:r>
+      <w:r>
+        <w:t xml:space="preserve">Ce filtre a la particularité d’avoir un gain </w:t>
+      </w:r>
+      <w:r>
+        <w:t xml:space="preserve">proche </w:t>
+      </w:r>
+      <w:r>
+        <w:t>de 1</w:t>
+      </w:r>
+      <w:r>
+        <w:t xml:space="preserve"> in the </w:t>
+      </w:r>
+      <w:proofErr w:type="spellStart"/>
+      <w:r>
+        <w:t>passband</w:t>
+      </w:r>
+      <w:proofErr w:type="spellEnd"/>
+      <w:r>
         <w:t xml:space="preserve">, </w:t>
       </w:r>
-      <w:r>
-        <w:rPr>
-          <w:lang w:val="en-US"/>
-        </w:rPr>
-        <w:t>the second task was to denoise the recordings</w:t>
-      </w:r>
-      <w:r>
-        <w:rPr>
-          <w:lang w:val="en-US"/>
-        </w:rPr>
-        <w:t xml:space="preserve">. </w:t>
+      <w:proofErr w:type="spellStart"/>
+      <w:r>
+        <w:t>which</w:t>
+      </w:r>
+      <w:proofErr w:type="spellEnd"/>
+      <w:r>
+        <w:t xml:space="preserve"> </w:t>
+      </w:r>
+      <w:proofErr w:type="spellStart"/>
+      <w:r>
+        <w:t>means</w:t>
+      </w:r>
+      <w:proofErr w:type="spellEnd"/>
+      <w:r>
+        <w:t xml:space="preserve"> </w:t>
+      </w:r>
+      <w:proofErr w:type="spellStart"/>
+      <w:r>
+        <w:t>having</w:t>
+      </w:r>
+      <w:proofErr w:type="spellEnd"/>
+      <w:r>
+        <w:t xml:space="preserve"> a </w:t>
+      </w:r>
+      <w:proofErr w:type="spellStart"/>
+      <w:r>
+        <w:fldChar w:fldCharType="begin"/>
+      </w:r>
+      <w:r>
+        <w:instrText xml:space="preserve"> HYPERLINK "https://en.wikipedia.org/wiki/Frequency_response" \o "Frequency response" </w:instrText>
+      </w:r>
+      <w:r>
+        <w:fldChar w:fldCharType="separate"/>
+      </w:r>
+      <w:r>
+        <w:t>frequency</w:t>
+      </w:r>
+      <w:proofErr w:type="spellEnd"/>
+      <w:r>
+        <w:t xml:space="preserve"> </w:t>
+      </w:r>
+      <w:proofErr w:type="spellStart"/>
+      <w:r>
+        <w:t>response</w:t>
+      </w:r>
+      <w:proofErr w:type="spellEnd"/>
+      <w:r>
+        <w:fldChar w:fldCharType="end"/>
+      </w:r>
+      <w:r>
+        <w:t> as flat as possible</w:t>
+      </w:r>
+      <w:r>
+        <w:t>, ce qui</w:t>
+      </w:r>
+      <w:r>
+        <w:t xml:space="preserve"> e</w:t>
+      </w:r>
+      <w:r>
+        <w:t xml:space="preserve">st très </w:t>
+      </w:r>
+      <w:r>
+        <w:t>intéressant</w:t>
+      </w:r>
+      <w:r>
+        <w:t xml:space="preserve"> quand on ne veut pas détériorée le signal. </w:t>
+      </w:r>
+      <w:r>
+        <w:t xml:space="preserve">L’ordre du filtre a été choisi à 6 </w:t>
+      </w:r>
+      <w:r>
+        <w:t xml:space="preserve">après quelques tests </w:t>
+      </w:r>
+      <w:r>
+        <w:t>pour avoir u</w:t>
+      </w:r>
+      <w:r>
+        <w:t xml:space="preserve">ne </w:t>
+      </w:r>
+      <w:r>
+        <w:t>sélectivité</w:t>
+      </w:r>
+      <w:r>
+        <w:t xml:space="preserve"> suffisante. </w:t>
+      </w:r>
+      <w:r>
+        <w:rPr>
+          <w:rFonts w:ascii="Calibri" w:hAnsi="Calibri" w:cs="Calibri"/>
+        </w:rPr>
+        <w:t>Concernant l</w:t>
+      </w:r>
+      <w:r>
+        <w:rPr>
+          <w:rFonts w:ascii="Calibri" w:hAnsi="Calibri" w:cs="Calibri"/>
+        </w:rPr>
+        <w:t>es fonctions</w:t>
+      </w:r>
+      <w:r>
+        <w:rPr>
+          <w:rFonts w:ascii="Calibri" w:hAnsi="Calibri" w:cs="Calibri"/>
+        </w:rPr>
+        <w:t xml:space="preserve"> </w:t>
+      </w:r>
+      <w:r>
+        <w:rPr>
+          <w:rFonts w:ascii="Calibri" w:hAnsi="Calibri" w:cs="Calibri"/>
+        </w:rPr>
+        <w:t>Matlab</w:t>
+      </w:r>
+      <w:r>
+        <w:rPr>
+          <w:rFonts w:ascii="Calibri" w:hAnsi="Calibri" w:cs="Calibri"/>
+        </w:rPr>
+        <w:t xml:space="preserve">, </w:t>
+      </w:r>
+      <w:r>
+        <w:rPr>
+          <w:rFonts w:ascii="Calibri" w:hAnsi="Calibri" w:cs="Calibri"/>
+          <w:highlight w:val="cyan"/>
+        </w:rPr>
+        <w:t>butter</w:t>
+      </w:r>
+      <w:r>
+        <w:rPr>
+          <w:rFonts w:ascii="Calibri" w:hAnsi="Calibri" w:cs="Calibri"/>
+        </w:rPr>
+        <w:t xml:space="preserve"> pour </w:t>
+      </w:r>
+      <w:r>
+        <w:rPr>
+          <w:rFonts w:ascii="Calibri" w:hAnsi="Calibri" w:cs="Calibri"/>
+        </w:rPr>
+        <w:t>créer</w:t>
+      </w:r>
+      <w:r>
+        <w:rPr>
+          <w:rFonts w:ascii="Calibri" w:hAnsi="Calibri" w:cs="Calibri"/>
+        </w:rPr>
+        <w:t xml:space="preserve"> le filtre, puis </w:t>
+      </w:r>
+      <w:proofErr w:type="spellStart"/>
+      <w:r>
+        <w:rPr>
+          <w:rFonts w:ascii="Calibri" w:hAnsi="Calibri" w:cs="Calibri"/>
+          <w:highlight w:val="cyan"/>
+        </w:rPr>
+        <w:t>filtfilt</w:t>
+      </w:r>
+      <w:proofErr w:type="spellEnd"/>
+      <w:r>
+        <w:rPr>
+          <w:rFonts w:ascii="Calibri" w:hAnsi="Calibri" w:cs="Calibri"/>
+        </w:rPr>
+        <w:t xml:space="preserve"> pour filtrer le signal ont été appliquées. </w:t>
       </w:r>
     </w:p>
     <w:p>
@@ -10621,509 +11259,51 @@
       </w:pPr>
       <w:r>
         <w:rPr>
-          <w:lang w:val="en-US"/>
-        </w:rPr>
-        <w:t>The noise can</w:t>
-      </w:r>
-      <w:r>
-        <w:rPr>
-          <w:lang w:val="en-US"/>
+          <w:rFonts w:ascii="Calibri" w:hAnsi="Calibri" w:cs="Calibri"/>
+        </w:rPr>
+        <w:t xml:space="preserve">D’autres bruits dû aux différentes machines aidant les enfants prématurés à respirer altèrent les signaux. Ces bruits sont particuliers à mon </w:t>
+      </w:r>
+      <w:proofErr w:type="spellStart"/>
+      <w:r>
+        <w:rPr>
+          <w:rFonts w:ascii="Calibri" w:hAnsi="Calibri" w:cs="Calibri"/>
+        </w:rPr>
+        <w:t>signals</w:t>
+      </w:r>
+      <w:proofErr w:type="spellEnd"/>
+      <w:r>
+        <w:rPr>
+          <w:rFonts w:ascii="Calibri" w:hAnsi="Calibri" w:cs="Calibri"/>
         </w:rPr>
         <w:t xml:space="preserve"> </w:t>
       </w:r>
-      <w:r>
-        <w:rPr>
-          <w:lang w:val="en-US"/>
-        </w:rPr>
-        <w:t xml:space="preserve">be </w:t>
-      </w:r>
-      <w:r>
-        <w:rPr>
-          <w:lang w:val="en-US"/>
-        </w:rPr>
-        <w:t xml:space="preserve">first </w:t>
-      </w:r>
-      <w:r>
-        <w:rPr>
-          <w:lang w:val="en-US"/>
-        </w:rPr>
-        <w:t>due to doctor</w:t>
-      </w:r>
-      <w:r>
-        <w:rPr>
-          <w:lang w:val="en-US"/>
-        </w:rPr>
-        <w:t>s’</w:t>
-      </w:r>
-      <w:r>
-        <w:rPr>
-          <w:lang w:val="en-US"/>
-        </w:rPr>
-        <w:t xml:space="preserve"> conversation, heartbeat or stethoscope imprecision.</w:t>
-      </w:r>
-      <w:r>
-        <w:rPr>
-          <w:lang w:val="en-US"/>
+      <w:proofErr w:type="spellStart"/>
+      <w:r>
+        <w:rPr>
+          <w:rFonts w:ascii="Calibri" w:hAnsi="Calibri" w:cs="Calibri"/>
+        </w:rPr>
+        <w:t>bank</w:t>
+      </w:r>
+      <w:proofErr w:type="spellEnd"/>
+      <w:r>
+        <w:rPr>
+          <w:rFonts w:ascii="Calibri" w:hAnsi="Calibri" w:cs="Calibri"/>
+        </w:rPr>
+        <w:t xml:space="preserve">, c’est donc moi qui </w:t>
+      </w:r>
+      <w:proofErr w:type="gramStart"/>
+      <w:r>
+        <w:rPr>
+          <w:rFonts w:ascii="Calibri" w:hAnsi="Calibri" w:cs="Calibri"/>
+        </w:rPr>
+        <w:t>ait</w:t>
+      </w:r>
+      <w:proofErr w:type="gramEnd"/>
+      <w:r>
+        <w:rPr>
+          <w:rFonts w:ascii="Calibri" w:hAnsi="Calibri" w:cs="Calibri"/>
         </w:rPr>
         <w:t xml:space="preserve"> </w:t>
-      </w:r>
-      <w:r>
-        <w:rPr>
-          <w:lang w:val="en-US"/>
-        </w:rPr>
-        <w:t xml:space="preserve">Le </w:t>
-      </w:r>
-      <w:proofErr w:type="spellStart"/>
-      <w:r>
-        <w:rPr>
-          <w:lang w:val="en-US"/>
-        </w:rPr>
-        <w:t>filtrage</w:t>
-      </w:r>
-      <w:proofErr w:type="spellEnd"/>
-      <w:r>
-        <w:rPr>
-          <w:lang w:val="en-US"/>
-        </w:rPr>
-        <w:t xml:space="preserve"> de </w:t>
-      </w:r>
-      <w:proofErr w:type="spellStart"/>
-      <w:r>
-        <w:rPr>
-          <w:lang w:val="en-US"/>
-        </w:rPr>
-        <w:t>ces</w:t>
-      </w:r>
-      <w:proofErr w:type="spellEnd"/>
-      <w:r>
-        <w:rPr>
-          <w:lang w:val="en-US"/>
-        </w:rPr>
-        <w:t xml:space="preserve"> bruits </w:t>
-      </w:r>
-      <w:r>
-        <w:rPr>
-          <w:lang w:val="en-US"/>
-        </w:rPr>
-        <w:t xml:space="preserve">has been mainly developed by </w:t>
-      </w:r>
-      <w:proofErr w:type="spellStart"/>
-      <w:r>
-        <w:rPr>
-          <w:lang w:val="en-US"/>
-        </w:rPr>
-        <w:t>Fatema</w:t>
-      </w:r>
-      <w:proofErr w:type="spellEnd"/>
-      <w:r>
-        <w:rPr>
-          <w:lang w:val="en-US"/>
-        </w:rPr>
-        <w:t xml:space="preserve"> (</w:t>
-      </w:r>
-      <w:r>
-        <w:rPr>
-          <w:lang w:val="en-US"/>
-        </w:rPr>
-        <w:t xml:space="preserve">an ancient </w:t>
-      </w:r>
-      <w:r>
-        <w:rPr>
-          <w:lang w:val="en-US"/>
-        </w:rPr>
-        <w:t>PhD student of Monash University)</w:t>
-      </w:r>
-      <w:r>
-        <w:rPr>
-          <w:lang w:val="en-US"/>
-        </w:rPr>
-        <w:t xml:space="preserve">. </w:t>
-      </w:r>
-      <w:r>
-        <w:rPr>
-          <w:lang w:val="en-US"/>
-        </w:rPr>
-        <w:t xml:space="preserve">According to </w:t>
-      </w:r>
-      <w:r>
-        <w:rPr>
-          <w:lang w:val="en-US"/>
-        </w:rPr>
-        <w:t>the paper</w:t>
-      </w:r>
-      <w:r>
-        <w:rPr>
-          <w:rStyle w:val="Appeldenotedefin"/>
-          <w:lang w:val="en-US"/>
-        </w:rPr>
-        <w:endnoteReference w:id="8"/>
-      </w:r>
-      <w:r>
-        <w:rPr>
-          <w:lang w:val="en-US"/>
-        </w:rPr>
-        <w:t xml:space="preserve"> and to some listening tests and discussion</w:t>
-      </w:r>
-      <w:r>
-        <w:rPr>
-          <w:lang w:val="en-US"/>
-        </w:rPr>
-        <w:t>s</w:t>
-      </w:r>
-      <w:r>
-        <w:rPr>
-          <w:lang w:val="en-US"/>
-        </w:rPr>
-        <w:t xml:space="preserve"> in the team, a </w:t>
-      </w:r>
-      <w:r>
-        <w:rPr>
-          <w:lang w:val="en-US"/>
-        </w:rPr>
-        <w:t xml:space="preserve">frequency band of interest </w:t>
-      </w:r>
-      <w:r>
-        <w:rPr>
-          <w:lang w:val="en-US"/>
-        </w:rPr>
-        <w:t>between [</w:t>
-      </w:r>
-      <w:r>
-        <w:rPr>
-          <w:lang w:val="en-US"/>
-        </w:rPr>
-        <w:t>1</w:t>
-      </w:r>
-      <w:r>
-        <w:rPr>
-          <w:lang w:val="en-US"/>
-        </w:rPr>
-        <w:t>0</w:t>
-      </w:r>
-      <w:r>
-        <w:rPr>
-          <w:lang w:val="en-US"/>
-        </w:rPr>
-        <w:t xml:space="preserve">0Hz, </w:t>
-      </w:r>
-      <w:r>
-        <w:rPr>
-          <w:lang w:val="en-US"/>
-        </w:rPr>
-        <w:t>10</w:t>
-      </w:r>
-      <w:r>
-        <w:rPr>
-          <w:lang w:val="en-US"/>
-        </w:rPr>
-        <w:t>00</w:t>
-      </w:r>
-      <w:r>
-        <w:rPr>
-          <w:lang w:val="en-US"/>
-        </w:rPr>
-        <w:t>H</w:t>
-      </w:r>
-      <w:r>
-        <w:rPr>
-          <w:lang w:val="en-US"/>
-        </w:rPr>
-        <w:t xml:space="preserve">z] </w:t>
-      </w:r>
-      <w:r>
-        <w:rPr>
-          <w:lang w:val="en-US"/>
-        </w:rPr>
-        <w:t>was</w:t>
-      </w:r>
-      <w:r>
-        <w:rPr>
-          <w:lang w:val="en-US"/>
-        </w:rPr>
-        <w:t xml:space="preserve"> chosen</w:t>
-      </w:r>
-      <w:r>
-        <w:rPr>
-          <w:lang w:val="en-US"/>
-        </w:rPr>
-        <w:t>.</w:t>
-      </w:r>
-      <w:r>
-        <w:rPr>
-          <w:lang w:val="en-US"/>
-        </w:rPr>
-        <w:t xml:space="preserve"> </w:t>
-      </w:r>
-      <w:r>
-        <w:rPr>
-          <w:lang w:val="en-US"/>
-        </w:rPr>
-        <w:t>A</w:t>
-      </w:r>
-      <w:r>
-        <w:rPr>
-          <w:lang w:val="en-US"/>
-        </w:rPr>
-        <w:t xml:space="preserve"> </w:t>
-      </w:r>
-      <w:r>
-        <w:rPr>
-          <w:lang w:val="en-US"/>
-        </w:rPr>
-        <w:t xml:space="preserve">Butterworth </w:t>
-      </w:r>
-      <w:r>
-        <w:rPr>
-          <w:lang w:val="en-US"/>
-        </w:rPr>
-        <w:t>pass-band filter was</w:t>
-      </w:r>
-      <w:r>
-        <w:rPr>
-          <w:lang w:val="en-US"/>
-        </w:rPr>
-        <w:t xml:space="preserve"> then</w:t>
-      </w:r>
-      <w:r>
-        <w:rPr>
-          <w:lang w:val="en-US"/>
-        </w:rPr>
-        <w:t xml:space="preserve"> designed with the cut-off frequencies </w:t>
-      </w:r>
-      <w:r>
-        <w:rPr>
-          <w:lang w:val="en-US"/>
-        </w:rPr>
-        <w:t>above</w:t>
-      </w:r>
-      <w:r>
-        <w:rPr>
-          <w:lang w:val="en-US"/>
-        </w:rPr>
-        <w:t xml:space="preserve">. </w:t>
-      </w:r>
-      <w:r>
-        <w:t xml:space="preserve">Ce filtre a la particularité d’avoir un gain </w:t>
-      </w:r>
-      <w:r>
-        <w:t xml:space="preserve">proche </w:t>
-      </w:r>
-      <w:r>
-        <w:t>de 1</w:t>
-      </w:r>
-      <w:r>
-        <w:t xml:space="preserve"> in the </w:t>
-      </w:r>
-      <w:proofErr w:type="spellStart"/>
-      <w:r>
-        <w:t>passband</w:t>
-      </w:r>
-      <w:proofErr w:type="spellEnd"/>
-      <w:r>
-        <w:t xml:space="preserve">, </w:t>
-      </w:r>
-      <w:proofErr w:type="spellStart"/>
-      <w:r>
-        <w:t>which</w:t>
-      </w:r>
-      <w:proofErr w:type="spellEnd"/>
-      <w:r>
-        <w:t xml:space="preserve"> </w:t>
-      </w:r>
-      <w:proofErr w:type="spellStart"/>
-      <w:r>
-        <w:t>means</w:t>
-      </w:r>
-      <w:proofErr w:type="spellEnd"/>
-      <w:r>
-        <w:t xml:space="preserve"> </w:t>
-      </w:r>
-      <w:proofErr w:type="spellStart"/>
-      <w:r>
-        <w:t>having</w:t>
-      </w:r>
-      <w:proofErr w:type="spellEnd"/>
-      <w:r>
-        <w:t xml:space="preserve"> a </w:t>
-      </w:r>
-      <w:proofErr w:type="spellStart"/>
-      <w:r>
-        <w:fldChar w:fldCharType="begin"/>
-      </w:r>
-      <w:r>
-        <w:instrText xml:space="preserve"> HYPERLINK "https://en.wikipedia.org/wiki/Frequency_response" \o "Frequency response" </w:instrText>
-      </w:r>
-      <w:r>
-        <w:fldChar w:fldCharType="separate"/>
-      </w:r>
-      <w:r>
-        <w:t>frequency</w:t>
-      </w:r>
-      <w:proofErr w:type="spellEnd"/>
-      <w:r>
-        <w:t xml:space="preserve"> </w:t>
-      </w:r>
-      <w:proofErr w:type="spellStart"/>
-      <w:r>
-        <w:t>response</w:t>
-      </w:r>
-      <w:proofErr w:type="spellEnd"/>
-      <w:r>
-        <w:fldChar w:fldCharType="end"/>
-      </w:r>
-      <w:r>
-        <w:t> as flat as possible</w:t>
-      </w:r>
-      <w:r>
-        <w:t>, ce qui</w:t>
-      </w:r>
-      <w:r>
-        <w:t xml:space="preserve"> e</w:t>
-      </w:r>
-      <w:r>
-        <w:t xml:space="preserve">st très </w:t>
-      </w:r>
-      <w:r>
-        <w:t>intéressant</w:t>
-      </w:r>
-      <w:r>
-        <w:t xml:space="preserve"> quand on ne veut pas détériorée le signal. </w:t>
-      </w:r>
-      <w:r>
-        <w:t xml:space="preserve">L’ordre du filtre a été choisi à 6 </w:t>
-      </w:r>
-      <w:r>
-        <w:t xml:space="preserve">après quelques tests </w:t>
-      </w:r>
-      <w:r>
-        <w:t>pour avoir u</w:t>
-      </w:r>
-      <w:r>
-        <w:t xml:space="preserve">ne </w:t>
-      </w:r>
-      <w:r>
-        <w:t>sélectivité</w:t>
-      </w:r>
-      <w:r>
-        <w:t xml:space="preserve"> suffisante. </w:t>
-      </w:r>
-      <w:r>
-        <w:rPr>
-          <w:rFonts w:ascii="Calibri" w:hAnsi="Calibri" w:cs="Calibri"/>
-        </w:rPr>
-        <w:t>Concernant l</w:t>
-      </w:r>
-      <w:r>
-        <w:rPr>
-          <w:rFonts w:ascii="Calibri" w:hAnsi="Calibri" w:cs="Calibri"/>
-        </w:rPr>
-        <w:t>es fonctions</w:t>
-      </w:r>
-      <w:r>
-        <w:rPr>
-          <w:rFonts w:ascii="Calibri" w:hAnsi="Calibri" w:cs="Calibri"/>
-        </w:rPr>
-        <w:t xml:space="preserve"> </w:t>
-      </w:r>
-      <w:r>
-        <w:rPr>
-          <w:rFonts w:ascii="Calibri" w:hAnsi="Calibri" w:cs="Calibri"/>
-        </w:rPr>
-        <w:t>Matlab</w:t>
-      </w:r>
-      <w:r>
-        <w:rPr>
-          <w:rFonts w:ascii="Calibri" w:hAnsi="Calibri" w:cs="Calibri"/>
-        </w:rPr>
-        <w:t xml:space="preserve">, </w:t>
-      </w:r>
-      <w:r>
-        <w:rPr>
-          <w:rFonts w:ascii="Calibri" w:hAnsi="Calibri" w:cs="Calibri"/>
-          <w:highlight w:val="cyan"/>
-        </w:rPr>
-        <w:t>butter</w:t>
-      </w:r>
-      <w:r>
-        <w:rPr>
-          <w:rFonts w:ascii="Calibri" w:hAnsi="Calibri" w:cs="Calibri"/>
-        </w:rPr>
-        <w:t xml:space="preserve"> pour </w:t>
-      </w:r>
-      <w:r>
-        <w:rPr>
-          <w:rFonts w:ascii="Calibri" w:hAnsi="Calibri" w:cs="Calibri"/>
-        </w:rPr>
-        <w:t>créer</w:t>
-      </w:r>
-      <w:r>
-        <w:rPr>
-          <w:rFonts w:ascii="Calibri" w:hAnsi="Calibri" w:cs="Calibri"/>
-        </w:rPr>
-        <w:t xml:space="preserve"> le filtre, puis </w:t>
-      </w:r>
-      <w:proofErr w:type="spellStart"/>
-      <w:r>
-        <w:rPr>
-          <w:rFonts w:ascii="Calibri" w:hAnsi="Calibri" w:cs="Calibri"/>
-          <w:highlight w:val="cyan"/>
-        </w:rPr>
-        <w:t>filtfilt</w:t>
-      </w:r>
-      <w:proofErr w:type="spellEnd"/>
-      <w:r>
-        <w:rPr>
-          <w:rFonts w:ascii="Calibri" w:hAnsi="Calibri" w:cs="Calibri"/>
-        </w:rPr>
-        <w:t xml:space="preserve"> pour filtrer le signal ont été appliquées. </w:t>
-      </w:r>
-    </w:p>
-    <w:p>
-      <w:pPr>
-        <w:jc w:val="both"/>
-        <w:rPr>
-          <w:rFonts w:ascii="Calibri" w:hAnsi="Calibri" w:cs="Calibri"/>
-        </w:rPr>
-      </w:pPr>
-      <w:r>
-        <w:rPr>
-          <w:rFonts w:ascii="Calibri" w:hAnsi="Calibri" w:cs="Calibri"/>
-        </w:rPr>
-        <w:t xml:space="preserve">D’autres bruits dû aux différentes machines aidant les enfants prématurés à respirer altèrent les signaux. Ces bruits sont particuliers à mon </w:t>
-      </w:r>
-      <w:proofErr w:type="spellStart"/>
-      <w:r>
-        <w:rPr>
-          <w:rFonts w:ascii="Calibri" w:hAnsi="Calibri" w:cs="Calibri"/>
-        </w:rPr>
-        <w:t>signals</w:t>
-      </w:r>
-      <w:proofErr w:type="spellEnd"/>
-      <w:r>
-        <w:rPr>
-          <w:rFonts w:ascii="Calibri" w:hAnsi="Calibri" w:cs="Calibri"/>
-        </w:rPr>
-        <w:t xml:space="preserve"> </w:t>
-      </w:r>
-      <w:proofErr w:type="spellStart"/>
-      <w:r>
-        <w:rPr>
-          <w:rFonts w:ascii="Calibri" w:hAnsi="Calibri" w:cs="Calibri"/>
-        </w:rPr>
-        <w:t>bank</w:t>
-      </w:r>
-      <w:proofErr w:type="spellEnd"/>
-      <w:r>
-        <w:rPr>
-          <w:rFonts w:ascii="Calibri" w:hAnsi="Calibri" w:cs="Calibri"/>
-        </w:rPr>
-        <w:t xml:space="preserve">, c’est donc moi qui </w:t>
-      </w:r>
-      <w:r>
-        <w:rPr>
-          <w:rFonts w:ascii="Calibri" w:hAnsi="Calibri" w:cs="Calibri"/>
-        </w:rPr>
-        <w:t xml:space="preserve">ait </w:t>
       </w:r>
       <w:r>
         <w:rPr>
@@ -11165,11 +11345,11 @@
       <w:pPr>
         <w:pStyle w:val="Titre2"/>
       </w:pPr>
-      <w:bookmarkStart w:id="28" w:name="_Toc17450348"/>
+      <w:bookmarkStart w:id="34" w:name="_Toc17450348"/>
       <w:r>
         <w:t>Discussion</w:t>
       </w:r>
-      <w:bookmarkEnd w:id="28"/>
+      <w:bookmarkEnd w:id="34"/>
     </w:p>
     <w:p>
       <w:r>
@@ -11378,15 +11558,17 @@
       <w:pPr>
         <w:pStyle w:val="Titre1"/>
       </w:pPr>
-      <w:bookmarkStart w:id="29" w:name="_Toc17450349"/>
+      <w:bookmarkStart w:id="35" w:name="_Toc17450349"/>
+      <w:bookmarkStart w:id="36" w:name="_Hlk17992880"/>
       <w:r>
         <w:t>Features extraction</w:t>
       </w:r>
-      <w:bookmarkEnd w:id="29"/>
+      <w:bookmarkEnd w:id="35"/>
       <w:r>
         <w:t xml:space="preserve"> </w:t>
       </w:r>
     </w:p>
+    <w:bookmarkEnd w:id="36"/>
     <w:p>
       <w:r>
         <w:t>Cette partie est dédiée à</w:t>
@@ -11418,10 +11600,21 @@
         <w:rPr>
           <w:highlight w:val="lightGray"/>
         </w:rPr>
-        <w:t>annexe …</w:t>
-      </w:r>
-      <w:r>
-        <w:t xml:space="preserve"> . Mon travail a été de faire des recherches afin de trouver d’autres caractéristiques </w:t>
+        <w:t xml:space="preserve">annexe </w:t>
+      </w:r>
+      <w:proofErr w:type="gramStart"/>
+      <w:r>
+        <w:rPr>
+          <w:highlight w:val="lightGray"/>
+        </w:rPr>
+        <w:t>…</w:t>
+      </w:r>
+      <w:r>
+        <w:t xml:space="preserve"> .</w:t>
+      </w:r>
+      <w:proofErr w:type="gramEnd"/>
+      <w:r>
+        <w:t xml:space="preserve"> Mon travail a été de faire des recherches afin de trouver d’autres caractéristiques </w:t>
       </w:r>
       <w:r>
         <w:t>judicieuses sur</w:t>
@@ -11579,6 +11772,7 @@
         <w:t xml:space="preserve"> les courbes de statistiques et tout </w:t>
       </w:r>
       <w:proofErr w:type="spellStart"/>
+      <w:proofErr w:type="gramStart"/>
       <w:r>
         <w:rPr>
           <w:highlight w:val="magenta"/>
@@ -11586,6 +11780,7 @@
         <w:t>ca</w:t>
       </w:r>
       <w:proofErr w:type="spellEnd"/>
+      <w:proofErr w:type="gramEnd"/>
       <w:r>
         <w:rPr>
           <w:highlight w:val="magenta"/>
@@ -11595,135 +11790,110 @@
       <w:r>
         <w:t xml:space="preserve"> </w:t>
       </w:r>
-    </w:p>
-    <w:p/>
-    <w:p>
-      <w:pPr>
-        <w:pStyle w:val="Titre2"/>
-      </w:pPr>
-      <w:bookmarkStart w:id="30" w:name="_Toc17450350"/>
-      <w:r>
-        <w:t>Methods</w:t>
-      </w:r>
-      <w:bookmarkEnd w:id="30"/>
     </w:p>
     <w:p>
-      <w:r>
-        <w:t xml:space="preserve">La plupart des caractéristiques </w:t>
-      </w:r>
-      <w:r>
-        <w:t>extraites</w:t>
-      </w:r>
-      <w:r>
-        <w:t xml:space="preserve"> se trouvent dans le domaine spectral, bien </w:t>
-      </w:r>
-      <w:r>
-        <w:t xml:space="preserve">que </w:t>
-      </w:r>
-      <w:r>
-        <w:t xml:space="preserve">quelques-unes soient tirées du domaine temporel et </w:t>
-      </w:r>
-      <w:proofErr w:type="spellStart"/>
-      <w:r>
-        <w:t>spectro</w:t>
-      </w:r>
-      <w:proofErr w:type="spellEnd"/>
-      <w:r>
-        <w:t xml:space="preserve">-temporel. </w:t>
-      </w:r>
+      <w:bookmarkStart w:id="37" w:name="_GoBack"/>
+      <w:bookmarkEnd w:id="37"/>
     </w:p>
     <w:p>
       <w:pPr>
-        <w:pStyle w:val="Titre3"/>
-      </w:pPr>
-      <w:bookmarkStart w:id="31" w:name="_Toc17450351"/>
-      <w:r>
-        <w:t>Temporal Features</w:t>
-      </w:r>
-      <w:bookmarkEnd w:id="31"/>
-      <w:r>
-        <w:t xml:space="preserve"> </w:t>
-      </w:r>
+        <w:pStyle w:val="Titre2"/>
+      </w:pPr>
+      <w:bookmarkStart w:id="38" w:name="_Toc17450350"/>
+      <w:r>
+        <w:t>Methods</w:t>
+      </w:r>
+      <w:bookmarkEnd w:id="38"/>
     </w:p>
     <w:p>
       <w:r>
-        <w:t xml:space="preserve">Le domaine temporel est assez dangereux à utiliser car les enregistrements n’ont pas tous la même durée, ni </w:t>
-      </w:r>
-      <w:r>
-        <w:rPr>
-          <w:highlight w:val="yellow"/>
-        </w:rPr>
-        <w:t>….</w:t>
+        <w:t xml:space="preserve">La plupart des caractéristiques </w:t>
+      </w:r>
+      <w:r>
+        <w:t>extraites</w:t>
+      </w:r>
+      <w:r>
+        <w:t xml:space="preserve"> se trouvent dans le domaine spectral, bien </w:t>
+      </w:r>
+      <w:r>
+        <w:t xml:space="preserve">que </w:t>
+      </w:r>
+      <w:r>
+        <w:t xml:space="preserve">quelques-unes soient tirées du domaine temporel et </w:t>
+      </w:r>
+      <w:proofErr w:type="spellStart"/>
+      <w:r>
+        <w:t>spectro</w:t>
+      </w:r>
+      <w:proofErr w:type="spellEnd"/>
+      <w:r>
+        <w:t xml:space="preserve">-temporel. </w:t>
       </w:r>
     </w:p>
     <w:p>
-      <w:r>
-        <w:t xml:space="preserve">Tout de même, le </w:t>
-      </w:r>
-      <w:proofErr w:type="spellStart"/>
-      <w:r>
-        <w:t>Zero</w:t>
-      </w:r>
-      <w:proofErr w:type="spellEnd"/>
+      <w:pPr>
+        <w:pStyle w:val="Titre3"/>
+      </w:pPr>
+      <w:bookmarkStart w:id="39" w:name="_Toc17450351"/>
+      <w:r>
+        <w:t>Temporal Features</w:t>
+      </w:r>
+      <w:bookmarkEnd w:id="39"/>
       <w:r>
         <w:t xml:space="preserve"> </w:t>
-      </w:r>
-      <w:proofErr w:type="spellStart"/>
-      <w:r>
-        <w:t>Crossing</w:t>
-      </w:r>
-      <w:proofErr w:type="spellEnd"/>
-      <w:r>
-        <w:t xml:space="preserve"> Rate ainsi que </w:t>
-      </w:r>
-      <w:r>
-        <w:rPr>
-          <w:highlight w:val="yellow"/>
-        </w:rPr>
-        <w:t>le temps entre chaque respiration</w:t>
-      </w:r>
-      <w:r>
-        <w:t xml:space="preserve"> (inhalation et exhalation)</w:t>
-      </w:r>
-      <w:r>
-        <w:t xml:space="preserve"> ont été </w:t>
-      </w:r>
-      <w:r>
-        <w:t xml:space="preserve">implémenté. </w:t>
       </w:r>
     </w:p>
     <w:p>
       <w:r>
-        <w:t xml:space="preserve">ZRC : qu’est-ce que c’est et pourquoi c’est utile </w:t>
+        <w:t xml:space="preserve">Le domaine temporel est assez dangereux à utiliser car les enregistrements n’ont pas tous la même durée, ni </w:t>
+      </w:r>
+      <w:r>
+        <w:rPr>
+          <w:highlight w:val="yellow"/>
+        </w:rPr>
+        <w:t>….</w:t>
       </w:r>
     </w:p>
     <w:p>
-      <w:pPr>
-        <w:rPr>
-          <w:lang w:val="en-US"/>
-        </w:rPr>
-      </w:pPr>
+      <w:r>
+        <w:t xml:space="preserve">Tout de même, le </w:t>
+      </w:r>
       <w:proofErr w:type="spellStart"/>
       <w:r>
-        <w:rPr>
-          <w:lang w:val="en-US"/>
-        </w:rPr>
-        <w:t>Autre</w:t>
+        <w:t>Zero</w:t>
       </w:r>
       <w:proofErr w:type="spellEnd"/>
       <w:r>
-        <w:rPr>
-          <w:lang w:val="en-US"/>
-        </w:rPr>
         <w:t xml:space="preserve"> </w:t>
+      </w:r>
+      <w:proofErr w:type="spellStart"/>
+      <w:r>
+        <w:t>Crossing</w:t>
+      </w:r>
+      <w:proofErr w:type="spellEnd"/>
+      <w:r>
+        <w:t xml:space="preserve"> Rate ainsi que </w:t>
+      </w:r>
+      <w:r>
+        <w:rPr>
+          <w:highlight w:val="yellow"/>
+        </w:rPr>
+        <w:t>le temps entre chaque respiration</w:t>
+      </w:r>
+      <w:r>
+        <w:t xml:space="preserve"> (inhalation et exhalation)</w:t>
+      </w:r>
+      <w:r>
+        <w:t xml:space="preserve"> ont été </w:t>
+      </w:r>
+      <w:r>
+        <w:t xml:space="preserve">implémenté. </w:t>
       </w:r>
     </w:p>
     <w:p>
-      <w:pPr>
-        <w:rPr>
-          <w:lang w:val="en-US"/>
-        </w:rPr>
-      </w:pPr>
+      <w:r>
+        <w:t xml:space="preserve">ZRC : qu’est-ce que c’est et pourquoi c’est utile </w:t>
+      </w:r>
     </w:p>
     <w:p>
       <w:pPr>
@@ -11736,49 +11906,77 @@
         <w:rPr>
           <w:lang w:val="en-US"/>
         </w:rPr>
-        <w:t>ZeroCrossings</w:t>
+        <w:t>Autre</w:t>
       </w:r>
       <w:proofErr w:type="spellEnd"/>
       <w:r>
         <w:rPr>
           <w:lang w:val="en-US"/>
         </w:rPr>
-        <w:t xml:space="preserve">: the number of time domain </w:t>
-      </w:r>
-      <w:proofErr w:type="spellStart"/>
-      <w:r>
-        <w:rPr>
-          <w:lang w:val="en-US"/>
-        </w:rPr>
-        <w:t>zerocrossings</w:t>
-      </w:r>
-      <w:proofErr w:type="spellEnd"/>
-      <w:r>
-        <w:rPr>
-          <w:lang w:val="en-US"/>
-        </w:rPr>
-        <w:t xml:space="preserve"> of the signal. </w:t>
-      </w:r>
-      <w:proofErr w:type="spellStart"/>
-      <w:r>
-        <w:rPr>
-          <w:lang w:val="en-US"/>
-        </w:rPr>
-        <w:t>ZeroCrossings</w:t>
-      </w:r>
-      <w:proofErr w:type="spellEnd"/>
-      <w:r>
-        <w:rPr>
-          <w:lang w:val="en-US"/>
-        </w:rPr>
-        <w:t xml:space="preserve"> are useful to detect the amount of noise in a signal.</w:t>
+        <w:t xml:space="preserve"> </w:t>
       </w:r>
     </w:p>
     <w:p>
       <w:pPr>
+        <w:rPr>
+          <w:lang w:val="en-US"/>
+        </w:rPr>
+      </w:pPr>
+    </w:p>
+    <w:p>
+      <w:pPr>
+        <w:rPr>
+          <w:lang w:val="en-US"/>
+        </w:rPr>
+      </w:pPr>
+      <w:proofErr w:type="spellStart"/>
+      <w:r>
+        <w:rPr>
+          <w:lang w:val="en-US"/>
+        </w:rPr>
+        <w:t>ZeroCrossings</w:t>
+      </w:r>
+      <w:proofErr w:type="spellEnd"/>
+      <w:r>
+        <w:rPr>
+          <w:lang w:val="en-US"/>
+        </w:rPr>
+        <w:t xml:space="preserve">: the number of time domain </w:t>
+      </w:r>
+      <w:proofErr w:type="spellStart"/>
+      <w:r>
+        <w:rPr>
+          <w:lang w:val="en-US"/>
+        </w:rPr>
+        <w:t>zerocrossings</w:t>
+      </w:r>
+      <w:proofErr w:type="spellEnd"/>
+      <w:r>
+        <w:rPr>
+          <w:lang w:val="en-US"/>
+        </w:rPr>
+        <w:t xml:space="preserve"> of the signal. </w:t>
+      </w:r>
+      <w:proofErr w:type="spellStart"/>
+      <w:r>
+        <w:rPr>
+          <w:lang w:val="en-US"/>
+        </w:rPr>
+        <w:t>ZeroCrossings</w:t>
+      </w:r>
+      <w:proofErr w:type="spellEnd"/>
+      <w:r>
+        <w:rPr>
+          <w:lang w:val="en-US"/>
+        </w:rPr>
+        <w:t xml:space="preserve"> are useful to detect the amount of noise in a signal.</w:t>
+      </w:r>
+    </w:p>
+    <w:p>
+      <w:pPr>
         <w:pStyle w:val="Titre3"/>
       </w:pPr>
-      <w:bookmarkStart w:id="32" w:name="_Toc17450352"/>
+      <w:bookmarkStart w:id="40" w:name="_Toc17450352"/>
       <w:r>
         <w:rPr>
           <w:lang w:val="fr-FR"/>
@@ -11789,7 +11987,7 @@
       <w:r>
         <w:t>Coefficients</w:t>
       </w:r>
-      <w:bookmarkEnd w:id="32"/>
+      <w:bookmarkEnd w:id="40"/>
     </w:p>
     <w:p>
       <w:r>
@@ -11798,14 +11996,22 @@
     </w:p>
     <w:p>
       <w:r>
-        <w:t xml:space="preserve">Choisi 2 autres, pourquoi judicieux? </w:t>
+        <w:t xml:space="preserve">Choisi 2 autres, pourquoi </w:t>
+      </w:r>
+      <w:proofErr w:type="gramStart"/>
+      <w:r>
+        <w:t>judicieux?</w:t>
+      </w:r>
+      <w:proofErr w:type="gramEnd"/>
+      <w:r>
+        <w:t xml:space="preserve"> </w:t>
       </w:r>
     </w:p>
     <w:p>
       <w:pPr>
         <w:pStyle w:val="Titre4"/>
       </w:pPr>
-      <w:bookmarkStart w:id="33" w:name="_Toc17450353"/>
+      <w:bookmarkStart w:id="41" w:name="_Toc17450353"/>
       <w:r>
         <w:t>Linear Predictive Coefficients</w:t>
       </w:r>
@@ -11815,7 +12021,7 @@
       <w:r>
         <w:t>LPC</w:t>
       </w:r>
-      <w:bookmarkEnd w:id="33"/>
+      <w:bookmarkEnd w:id="41"/>
     </w:p>
     <w:p>
       <w:pPr>
@@ -12198,13 +12404,21 @@
           <w:highlight w:val="darkCyan"/>
           <w:lang w:val="en-US"/>
         </w:rPr>
-        <w:t>(1.3</w:t>
-      </w:r>
+        <w:t>(</w:t>
+      </w:r>
+      <w:proofErr w:type="gramStart"/>
       <w:r>
         <w:rPr>
           <w:highlight w:val="darkCyan"/>
           <w:lang w:val="en-US"/>
         </w:rPr>
+        <w:t>1.3</w:t>
+      </w:r>
+      <w:r>
+        <w:rPr>
+          <w:highlight w:val="darkCyan"/>
+          <w:lang w:val="en-US"/>
+        </w:rPr>
         <w:t xml:space="preserve"> </w:t>
       </w:r>
       <w:r>
@@ -12214,6 +12428,7 @@
         </w:rPr>
         <w:t>)</w:t>
       </w:r>
+      <w:proofErr w:type="gramEnd"/>
       <w:r>
         <w:rPr>
           <w:highlight w:val="darkCyan"/>
@@ -12743,11 +12958,11 @@
       <w:pPr>
         <w:pStyle w:val="Titre4"/>
       </w:pPr>
-      <w:bookmarkStart w:id="34" w:name="_Toc17450354"/>
+      <w:bookmarkStart w:id="42" w:name="_Toc17450354"/>
       <w:r>
         <w:t>LSF</w:t>
       </w:r>
-      <w:bookmarkEnd w:id="34"/>
+      <w:bookmarkEnd w:id="42"/>
     </w:p>
     <w:p>
       <w:r>
@@ -12758,14 +12973,14 @@
       <w:pPr>
         <w:pStyle w:val="Titre3"/>
       </w:pPr>
-      <w:bookmarkStart w:id="35" w:name="_Toc17450355"/>
+      <w:bookmarkStart w:id="43" w:name="_Toc17450355"/>
       <w:r>
         <w:t>Spectral F</w:t>
       </w:r>
       <w:r>
         <w:t>it</w:t>
       </w:r>
-      <w:bookmarkEnd w:id="35"/>
+      <w:bookmarkEnd w:id="43"/>
     </w:p>
     <w:p>
       <w:r>
@@ -12815,11 +13030,11 @@
       <w:pPr>
         <w:pStyle w:val="Titre4"/>
       </w:pPr>
-      <w:bookmarkStart w:id="36" w:name="_Toc17450356"/>
+      <w:bookmarkStart w:id="44" w:name="_Toc17450356"/>
       <w:r>
         <w:t>Gaussian Mixture Model</w:t>
       </w:r>
-      <w:bookmarkEnd w:id="36"/>
+      <w:bookmarkEnd w:id="44"/>
       <w:r>
         <w:t xml:space="preserve"> </w:t>
       </w:r>
@@ -12839,7 +13054,15 @@
       </w:r>
       <w:proofErr w:type="spellEnd"/>
       <w:r>
-        <w:t xml:space="preserve"> que c’est? P</w:t>
+        <w:t xml:space="preserve"> que </w:t>
+      </w:r>
+      <w:proofErr w:type="gramStart"/>
+      <w:r>
+        <w:t>c’est?</w:t>
+      </w:r>
+      <w:proofErr w:type="gramEnd"/>
+      <w:r>
+        <w:t xml:space="preserve"> P</w:t>
       </w:r>
       <w:r>
         <w:t xml:space="preserve">ourquoi en avoir choisi 6 ? Qu’est-ce qu’on regarde dessus ? </w:t>
@@ -12859,6 +13082,7 @@
         <w:t xml:space="preserve"> </w:t>
       </w:r>
       <w:proofErr w:type="spellStart"/>
+      <w:proofErr w:type="gramStart"/>
       <w:r>
         <w:rPr>
           <w:lang w:val="en-US"/>
@@ -12870,18 +13094,25 @@
         <w:rPr>
           <w:lang w:val="en-US"/>
         </w:rPr>
-        <w:t xml:space="preserve"> ? </w:t>
+        <w:t> ?</w:t>
+      </w:r>
+      <w:proofErr w:type="gramEnd"/>
+      <w:r>
+        <w:rPr>
+          <w:lang w:val="en-US"/>
+        </w:rPr>
+        <w:t xml:space="preserve"> </w:t>
       </w:r>
     </w:p>
     <w:p>
       <w:pPr>
         <w:pStyle w:val="Titre4"/>
       </w:pPr>
-      <w:bookmarkStart w:id="37" w:name="_Toc17450357"/>
+      <w:bookmarkStart w:id="45" w:name="_Toc17450357"/>
       <w:r>
         <w:t>Moving Average F</w:t>
       </w:r>
-      <w:bookmarkEnd w:id="37"/>
+      <w:bookmarkEnd w:id="45"/>
     </w:p>
     <w:p>
       <w:pPr>
@@ -12900,11 +13131,11 @@
       <w:pPr>
         <w:pStyle w:val="Titre3"/>
       </w:pPr>
-      <w:bookmarkStart w:id="38" w:name="_Toc17450358"/>
+      <w:bookmarkStart w:id="46" w:name="_Toc17450358"/>
       <w:r>
         <w:t>Perceptual Spectral Features</w:t>
       </w:r>
-      <w:bookmarkEnd w:id="38"/>
+      <w:bookmarkEnd w:id="46"/>
       <w:r>
         <w:t xml:space="preserve"> </w:t>
       </w:r>
@@ -12913,11 +13144,11 @@
       <w:pPr>
         <w:pStyle w:val="Titre4"/>
       </w:pPr>
-      <w:bookmarkStart w:id="39" w:name="_Toc17450359"/>
+      <w:bookmarkStart w:id="47" w:name="_Toc17450359"/>
       <w:r>
         <w:t>Brightness</w:t>
       </w:r>
-      <w:bookmarkEnd w:id="39"/>
+      <w:bookmarkEnd w:id="47"/>
     </w:p>
     <w:p>
       <w:pPr>
@@ -13258,11 +13489,11 @@
       <w:pPr>
         <w:pStyle w:val="Titre2"/>
       </w:pPr>
-      <w:bookmarkStart w:id="40" w:name="_Toc17450360"/>
+      <w:bookmarkStart w:id="48" w:name="_Toc17450360"/>
       <w:r>
         <w:t>Results</w:t>
       </w:r>
-      <w:bookmarkEnd w:id="40"/>
+      <w:bookmarkEnd w:id="48"/>
     </w:p>
     <w:p>
       <w:pPr>
@@ -13296,12 +13527,12 @@
       <w:pPr>
         <w:pStyle w:val="Titre2"/>
       </w:pPr>
-      <w:bookmarkStart w:id="41" w:name="_Toc17450361"/>
+      <w:bookmarkStart w:id="49" w:name="_Toc17450361"/>
       <w:r>
         <w:lastRenderedPageBreak/>
         <w:t>Discussion</w:t>
       </w:r>
-      <w:bookmarkEnd w:id="41"/>
+      <w:bookmarkEnd w:id="49"/>
     </w:p>
     <w:p>
       <w:pPr>
@@ -13315,11 +13546,11 @@
       <w:pPr>
         <w:pStyle w:val="Titre1"/>
       </w:pPr>
-      <w:bookmarkStart w:id="42" w:name="_Toc17450362"/>
+      <w:bookmarkStart w:id="50" w:name="_Toc17450362"/>
       <w:r>
         <w:t>Conclusion</w:t>
       </w:r>
-      <w:bookmarkEnd w:id="42"/>
+      <w:bookmarkEnd w:id="50"/>
     </w:p>
     <w:p>
       <w:pPr>
@@ -14576,7 +14807,7 @@
                 <v:textbox>
                   <w:txbxContent>
                     <w:p>
-                      <w:hyperlink r:id="rId39" w:history="1">
+                      <w:hyperlink r:id="rId38" w:history="1">
                         <w:r>
                           <w:rPr>
                             <w:rStyle w:val="Lienhypertexte"/>
@@ -14604,11 +14835,11 @@
       <w:pPr>
         <w:pStyle w:val="Titre1"/>
       </w:pPr>
-      <w:bookmarkStart w:id="43" w:name="_Toc17450363"/>
+      <w:bookmarkStart w:id="51" w:name="_Toc17450363"/>
       <w:r>
         <w:t>Vocabulary</w:t>
       </w:r>
-      <w:bookmarkEnd w:id="43"/>
+      <w:bookmarkEnd w:id="51"/>
     </w:p>
     <w:p>
       <w:pPr>
@@ -14758,11 +14989,11 @@
         </w:numPr>
         <w:ind w:left="360"/>
       </w:pPr>
-      <w:bookmarkStart w:id="44" w:name="_Toc17450364"/>
+      <w:bookmarkStart w:id="52" w:name="_Toc17450364"/>
       <w:r>
         <w:t>Annex 1</w:t>
       </w:r>
-      <w:bookmarkEnd w:id="44"/>
+      <w:bookmarkEnd w:id="52"/>
     </w:p>
     <w:p>
       <w:pPr>
@@ -16302,7 +16533,7 @@
           <w:rFonts w:ascii="Times New Roman" w:hAnsi="Times New Roman" w:cs="Times New Roman"/>
         </w:rPr>
       </w:pPr>
-      <w:hyperlink r:id="rId40" w:history="1">
+      <w:hyperlink r:id="rId39" w:history="1">
         <w:r>
           <w:rPr>
             <w:rStyle w:val="Lienhypertexte"/>
@@ -16333,14 +16564,14 @@
           <w:lang w:val="fr-FR"/>
         </w:rPr>
       </w:pPr>
-      <w:bookmarkStart w:id="45" w:name="_Toc17450365"/>
+      <w:bookmarkStart w:id="53" w:name="_Toc17450365"/>
       <w:r>
         <w:rPr>
           <w:lang w:val="fr-FR"/>
         </w:rPr>
         <w:t>Annex 2</w:t>
       </w:r>
-      <w:bookmarkEnd w:id="45"/>
+      <w:bookmarkEnd w:id="53"/>
     </w:p>
     <w:p>
       <w:r>
@@ -16374,12 +16605,12 @@
         </w:numPr>
         <w:ind w:left="360"/>
       </w:pPr>
-      <w:bookmarkStart w:id="46" w:name="_Toc17450366"/>
+      <w:bookmarkStart w:id="54" w:name="_Toc17450366"/>
       <w:r>
         <w:lastRenderedPageBreak/>
         <w:t>Annex 3</w:t>
       </w:r>
-      <w:bookmarkEnd w:id="46"/>
+      <w:bookmarkEnd w:id="54"/>
     </w:p>
     <w:p>
       <w:pPr>
@@ -16503,7 +16734,7 @@
                     </pic:cNvPicPr>
                   </pic:nvPicPr>
                   <pic:blipFill>
-                    <a:blip r:embed="rId41" cstate="print">
+                    <a:blip r:embed="rId40" cstate="print">
                       <a:extLst>
                         <a:ext uri="{28A0092B-C50C-407E-A947-70E740481C1C}">
                           <a14:useLocalDpi xmlns:a14="http://schemas.microsoft.com/office/drawing/2010/main" val="0"/>
@@ -16576,7 +16807,7 @@
                     </pic:cNvPicPr>
                   </pic:nvPicPr>
                   <pic:blipFill>
-                    <a:blip r:embed="rId42" cstate="print">
+                    <a:blip r:embed="rId41" cstate="print">
                       <a:extLst>
                         <a:ext uri="{28A0092B-C50C-407E-A947-70E740481C1C}">
                           <a14:useLocalDpi xmlns:a14="http://schemas.microsoft.com/office/drawing/2010/main" val="0"/>
@@ -16630,16 +16861,16 @@
       <w:pPr>
         <w:pStyle w:val="Titre1"/>
       </w:pPr>
-      <w:bookmarkStart w:id="47" w:name="_Toc17450367"/>
+      <w:bookmarkStart w:id="55" w:name="_Toc17450367"/>
       <w:r>
         <w:lastRenderedPageBreak/>
         <w:t>References</w:t>
       </w:r>
       <w:bookmarkEnd w:id="0"/>
-      <w:bookmarkEnd w:id="47"/>
+      <w:bookmarkEnd w:id="55"/>
     </w:p>
     <w:sectPr>
-      <w:footerReference w:type="default" r:id="rId43"/>
+      <w:footerReference w:type="default" r:id="rId42"/>
       <w:pgSz w:w="11906" w:h="16838"/>
       <w:pgMar w:top="1417" w:right="1417" w:bottom="1417" w:left="1417" w:header="708" w:footer="708" w:gutter="0"/>
       <w:cols w:space="708"/>
@@ -16748,21 +16979,37 @@
         </w:rPr>
         <w:t xml:space="preserve"> </w:t>
       </w:r>
+      <w:r>
+        <w:fldChar w:fldCharType="begin"/>
+      </w:r>
+      <w:r>
+        <w:rPr>
+          <w:lang w:val="en-US"/>
+        </w:rPr>
+        <w:instrText xml:space="preserve"> HYPERLINK "https://www.ncbi.nlm.nih.gov/pubmed/?term=Basso%20O%5BAuthor%5D&amp;cauthor=true&amp;cauthor_uid=20407380" </w:instrText>
+      </w:r>
+      <w:r>
+        <w:fldChar w:fldCharType="separate"/>
+      </w:r>
+      <w:r>
+        <w:rPr>
+          <w:lang w:val="en-US"/>
+        </w:rPr>
+        <w:t>Olga Basso</w:t>
+      </w:r>
+      <w:r>
+        <w:rPr>
+          <w:lang w:val="en-US"/>
+        </w:rPr>
+        <w:fldChar w:fldCharType="end"/>
+      </w:r>
+      <w:r>
+        <w:rPr>
+          <w:lang w:val="en-US"/>
+        </w:rPr>
+        <w:t xml:space="preserve">, </w:t>
+      </w:r>
       <w:hyperlink r:id="rId2" w:history="1">
-        <w:r>
-          <w:rPr>
-            <w:lang w:val="en-US"/>
-          </w:rPr>
-          <w:t>Olga Basso</w:t>
-        </w:r>
-      </w:hyperlink>
-      <w:r>
-        <w:rPr>
-          <w:lang w:val="en-US"/>
-        </w:rPr>
-        <w:t xml:space="preserve">, </w:t>
-      </w:r>
-      <w:hyperlink r:id="rId3" w:history="1">
         <w:r>
           <w:rPr>
             <w:lang w:val="en-US"/>
@@ -16776,7 +17023,7 @@
         </w:rPr>
         <w:t xml:space="preserve">. Mortality risk among preterm babies: Immaturity vs. underlying pathology. </w:t>
       </w:r>
-      <w:hyperlink r:id="rId4" w:tgtFrame="pmc_ext" w:history="1">
+      <w:hyperlink r:id="rId3" w:tgtFrame="pmc_ext" w:history="1">
         <w:r>
           <w:rPr>
             <w:lang w:val="en-US"/>
@@ -16790,7 +17037,7 @@
         </w:rPr>
         <w:t xml:space="preserve"> </w:t>
       </w:r>
-      <w:hyperlink r:id="rId5" w:history="1">
+      <w:hyperlink r:id="rId4" w:history="1">
         <w:r>
           <w:rPr>
             <w:rStyle w:val="Lienhypertexte"/>
@@ -16830,14 +17077,30 @@
         </w:rPr>
         <w:t xml:space="preserve"> </w:t>
       </w:r>
-      <w:hyperlink r:id="rId6" w:history="1">
-        <w:r>
-          <w:rPr>
-            <w:lang w:val="en-US"/>
-          </w:rPr>
-          <w:t>Bharti Taneja</w:t>
-        </w:r>
-      </w:hyperlink>
+      <w:r>
+        <w:fldChar w:fldCharType="begin"/>
+      </w:r>
+      <w:r>
+        <w:rPr>
+          <w:lang w:val="en-US"/>
+        </w:rPr>
+        <w:instrText xml:space="preserve"> HYPERLINK "https://www.ncbi.nlm.nih.gov/pubmed/?term=Taneja%20B%5BAuthor%5D&amp;cauthor=true&amp;cauthor_uid=26023373" </w:instrText>
+      </w:r>
+      <w:r>
+        <w:fldChar w:fldCharType="separate"/>
+      </w:r>
+      <w:r>
+        <w:rPr>
+          <w:lang w:val="en-US"/>
+        </w:rPr>
+        <w:t>Bharti Taneja</w:t>
+      </w:r>
+      <w:r>
+        <w:rPr>
+          <w:lang w:val="en-US"/>
+        </w:rPr>
+        <w:fldChar w:fldCharType="end"/>
+      </w:r>
       <w:r>
         <w:rPr>
           <w:lang w:val="en-US"/>
@@ -16866,7 +17129,7 @@
                     </pic:cNvPicPr>
                   </pic:nvPicPr>
                   <pic:blipFill>
-                    <a:blip r:embed="rId7">
+                    <a:blip r:embed="rId5">
                       <a:extLst>
                         <a:ext uri="{28A0092B-C50C-407E-A947-70E740481C1C}">
                           <a14:useLocalDpi xmlns:a14="http://schemas.microsoft.com/office/drawing/2010/main" val="0"/>
@@ -16903,7 +17166,7 @@
         </w:rPr>
         <w:t> </w:t>
       </w:r>
-      <w:hyperlink r:id="rId8" w:history="1">
+      <w:hyperlink r:id="rId6" w:history="1">
         <w:r>
           <w:rPr>
             <w:lang w:val="en-US"/>
@@ -16917,7 +17180,7 @@
         </w:rPr>
         <w:t>, and </w:t>
       </w:r>
-      <w:hyperlink r:id="rId9" w:history="1">
+      <w:hyperlink r:id="rId7" w:history="1">
         <w:r>
           <w:rPr>
             <w:lang w:val="en-US"/>
@@ -16931,7 +17194,7 @@
         </w:rPr>
         <w:t xml:space="preserve">. Physiological And Anaesthetic Considerations For The Preterm Neonate Undergoing Surgery. </w:t>
       </w:r>
-      <w:hyperlink r:id="rId10" w:history="1">
+      <w:hyperlink r:id="rId8" w:history="1">
         <w:r>
           <w:rPr>
             <w:lang w:val="en-US"/>
@@ -16945,7 +17208,7 @@
         </w:rPr>
         <w:t xml:space="preserve">. 2012 Jan-Mar; 1(1): 14. </w:t>
       </w:r>
-      <w:hyperlink r:id="rId11" w:history="1">
+      <w:hyperlink r:id="rId9" w:history="1">
         <w:r>
           <w:rPr>
             <w:rStyle w:val="Lienhypertexte"/>
@@ -17136,15 +17399,32 @@
         </w:rPr>
         <w:t xml:space="preserve"> </w:t>
       </w:r>
-      <w:hyperlink r:id="rId12" w:history="1">
-        <w:r>
-          <w:rPr>
-            <w:rStyle w:val="Lienhypertexte"/>
-            <w:lang w:val="en-US"/>
-          </w:rPr>
-          <w:t>http://www.ivoronline.com/Science/Signals/LPC%20-%20Linear%20Predictive%20Coefficients/LPC%20-%20Linear%20Predictive%20Coefficients.pdf</w:t>
-        </w:r>
-      </w:hyperlink>
+      <w:r>
+        <w:fldChar w:fldCharType="begin"/>
+      </w:r>
+      <w:r>
+        <w:rPr>
+          <w:lang w:val="en-US"/>
+        </w:rPr>
+        <w:instrText xml:space="preserve"> HYPERLINK "http://www.ivoronline.com/Science/Signals/LPC%20-%20Linear%20Predictive%20Coefficients/LPC%20-%20Linear%20Predictive%20Coefficients.pdf" </w:instrText>
+      </w:r>
+      <w:r>
+        <w:fldChar w:fldCharType="separate"/>
+      </w:r>
+      <w:r>
+        <w:rPr>
+          <w:rStyle w:val="Lienhypertexte"/>
+          <w:lang w:val="en-US"/>
+        </w:rPr>
+        <w:t>http://www.ivoronline.com/Science/Signals/LPC%20-%20Linear%20Predictive%20Coefficients/LPC%20-%20Linear%20Predictive%20Coefficients.pdf</w:t>
+      </w:r>
+      <w:r>
+        <w:rPr>
+          <w:rStyle w:val="Lienhypertexte"/>
+          <w:lang w:val="en-US"/>
+        </w:rPr>
+        <w:fldChar w:fldCharType="end"/>
+      </w:r>
     </w:p>
     <w:p>
       <w:pPr>
@@ -17215,7 +17495,6 @@
         <w:docPartUnique/>
       </w:docPartObj>
     </w:sdtPr>
-    <w:sdtEndPr/>
     <w:sdtContent>
       <w:p>
         <w:pPr>
@@ -30628,7 +30907,7 @@
 </file>
 
 <file path=customXml/itemProps1.xml><?xml version="1.0" encoding="utf-8"?>
-<ds:datastoreItem xmlns:ds="http://schemas.openxmlformats.org/officeDocument/2006/customXml" ds:itemID="{F500D2E5-9D05-4313-9F64-58B31A384353}">
+<ds:datastoreItem xmlns:ds="http://schemas.openxmlformats.org/officeDocument/2006/customXml" ds:itemID="{99F26B39-CBA8-4760-88B4-4943CBB5C66F}">
   <ds:schemaRefs>
     <ds:schemaRef ds:uri="http://schemas.openxmlformats.org/officeDocument/2006/bibliography"/>
   </ds:schemaRefs>

</xml_diff>